<commit_message>
specifications, database-conception and api updated
</commit_message>
<xml_diff>
--- a/analysis/specifications.docx
+++ b/analysis/specifications.docx
@@ -694,7 +694,7 @@
                     <w:szCs w:val="20"/>
                     <w:lang w:val="en-GB" w:bidi="fr-FR"/>
                   </w:rPr>
-                  <w:t>3 May</w:t>
+                  <w:t>6 May</w:t>
                 </w:r>
                 <w:r>
                   <w:rPr>
@@ -4536,7 +4536,7 @@
           <w:szCs w:val="28"/>
         </w:rPr>
         <w:drawing>
-          <wp:anchor distT="0" distB="0" distL="114300" distR="114300" simplePos="0" relativeHeight="251662336" behindDoc="0" locked="0" layoutInCell="1" allowOverlap="1" wp14:anchorId="08B703D3" wp14:editId="1604EFFB">
+          <wp:anchor distT="0" distB="0" distL="114300" distR="114300" simplePos="0" relativeHeight="251662336" behindDoc="0" locked="0" layoutInCell="1" allowOverlap="1" wp14:anchorId="08B703D3" wp14:editId="22947528">
             <wp:simplePos x="0" y="0"/>
             <wp:positionH relativeFrom="margin">
               <wp:posOffset>110490</wp:posOffset>
@@ -10846,7 +10846,7 @@
               <a:ea typeface="Cambria" panose="02040503050406030204" pitchFamily="18" charset="0"/>
               <a:cs typeface="Segoe UI" panose="020B0502040204020203" pitchFamily="34" charset="0"/>
             </a:rPr>
-            <a:t>Project Chief and in charge of the back-end programming</a:t>
+            <a:t>Project Manager and in charge of the back-end programming</a:t>
           </a:r>
         </a:p>
       </dgm:t>
@@ -10916,7 +10916,7 @@
               <a:ea typeface="Cambria" panose="02040503050406030204" pitchFamily="18" charset="0"/>
               <a:cs typeface="Segoe UI" panose="020B0502040204020203" pitchFamily="34" charset="0"/>
             </a:rPr>
-            <a:t>Operational Director and in charge of front-end programming</a:t>
+            <a:t>Organizational Director and in charge of front-end programming</a:t>
           </a:r>
         </a:p>
       </dgm:t>
@@ -10951,6 +10951,16 @@
             </a:path>
           </a:pathLst>
         </a:custGeom>
+        <a:ln>
+          <a:solidFill>
+            <a:schemeClr val="accent1">
+              <a:shade val="60000"/>
+              <a:hueOff val="0"/>
+              <a:satOff val="0"/>
+              <a:lumOff val="0"/>
+            </a:schemeClr>
+          </a:solidFill>
+        </a:ln>
       </dgm:spPr>
       <dgm:t>
         <a:bodyPr/>
@@ -11060,6 +11070,9 @@
             </a:path>
           </a:pathLst>
         </a:custGeom>
+        <a:ln>
+          <a:noFill/>
+        </a:ln>
       </dgm:spPr>
       <dgm:t>
         <a:bodyPr/>
@@ -11471,15 +11484,7 @@
         </a:custGeom>
         <a:noFill/>
         <a:ln w="25400">
-          <a:solidFill>
-            <a:schemeClr val="accent1">
-              <a:shade val="60000"/>
-              <a:hueOff val="0"/>
-              <a:satOff val="0"/>
-              <a:lumOff val="0"/>
-              <a:alphaOff val="0"/>
-            </a:schemeClr>
-          </a:solidFill>
+          <a:noFill/>
           <a:prstDash val="solid"/>
         </a:ln>
         <a:effectLst/>
@@ -11538,7 +11543,6 @@
               <a:hueOff val="0"/>
               <a:satOff val="0"/>
               <a:lumOff val="0"/>
-              <a:alphaOff val="0"/>
             </a:schemeClr>
           </a:solidFill>
           <a:prstDash val="solid"/>
@@ -11696,7 +11700,7 @@
               <a:ea typeface="Cambria" panose="02040503050406030204" pitchFamily="18" charset="0"/>
               <a:cs typeface="Segoe UI" panose="020B0502040204020203" pitchFamily="34" charset="0"/>
             </a:rPr>
-            <a:t>Project Chief and in charge of the back-end programming</a:t>
+            <a:t>Project Manager and in charge of the back-end programming</a:t>
           </a:r>
         </a:p>
       </dsp:txBody>
@@ -11843,7 +11847,7 @@
               <a:ea typeface="Cambria" panose="02040503050406030204" pitchFamily="18" charset="0"/>
               <a:cs typeface="Segoe UI" panose="020B0502040204020203" pitchFamily="34" charset="0"/>
             </a:rPr>
-            <a:t>Operational Director and in charge of front-end programming</a:t>
+            <a:t>Organizational Director and in charge of front-end programming</a:t>
           </a:r>
         </a:p>
       </dsp:txBody>
@@ -13953,11 +13957,12 @@
     <w:rsid w:val="002C5470"/>
     <w:rsid w:val="00366A46"/>
     <w:rsid w:val="003C6FEE"/>
-    <w:rsid w:val="004128BB"/>
     <w:rsid w:val="008B6BAF"/>
     <w:rsid w:val="009B3409"/>
     <w:rsid w:val="00A87309"/>
+    <w:rsid w:val="00A9389A"/>
     <w:rsid w:val="00A93FBF"/>
+    <w:rsid w:val="00D20A91"/>
     <w:rsid w:val="00D62A9D"/>
     <w:rsid w:val="00DF5A06"/>
     <w:rsid w:val="00ED02FB"/>

</xml_diff>

<commit_message>
planning update and budget inserted in specifications
</commit_message>
<xml_diff>
--- a/analysis/specifications.docx
+++ b/analysis/specifications.docx
@@ -1,6 +1,6 @@
 
 <file path=word/document.xml><?xml version="1.0" encoding="utf-8"?>
-<w:document xmlns:wpc="http://schemas.microsoft.com/office/word/2010/wordprocessingCanvas" xmlns:cx="http://schemas.microsoft.com/office/drawing/2014/chartex" xmlns:cx1="http://schemas.microsoft.com/office/drawing/2015/9/8/chartex" xmlns:cx2="http://schemas.microsoft.com/office/drawing/2015/10/21/chartex" xmlns:cx3="http://schemas.microsoft.com/office/drawing/2016/5/9/chartex" xmlns:cx4="http://schemas.microsoft.com/office/drawing/2016/5/10/chartex" xmlns:cx5="http://schemas.microsoft.com/office/drawing/2016/5/11/chartex" xmlns:cx6="http://schemas.microsoft.com/office/drawing/2016/5/12/chartex" xmlns:cx7="http://schemas.microsoft.com/office/drawing/2016/5/13/chartex" xmlns:cx8="http://schemas.microsoft.com/office/drawing/2016/5/14/chartex" xmlns:mc="http://schemas.openxmlformats.org/markup-compatibility/2006" xmlns:aink="http://schemas.microsoft.com/office/drawing/2016/ink" xmlns:am3d="http://schemas.microsoft.com/office/drawing/2017/model3d" xmlns:o="urn:schemas-microsoft-com:office:office" xmlns:oel="http://schemas.microsoft.com/office/2019/extlst" xmlns:r="http://schemas.openxmlformats.org/officeDocument/2006/relationships" xmlns:m="http://schemas.openxmlformats.org/officeDocument/2006/math" xmlns:v="urn:schemas-microsoft-com:vml" xmlns:wp14="http://schemas.microsoft.com/office/word/2010/wordprocessingDrawing" xmlns:wp="http://schemas.openxmlformats.org/drawingml/2006/wordprocessingDrawing" xmlns:w10="urn:schemas-microsoft-com:office:word" xmlns:w="http://schemas.openxmlformats.org/wordprocessingml/2006/main" xmlns:w14="http://schemas.microsoft.com/office/word/2010/wordml" xmlns:w15="http://schemas.microsoft.com/office/word/2012/wordml" xmlns:w16cex="http://schemas.microsoft.com/office/word/2018/wordml/cex" xmlns:w16cid="http://schemas.microsoft.com/office/word/2016/wordml/cid" xmlns:w16="http://schemas.microsoft.com/office/word/2018/wordml" xmlns:w16sdtdh="http://schemas.microsoft.com/office/word/2020/wordml/sdtdatahash" xmlns:w16se="http://schemas.microsoft.com/office/word/2015/wordml/symex" xmlns:wpg="http://schemas.microsoft.com/office/word/2010/wordprocessingGroup" xmlns:wpi="http://schemas.microsoft.com/office/word/2010/wordprocessingInk" xmlns:wne="http://schemas.microsoft.com/office/word/2006/wordml" xmlns:wps="http://schemas.microsoft.com/office/word/2010/wordprocessingShape" mc:Ignorable="w14 w15 w16se w16cid w16 w16cex w16sdtdh wp14">
+<w:document xmlns:wpc="http://schemas.microsoft.com/office/word/2010/wordprocessingCanvas" xmlns:cx="http://schemas.microsoft.com/office/drawing/2014/chartex" xmlns:cx1="http://schemas.microsoft.com/office/drawing/2015/9/8/chartex" xmlns:cx2="http://schemas.microsoft.com/office/drawing/2015/10/21/chartex" xmlns:cx3="http://schemas.microsoft.com/office/drawing/2016/5/9/chartex" xmlns:cx4="http://schemas.microsoft.com/office/drawing/2016/5/10/chartex" xmlns:cx5="http://schemas.microsoft.com/office/drawing/2016/5/11/chartex" xmlns:cx6="http://schemas.microsoft.com/office/drawing/2016/5/12/chartex" xmlns:cx7="http://schemas.microsoft.com/office/drawing/2016/5/13/chartex" xmlns:cx8="http://schemas.microsoft.com/office/drawing/2016/5/14/chartex" xmlns:mc="http://schemas.openxmlformats.org/markup-compatibility/2006" xmlns:aink="http://schemas.microsoft.com/office/drawing/2016/ink" xmlns:am3d="http://schemas.microsoft.com/office/drawing/2017/model3d" xmlns:o="urn:schemas-microsoft-com:office:office" xmlns:r="http://schemas.openxmlformats.org/officeDocument/2006/relationships" xmlns:m="http://schemas.openxmlformats.org/officeDocument/2006/math" xmlns:v="urn:schemas-microsoft-com:vml" xmlns:wp14="http://schemas.microsoft.com/office/word/2010/wordprocessingDrawing" xmlns:wp="http://schemas.openxmlformats.org/drawingml/2006/wordprocessingDrawing" xmlns:w10="urn:schemas-microsoft-com:office:word" xmlns:w="http://schemas.openxmlformats.org/wordprocessingml/2006/main" xmlns:w14="http://schemas.microsoft.com/office/word/2010/wordml" xmlns:w15="http://schemas.microsoft.com/office/word/2012/wordml" xmlns:w16cex="http://schemas.microsoft.com/office/word/2018/wordml/cex" xmlns:w16cid="http://schemas.microsoft.com/office/word/2016/wordml/cid" xmlns:w16="http://schemas.microsoft.com/office/word/2018/wordml" xmlns:w16se="http://schemas.microsoft.com/office/word/2015/wordml/symex" xmlns:wpg="http://schemas.microsoft.com/office/word/2010/wordprocessingGroup" xmlns:wpi="http://schemas.microsoft.com/office/word/2010/wordprocessingInk" xmlns:wne="http://schemas.microsoft.com/office/word/2006/wordml" xmlns:wps="http://schemas.microsoft.com/office/word/2010/wordprocessingShape" mc:Ignorable="w14 w15 w16se w16cid w16 w16cex wp14">
   <w:body>
     <w:p>
       <w:r>
@@ -89,7 +89,7 @@
               </wp:anchor>
             </w:drawing>
           </mc:Choice>
-          <mc:Fallback>
+          <mc:Fallback xmlns:w16sdtdh="http://schemas.microsoft.com/office/word/2020/wordml/sdtdatahash" xmlns:oel="http://schemas.microsoft.com/office/2019/extlst">
             <w:pict>
               <v:rect w14:anchorId="0605C332" id="Rectangle 3" o:spid="_x0000_s1026" alt="rectangle blanc pour le texte sur la couverture" style="position:absolute;margin-left:-16.05pt;margin-top:70.5pt;width:310.15pt;height:671.05pt;z-index:-251656192;visibility:visible;mso-wrap-style:square;mso-width-percent:0;mso-height-percent:0;mso-wrap-distance-left:9pt;mso-wrap-distance-top:0;mso-wrap-distance-right:9pt;mso-wrap-distance-bottom:0;mso-position-horizontal:absolute;mso-position-horizontal-relative:text;mso-position-vertical:absolute;mso-position-vertical-relative:page;mso-width-percent:0;mso-height-percent:0;mso-width-relative:margin;mso-height-relative:margin;v-text-anchor:middle" o:gfxdata="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" fillcolor="white [3212]" stroked="f" strokeweight="2pt">
                 <v:textbox>
@@ -242,7 +242,7 @@
                               <w:txbxContent>
                                 <w:p>
                                   <w:pPr>
-                                    <w:pStyle w:val="Title"/>
+                                    <w:pStyle w:val="Titre"/>
                                     <w:rPr>
                                       <w:lang w:val="en-GB" w:bidi="fr-FR"/>
                                     </w:rPr>
@@ -256,7 +256,7 @@
                                 </w:p>
                                 <w:p>
                                   <w:pPr>
-                                    <w:pStyle w:val="Subtitle"/>
+                                    <w:pStyle w:val="Sous-titre"/>
                                     <w:rPr>
                                       <w:rFonts w:ascii="Segoe UI" w:hAnsi="Segoe UI" w:cs="Segoe UI"/>
                                       <w:sz w:val="36"/>
@@ -286,7 +286,7 @@
                     </wp:inline>
                   </w:drawing>
                 </mc:Choice>
-                <mc:Fallback>
+                <mc:Fallback xmlns:w16sdtdh="http://schemas.microsoft.com/office/word/2020/wordml/sdtdatahash" xmlns:oel="http://schemas.microsoft.com/office/2019/extlst">
                   <w:pict>
                     <v:shapetype w14:anchorId="6A665FED" id="_x0000_t202" coordsize="21600,21600" o:spt="202" path="m,l,21600r21600,l21600,xe">
                       <v:stroke joinstyle="miter"/>
@@ -389,7 +389,7 @@
                     </wp:inline>
                   </w:drawing>
                 </mc:Choice>
-                <mc:Fallback>
+                <mc:Fallback xmlns:w16sdtdh="http://schemas.microsoft.com/office/word/2020/wordml/sdtdatahash" xmlns:oel="http://schemas.microsoft.com/office/2019/extlst">
                   <w:pict>
                     <v:line w14:anchorId="1684F8E9" id="Connecteur droit 5" o:spid="_x0000_s1026" alt="séparateur de texte" style="visibility:visible;mso-wrap-style:square;mso-left-percent:-10001;mso-top-percent:-10001;mso-position-horizontal:absolute;mso-position-horizontal-relative:char;mso-position-vertical:absolute;mso-position-vertical-relative:line;mso-left-percent:-10001;mso-top-percent:-10001" from="0,0" to="109.5pt,0" o:gfxdata="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" strokecolor="#082a75 [3215]" strokeweight="3pt">
                       <w10:anchorlock/>
@@ -661,7 +661,7 @@
                 </w:pPr>
                 <w:r>
                   <w:rPr>
-                    <w:rStyle w:val="SubtitleChar"/>
+                    <w:rStyle w:val="Sous-titreCar"/>
                     <w:rFonts w:ascii="Segoe UI" w:hAnsi="Segoe UI" w:cs="Segoe UI"/>
                     <w:szCs w:val="20"/>
                     <w:lang w:val="en-GB" w:bidi="fr-FR"/>
@@ -670,7 +670,7 @@
                 </w:r>
                 <w:r>
                   <w:rPr>
-                    <w:rStyle w:val="SubtitleChar"/>
+                    <w:rStyle w:val="Sous-titreCar"/>
                     <w:rFonts w:ascii="Segoe UI" w:hAnsi="Segoe UI" w:cs="Segoe UI"/>
                     <w:szCs w:val="20"/>
                     <w:lang w:val="en-GB" w:bidi="fr-FR"/>
@@ -679,7 +679,7 @@
                 </w:r>
                 <w:r>
                   <w:rPr>
-                    <w:rStyle w:val="SubtitleChar"/>
+                    <w:rStyle w:val="Sous-titreCar"/>
                     <w:rFonts w:ascii="Segoe UI" w:hAnsi="Segoe UI" w:cs="Segoe UI"/>
                     <w:szCs w:val="20"/>
                     <w:lang w:val="en-GB" w:bidi="fr-FR"/>
@@ -688,17 +688,17 @@
                 </w:r>
                 <w:r>
                   <w:rPr>
-                    <w:rStyle w:val="SubtitleChar"/>
+                    <w:rStyle w:val="Sous-titreCar"/>
                     <w:rFonts w:ascii="Segoe UI" w:hAnsi="Segoe UI" w:cs="Segoe UI"/>
                     <w:noProof/>
                     <w:szCs w:val="20"/>
                     <w:lang w:val="en-GB" w:bidi="fr-FR"/>
                   </w:rPr>
-                  <w:t>6 May</w:t>
+                  <w:t>9 May</w:t>
                 </w:r>
                 <w:r>
                   <w:rPr>
-                    <w:rStyle w:val="SubtitleChar"/>
+                    <w:rStyle w:val="Sous-titreCar"/>
                     <w:rFonts w:ascii="Segoe UI" w:hAnsi="Segoe UI" w:cs="Segoe UI"/>
                     <w:szCs w:val="20"/>
                     <w:lang w:val="en-GB" w:bidi="fr-FR"/>
@@ -707,7 +707,7 @@
                 </w:r>
                 <w:r>
                   <w:rPr>
-                    <w:rStyle w:val="SubtitleChar"/>
+                    <w:rStyle w:val="Sous-titreCar"/>
                     <w:rFonts w:ascii="Segoe UI" w:hAnsi="Segoe UI" w:cs="Segoe UI"/>
                     <w:szCs w:val="20"/>
                     <w:lang w:bidi="fr-FR"/>
@@ -779,7 +779,7 @@
                     </wp:inline>
                   </w:drawing>
                 </mc:Choice>
-                <mc:Fallback>
+                <mc:Fallback xmlns:w16sdtdh="http://schemas.microsoft.com/office/word/2020/wordml/sdtdatahash" xmlns:oel="http://schemas.microsoft.com/office/2019/extlst">
                   <w:pict>
                     <v:line w14:anchorId="13B6BFD9" id="Connecteur droit 6" o:spid="_x0000_s1026" alt="séparateur de texte" style="visibility:visible;mso-wrap-style:square;mso-left-percent:-10001;mso-top-percent:-10001;mso-position-horizontal:absolute;mso-position-horizontal-relative:char;mso-position-vertical:absolute;mso-position-vertical-relative:line;mso-left-percent:-10001;mso-top-percent:-10001" from="0,0" to="117.65pt,0" o:gfxdata="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" strokecolor="#082a75 [3215]" strokeweight="3pt">
                       <w10:anchorlock/>
@@ -935,7 +935,7 @@
               </wp:anchor>
             </w:drawing>
           </mc:Choice>
-          <mc:Fallback>
+          <mc:Fallback xmlns:w16sdtdh="http://schemas.microsoft.com/office/word/2020/wordml/sdtdatahash" xmlns:oel="http://schemas.microsoft.com/office/2019/extlst">
             <w:pict>
               <v:rect w14:anchorId="06AC2C31" id="Rectangle 2" o:spid="_x0000_s1026" alt="rectangle coloré" style="position:absolute;margin-left:-59.2pt;margin-top:381.65pt;width:611.1pt;height:459.95pt;z-index:-251657216;visibility:visible;mso-wrap-style:square;mso-height-percent:0;mso-wrap-distance-left:9pt;mso-wrap-distance-top:0;mso-wrap-distance-right:9pt;mso-wrap-distance-bottom:0;mso-position-horizontal:absolute;mso-position-horizontal-relative:text;mso-position-vertical:absolute;mso-position-vertical-relative:page;mso-height-percent:0;mso-height-relative:margin;v-text-anchor:middle" o:gfxdata="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" fillcolor="#34aba2 [3206]" stroked="f" strokeweight="2pt">
                 <w10:wrap anchory="page"/>
@@ -989,7 +989,7 @@
       <w:sdtContent>
         <w:p>
           <w:pPr>
-            <w:pStyle w:val="TOCHeading"/>
+            <w:pStyle w:val="En-ttedetabledesmatires"/>
             <w:spacing w:line="360" w:lineRule="auto"/>
             <w:jc w:val="center"/>
             <w:rPr>
@@ -1005,7 +1005,7 @@
         </w:p>
         <w:p>
           <w:pPr>
-            <w:pStyle w:val="TOC1"/>
+            <w:pStyle w:val="TM1"/>
             <w:tabs>
               <w:tab w:val="left" w:pos="440"/>
               <w:tab w:val="right" w:leader="dot" w:pos="10024"/>
@@ -1016,7 +1016,7 @@
               <w:noProof/>
               <w:sz w:val="32"/>
               <w:szCs w:val="32"/>
-              <w:lang w:val="en-CM" w:eastAsia="en-CM"/>
+              <w:lang/>
             </w:rPr>
           </w:pPr>
           <w:r>
@@ -1046,7 +1046,7 @@
           <w:hyperlink w:anchor="_Toc102467841" w:history="1">
             <w:r>
               <w:rPr>
-                <w:rStyle w:val="Hyperlink"/>
+                <w:rStyle w:val="Lienhypertexte"/>
                 <w:rFonts w:ascii="Segoe UI" w:hAnsi="Segoe UI" w:cs="Segoe UI"/>
                 <w:b/>
                 <w:bCs/>
@@ -1062,13 +1062,13 @@
                 <w:noProof/>
                 <w:sz w:val="32"/>
                 <w:szCs w:val="32"/>
-                <w:lang w:val="en-CM" w:eastAsia="en-CM"/>
+                <w:lang/>
               </w:rPr>
               <w:tab/>
             </w:r>
             <w:r>
               <w:rPr>
-                <w:rStyle w:val="Hyperlink"/>
+                <w:rStyle w:val="Lienhypertexte"/>
                 <w:rFonts w:ascii="Segoe UI" w:hAnsi="Segoe UI" w:cs="Segoe UI"/>
                 <w:b/>
                 <w:bCs/>
@@ -1151,16 +1151,16 @@
         </w:p>
         <w:p>
           <w:pPr>
-            <w:pStyle w:val="TOC2"/>
+            <w:pStyle w:val="TM2"/>
             <w:rPr>
               <w:rFonts w:ascii="Segoe UI" w:hAnsi="Segoe UI" w:cs="Segoe UI"/>
-              <w:lang w:val="en-CM" w:eastAsia="en-CM"/>
+              <w:lang/>
             </w:rPr>
           </w:pPr>
           <w:hyperlink w:anchor="_Toc102467842" w:history="1">
             <w:r>
               <w:rPr>
-                <w:rStyle w:val="Hyperlink"/>
+                <w:rStyle w:val="Lienhypertexte"/>
                 <w:rFonts w:ascii="Segoe UI" w:hAnsi="Segoe UI" w:cs="Segoe UI"/>
               </w:rPr>
               <w:t>A.</w:t>
@@ -1168,13 +1168,13 @@
             <w:r>
               <w:rPr>
                 <w:rFonts w:ascii="Segoe UI" w:hAnsi="Segoe UI" w:cs="Segoe UI"/>
-                <w:lang w:val="en-CM" w:eastAsia="en-CM"/>
+                <w:lang/>
               </w:rPr>
               <w:tab/>
             </w:r>
             <w:r>
               <w:rPr>
-                <w:rStyle w:val="Hyperlink"/>
+                <w:rStyle w:val="Lienhypertexte"/>
                 <w:rFonts w:ascii="Segoe UI" w:hAnsi="Segoe UI" w:cs="Segoe UI"/>
               </w:rPr>
               <w:t>GENERAL PRESENTATION OF THE PROJECT</w:t>
@@ -1231,16 +1231,16 @@
         </w:p>
         <w:p>
           <w:pPr>
-            <w:pStyle w:val="TOC2"/>
+            <w:pStyle w:val="TM2"/>
             <w:rPr>
               <w:rFonts w:ascii="Segoe UI" w:hAnsi="Segoe UI" w:cs="Segoe UI"/>
-              <w:lang w:val="en-CM" w:eastAsia="en-CM"/>
+              <w:lang/>
             </w:rPr>
           </w:pPr>
           <w:hyperlink w:anchor="_Toc102467843" w:history="1">
             <w:r>
               <w:rPr>
-                <w:rStyle w:val="Hyperlink"/>
+                <w:rStyle w:val="Lienhypertexte"/>
                 <w:rFonts w:ascii="Segoe UI" w:hAnsi="Segoe UI" w:cs="Segoe UI"/>
                 <w:color w:val="auto"/>
               </w:rPr>
@@ -1249,13 +1249,13 @@
             <w:r>
               <w:rPr>
                 <w:rFonts w:ascii="Segoe UI" w:hAnsi="Segoe UI" w:cs="Segoe UI"/>
-                <w:lang w:val="en-CM" w:eastAsia="en-CM"/>
+                <w:lang/>
               </w:rPr>
               <w:tab/>
             </w:r>
             <w:r>
               <w:rPr>
-                <w:rStyle w:val="Hyperlink"/>
+                <w:rStyle w:val="Lienhypertexte"/>
                 <w:rFonts w:ascii="Segoe UI" w:hAnsi="Segoe UI" w:cs="Segoe UI"/>
                 <w:color w:val="auto"/>
               </w:rPr>
@@ -1263,7 +1263,7 @@
             </w:r>
             <w:r>
               <w:rPr>
-                <w:rStyle w:val="Hyperlink"/>
+                <w:rStyle w:val="Lienhypertexte"/>
                 <w:rFonts w:ascii="Segoe UI" w:hAnsi="Segoe UI" w:cs="Segoe UI"/>
                 <w:color w:val="auto"/>
               </w:rPr>
@@ -1271,7 +1271,7 @@
             </w:r>
             <w:r>
               <w:rPr>
-                <w:rStyle w:val="Hyperlink"/>
+                <w:rStyle w:val="Lienhypertexte"/>
                 <w:rFonts w:ascii="Segoe UI" w:hAnsi="Segoe UI" w:cs="Segoe UI"/>
                 <w:color w:val="auto"/>
               </w:rPr>
@@ -1329,16 +1329,16 @@
         </w:p>
         <w:p>
           <w:pPr>
-            <w:pStyle w:val="TOC2"/>
+            <w:pStyle w:val="TM2"/>
             <w:rPr>
               <w:rFonts w:ascii="Segoe UI" w:hAnsi="Segoe UI" w:cs="Segoe UI"/>
-              <w:lang w:val="en-CM" w:eastAsia="en-CM"/>
+              <w:lang/>
             </w:rPr>
           </w:pPr>
           <w:hyperlink w:anchor="_Toc102467844" w:history="1">
             <w:r>
               <w:rPr>
-                <w:rStyle w:val="Hyperlink"/>
+                <w:rStyle w:val="Lienhypertexte"/>
                 <w:rFonts w:ascii="Segoe UI" w:hAnsi="Segoe UI" w:cs="Segoe UI"/>
               </w:rPr>
               <w:t>C.</w:t>
@@ -1346,13 +1346,13 @@
             <w:r>
               <w:rPr>
                 <w:rFonts w:ascii="Segoe UI" w:hAnsi="Segoe UI" w:cs="Segoe UI"/>
-                <w:lang w:val="en-CM" w:eastAsia="en-CM"/>
+                <w:lang/>
               </w:rPr>
               <w:tab/>
             </w:r>
             <w:r>
               <w:rPr>
-                <w:rStyle w:val="Hyperlink"/>
+                <w:rStyle w:val="Lienhypertexte"/>
                 <w:rFonts w:ascii="Segoe UI" w:hAnsi="Segoe UI" w:cs="Segoe UI"/>
               </w:rPr>
               <w:t>PROJECT STAKES</w:t>
@@ -1409,16 +1409,16 @@
         </w:p>
         <w:p>
           <w:pPr>
-            <w:pStyle w:val="TOC2"/>
+            <w:pStyle w:val="TM2"/>
             <w:rPr>
               <w:rFonts w:ascii="Segoe UI" w:hAnsi="Segoe UI" w:cs="Segoe UI"/>
-              <w:lang w:val="en-CM" w:eastAsia="en-CM"/>
+              <w:lang/>
             </w:rPr>
           </w:pPr>
           <w:hyperlink w:anchor="_Toc102467845" w:history="1">
             <w:r>
               <w:rPr>
-                <w:rStyle w:val="Hyperlink"/>
+                <w:rStyle w:val="Lienhypertexte"/>
                 <w:rFonts w:ascii="Segoe UI" w:hAnsi="Segoe UI" w:cs="Segoe UI"/>
               </w:rPr>
               <w:t>D.</w:t>
@@ -1426,13 +1426,13 @@
             <w:r>
               <w:rPr>
                 <w:rFonts w:ascii="Segoe UI" w:hAnsi="Segoe UI" w:cs="Segoe UI"/>
-                <w:lang w:val="en-CM" w:eastAsia="en-CM"/>
+                <w:lang/>
               </w:rPr>
               <w:tab/>
             </w:r>
             <w:r>
               <w:rPr>
-                <w:rStyle w:val="Hyperlink"/>
+                <w:rStyle w:val="Lienhypertexte"/>
                 <w:rFonts w:ascii="Segoe UI" w:hAnsi="Segoe UI" w:cs="Segoe UI"/>
               </w:rPr>
               <w:t>TEAM PRESENTATION</w:t>
@@ -1489,7 +1489,7 @@
         </w:p>
         <w:p>
           <w:pPr>
-            <w:pStyle w:val="TOC1"/>
+            <w:pStyle w:val="TM1"/>
             <w:tabs>
               <w:tab w:val="left" w:pos="440"/>
               <w:tab w:val="right" w:leader="dot" w:pos="10024"/>
@@ -1500,13 +1500,13 @@
               <w:noProof/>
               <w:sz w:val="32"/>
               <w:szCs w:val="32"/>
-              <w:lang w:val="en-CM" w:eastAsia="en-CM"/>
+              <w:lang/>
             </w:rPr>
           </w:pPr>
           <w:hyperlink w:anchor="_Toc102467846" w:history="1">
             <w:r>
               <w:rPr>
-                <w:rStyle w:val="Hyperlink"/>
+                <w:rStyle w:val="Lienhypertexte"/>
                 <w:rFonts w:ascii="Segoe UI" w:hAnsi="Segoe UI" w:cs="Segoe UI"/>
                 <w:b/>
                 <w:bCs/>
@@ -1523,13 +1523,13 @@
                 <w:noProof/>
                 <w:sz w:val="32"/>
                 <w:szCs w:val="32"/>
-                <w:lang w:val="en-CM" w:eastAsia="en-CM"/>
+                <w:lang/>
               </w:rPr>
               <w:tab/>
             </w:r>
             <w:r>
               <w:rPr>
-                <w:rStyle w:val="Hyperlink"/>
+                <w:rStyle w:val="Lienhypertexte"/>
                 <w:rFonts w:ascii="Segoe UI" w:hAnsi="Segoe UI" w:cs="Segoe UI"/>
                 <w:b/>
                 <w:bCs/>
@@ -1613,16 +1613,16 @@
         </w:p>
         <w:p>
           <w:pPr>
-            <w:pStyle w:val="TOC2"/>
+            <w:pStyle w:val="TM2"/>
             <w:rPr>
               <w:rFonts w:ascii="Segoe UI" w:hAnsi="Segoe UI" w:cs="Segoe UI"/>
-              <w:lang w:val="en-CM" w:eastAsia="en-CM"/>
+              <w:lang/>
             </w:rPr>
           </w:pPr>
           <w:hyperlink w:anchor="_Toc102467847" w:history="1">
             <w:r>
               <w:rPr>
-                <w:rStyle w:val="Hyperlink"/>
+                <w:rStyle w:val="Lienhypertexte"/>
                 <w:rFonts w:ascii="Segoe UI" w:hAnsi="Segoe UI" w:cs="Segoe UI"/>
               </w:rPr>
               <w:t>A.</w:t>
@@ -1630,13 +1630,13 @@
             <w:r>
               <w:rPr>
                 <w:rFonts w:ascii="Segoe UI" w:hAnsi="Segoe UI" w:cs="Segoe UI"/>
-                <w:lang w:val="en-CM" w:eastAsia="en-CM"/>
+                <w:lang/>
               </w:rPr>
               <w:tab/>
             </w:r>
             <w:r>
               <w:rPr>
-                <w:rStyle w:val="Hyperlink"/>
+                <w:rStyle w:val="Lienhypertexte"/>
                 <w:rFonts w:ascii="Segoe UI" w:hAnsi="Segoe UI" w:cs="Segoe UI"/>
               </w:rPr>
               <w:t>TARGETED FUNCTIONALITIES</w:t>
@@ -1693,7 +1693,7 @@
         </w:p>
         <w:p>
           <w:pPr>
-            <w:pStyle w:val="TOC1"/>
+            <w:pStyle w:val="TM1"/>
             <w:tabs>
               <w:tab w:val="left" w:pos="660"/>
               <w:tab w:val="right" w:leader="dot" w:pos="10024"/>
@@ -1704,13 +1704,13 @@
               <w:noProof/>
               <w:sz w:val="32"/>
               <w:szCs w:val="32"/>
-              <w:lang w:val="en-CM" w:eastAsia="en-CM"/>
+              <w:lang/>
             </w:rPr>
           </w:pPr>
           <w:hyperlink w:anchor="_Toc102467848" w:history="1">
             <w:r>
               <w:rPr>
-                <w:rStyle w:val="Hyperlink"/>
+                <w:rStyle w:val="Lienhypertexte"/>
                 <w:rFonts w:ascii="Segoe UI" w:hAnsi="Segoe UI" w:cs="Segoe UI"/>
                 <w:b/>
                 <w:bCs/>
@@ -1727,13 +1727,13 @@
                 <w:noProof/>
                 <w:sz w:val="32"/>
                 <w:szCs w:val="32"/>
-                <w:lang w:val="en-CM" w:eastAsia="en-CM"/>
+                <w:lang/>
               </w:rPr>
               <w:tab/>
             </w:r>
             <w:r>
               <w:rPr>
-                <w:rStyle w:val="Hyperlink"/>
+                <w:rStyle w:val="Lienhypertexte"/>
                 <w:rFonts w:ascii="Segoe UI" w:hAnsi="Segoe UI" w:cs="Segoe UI"/>
                 <w:b/>
                 <w:bCs/>
@@ -1817,16 +1817,16 @@
         </w:p>
         <w:p>
           <w:pPr>
-            <w:pStyle w:val="TOC2"/>
+            <w:pStyle w:val="TM2"/>
             <w:rPr>
               <w:rFonts w:ascii="Segoe UI" w:hAnsi="Segoe UI" w:cs="Segoe UI"/>
-              <w:lang w:val="en-CM" w:eastAsia="en-CM"/>
+              <w:lang/>
             </w:rPr>
           </w:pPr>
           <w:hyperlink w:anchor="_Toc102467849" w:history="1">
             <w:r>
               <w:rPr>
-                <w:rStyle w:val="Hyperlink"/>
+                <w:rStyle w:val="Lienhypertexte"/>
                 <w:rFonts w:ascii="Segoe UI" w:hAnsi="Segoe UI" w:cs="Segoe UI"/>
               </w:rPr>
               <w:t>A.</w:t>
@@ -1834,13 +1834,13 @@
             <w:r>
               <w:rPr>
                 <w:rFonts w:ascii="Segoe UI" w:hAnsi="Segoe UI" w:cs="Segoe UI"/>
-                <w:lang w:val="en-CM" w:eastAsia="en-CM"/>
+                <w:lang/>
               </w:rPr>
               <w:tab/>
             </w:r>
             <w:r>
               <w:rPr>
-                <w:rStyle w:val="Hyperlink"/>
+                <w:rStyle w:val="Lienhypertexte"/>
                 <w:rFonts w:ascii="Segoe UI" w:hAnsi="Segoe UI" w:cs="Segoe UI"/>
               </w:rPr>
               <w:t>TECHNOLOGIES CHOICES</w:t>
@@ -1897,7 +1897,7 @@
         </w:p>
         <w:p>
           <w:pPr>
-            <w:pStyle w:val="TOC1"/>
+            <w:pStyle w:val="TM1"/>
             <w:tabs>
               <w:tab w:val="left" w:pos="660"/>
               <w:tab w:val="right" w:leader="dot" w:pos="10024"/>
@@ -1908,13 +1908,13 @@
               <w:noProof/>
               <w:sz w:val="32"/>
               <w:szCs w:val="32"/>
-              <w:lang w:val="en-CM" w:eastAsia="en-CM"/>
+              <w:lang/>
             </w:rPr>
           </w:pPr>
           <w:hyperlink w:anchor="_Toc102467850" w:history="1">
             <w:r>
               <w:rPr>
-                <w:rStyle w:val="Hyperlink"/>
+                <w:rStyle w:val="Lienhypertexte"/>
                 <w:rFonts w:ascii="Segoe UI" w:hAnsi="Segoe UI" w:cs="Segoe UI"/>
                 <w:b/>
                 <w:bCs/>
@@ -1931,13 +1931,13 @@
                 <w:noProof/>
                 <w:sz w:val="32"/>
                 <w:szCs w:val="32"/>
-                <w:lang w:val="en-CM" w:eastAsia="en-CM"/>
+                <w:lang/>
               </w:rPr>
               <w:tab/>
             </w:r>
             <w:r>
               <w:rPr>
-                <w:rStyle w:val="Hyperlink"/>
+                <w:rStyle w:val="Lienhypertexte"/>
                 <w:rFonts w:ascii="Segoe UI" w:hAnsi="Segoe UI" w:cs="Segoe UI"/>
                 <w:b/>
                 <w:bCs/>
@@ -2021,16 +2021,16 @@
         </w:p>
         <w:p>
           <w:pPr>
-            <w:pStyle w:val="TOC2"/>
+            <w:pStyle w:val="TM2"/>
             <w:rPr>
               <w:rFonts w:ascii="Segoe UI" w:hAnsi="Segoe UI" w:cs="Segoe UI"/>
-              <w:lang w:val="en-CM" w:eastAsia="en-CM"/>
+              <w:lang/>
             </w:rPr>
           </w:pPr>
           <w:hyperlink w:anchor="_Toc102467851" w:history="1">
             <w:r>
               <w:rPr>
-                <w:rStyle w:val="Hyperlink"/>
+                <w:rStyle w:val="Lienhypertexte"/>
                 <w:rFonts w:ascii="Segoe UI" w:hAnsi="Segoe UI" w:cs="Segoe UI"/>
               </w:rPr>
               <w:t>A.</w:t>
@@ -2038,13 +2038,13 @@
             <w:r>
               <w:rPr>
                 <w:rFonts w:ascii="Segoe UI" w:hAnsi="Segoe UI" w:cs="Segoe UI"/>
-                <w:lang w:val="en-CM" w:eastAsia="en-CM"/>
+                <w:lang/>
               </w:rPr>
               <w:tab/>
             </w:r>
             <w:r>
               <w:rPr>
-                <w:rStyle w:val="Hyperlink"/>
+                <w:rStyle w:val="Lienhypertexte"/>
                 <w:rFonts w:ascii="Segoe UI" w:hAnsi="Segoe UI" w:cs="Segoe UI"/>
               </w:rPr>
               <w:t>BUDGET PRESENTATION</w:t>
@@ -2101,16 +2101,16 @@
         </w:p>
         <w:p>
           <w:pPr>
-            <w:pStyle w:val="TOC2"/>
+            <w:pStyle w:val="TM2"/>
             <w:rPr>
               <w:rFonts w:ascii="Segoe UI" w:hAnsi="Segoe UI" w:cs="Segoe UI"/>
-              <w:lang w:val="en-CM" w:eastAsia="en-CM"/>
+              <w:lang/>
             </w:rPr>
           </w:pPr>
           <w:hyperlink w:anchor="_Toc102467852" w:history="1">
             <w:r>
               <w:rPr>
-                <w:rStyle w:val="Hyperlink"/>
+                <w:rStyle w:val="Lienhypertexte"/>
                 <w:rFonts w:ascii="Segoe UI" w:hAnsi="Segoe UI" w:cs="Segoe UI"/>
               </w:rPr>
               <w:t>B.</w:t>
@@ -2118,13 +2118,13 @@
             <w:r>
               <w:rPr>
                 <w:rFonts w:ascii="Segoe UI" w:hAnsi="Segoe UI" w:cs="Segoe UI"/>
-                <w:lang w:val="en-CM" w:eastAsia="en-CM"/>
+                <w:lang/>
               </w:rPr>
               <w:tab/>
             </w:r>
             <w:r>
               <w:rPr>
-                <w:rStyle w:val="Hyperlink"/>
+                <w:rStyle w:val="Lienhypertexte"/>
                 <w:rFonts w:ascii="Segoe UI" w:hAnsi="Segoe UI" w:cs="Segoe UI"/>
               </w:rPr>
               <w:t>LEGAL MENTIONS PRESENTATION</w:t>
@@ -2217,7 +2217,7 @@
     </w:p>
     <w:p>
       <w:pPr>
-        <w:pStyle w:val="ListParagraph"/>
+        <w:pStyle w:val="Paragraphedeliste"/>
         <w:numPr>
           <w:ilvl w:val="0"/>
           <w:numId w:val="4"/>
@@ -2260,7 +2260,7 @@
     </w:p>
     <w:p>
       <w:pPr>
-        <w:pStyle w:val="ListParagraph"/>
+        <w:pStyle w:val="Paragraphedeliste"/>
         <w:numPr>
           <w:ilvl w:val="0"/>
           <w:numId w:val="5"/>
@@ -2524,7 +2524,7 @@
     </w:p>
     <w:p>
       <w:pPr>
-        <w:pStyle w:val="ListParagraph"/>
+        <w:pStyle w:val="Paragraphedeliste"/>
         <w:numPr>
           <w:ilvl w:val="0"/>
           <w:numId w:val="5"/>
@@ -2728,7 +2728,7 @@
     </w:p>
     <w:p>
       <w:pPr>
-        <w:pStyle w:val="ListParagraph"/>
+        <w:pStyle w:val="Paragraphedeliste"/>
         <w:numPr>
           <w:ilvl w:val="0"/>
           <w:numId w:val="13"/>
@@ -2760,7 +2760,7 @@
     </w:p>
     <w:p>
       <w:pPr>
-        <w:pStyle w:val="ListParagraph"/>
+        <w:pStyle w:val="Paragraphedeliste"/>
         <w:numPr>
           <w:ilvl w:val="0"/>
           <w:numId w:val="17"/>
@@ -2786,7 +2786,7 @@
     </w:p>
     <w:p>
       <w:pPr>
-        <w:pStyle w:val="ListParagraph"/>
+        <w:pStyle w:val="Paragraphedeliste"/>
         <w:numPr>
           <w:ilvl w:val="0"/>
           <w:numId w:val="16"/>
@@ -2812,7 +2812,7 @@
     </w:p>
     <w:p>
       <w:pPr>
-        <w:pStyle w:val="ListParagraph"/>
+        <w:pStyle w:val="Paragraphedeliste"/>
         <w:numPr>
           <w:ilvl w:val="0"/>
           <w:numId w:val="15"/>
@@ -2838,7 +2838,7 @@
     </w:p>
     <w:p>
       <w:pPr>
-        <w:pStyle w:val="ListParagraph"/>
+        <w:pStyle w:val="Paragraphedeliste"/>
         <w:spacing w:line="360" w:lineRule="auto"/>
         <w:ind w:left="3240"/>
         <w:jc w:val="both"/>
@@ -2852,7 +2852,7 @@
     </w:p>
     <w:p>
       <w:pPr>
-        <w:pStyle w:val="ListParagraph"/>
+        <w:pStyle w:val="Paragraphedeliste"/>
         <w:numPr>
           <w:ilvl w:val="0"/>
           <w:numId w:val="13"/>
@@ -2942,7 +2942,7 @@
     </w:p>
     <w:p>
       <w:pPr>
-        <w:pStyle w:val="ListParagraph"/>
+        <w:pStyle w:val="Paragraphedeliste"/>
         <w:numPr>
           <w:ilvl w:val="0"/>
           <w:numId w:val="17"/>
@@ -2977,7 +2977,7 @@
     </w:p>
     <w:p>
       <w:pPr>
-        <w:pStyle w:val="ListParagraph"/>
+        <w:pStyle w:val="Paragraphedeliste"/>
         <w:numPr>
           <w:ilvl w:val="0"/>
           <w:numId w:val="16"/>
@@ -3021,7 +3021,7 @@
     </w:p>
     <w:p>
       <w:pPr>
-        <w:pStyle w:val="ListParagraph"/>
+        <w:pStyle w:val="Paragraphedeliste"/>
         <w:numPr>
           <w:ilvl w:val="0"/>
           <w:numId w:val="15"/>
@@ -3047,7 +3047,7 @@
     </w:p>
     <w:p>
       <w:pPr>
-        <w:pStyle w:val="ListParagraph"/>
+        <w:pStyle w:val="Paragraphedeliste"/>
         <w:numPr>
           <w:ilvl w:val="0"/>
           <w:numId w:val="15"/>
@@ -3073,7 +3073,7 @@
     </w:p>
     <w:p>
       <w:pPr>
-        <w:pStyle w:val="ListParagraph"/>
+        <w:pStyle w:val="Paragraphedeliste"/>
         <w:numPr>
           <w:ilvl w:val="0"/>
           <w:numId w:val="15"/>
@@ -3117,7 +3117,7 @@
     </w:p>
     <w:p>
       <w:pPr>
-        <w:pStyle w:val="ListParagraph"/>
+        <w:pStyle w:val="Paragraphedeliste"/>
         <w:spacing w:line="360" w:lineRule="auto"/>
         <w:ind w:left="3240"/>
         <w:jc w:val="both"/>
@@ -3131,7 +3131,7 @@
     </w:p>
     <w:p>
       <w:pPr>
-        <w:pStyle w:val="ListParagraph"/>
+        <w:pStyle w:val="Paragraphedeliste"/>
         <w:numPr>
           <w:ilvl w:val="0"/>
           <w:numId w:val="13"/>
@@ -3163,7 +3163,7 @@
     </w:p>
     <w:p>
       <w:pPr>
-        <w:pStyle w:val="ListParagraph"/>
+        <w:pStyle w:val="Paragraphedeliste"/>
         <w:numPr>
           <w:ilvl w:val="0"/>
           <w:numId w:val="17"/>
@@ -3189,7 +3189,7 @@
     </w:p>
     <w:p>
       <w:pPr>
-        <w:pStyle w:val="ListParagraph"/>
+        <w:pStyle w:val="Paragraphedeliste"/>
         <w:numPr>
           <w:ilvl w:val="0"/>
           <w:numId w:val="16"/>
@@ -3215,7 +3215,7 @@
     </w:p>
     <w:p>
       <w:pPr>
-        <w:pStyle w:val="ListParagraph"/>
+        <w:pStyle w:val="Paragraphedeliste"/>
         <w:numPr>
           <w:ilvl w:val="0"/>
           <w:numId w:val="15"/>
@@ -3241,7 +3241,7 @@
     </w:p>
     <w:p>
       <w:pPr>
-        <w:pStyle w:val="ListParagraph"/>
+        <w:pStyle w:val="Paragraphedeliste"/>
         <w:numPr>
           <w:ilvl w:val="0"/>
           <w:numId w:val="15"/>
@@ -3280,16 +3280,45 @@
           <w:szCs w:val="24"/>
           <w:lang w:val="en-GB"/>
         </w:rPr>
-        <w:t xml:space="preserve">each proposed manifestation </w:t>
-      </w:r>
-      <w:r>
-        <w:rPr>
-          <w:rFonts w:ascii="Segoe UI" w:hAnsi="Segoe UI" w:cs="Segoe UI"/>
-          <w:sz w:val="32"/>
-          <w:szCs w:val="24"/>
-          <w:lang w:val="en-GB"/>
-        </w:rPr>
-        <w:t xml:space="preserve">to the list of registerers and download it </w:t>
+        <w:t>each proposed m</w:t>
+      </w:r>
+      <w:bookmarkStart w:id="3" w:name="_GoBack"/>
+      <w:bookmarkEnd w:id="3"/>
+      <w:r>
+        <w:rPr>
+          <w:rFonts w:ascii="Segoe UI" w:hAnsi="Segoe UI" w:cs="Segoe UI"/>
+          <w:sz w:val="32"/>
+          <w:szCs w:val="24"/>
+          <w:lang w:val="en-GB"/>
+        </w:rPr>
+        <w:t xml:space="preserve">anifestation </w:t>
+      </w:r>
+      <w:r>
+        <w:rPr>
+          <w:rFonts w:ascii="Segoe UI" w:hAnsi="Segoe UI" w:cs="Segoe UI"/>
+          <w:sz w:val="32"/>
+          <w:szCs w:val="24"/>
+          <w:lang w:val="en-GB"/>
+        </w:rPr>
+        <w:t xml:space="preserve">to the list of </w:t>
+      </w:r>
+      <w:r>
+        <w:rPr>
+          <w:rFonts w:ascii="Segoe UI" w:hAnsi="Segoe UI" w:cs="Segoe UI"/>
+          <w:sz w:val="32"/>
+          <w:szCs w:val="24"/>
+          <w:lang w:val="en-GB"/>
+        </w:rPr>
+        <w:t>subscribers</w:t>
+      </w:r>
+      <w:r>
+        <w:rPr>
+          <w:rFonts w:ascii="Segoe UI" w:hAnsi="Segoe UI" w:cs="Segoe UI"/>
+          <w:sz w:val="32"/>
+          <w:szCs w:val="24"/>
+          <w:lang w:val="en-GB"/>
+        </w:rPr>
+        <w:t xml:space="preserve"> and download it </w:t>
       </w:r>
       <w:r>
         <w:rPr>
@@ -3312,7 +3341,7 @@
     </w:p>
     <w:p>
       <w:pPr>
-        <w:pStyle w:val="ListParagraph"/>
+        <w:pStyle w:val="Paragraphedeliste"/>
         <w:numPr>
           <w:ilvl w:val="0"/>
           <w:numId w:val="15"/>
@@ -3356,7 +3385,7 @@
     </w:p>
     <w:p>
       <w:pPr>
-        <w:pStyle w:val="ListParagraph"/>
+        <w:pStyle w:val="Paragraphedeliste"/>
         <w:spacing w:line="360" w:lineRule="auto"/>
         <w:ind w:left="2520"/>
         <w:jc w:val="both"/>
@@ -3370,7 +3399,7 @@
     </w:p>
     <w:p>
       <w:pPr>
-        <w:pStyle w:val="ListParagraph"/>
+        <w:pStyle w:val="Paragraphedeliste"/>
         <w:numPr>
           <w:ilvl w:val="0"/>
           <w:numId w:val="13"/>
@@ -3402,7 +3431,7 @@
     </w:p>
     <w:p>
       <w:pPr>
-        <w:pStyle w:val="ListParagraph"/>
+        <w:pStyle w:val="Paragraphedeliste"/>
         <w:spacing w:line="360" w:lineRule="auto"/>
         <w:ind w:left="2160"/>
         <w:jc w:val="both"/>
@@ -3419,7 +3448,7 @@
     </w:p>
     <w:p>
       <w:pPr>
-        <w:pStyle w:val="ListParagraph"/>
+        <w:pStyle w:val="Paragraphedeliste"/>
         <w:numPr>
           <w:ilvl w:val="0"/>
           <w:numId w:val="14"/>
@@ -3463,7 +3492,7 @@
     </w:p>
     <w:p>
       <w:pPr>
-        <w:pStyle w:val="ListParagraph"/>
+        <w:pStyle w:val="Paragraphedeliste"/>
         <w:numPr>
           <w:ilvl w:val="0"/>
           <w:numId w:val="14"/>
@@ -3489,7 +3518,7 @@
     </w:p>
     <w:p>
       <w:pPr>
-        <w:pStyle w:val="ListParagraph"/>
+        <w:pStyle w:val="Paragraphedeliste"/>
         <w:numPr>
           <w:ilvl w:val="0"/>
           <w:numId w:val="14"/>
@@ -3524,7 +3553,7 @@
     </w:p>
     <w:p>
       <w:pPr>
-        <w:pStyle w:val="ListParagraph"/>
+        <w:pStyle w:val="Paragraphedeliste"/>
         <w:spacing w:line="360" w:lineRule="auto"/>
         <w:ind w:left="3240"/>
         <w:jc w:val="both"/>
@@ -3538,7 +3567,7 @@
     </w:p>
     <w:p>
       <w:pPr>
-        <w:pStyle w:val="ListParagraph"/>
+        <w:pStyle w:val="Paragraphedeliste"/>
         <w:numPr>
           <w:ilvl w:val="0"/>
           <w:numId w:val="13"/>
@@ -3582,7 +3611,7 @@
     </w:p>
     <w:p>
       <w:pPr>
-        <w:pStyle w:val="ListParagraph"/>
+        <w:pStyle w:val="Paragraphedeliste"/>
         <w:numPr>
           <w:ilvl w:val="0"/>
           <w:numId w:val="14"/>
@@ -3608,7 +3637,7 @@
     </w:p>
     <w:p>
       <w:pPr>
-        <w:pStyle w:val="ListParagraph"/>
+        <w:pStyle w:val="Paragraphedeliste"/>
         <w:numPr>
           <w:ilvl w:val="0"/>
           <w:numId w:val="14"/>
@@ -3634,7 +3663,7 @@
     </w:p>
     <w:p>
       <w:pPr>
-        <w:pStyle w:val="ListParagraph"/>
+        <w:pStyle w:val="Paragraphedeliste"/>
         <w:numPr>
           <w:ilvl w:val="0"/>
           <w:numId w:val="14"/>
@@ -3660,7 +3689,7 @@
     </w:p>
     <w:p>
       <w:pPr>
-        <w:pStyle w:val="ListParagraph"/>
+        <w:pStyle w:val="Paragraphedeliste"/>
         <w:numPr>
           <w:ilvl w:val="0"/>
           <w:numId w:val="14"/>
@@ -3686,7 +3715,7 @@
     </w:p>
     <w:p>
       <w:pPr>
-        <w:pStyle w:val="ListParagraph"/>
+        <w:pStyle w:val="Paragraphedeliste"/>
         <w:numPr>
           <w:ilvl w:val="0"/>
           <w:numId w:val="14"/>
@@ -3741,7 +3770,7 @@
     </w:p>
     <w:p>
       <w:pPr>
-        <w:pStyle w:val="ListParagraph"/>
+        <w:pStyle w:val="Paragraphedeliste"/>
         <w:numPr>
           <w:ilvl w:val="0"/>
           <w:numId w:val="5"/>
@@ -3758,7 +3787,7 @@
         </w:rPr>
         <w:t xml:space="preserve"> </w:t>
       </w:r>
-      <w:bookmarkStart w:id="3" w:name="_Toc102467844"/>
+      <w:bookmarkStart w:id="4" w:name="_Toc102467844"/>
       <w:r>
         <w:rPr>
           <w:rFonts w:ascii="Segoe UI" w:hAnsi="Segoe UI" w:cs="Segoe UI"/>
@@ -3792,7 +3821,7 @@
         </w:rPr>
         <w:t>STAKES</w:t>
       </w:r>
-      <w:bookmarkEnd w:id="3"/>
+      <w:bookmarkEnd w:id="4"/>
     </w:p>
     <w:p>
       <w:pPr>
@@ -3869,7 +3898,7 @@
     </w:p>
     <w:p>
       <w:pPr>
-        <w:pStyle w:val="ListParagraph"/>
+        <w:pStyle w:val="Paragraphedeliste"/>
         <w:numPr>
           <w:ilvl w:val="0"/>
           <w:numId w:val="13"/>
@@ -3961,7 +3990,7 @@
     </w:p>
     <w:p>
       <w:pPr>
-        <w:pStyle w:val="ListParagraph"/>
+        <w:pStyle w:val="Paragraphedeliste"/>
         <w:numPr>
           <w:ilvl w:val="0"/>
           <w:numId w:val="26"/>
@@ -4055,7 +4084,7 @@
     </w:p>
     <w:p>
       <w:pPr>
-        <w:pStyle w:val="ListParagraph"/>
+        <w:pStyle w:val="Paragraphedeliste"/>
         <w:numPr>
           <w:ilvl w:val="0"/>
           <w:numId w:val="26"/>
@@ -4112,7 +4141,7 @@
     </w:p>
     <w:p>
       <w:pPr>
-        <w:pStyle w:val="ListParagraph"/>
+        <w:pStyle w:val="Paragraphedeliste"/>
         <w:spacing w:line="360" w:lineRule="auto"/>
         <w:ind w:left="3240"/>
         <w:jc w:val="both"/>
@@ -4127,7 +4156,7 @@
     </w:p>
     <w:p>
       <w:pPr>
-        <w:pStyle w:val="ListParagraph"/>
+        <w:pStyle w:val="Paragraphedeliste"/>
         <w:numPr>
           <w:ilvl w:val="0"/>
           <w:numId w:val="26"/>
@@ -4214,7 +4243,7 @@
     </w:p>
     <w:p>
       <w:pPr>
-        <w:pStyle w:val="ListParagraph"/>
+        <w:pStyle w:val="Paragraphedeliste"/>
         <w:numPr>
           <w:ilvl w:val="0"/>
           <w:numId w:val="26"/>
@@ -4358,7 +4387,7 @@
     </w:p>
     <w:p>
       <w:pPr>
-        <w:pStyle w:val="ListParagraph"/>
+        <w:pStyle w:val="Paragraphedeliste"/>
         <w:numPr>
           <w:ilvl w:val="0"/>
           <w:numId w:val="13"/>
@@ -4425,7 +4454,7 @@
     </w:p>
     <w:p>
       <w:pPr>
-        <w:pStyle w:val="ListParagraph"/>
+        <w:pStyle w:val="Paragraphedeliste"/>
         <w:numPr>
           <w:ilvl w:val="0"/>
           <w:numId w:val="28"/>
@@ -4509,7 +4538,7 @@
     </w:p>
     <w:p>
       <w:pPr>
-        <w:pStyle w:val="ListParagraph"/>
+        <w:pStyle w:val="Paragraphedeliste"/>
         <w:numPr>
           <w:ilvl w:val="0"/>
           <w:numId w:val="5"/>
@@ -4527,7 +4556,7 @@
           <w:lang w:val="en-GB"/>
         </w:rPr>
       </w:pPr>
-      <w:bookmarkStart w:id="4" w:name="_Toc102467845"/>
+      <w:bookmarkStart w:id="5" w:name="_Toc102467845"/>
       <w:r>
         <w:rPr>
           <w:rFonts w:ascii="Times New Roman" w:hAnsi="Times New Roman" w:cs="Times New Roman"/>
@@ -4575,7 +4604,7 @@
         </w:rPr>
         <w:t>TEAM PRESENTATION</w:t>
       </w:r>
-      <w:bookmarkEnd w:id="4"/>
+      <w:bookmarkEnd w:id="5"/>
       <w:r>
         <w:rPr>
           <w:rFonts w:ascii="Segoe UI" w:hAnsi="Segoe UI" w:cs="Segoe UI"/>
@@ -4591,7 +4620,7 @@
     </w:p>
     <w:p>
       <w:pPr>
-        <w:pStyle w:val="ListParagraph"/>
+        <w:pStyle w:val="Paragraphedeliste"/>
         <w:rPr>
           <w:rFonts w:ascii="Segoe UI" w:hAnsi="Segoe UI" w:cs="Segoe UI"/>
           <w:b/>
@@ -4605,7 +4634,7 @@
     </w:p>
     <w:p>
       <w:pPr>
-        <w:pStyle w:val="ListParagraph"/>
+        <w:pStyle w:val="Paragraphedeliste"/>
         <w:rPr>
           <w:rFonts w:ascii="Segoe UI" w:hAnsi="Segoe UI" w:cs="Segoe UI"/>
           <w:b/>
@@ -4619,7 +4648,7 @@
     </w:p>
     <w:p>
       <w:pPr>
-        <w:pStyle w:val="ListParagraph"/>
+        <w:pStyle w:val="Paragraphedeliste"/>
         <w:tabs>
           <w:tab w:val="left" w:pos="2505"/>
         </w:tabs>
@@ -4649,7 +4678,7 @@
     </w:p>
     <w:p>
       <w:pPr>
-        <w:pStyle w:val="ListParagraph"/>
+        <w:pStyle w:val="Paragraphedeliste"/>
         <w:numPr>
           <w:ilvl w:val="0"/>
           <w:numId w:val="4"/>
@@ -4666,7 +4695,7 @@
           <w:lang w:val="en-GB"/>
         </w:rPr>
       </w:pPr>
-      <w:bookmarkStart w:id="5" w:name="_Toc102467846"/>
+      <w:bookmarkStart w:id="6" w:name="_Toc102467846"/>
       <w:r>
         <w:rPr>
           <w:rFonts w:ascii="Segoe UI" w:hAnsi="Segoe UI" w:cs="Segoe UI"/>
@@ -4679,11 +4708,11 @@
         </w:rPr>
         <w:t>FUNCTIONAL SPECIFICATIONS</w:t>
       </w:r>
-      <w:bookmarkEnd w:id="5"/>
+      <w:bookmarkEnd w:id="6"/>
     </w:p>
     <w:p>
       <w:pPr>
-        <w:pStyle w:val="ListParagraph"/>
+        <w:pStyle w:val="Paragraphedeliste"/>
         <w:numPr>
           <w:ilvl w:val="0"/>
           <w:numId w:val="7"/>
@@ -4712,7 +4741,7 @@
         </w:rPr>
         <w:t xml:space="preserve"> </w:t>
       </w:r>
-      <w:bookmarkStart w:id="6" w:name="_Toc102467847"/>
+      <w:bookmarkStart w:id="7" w:name="_Toc102467847"/>
       <w:r>
         <w:rPr>
           <w:rFonts w:ascii="Segoe UI" w:hAnsi="Segoe UI" w:cs="Segoe UI"/>
@@ -4725,7 +4754,7 @@
         </w:rPr>
         <w:t>TARGETED FUNCTIONALITIES</w:t>
       </w:r>
-      <w:bookmarkEnd w:id="6"/>
+      <w:bookmarkEnd w:id="7"/>
     </w:p>
     <w:p>
       <w:pPr>
@@ -4823,7 +4852,7 @@
     </w:p>
     <w:p>
       <w:pPr>
-        <w:pStyle w:val="ListParagraph"/>
+        <w:pStyle w:val="Paragraphedeliste"/>
         <w:numPr>
           <w:ilvl w:val="0"/>
           <w:numId w:val="25"/>
@@ -4913,7 +4942,7 @@
     </w:p>
     <w:p>
       <w:pPr>
-        <w:pStyle w:val="ListParagraph"/>
+        <w:pStyle w:val="Paragraphedeliste"/>
         <w:numPr>
           <w:ilvl w:val="0"/>
           <w:numId w:val="25"/>
@@ -4961,7 +4990,7 @@
     </w:p>
     <w:p>
       <w:pPr>
-        <w:pStyle w:val="ListParagraph"/>
+        <w:pStyle w:val="Paragraphedeliste"/>
         <w:numPr>
           <w:ilvl w:val="0"/>
           <w:numId w:val="4"/>
@@ -4978,7 +5007,7 @@
           <w:lang w:val="en-GB"/>
         </w:rPr>
       </w:pPr>
-      <w:bookmarkStart w:id="7" w:name="_Toc102467848"/>
+      <w:bookmarkStart w:id="8" w:name="_Toc102467848"/>
       <w:r>
         <w:rPr>
           <w:rFonts w:ascii="Segoe UI" w:hAnsi="Segoe UI" w:cs="Segoe UI"/>
@@ -4991,11 +5020,11 @@
         </w:rPr>
         <w:t>TECHNICAL SPECIFICATIONS</w:t>
       </w:r>
-      <w:bookmarkEnd w:id="7"/>
+      <w:bookmarkEnd w:id="8"/>
     </w:p>
     <w:p>
       <w:pPr>
-        <w:pStyle w:val="ListParagraph"/>
+        <w:pStyle w:val="Paragraphedeliste"/>
         <w:numPr>
           <w:ilvl w:val="0"/>
           <w:numId w:val="8"/>
@@ -5024,7 +5053,7 @@
         </w:rPr>
         <w:t xml:space="preserve"> </w:t>
       </w:r>
-      <w:bookmarkStart w:id="8" w:name="_Toc102467849"/>
+      <w:bookmarkStart w:id="9" w:name="_Toc102467849"/>
       <w:r>
         <w:rPr>
           <w:rFonts w:ascii="Segoe UI" w:hAnsi="Segoe UI" w:cs="Segoe UI"/>
@@ -5037,11 +5066,11 @@
         </w:rPr>
         <w:t>TECHNOLOGIES CHOICES</w:t>
       </w:r>
-      <w:bookmarkEnd w:id="8"/>
+      <w:bookmarkEnd w:id="9"/>
     </w:p>
     <w:p>
       <w:pPr>
-        <w:pStyle w:val="ListParagraph"/>
+        <w:pStyle w:val="Paragraphedeliste"/>
         <w:spacing w:line="360" w:lineRule="auto"/>
         <w:ind w:left="1440"/>
         <w:jc w:val="both"/>
@@ -5086,7 +5115,7 @@
     </w:p>
     <w:p>
       <w:pPr>
-        <w:pStyle w:val="ListParagraph"/>
+        <w:pStyle w:val="Paragraphedeliste"/>
         <w:numPr>
           <w:ilvl w:val="0"/>
           <w:numId w:val="12"/>
@@ -5109,7 +5138,7 @@
     </w:p>
     <w:p>
       <w:pPr>
-        <w:pStyle w:val="ListParagraph"/>
+        <w:pStyle w:val="Paragraphedeliste"/>
         <w:numPr>
           <w:ilvl w:val="0"/>
           <w:numId w:val="12"/>
@@ -5132,7 +5161,7 @@
     </w:p>
     <w:p>
       <w:pPr>
-        <w:pStyle w:val="ListParagraph"/>
+        <w:pStyle w:val="Paragraphedeliste"/>
         <w:numPr>
           <w:ilvl w:val="0"/>
           <w:numId w:val="12"/>
@@ -5200,7 +5229,7 @@
     </w:p>
     <w:p>
       <w:pPr>
-        <w:pStyle w:val="ListParagraph"/>
+        <w:pStyle w:val="Paragraphedeliste"/>
         <w:numPr>
           <w:ilvl w:val="0"/>
           <w:numId w:val="4"/>
@@ -5216,7 +5245,7 @@
           <w:lang w:val="en-GB"/>
         </w:rPr>
       </w:pPr>
-      <w:bookmarkStart w:id="9" w:name="_Toc102467850"/>
+      <w:bookmarkStart w:id="10" w:name="_Toc102467850"/>
       <w:r>
         <w:rPr>
           <w:rFonts w:ascii="Segoe UI" w:hAnsi="Segoe UI" w:cs="Segoe UI"/>
@@ -5253,7 +5282,7 @@
         </w:rPr>
         <w:t xml:space="preserve"> ASPECTS</w:t>
       </w:r>
-      <w:bookmarkEnd w:id="9"/>
+      <w:bookmarkEnd w:id="10"/>
     </w:p>
     <w:p>
       <w:pPr>
@@ -5264,7 +5293,7 @@
     </w:p>
     <w:p>
       <w:pPr>
-        <w:pStyle w:val="ListParagraph"/>
+        <w:pStyle w:val="Paragraphedeliste"/>
         <w:numPr>
           <w:ilvl w:val="0"/>
           <w:numId w:val="9"/>
@@ -5293,7 +5322,7 @@
         </w:rPr>
         <w:t xml:space="preserve"> </w:t>
       </w:r>
-      <w:bookmarkStart w:id="10" w:name="_Toc102467851"/>
+      <w:bookmarkStart w:id="11" w:name="_Toc102467851"/>
       <w:r>
         <w:rPr>
           <w:rFonts w:ascii="Segoe UI" w:hAnsi="Segoe UI" w:cs="Segoe UI"/>
@@ -5306,7 +5335,7 @@
         </w:rPr>
         <w:t>BUDGET PRESENTATION</w:t>
       </w:r>
-      <w:bookmarkEnd w:id="10"/>
+      <w:bookmarkEnd w:id="11"/>
     </w:p>
     <w:p>
       <w:pPr>
@@ -5354,121 +5383,6 @@
     </w:p>
     <w:p>
       <w:pPr>
-        <w:ind w:left="1440"/>
-        <w:rPr>
-          <w:rFonts w:ascii="Times New Roman" w:hAnsi="Times New Roman" w:cs="Times New Roman"/>
-          <w:sz w:val="32"/>
-          <w:szCs w:val="24"/>
-          <w:lang w:val="en-GB"/>
-        </w:rPr>
-      </w:pPr>
-    </w:p>
-    <w:p>
-      <w:pPr>
-        <w:ind w:left="1440"/>
-        <w:rPr>
-          <w:rFonts w:ascii="Times New Roman" w:hAnsi="Times New Roman" w:cs="Times New Roman"/>
-          <w:sz w:val="32"/>
-          <w:szCs w:val="24"/>
-          <w:lang w:val="en-GB"/>
-        </w:rPr>
-      </w:pPr>
-    </w:p>
-    <w:p>
-      <w:pPr>
-        <w:ind w:left="1440"/>
-        <w:rPr>
-          <w:rFonts w:ascii="Segoe UI" w:hAnsi="Segoe UI" w:cs="Segoe UI"/>
-          <w:sz w:val="32"/>
-          <w:szCs w:val="24"/>
-          <w:lang w:val="en-GB"/>
-        </w:rPr>
-      </w:pPr>
-    </w:p>
-    <w:p>
-      <w:pPr>
-        <w:pStyle w:val="ListParagraph"/>
-        <w:numPr>
-          <w:ilvl w:val="0"/>
-          <w:numId w:val="8"/>
-        </w:numPr>
-        <w:spacing w:line="360" w:lineRule="auto"/>
-        <w:outlineLvl w:val="1"/>
-        <w:rPr>
-          <w:rFonts w:ascii="Segoe UI" w:hAnsi="Segoe UI" w:cs="Segoe UI"/>
-          <w:b/>
-          <w:bCs/>
-          <w:color w:val="013A57" w:themeColor="accent1" w:themeShade="BF"/>
-          <w:sz w:val="36"/>
-          <w:szCs w:val="36"/>
-          <w:lang w:val="en-GB"/>
-        </w:rPr>
-      </w:pPr>
-      <w:r>
-        <w:rPr>
-          <w:rFonts w:ascii="Segoe UI" w:hAnsi="Segoe UI" w:cs="Segoe UI"/>
-          <w:b/>
-          <w:bCs/>
-          <w:color w:val="013A57" w:themeColor="accent1" w:themeShade="BF"/>
-          <w:sz w:val="36"/>
-          <w:szCs w:val="36"/>
-          <w:lang w:val="en-GB"/>
-        </w:rPr>
-        <w:t xml:space="preserve"> </w:t>
-      </w:r>
-      <w:bookmarkStart w:id="11" w:name="_Toc102467852"/>
-      <w:r>
-        <w:rPr>
-          <w:rFonts w:ascii="Segoe UI" w:hAnsi="Segoe UI" w:cs="Segoe UI"/>
-          <w:b/>
-          <w:bCs/>
-          <w:color w:val="013A57" w:themeColor="accent1" w:themeShade="BF"/>
-          <w:sz w:val="36"/>
-          <w:szCs w:val="36"/>
-          <w:lang w:val="en-GB"/>
-        </w:rPr>
-        <w:t xml:space="preserve">LEGAL </w:t>
-      </w:r>
-      <w:r>
-        <w:rPr>
-          <w:rFonts w:ascii="Segoe UI" w:hAnsi="Segoe UI" w:cs="Segoe UI"/>
-          <w:b/>
-          <w:bCs/>
-          <w:color w:val="013A57" w:themeColor="accent1" w:themeShade="BF"/>
-          <w:sz w:val="36"/>
-          <w:szCs w:val="36"/>
-          <w:lang w:val="en-GB"/>
-        </w:rPr>
-        <w:t>MENTIONS</w:t>
-      </w:r>
-      <w:r>
-        <w:rPr>
-          <w:rFonts w:ascii="Segoe UI" w:hAnsi="Segoe UI" w:cs="Segoe UI"/>
-          <w:b/>
-          <w:bCs/>
-          <w:color w:val="013A57" w:themeColor="accent1" w:themeShade="BF"/>
-          <w:sz w:val="36"/>
-          <w:szCs w:val="36"/>
-          <w:lang w:val="en-GB"/>
-        </w:rPr>
-        <w:t xml:space="preserve"> </w:t>
-      </w:r>
-      <w:r>
-        <w:rPr>
-          <w:rFonts w:ascii="Segoe UI" w:hAnsi="Segoe UI" w:cs="Segoe UI"/>
-          <w:b/>
-          <w:bCs/>
-          <w:color w:val="013A57" w:themeColor="accent1" w:themeShade="BF"/>
-          <w:sz w:val="36"/>
-          <w:szCs w:val="36"/>
-          <w:lang w:val="en-GB"/>
-        </w:rPr>
-        <w:t>PRESENTATION</w:t>
-      </w:r>
-      <w:bookmarkEnd w:id="11"/>
-    </w:p>
-    <w:p>
-      <w:pPr>
         <w:spacing w:line="360" w:lineRule="auto"/>
         <w:ind w:left="1440"/>
         <w:jc w:val="both"/>
@@ -5482,165 +5396,737 @@
       </w:pPr>
       <w:r>
         <w:rPr>
-          <w:rFonts w:ascii="Segoe UI" w:hAnsi="Segoe UI" w:cs="Segoe UI"/>
-          <w:color w:val="auto"/>
-          <w:sz w:val="32"/>
-          <w:szCs w:val="24"/>
-          <w:lang w:val="en-GB"/>
-        </w:rPr>
-        <w:t>In order to secure the site from any kind of web attacks like hacking</w:t>
-      </w:r>
-      <w:r>
-        <w:rPr>
-          <w:rFonts w:ascii="Segoe UI" w:hAnsi="Segoe UI" w:cs="Segoe UI"/>
-          <w:color w:val="auto"/>
-          <w:sz w:val="32"/>
-          <w:szCs w:val="24"/>
-          <w:lang w:val="en-GB"/>
-        </w:rPr>
-        <w:t xml:space="preserve"> and </w:t>
-      </w:r>
-      <w:r>
-        <w:rPr>
-          <w:rFonts w:ascii="Segoe UI" w:hAnsi="Segoe UI" w:cs="Segoe UI"/>
-          <w:color w:val="auto"/>
-          <w:sz w:val="32"/>
-          <w:szCs w:val="24"/>
-          <w:lang w:val="en-GB"/>
-        </w:rPr>
-        <w:t xml:space="preserve">inform </w:t>
-      </w:r>
-      <w:r>
-        <w:rPr>
-          <w:rFonts w:ascii="Segoe UI" w:hAnsi="Segoe UI" w:cs="Segoe UI"/>
-          <w:color w:val="auto"/>
-          <w:sz w:val="32"/>
-          <w:szCs w:val="24"/>
-          <w:lang w:val="en-GB"/>
-        </w:rPr>
-        <w:t>user</w:t>
-      </w:r>
-      <w:r>
-        <w:rPr>
-          <w:rFonts w:ascii="Segoe UI" w:hAnsi="Segoe UI" w:cs="Segoe UI"/>
-          <w:color w:val="auto"/>
-          <w:sz w:val="32"/>
-          <w:szCs w:val="24"/>
-          <w:lang w:val="en-GB"/>
-        </w:rPr>
-        <w:t>s</w:t>
-      </w:r>
-      <w:r>
-        <w:rPr>
-          <w:rFonts w:ascii="Segoe UI" w:hAnsi="Segoe UI" w:cs="Segoe UI"/>
-          <w:color w:val="auto"/>
-          <w:sz w:val="32"/>
-          <w:szCs w:val="24"/>
-          <w:lang w:val="en-GB"/>
-        </w:rPr>
-        <w:t xml:space="preserve"> about the </w:t>
-      </w:r>
-      <w:r>
-        <w:rPr>
-          <w:rFonts w:ascii="Segoe UI" w:hAnsi="Segoe UI" w:cs="Segoe UI"/>
-          <w:color w:val="auto"/>
-          <w:sz w:val="32"/>
-          <w:szCs w:val="24"/>
-          <w:lang w:val="en-GB"/>
-        </w:rPr>
-        <w:t xml:space="preserve">purpose </w:t>
-      </w:r>
-      <w:r>
-        <w:rPr>
-          <w:rFonts w:ascii="Segoe UI" w:hAnsi="Segoe UI" w:cs="Segoe UI"/>
-          <w:color w:val="auto"/>
-          <w:sz w:val="32"/>
-          <w:szCs w:val="24"/>
-          <w:lang w:val="en-GB"/>
-        </w:rPr>
-        <w:t xml:space="preserve">of cookies and </w:t>
-      </w:r>
-      <w:r>
-        <w:rPr>
-          <w:rFonts w:ascii="Segoe UI" w:hAnsi="Segoe UI" w:cs="Segoe UI"/>
-          <w:color w:val="auto"/>
-          <w:sz w:val="32"/>
-          <w:szCs w:val="24"/>
-          <w:lang w:val="en-GB"/>
-        </w:rPr>
-        <w:t>the</w:t>
-      </w:r>
-      <w:r>
-        <w:rPr>
-          <w:rFonts w:ascii="Segoe UI" w:hAnsi="Segoe UI" w:cs="Segoe UI"/>
-          <w:color w:val="auto"/>
-          <w:sz w:val="32"/>
-          <w:szCs w:val="24"/>
-          <w:lang w:val="en-GB"/>
-        </w:rPr>
-        <w:t xml:space="preserve"> </w:t>
-      </w:r>
-      <w:r>
-        <w:rPr>
-          <w:rFonts w:ascii="Segoe UI" w:hAnsi="Segoe UI" w:cs="Segoe UI"/>
-          <w:color w:val="auto"/>
-          <w:sz w:val="32"/>
-          <w:szCs w:val="24"/>
-          <w:lang w:val="en-GB"/>
-        </w:rPr>
-        <w:t xml:space="preserve">general conditions of sale, it must contain a set of legal </w:t>
-      </w:r>
-      <w:r>
-        <w:rPr>
-          <w:rFonts w:ascii="Segoe UI" w:hAnsi="Segoe UI" w:cs="Segoe UI"/>
-          <w:color w:val="auto"/>
-          <w:sz w:val="32"/>
-          <w:szCs w:val="24"/>
-          <w:lang w:val="en-GB"/>
-        </w:rPr>
-        <w:t>notices</w:t>
-      </w:r>
-      <w:r>
-        <w:rPr>
-          <w:rFonts w:ascii="Segoe UI" w:hAnsi="Segoe UI" w:cs="Segoe UI"/>
-          <w:color w:val="auto"/>
-          <w:sz w:val="32"/>
-          <w:szCs w:val="24"/>
-          <w:lang w:val="en-GB"/>
-        </w:rPr>
-        <w:t>. Th</w:t>
-      </w:r>
-      <w:r>
-        <w:rPr>
-          <w:rFonts w:ascii="Segoe UI" w:hAnsi="Segoe UI" w:cs="Segoe UI"/>
-          <w:color w:val="auto"/>
-          <w:sz w:val="32"/>
-          <w:szCs w:val="24"/>
-          <w:lang w:val="en-GB"/>
-        </w:rPr>
-        <w:t>e</w:t>
-      </w:r>
-      <w:r>
-        <w:rPr>
-          <w:rFonts w:ascii="Segoe UI" w:hAnsi="Segoe UI" w:cs="Segoe UI"/>
-          <w:color w:val="auto"/>
-          <w:sz w:val="32"/>
-          <w:szCs w:val="24"/>
-          <w:lang w:val="en-GB"/>
-        </w:rPr>
-        <w:t>se legal mentions are :</w:t>
-      </w:r>
-    </w:p>
-    <w:p>
-      <w:pPr>
-        <w:rPr>
-          <w:lang w:val="en-GB"/>
-        </w:rPr>
-      </w:pPr>
+          <w:noProof/>
+        </w:rPr>
+        <w:lastRenderedPageBreak/>
+        <w:drawing>
+          <wp:anchor distT="0" distB="0" distL="114300" distR="114300" simplePos="0" relativeHeight="251673600" behindDoc="0" locked="0" layoutInCell="1" allowOverlap="1" wp14:anchorId="581C126D" wp14:editId="0B005FAA">
+            <wp:simplePos x="0" y="0"/>
+            <wp:positionH relativeFrom="column">
+              <wp:posOffset>915035</wp:posOffset>
+            </wp:positionH>
+            <wp:positionV relativeFrom="paragraph">
+              <wp:posOffset>443122</wp:posOffset>
+            </wp:positionV>
+            <wp:extent cx="4013835" cy="2459355"/>
+            <wp:effectExtent l="0" t="0" r="5715" b="17145"/>
+            <wp:wrapSquare wrapText="bothSides"/>
+            <wp:docPr id="22" name="Graphique 22"/>
+            <wp:cNvGraphicFramePr/>
+            <a:graphic xmlns:a="http://schemas.openxmlformats.org/drawingml/2006/main">
+              <a:graphicData uri="http://schemas.openxmlformats.org/drawingml/2006/chart">
+                <c:chart xmlns:c="http://schemas.openxmlformats.org/drawingml/2006/chart" xmlns:r="http://schemas.openxmlformats.org/officeDocument/2006/relationships" r:id="rId14"/>
+              </a:graphicData>
+            </a:graphic>
+            <wp14:sizeRelH relativeFrom="page">
+              <wp14:pctWidth>0</wp14:pctWidth>
+            </wp14:sizeRelH>
+            <wp14:sizeRelV relativeFrom="page">
+              <wp14:pctHeight>0</wp14:pctHeight>
+            </wp14:sizeRelV>
+          </wp:anchor>
+        </w:drawing>
+      </w:r>
+      <w:r>
+        <w:rPr>
+          <w:noProof/>
+        </w:rPr>
+        <w:drawing>
+          <wp:anchor distT="0" distB="0" distL="114300" distR="114300" simplePos="0" relativeHeight="251672576" behindDoc="0" locked="0" layoutInCell="1" allowOverlap="1" wp14:anchorId="20C07B72" wp14:editId="504BEE36">
+            <wp:simplePos x="0" y="0"/>
+            <wp:positionH relativeFrom="column">
+              <wp:posOffset>915035</wp:posOffset>
+            </wp:positionH>
+            <wp:positionV relativeFrom="paragraph">
+              <wp:posOffset>3591836</wp:posOffset>
+            </wp:positionV>
+            <wp:extent cx="4013835" cy="2459355"/>
+            <wp:effectExtent l="0" t="0" r="5715" b="17145"/>
+            <wp:wrapSquare wrapText="bothSides"/>
+            <wp:docPr id="4" name="Graphique 4"/>
+            <wp:cNvGraphicFramePr/>
+            <a:graphic xmlns:a="http://schemas.openxmlformats.org/drawingml/2006/main">
+              <a:graphicData uri="http://schemas.openxmlformats.org/drawingml/2006/chart">
+                <c:chart xmlns:c="http://schemas.openxmlformats.org/drawingml/2006/chart" xmlns:r="http://schemas.openxmlformats.org/officeDocument/2006/relationships" r:id="rId15"/>
+              </a:graphicData>
+            </a:graphic>
+            <wp14:sizeRelH relativeFrom="page">
+              <wp14:pctWidth>0</wp14:pctWidth>
+            </wp14:sizeRelH>
+            <wp14:sizeRelV relativeFrom="page">
+              <wp14:pctHeight>0</wp14:pctHeight>
+            </wp14:sizeRelV>
+          </wp:anchor>
+        </w:drawing>
+      </w:r>
+      <w:r>
+        <w:rPr>
+          <w:noProof/>
+        </w:rPr>
+        <mc:AlternateContent>
+          <mc:Choice Requires="wps">
+            <w:drawing>
+              <wp:anchor distT="0" distB="0" distL="114300" distR="114300" simplePos="0" relativeHeight="251665408" behindDoc="0" locked="0" layoutInCell="1" allowOverlap="1" wp14:anchorId="1E67DB5C" wp14:editId="4A7ECEA7">
+                <wp:simplePos x="0" y="0"/>
+                <wp:positionH relativeFrom="column">
+                  <wp:posOffset>595223</wp:posOffset>
+                </wp:positionH>
+                <wp:positionV relativeFrom="paragraph">
+                  <wp:posOffset>10170543</wp:posOffset>
+                </wp:positionV>
+                <wp:extent cx="3657600" cy="274320"/>
+                <wp:effectExtent l="0" t="0" r="0" b="0"/>
+                <wp:wrapNone/>
+                <wp:docPr id="19" name="TextBox 176"/>
+                <wp:cNvGraphicFramePr/>
+                <a:graphic xmlns:a="http://schemas.openxmlformats.org/drawingml/2006/main">
+                  <a:graphicData uri="http://schemas.microsoft.com/office/word/2010/wordprocessingShape">
+                    <wps:wsp>
+                      <wps:cNvSpPr txBox="1"/>
+                      <wps:spPr>
+                        <a:xfrm>
+                          <a:off x="0" y="0"/>
+                          <a:ext cx="3657600" cy="274320"/>
+                        </a:xfrm>
+                        <a:prstGeom prst="rect">
+                          <a:avLst/>
+                        </a:prstGeom>
+                        <a:noFill/>
+                        <a:ln w="9525" cmpd="sng">
+                          <a:noFill/>
+                        </a:ln>
+                      </wps:spPr>
+                      <wps:style>
+                        <a:lnRef idx="0">
+                          <a:scrgbClr r="0" g="0" b="0"/>
+                        </a:lnRef>
+                        <a:fillRef idx="0">
+                          <a:scrgbClr r="0" g="0" b="0"/>
+                        </a:fillRef>
+                        <a:effectRef idx="0">
+                          <a:scrgbClr r="0" g="0" b="0"/>
+                        </a:effectRef>
+                        <a:fontRef idx="minor">
+                          <a:schemeClr val="dk1"/>
+                        </a:fontRef>
+                      </wps:style>
+                      <wps:txbx>
+                        <w:txbxContent>
+                          <w:p>
+                            <w:pPr>
+                              <w:rPr>
+                                <w:sz w:val="24"/>
+                                <w:szCs w:val="24"/>
+                              </w:rPr>
+                            </w:pPr>
+                            <w:r>
+                              <w:rPr>
+                                <w:rFonts w:eastAsia="Segoe UI" w:hAnsi="Calibri" w:cs="Segoe UI"/>
+                                <w:color w:val="024F75" w:themeColor="accent1"/>
+                                <w:kern w:val="24"/>
+                                <w:sz w:val="20"/>
+                                <w:szCs w:val="20"/>
+                                <w:lang w:val="en-US"/>
+                              </w:rPr>
+                              <w:t>ÉTAT DES COÛTS</w:t>
+                            </w:r>
+                          </w:p>
+                        </w:txbxContent>
+                      </wps:txbx>
+                      <wps:bodyPr wrap="square" lIns="91382" tIns="45690" rIns="91382" bIns="45690" rtlCol="0" anchor="t"/>
+                    </wps:wsp>
+                  </a:graphicData>
+                </a:graphic>
+              </wp:anchor>
+            </w:drawing>
+          </mc:Choice>
+          <mc:Fallback>
+            <w:pict>
+              <v:shapetype w14:anchorId="1E67DB5C" id="_x0000_t202" coordsize="21600,21600" o:spt="202" path="m,l,21600r21600,l21600,xe">
+                <v:stroke joinstyle="miter"/>
+                <v:path gradientshapeok="t" o:connecttype="rect"/>
+              </v:shapetype>
+              <v:shape id="TextBox 176" o:spid="_x0000_s1028" type="#_x0000_t202" style="position:absolute;left:0;text-align:left;margin-left:46.85pt;margin-top:800.85pt;width:4in;height:21.6pt;z-index:251665408;visibility:visible;mso-wrap-style:square;mso-wrap-distance-left:9pt;mso-wrap-distance-top:0;mso-wrap-distance-right:9pt;mso-wrap-distance-bottom:0;mso-position-horizontal:absolute;mso-position-horizontal-relative:text;mso-position-vertical:absolute;mso-position-vertical-relative:text;v-text-anchor:top" o:gfxdata="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" filled="f" stroked="f">
+                <v:textbox inset="2.53839mm,1.2692mm,2.53839mm,1.2692mm">
+                  <w:txbxContent>
+                    <w:p>
+                      <w:pPr>
+                        <w:rPr>
+                          <w:sz w:val="24"/>
+                          <w:szCs w:val="24"/>
+                        </w:rPr>
+                      </w:pPr>
+                      <w:r>
+                        <w:rPr>
+                          <w:rFonts w:eastAsia="Segoe UI" w:hAnsi="Calibri" w:cs="Segoe UI"/>
+                          <w:color w:val="024F75" w:themeColor="accent1"/>
+                          <w:kern w:val="24"/>
+                          <w:sz w:val="20"/>
+                          <w:szCs w:val="20"/>
+                          <w:lang w:val="en-US"/>
+                        </w:rPr>
+                        <w:t>ÉTAT DES COÛTS</w:t>
+                      </w:r>
+                    </w:p>
+                  </w:txbxContent>
+                </v:textbox>
+              </v:shape>
+            </w:pict>
+          </mc:Fallback>
+        </mc:AlternateContent>
+      </w:r>
+      <w:r>
+        <w:rPr>
+          <w:noProof/>
+        </w:rPr>
+        <mc:AlternateContent>
+          <mc:Choice Requires="wps">
+            <w:drawing>
+              <wp:anchor distT="0" distB="0" distL="114300" distR="114300" simplePos="0" relativeHeight="251666432" behindDoc="0" locked="0" layoutInCell="1" allowOverlap="1" wp14:anchorId="7A2F9A03" wp14:editId="0F3451F7">
+                <wp:simplePos x="0" y="0"/>
+                <wp:positionH relativeFrom="column">
+                  <wp:posOffset>4917057</wp:posOffset>
+                </wp:positionH>
+                <wp:positionV relativeFrom="paragraph">
+                  <wp:posOffset>10153291</wp:posOffset>
+                </wp:positionV>
+                <wp:extent cx="3657600" cy="274320"/>
+                <wp:effectExtent l="0" t="0" r="0" b="0"/>
+                <wp:wrapNone/>
+                <wp:docPr id="20" name="TextBox 176"/>
+                <wp:cNvGraphicFramePr/>
+                <a:graphic xmlns:a="http://schemas.openxmlformats.org/drawingml/2006/main">
+                  <a:graphicData uri="http://schemas.microsoft.com/office/word/2010/wordprocessingShape">
+                    <wps:wsp>
+                      <wps:cNvSpPr txBox="1"/>
+                      <wps:spPr>
+                        <a:xfrm>
+                          <a:off x="0" y="0"/>
+                          <a:ext cx="3657600" cy="274320"/>
+                        </a:xfrm>
+                        <a:prstGeom prst="rect">
+                          <a:avLst/>
+                        </a:prstGeom>
+                        <a:noFill/>
+                        <a:ln w="9525" cmpd="sng">
+                          <a:noFill/>
+                        </a:ln>
+                      </wps:spPr>
+                      <wps:style>
+                        <a:lnRef idx="0">
+                          <a:scrgbClr r="0" g="0" b="0"/>
+                        </a:lnRef>
+                        <a:fillRef idx="0">
+                          <a:scrgbClr r="0" g="0" b="0"/>
+                        </a:fillRef>
+                        <a:effectRef idx="0">
+                          <a:scrgbClr r="0" g="0" b="0"/>
+                        </a:effectRef>
+                        <a:fontRef idx="minor">
+                          <a:schemeClr val="dk1"/>
+                        </a:fontRef>
+                      </wps:style>
+                      <wps:txbx>
+                        <w:txbxContent>
+                          <w:p>
+                            <w:pPr>
+                              <w:rPr>
+                                <w:sz w:val="24"/>
+                                <w:szCs w:val="24"/>
+                              </w:rPr>
+                            </w:pPr>
+                            <w:r>
+                              <w:rPr>
+                                <w:rFonts w:hAnsi="Calibri"/>
+                                <w:color w:val="024F75" w:themeColor="accent1"/>
+                                <w:kern w:val="24"/>
+                                <w:sz w:val="20"/>
+                                <w:szCs w:val="20"/>
+                                <w:lang w:val="en-US"/>
+                              </w:rPr>
+                              <w:t>RÉPARTITION DES COÛTS</w:t>
+                            </w:r>
+                          </w:p>
+                        </w:txbxContent>
+                      </wps:txbx>
+                      <wps:bodyPr wrap="square" lIns="91382" tIns="45690" rIns="91382" bIns="45690" rtlCol="0" anchor="t"/>
+                    </wps:wsp>
+                  </a:graphicData>
+                </a:graphic>
+              </wp:anchor>
+            </w:drawing>
+          </mc:Choice>
+          <mc:Fallback>
+            <w:pict>
+              <v:shape w14:anchorId="7A2F9A03" id="_x0000_s1029" type="#_x0000_t202" style="position:absolute;left:0;text-align:left;margin-left:387.15pt;margin-top:799.45pt;width:4in;height:21.6pt;z-index:251666432;visibility:visible;mso-wrap-style:square;mso-wrap-distance-left:9pt;mso-wrap-distance-top:0;mso-wrap-distance-right:9pt;mso-wrap-distance-bottom:0;mso-position-horizontal:absolute;mso-position-horizontal-relative:text;mso-position-vertical:absolute;mso-position-vertical-relative:text;v-text-anchor:top" o:gfxdata="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" filled="f" stroked="f">
+                <v:textbox inset="2.53839mm,1.2692mm,2.53839mm,1.2692mm">
+                  <w:txbxContent>
+                    <w:p>
+                      <w:pPr>
+                        <w:rPr>
+                          <w:sz w:val="24"/>
+                          <w:szCs w:val="24"/>
+                        </w:rPr>
+                      </w:pPr>
+                      <w:r>
+                        <w:rPr>
+                          <w:rFonts w:hAnsi="Calibri"/>
+                          <w:color w:val="024F75" w:themeColor="accent1"/>
+                          <w:kern w:val="24"/>
+                          <w:sz w:val="20"/>
+                          <w:szCs w:val="20"/>
+                          <w:lang w:val="en-US"/>
+                        </w:rPr>
+                        <w:t>RÉPARTITION DES COÛTS</w:t>
+                      </w:r>
+                    </w:p>
+                  </w:txbxContent>
+                </v:textbox>
+              </v:shape>
+            </w:pict>
+          </mc:Fallback>
+        </mc:AlternateContent>
+      </w:r>
+      <w:r>
+        <w:rPr>
+          <w:noProof/>
+        </w:rPr>
+        <mc:AlternateContent>
+          <mc:Choice Requires="wps">
+            <w:drawing>
+              <wp:anchor distT="0" distB="0" distL="114300" distR="114300" simplePos="0" relativeHeight="251667456" behindDoc="0" locked="0" layoutInCell="1" allowOverlap="1" wp14:anchorId="6539215B" wp14:editId="5BC19BD7">
+                <wp:simplePos x="0" y="0"/>
+                <wp:positionH relativeFrom="column">
+                  <wp:posOffset>595223</wp:posOffset>
+                </wp:positionH>
+                <wp:positionV relativeFrom="paragraph">
+                  <wp:posOffset>13232921</wp:posOffset>
+                </wp:positionV>
+                <wp:extent cx="3657600" cy="274320"/>
+                <wp:effectExtent l="0" t="0" r="0" b="0"/>
+                <wp:wrapNone/>
+                <wp:docPr id="7" name="TextBox 176"/>
+                <wp:cNvGraphicFramePr/>
+                <a:graphic xmlns:a="http://schemas.openxmlformats.org/drawingml/2006/main">
+                  <a:graphicData uri="http://schemas.microsoft.com/office/word/2010/wordprocessingShape">
+                    <wps:wsp>
+                      <wps:cNvSpPr txBox="1"/>
+                      <wps:spPr>
+                        <a:xfrm>
+                          <a:off x="0" y="0"/>
+                          <a:ext cx="3657600" cy="274320"/>
+                        </a:xfrm>
+                        <a:prstGeom prst="rect">
+                          <a:avLst/>
+                        </a:prstGeom>
+                        <a:noFill/>
+                        <a:ln w="9525" cmpd="sng">
+                          <a:noFill/>
+                        </a:ln>
+                      </wps:spPr>
+                      <wps:style>
+                        <a:lnRef idx="0">
+                          <a:scrgbClr r="0" g="0" b="0"/>
+                        </a:lnRef>
+                        <a:fillRef idx="0">
+                          <a:scrgbClr r="0" g="0" b="0"/>
+                        </a:fillRef>
+                        <a:effectRef idx="0">
+                          <a:scrgbClr r="0" g="0" b="0"/>
+                        </a:effectRef>
+                        <a:fontRef idx="minor">
+                          <a:schemeClr val="dk1"/>
+                        </a:fontRef>
+                      </wps:style>
+                      <wps:txbx>
+                        <w:txbxContent>
+                          <w:p>
+                            <w:pPr>
+                              <w:rPr>
+                                <w:sz w:val="24"/>
+                                <w:szCs w:val="24"/>
+                              </w:rPr>
+                            </w:pPr>
+                            <w:r>
+                              <w:rPr>
+                                <w:rFonts w:hAnsi="Calibri"/>
+                                <w:color w:val="024F75" w:themeColor="accent1"/>
+                                <w:sz w:val="20"/>
+                                <w:szCs w:val="20"/>
+                                <w:lang w:val="en-US"/>
+                              </w:rPr>
+                              <w:t>DÉTAILS DES COÛTS</w:t>
+                            </w:r>
+                          </w:p>
+                        </w:txbxContent>
+                      </wps:txbx>
+                      <wps:bodyPr wrap="square" lIns="91382" tIns="45690" rIns="91382" bIns="45690" rtlCol="0" anchor="t"/>
+                    </wps:wsp>
+                  </a:graphicData>
+                </a:graphic>
+              </wp:anchor>
+            </w:drawing>
+          </mc:Choice>
+          <mc:Fallback>
+            <w:pict>
+              <v:shape w14:anchorId="6539215B" id="_x0000_s1030" type="#_x0000_t202" style="position:absolute;left:0;text-align:left;margin-left:46.85pt;margin-top:1041.95pt;width:4in;height:21.6pt;z-index:251667456;visibility:visible;mso-wrap-style:square;mso-wrap-distance-left:9pt;mso-wrap-distance-top:0;mso-wrap-distance-right:9pt;mso-wrap-distance-bottom:0;mso-position-horizontal:absolute;mso-position-horizontal-relative:text;mso-position-vertical:absolute;mso-position-vertical-relative:text;v-text-anchor:top" o:gfxdata="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" filled="f" stroked="f">
+                <v:textbox inset="2.53839mm,1.2692mm,2.53839mm,1.2692mm">
+                  <w:txbxContent>
+                    <w:p>
+                      <w:pPr>
+                        <w:rPr>
+                          <w:sz w:val="24"/>
+                          <w:szCs w:val="24"/>
+                        </w:rPr>
+                      </w:pPr>
+                      <w:r>
+                        <w:rPr>
+                          <w:rFonts w:hAnsi="Calibri"/>
+                          <w:color w:val="024F75" w:themeColor="accent1"/>
+                          <w:sz w:val="20"/>
+                          <w:szCs w:val="20"/>
+                          <w:lang w:val="en-US"/>
+                        </w:rPr>
+                        <w:t>DÉTAILS DES COÛTS</w:t>
+                      </w:r>
+                    </w:p>
+                  </w:txbxContent>
+                </v:textbox>
+              </v:shape>
+            </w:pict>
+          </mc:Fallback>
+        </mc:AlternateContent>
+      </w:r>
+      <w:r>
+        <w:rPr>
+          <w:noProof/>
+        </w:rPr>
+        <w:drawing>
+          <wp:anchor distT="0" distB="0" distL="114300" distR="114300" simplePos="0" relativeHeight="251668480" behindDoc="0" locked="0" layoutInCell="1" allowOverlap="1" wp14:anchorId="2D8463A5" wp14:editId="4AEF70EE">
+            <wp:simplePos x="0" y="0"/>
+            <wp:positionH relativeFrom="column">
+              <wp:posOffset>698740</wp:posOffset>
+            </wp:positionH>
+            <wp:positionV relativeFrom="paragraph">
+              <wp:posOffset>13690121</wp:posOffset>
+            </wp:positionV>
+            <wp:extent cx="4086227" cy="1433768"/>
+            <wp:effectExtent l="0" t="0" r="0" b="0"/>
+            <wp:wrapNone/>
+            <wp:docPr id="12" name="table"/>
+            <wp:cNvGraphicFramePr>
+              <a:graphicFrameLocks xmlns:a="http://schemas.openxmlformats.org/drawingml/2006/main" noChangeAspect="1"/>
+            </wp:cNvGraphicFramePr>
+            <a:graphic xmlns:a="http://schemas.openxmlformats.org/drawingml/2006/main">
+              <a:graphicData uri="http://schemas.openxmlformats.org/drawingml/2006/picture">
+                <pic:pic xmlns:pic="http://schemas.openxmlformats.org/drawingml/2006/picture">
+                  <pic:nvPicPr>
+                    <pic:cNvPr id="12" name="table"/>
+                    <pic:cNvPicPr>
+                      <a:picLocks noChangeAspect="1"/>
+                    </pic:cNvPicPr>
+                  </pic:nvPicPr>
+                  <pic:blipFill>
+                    <a:blip r:embed="rId16"/>
+                    <a:stretch>
+                      <a:fillRect/>
+                    </a:stretch>
+                  </pic:blipFill>
+                  <pic:spPr>
+                    <a:xfrm>
+                      <a:off x="0" y="0"/>
+                      <a:ext cx="4086227" cy="1433768"/>
+                    </a:xfrm>
+                    <a:prstGeom prst="rect">
+                      <a:avLst/>
+                    </a:prstGeom>
+                  </pic:spPr>
+                </pic:pic>
+              </a:graphicData>
+            </a:graphic>
+          </wp:anchor>
+        </w:drawing>
+      </w:r>
+      <w:r>
+        <w:rPr>
+          <w:noProof/>
+        </w:rPr>
+        <mc:AlternateContent>
+          <mc:Choice Requires="wps">
+            <w:drawing>
+              <wp:anchor distT="0" distB="0" distL="114300" distR="114300" simplePos="0" relativeHeight="251669504" behindDoc="0" locked="0" layoutInCell="1" allowOverlap="1" wp14:anchorId="5ECC38F2" wp14:editId="5BB177A0">
+                <wp:simplePos x="0" y="0"/>
+                <wp:positionH relativeFrom="column">
+                  <wp:posOffset>603849</wp:posOffset>
+                </wp:positionH>
+                <wp:positionV relativeFrom="paragraph">
+                  <wp:posOffset>10334445</wp:posOffset>
+                </wp:positionV>
+                <wp:extent cx="3657600" cy="274320"/>
+                <wp:effectExtent l="0" t="0" r="0" b="0"/>
+                <wp:wrapNone/>
+                <wp:docPr id="9" name="Rectangle 8"/>
+                <wp:cNvGraphicFramePr/>
+                <a:graphic xmlns:a="http://schemas.openxmlformats.org/drawingml/2006/main">
+                  <a:graphicData uri="http://schemas.microsoft.com/office/word/2010/wordprocessingShape">
+                    <wps:wsp>
+                      <wps:cNvSpPr/>
+                      <wps:spPr>
+                        <a:xfrm>
+                          <a:off x="0" y="0"/>
+                          <a:ext cx="3657600" cy="274320"/>
+                        </a:xfrm>
+                        <a:prstGeom prst="rect">
+                          <a:avLst/>
+                        </a:prstGeom>
+                      </wps:spPr>
+                      <wps:txbx>
+                        <w:txbxContent>
+                          <w:p>
+                            <w:pPr>
+                              <w:rPr>
+                                <w:sz w:val="24"/>
+                                <w:szCs w:val="24"/>
+                              </w:rPr>
+                            </w:pPr>
+                            <w:r>
+                              <w:rPr>
+                                <w:rFonts w:ascii="Calibri" w:hAnsi="Calibri"/>
+                                <w:color w:val="7F7F7F"/>
+                                <w:sz w:val="18"/>
+                                <w:szCs w:val="18"/>
+                              </w:rPr>
+                              <w:t>État des coûts pour les ressources de travail.</w:t>
+                            </w:r>
+                          </w:p>
+                        </w:txbxContent>
+                      </wps:txbx>
+                      <wps:bodyPr wrap="none">
+                        <a:spAutoFit/>
+                      </wps:bodyPr>
+                    </wps:wsp>
+                  </a:graphicData>
+                </a:graphic>
+              </wp:anchor>
+            </w:drawing>
+          </mc:Choice>
+          <mc:Fallback>
+            <w:pict>
+              <v:rect w14:anchorId="5ECC38F2" id="Rectangle 8" o:spid="_x0000_s1031" style="position:absolute;left:0;text-align:left;margin-left:47.55pt;margin-top:813.75pt;width:4in;height:21.6pt;z-index:251669504;visibility:visible;mso-wrap-style:none;mso-wrap-distance-left:9pt;mso-wrap-distance-top:0;mso-wrap-distance-right:9pt;mso-wrap-distance-bottom:0;mso-position-horizontal:absolute;mso-position-horizontal-relative:text;mso-position-vertical:absolute;mso-position-vertical-relative:text;v-text-anchor:top" o:gfxdata="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" filled="f" stroked="f">
+                <v:textbox style="mso-fit-shape-to-text:t">
+                  <w:txbxContent>
+                    <w:p>
+                      <w:pPr>
+                        <w:rPr>
+                          <w:sz w:val="24"/>
+                          <w:szCs w:val="24"/>
+                        </w:rPr>
+                      </w:pPr>
+                      <w:r>
+                        <w:rPr>
+                          <w:rFonts w:ascii="Calibri" w:hAnsi="Calibri"/>
+                          <w:color w:val="7F7F7F"/>
+                          <w:sz w:val="18"/>
+                          <w:szCs w:val="18"/>
+                        </w:rPr>
+                        <w:t>État des coûts pour les ressources de travail.</w:t>
+                      </w:r>
+                    </w:p>
+                  </w:txbxContent>
+                </v:textbox>
+              </v:rect>
+            </w:pict>
+          </mc:Fallback>
+        </mc:AlternateContent>
+      </w:r>
+      <w:r>
+        <w:rPr>
+          <w:noProof/>
+        </w:rPr>
+        <mc:AlternateContent>
+          <mc:Choice Requires="wps">
+            <w:drawing>
+              <wp:anchor distT="0" distB="0" distL="114300" distR="114300" simplePos="0" relativeHeight="251670528" behindDoc="0" locked="0" layoutInCell="1" allowOverlap="1" wp14:anchorId="42471B8D" wp14:editId="3CF8D5AD">
+                <wp:simplePos x="0" y="0"/>
+                <wp:positionH relativeFrom="column">
+                  <wp:posOffset>4925683</wp:posOffset>
+                </wp:positionH>
+                <wp:positionV relativeFrom="paragraph">
+                  <wp:posOffset>10317192</wp:posOffset>
+                </wp:positionV>
+                <wp:extent cx="3657600" cy="274320"/>
+                <wp:effectExtent l="0" t="0" r="0" b="0"/>
+                <wp:wrapNone/>
+                <wp:docPr id="10" name="Rectangle 9"/>
+                <wp:cNvGraphicFramePr/>
+                <a:graphic xmlns:a="http://schemas.openxmlformats.org/drawingml/2006/main">
+                  <a:graphicData uri="http://schemas.microsoft.com/office/word/2010/wordprocessingShape">
+                    <wps:wsp>
+                      <wps:cNvSpPr/>
+                      <wps:spPr>
+                        <a:xfrm>
+                          <a:off x="0" y="0"/>
+                          <a:ext cx="3657600" cy="274320"/>
+                        </a:xfrm>
+                        <a:prstGeom prst="rect">
+                          <a:avLst/>
+                        </a:prstGeom>
+                      </wps:spPr>
+                      <wps:txbx>
+                        <w:txbxContent>
+                          <w:p>
+                            <w:pPr>
+                              <w:rPr>
+                                <w:sz w:val="24"/>
+                                <w:szCs w:val="24"/>
+                              </w:rPr>
+                            </w:pPr>
+                            <w:r>
+                              <w:rPr>
+                                <w:rFonts w:ascii="Calibri" w:hAnsi="Calibri"/>
+                                <w:color w:val="7F7F7F"/>
+                                <w:sz w:val="18"/>
+                                <w:szCs w:val="18"/>
+                              </w:rPr>
+                              <w:t>Répartition des coûts parmi les différents types de ressources.</w:t>
+                            </w:r>
+                          </w:p>
+                        </w:txbxContent>
+                      </wps:txbx>
+                      <wps:bodyPr wrap="none">
+                        <a:spAutoFit/>
+                      </wps:bodyPr>
+                    </wps:wsp>
+                  </a:graphicData>
+                </a:graphic>
+              </wp:anchor>
+            </w:drawing>
+          </mc:Choice>
+          <mc:Fallback>
+            <w:pict>
+              <v:rect w14:anchorId="42471B8D" id="Rectangle 9" o:spid="_x0000_s1032" style="position:absolute;left:0;text-align:left;margin-left:387.85pt;margin-top:812.4pt;width:4in;height:21.6pt;z-index:251670528;visibility:visible;mso-wrap-style:none;mso-wrap-distance-left:9pt;mso-wrap-distance-top:0;mso-wrap-distance-right:9pt;mso-wrap-distance-bottom:0;mso-position-horizontal:absolute;mso-position-horizontal-relative:text;mso-position-vertical:absolute;mso-position-vertical-relative:text;v-text-anchor:top" o:gfxdata="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" filled="f" stroked="f">
+                <v:textbox style="mso-fit-shape-to-text:t">
+                  <w:txbxContent>
+                    <w:p>
+                      <w:pPr>
+                        <w:rPr>
+                          <w:sz w:val="24"/>
+                          <w:szCs w:val="24"/>
+                        </w:rPr>
+                      </w:pPr>
+                      <w:r>
+                        <w:rPr>
+                          <w:rFonts w:ascii="Calibri" w:hAnsi="Calibri"/>
+                          <w:color w:val="7F7F7F"/>
+                          <w:sz w:val="18"/>
+                          <w:szCs w:val="18"/>
+                        </w:rPr>
+                        <w:t>Répartition des coûts parmi les différents types de ressources.</w:t>
+                      </w:r>
+                    </w:p>
+                  </w:txbxContent>
+                </v:textbox>
+              </v:rect>
+            </w:pict>
+          </mc:Fallback>
+        </mc:AlternateContent>
+      </w:r>
+      <w:r>
+        <w:rPr>
+          <w:noProof/>
+        </w:rPr>
+        <mc:AlternateContent>
+          <mc:Choice Requires="wps">
+            <w:drawing>
+              <wp:anchor distT="0" distB="0" distL="114300" distR="114300" simplePos="0" relativeHeight="251671552" behindDoc="0" locked="0" layoutInCell="1" allowOverlap="1" wp14:anchorId="312A2571" wp14:editId="38EB207D">
+                <wp:simplePos x="0" y="0"/>
+                <wp:positionH relativeFrom="column">
+                  <wp:posOffset>603849</wp:posOffset>
+                </wp:positionH>
+                <wp:positionV relativeFrom="paragraph">
+                  <wp:posOffset>13388196</wp:posOffset>
+                </wp:positionV>
+                <wp:extent cx="3657600" cy="274320"/>
+                <wp:effectExtent l="0" t="0" r="0" b="0"/>
+                <wp:wrapNone/>
+                <wp:docPr id="21" name="Rectangle 10"/>
+                <wp:cNvGraphicFramePr/>
+                <a:graphic xmlns:a="http://schemas.openxmlformats.org/drawingml/2006/main">
+                  <a:graphicData uri="http://schemas.microsoft.com/office/word/2010/wordprocessingShape">
+                    <wps:wsp>
+                      <wps:cNvSpPr/>
+                      <wps:spPr>
+                        <a:xfrm>
+                          <a:off x="0" y="0"/>
+                          <a:ext cx="3657600" cy="274320"/>
+                        </a:xfrm>
+                        <a:prstGeom prst="rect">
+                          <a:avLst/>
+                        </a:prstGeom>
+                      </wps:spPr>
+                      <wps:txbx>
+                        <w:txbxContent>
+                          <w:p>
+                            <w:pPr>
+                              <w:rPr>
+                                <w:sz w:val="24"/>
+                                <w:szCs w:val="24"/>
+                              </w:rPr>
+                            </w:pPr>
+                            <w:r>
+                              <w:rPr>
+                                <w:rFonts w:ascii="Calibri" w:hAnsi="Calibri"/>
+                                <w:color w:val="7F7F7F"/>
+                                <w:sz w:val="18"/>
+                                <w:szCs w:val="18"/>
+                              </w:rPr>
+                              <w:t>Détails des coûts pour toutes les ressources de travail.</w:t>
+                            </w:r>
+                          </w:p>
+                        </w:txbxContent>
+                      </wps:txbx>
+                      <wps:bodyPr wrap="none">
+                        <a:spAutoFit/>
+                      </wps:bodyPr>
+                    </wps:wsp>
+                  </a:graphicData>
+                </a:graphic>
+              </wp:anchor>
+            </w:drawing>
+          </mc:Choice>
+          <mc:Fallback>
+            <w:pict>
+              <v:rect w14:anchorId="312A2571" id="Rectangle 10" o:spid="_x0000_s1033" style="position:absolute;left:0;text-align:left;margin-left:47.55pt;margin-top:1054.2pt;width:4in;height:21.6pt;z-index:251671552;visibility:visible;mso-wrap-style:none;mso-wrap-distance-left:9pt;mso-wrap-distance-top:0;mso-wrap-distance-right:9pt;mso-wrap-distance-bottom:0;mso-position-horizontal:absolute;mso-position-horizontal-relative:text;mso-position-vertical:absolute;mso-position-vertical-relative:text;v-text-anchor:top" o:gfxdata="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" filled="f" stroked="f">
+                <v:textbox style="mso-fit-shape-to-text:t">
+                  <w:txbxContent>
+                    <w:p>
+                      <w:pPr>
+                        <w:rPr>
+                          <w:sz w:val="24"/>
+                          <w:szCs w:val="24"/>
+                        </w:rPr>
+                      </w:pPr>
+                      <w:r>
+                        <w:rPr>
+                          <w:rFonts w:ascii="Calibri" w:hAnsi="Calibri"/>
+                          <w:color w:val="7F7F7F"/>
+                          <w:sz w:val="18"/>
+                          <w:szCs w:val="18"/>
+                        </w:rPr>
+                        <w:t>Détails des coûts pour toutes les ressources de travail.</w:t>
+                      </w:r>
+                    </w:p>
+                  </w:txbxContent>
+                </v:textbox>
+              </v:rect>
+            </w:pict>
+          </mc:Fallback>
+        </mc:AlternateContent>
+      </w:r>
     </w:p>
     <w:sectPr>
-      <w:headerReference w:type="default" r:id="rId14"/>
-      <w:footerReference w:type="default" r:id="rId15"/>
+      <w:headerReference w:type="default" r:id="rId17"/>
+      <w:footerReference w:type="default" r:id="rId18"/>
       <w:pgSz w:w="11906" w:h="16838" w:code="9"/>
       <w:pgMar w:top="720" w:right="936" w:bottom="720" w:left="936" w:header="0" w:footer="289" w:gutter="0"/>
       <w:pgNumType w:start="1"/>
@@ -5652,7 +6138,7 @@
 </file>
 
 <file path=word/endnotes.xml><?xml version="1.0" encoding="utf-8"?>
-<w:endnotes xmlns:wpc="http://schemas.microsoft.com/office/word/2010/wordprocessingCanvas" xmlns:cx="http://schemas.microsoft.com/office/drawing/2014/chartex" xmlns:cx1="http://schemas.microsoft.com/office/drawing/2015/9/8/chartex" xmlns:cx2="http://schemas.microsoft.com/office/drawing/2015/10/21/chartex" xmlns:cx3="http://schemas.microsoft.com/office/drawing/2016/5/9/chartex" xmlns:cx4="http://schemas.microsoft.com/office/drawing/2016/5/10/chartex" xmlns:cx5="http://schemas.microsoft.com/office/drawing/2016/5/11/chartex" xmlns:cx6="http://schemas.microsoft.com/office/drawing/2016/5/12/chartex" xmlns:cx7="http://schemas.microsoft.com/office/drawing/2016/5/13/chartex" xmlns:cx8="http://schemas.microsoft.com/office/drawing/2016/5/14/chartex" xmlns:mc="http://schemas.openxmlformats.org/markup-compatibility/2006" xmlns:aink="http://schemas.microsoft.com/office/drawing/2016/ink" xmlns:am3d="http://schemas.microsoft.com/office/drawing/2017/model3d" xmlns:o="urn:schemas-microsoft-com:office:office" xmlns:oel="http://schemas.microsoft.com/office/2019/extlst" xmlns:r="http://schemas.openxmlformats.org/officeDocument/2006/relationships" xmlns:m="http://schemas.openxmlformats.org/officeDocument/2006/math" xmlns:v="urn:schemas-microsoft-com:vml" xmlns:wp14="http://schemas.microsoft.com/office/word/2010/wordprocessingDrawing" xmlns:wp="http://schemas.openxmlformats.org/drawingml/2006/wordprocessingDrawing" xmlns:w10="urn:schemas-microsoft-com:office:word" xmlns:w="http://schemas.openxmlformats.org/wordprocessingml/2006/main" xmlns:w14="http://schemas.microsoft.com/office/word/2010/wordml" xmlns:w15="http://schemas.microsoft.com/office/word/2012/wordml" xmlns:w16cex="http://schemas.microsoft.com/office/word/2018/wordml/cex" xmlns:w16cid="http://schemas.microsoft.com/office/word/2016/wordml/cid" xmlns:w16="http://schemas.microsoft.com/office/word/2018/wordml" xmlns:w16sdtdh="http://schemas.microsoft.com/office/word/2020/wordml/sdtdatahash" xmlns:w16se="http://schemas.microsoft.com/office/word/2015/wordml/symex" xmlns:wpg="http://schemas.microsoft.com/office/word/2010/wordprocessingGroup" xmlns:wpi="http://schemas.microsoft.com/office/word/2010/wordprocessingInk" xmlns:wne="http://schemas.microsoft.com/office/word/2006/wordml" xmlns:wps="http://schemas.microsoft.com/office/word/2010/wordprocessingShape" mc:Ignorable="w14 w15 w16se w16cid w16 w16cex w16sdtdh wp14">
+<w:endnotes xmlns:wpc="http://schemas.microsoft.com/office/word/2010/wordprocessingCanvas" xmlns:cx="http://schemas.microsoft.com/office/drawing/2014/chartex" xmlns:cx1="http://schemas.microsoft.com/office/drawing/2015/9/8/chartex" xmlns:cx2="http://schemas.microsoft.com/office/drawing/2015/10/21/chartex" xmlns:cx3="http://schemas.microsoft.com/office/drawing/2016/5/9/chartex" xmlns:cx4="http://schemas.microsoft.com/office/drawing/2016/5/10/chartex" xmlns:cx5="http://schemas.microsoft.com/office/drawing/2016/5/11/chartex" xmlns:cx6="http://schemas.microsoft.com/office/drawing/2016/5/12/chartex" xmlns:cx7="http://schemas.microsoft.com/office/drawing/2016/5/13/chartex" xmlns:cx8="http://schemas.microsoft.com/office/drawing/2016/5/14/chartex" xmlns:mc="http://schemas.openxmlformats.org/markup-compatibility/2006" xmlns:aink="http://schemas.microsoft.com/office/drawing/2016/ink" xmlns:am3d="http://schemas.microsoft.com/office/drawing/2017/model3d" xmlns:o="urn:schemas-microsoft-com:office:office" xmlns:r="http://schemas.openxmlformats.org/officeDocument/2006/relationships" xmlns:m="http://schemas.openxmlformats.org/officeDocument/2006/math" xmlns:v="urn:schemas-microsoft-com:vml" xmlns:wp14="http://schemas.microsoft.com/office/word/2010/wordprocessingDrawing" xmlns:wp="http://schemas.openxmlformats.org/drawingml/2006/wordprocessingDrawing" xmlns:w10="urn:schemas-microsoft-com:office:word" xmlns:w="http://schemas.openxmlformats.org/wordprocessingml/2006/main" xmlns:w14="http://schemas.microsoft.com/office/word/2010/wordml" xmlns:w15="http://schemas.microsoft.com/office/word/2012/wordml" xmlns:w16cex="http://schemas.microsoft.com/office/word/2018/wordml/cex" xmlns:w16cid="http://schemas.microsoft.com/office/word/2016/wordml/cid" xmlns:w16="http://schemas.microsoft.com/office/word/2018/wordml" xmlns:w16se="http://schemas.microsoft.com/office/word/2015/wordml/symex" xmlns:wpg="http://schemas.microsoft.com/office/word/2010/wordprocessingGroup" xmlns:wpi="http://schemas.microsoft.com/office/word/2010/wordprocessingInk" xmlns:wne="http://schemas.microsoft.com/office/word/2006/wordml" xmlns:wps="http://schemas.microsoft.com/office/word/2010/wordprocessingShape" mc:Ignorable="w14 w15 w16se w16cid w16 w16cex wp14">
   <w:endnote w:type="separator" w:id="-1">
     <w:p>
       <w:r>
@@ -5673,10 +6159,10 @@
 </file>
 
 <file path=word/footer1.xml><?xml version="1.0" encoding="utf-8"?>
-<w:ftr xmlns:wpc="http://schemas.microsoft.com/office/word/2010/wordprocessingCanvas" xmlns:cx="http://schemas.microsoft.com/office/drawing/2014/chartex" xmlns:cx1="http://schemas.microsoft.com/office/drawing/2015/9/8/chartex" xmlns:cx2="http://schemas.microsoft.com/office/drawing/2015/10/21/chartex" xmlns:cx3="http://schemas.microsoft.com/office/drawing/2016/5/9/chartex" xmlns:cx4="http://schemas.microsoft.com/office/drawing/2016/5/10/chartex" xmlns:cx5="http://schemas.microsoft.com/office/drawing/2016/5/11/chartex" xmlns:cx6="http://schemas.microsoft.com/office/drawing/2016/5/12/chartex" xmlns:cx7="http://schemas.microsoft.com/office/drawing/2016/5/13/chartex" xmlns:cx8="http://schemas.microsoft.com/office/drawing/2016/5/14/chartex" xmlns:mc="http://schemas.openxmlformats.org/markup-compatibility/2006" xmlns:aink="http://schemas.microsoft.com/office/drawing/2016/ink" xmlns:am3d="http://schemas.microsoft.com/office/drawing/2017/model3d" xmlns:o="urn:schemas-microsoft-com:office:office" xmlns:oel="http://schemas.microsoft.com/office/2019/extlst" xmlns:r="http://schemas.openxmlformats.org/officeDocument/2006/relationships" xmlns:m="http://schemas.openxmlformats.org/officeDocument/2006/math" xmlns:v="urn:schemas-microsoft-com:vml" xmlns:wp14="http://schemas.microsoft.com/office/word/2010/wordprocessingDrawing" xmlns:wp="http://schemas.openxmlformats.org/drawingml/2006/wordprocessingDrawing" xmlns:w10="urn:schemas-microsoft-com:office:word" xmlns:w="http://schemas.openxmlformats.org/wordprocessingml/2006/main" xmlns:w14="http://schemas.microsoft.com/office/word/2010/wordml" xmlns:w15="http://schemas.microsoft.com/office/word/2012/wordml" xmlns:w16cex="http://schemas.microsoft.com/office/word/2018/wordml/cex" xmlns:w16cid="http://schemas.microsoft.com/office/word/2016/wordml/cid" xmlns:w16="http://schemas.microsoft.com/office/word/2018/wordml" xmlns:w16sdtdh="http://schemas.microsoft.com/office/word/2020/wordml/sdtdatahash" xmlns:w16se="http://schemas.microsoft.com/office/word/2015/wordml/symex" xmlns:wpg="http://schemas.microsoft.com/office/word/2010/wordprocessingGroup" xmlns:wpi="http://schemas.microsoft.com/office/word/2010/wordprocessingInk" xmlns:wne="http://schemas.microsoft.com/office/word/2006/wordml" xmlns:wps="http://schemas.microsoft.com/office/word/2010/wordprocessingShape" mc:Ignorable="w14 w15 w16se w16cid w16 w16cex w16sdtdh wp14">
+<w:ftr xmlns:wpc="http://schemas.microsoft.com/office/word/2010/wordprocessingCanvas" xmlns:cx="http://schemas.microsoft.com/office/drawing/2014/chartex" xmlns:cx1="http://schemas.microsoft.com/office/drawing/2015/9/8/chartex" xmlns:cx2="http://schemas.microsoft.com/office/drawing/2015/10/21/chartex" xmlns:cx3="http://schemas.microsoft.com/office/drawing/2016/5/9/chartex" xmlns:cx4="http://schemas.microsoft.com/office/drawing/2016/5/10/chartex" xmlns:cx5="http://schemas.microsoft.com/office/drawing/2016/5/11/chartex" xmlns:cx6="http://schemas.microsoft.com/office/drawing/2016/5/12/chartex" xmlns:cx7="http://schemas.microsoft.com/office/drawing/2016/5/13/chartex" xmlns:cx8="http://schemas.microsoft.com/office/drawing/2016/5/14/chartex" xmlns:mc="http://schemas.openxmlformats.org/markup-compatibility/2006" xmlns:aink="http://schemas.microsoft.com/office/drawing/2016/ink" xmlns:am3d="http://schemas.microsoft.com/office/drawing/2017/model3d" xmlns:o="urn:schemas-microsoft-com:office:office" xmlns:r="http://schemas.openxmlformats.org/officeDocument/2006/relationships" xmlns:m="http://schemas.openxmlformats.org/officeDocument/2006/math" xmlns:v="urn:schemas-microsoft-com:vml" xmlns:wp14="http://schemas.microsoft.com/office/word/2010/wordprocessingDrawing" xmlns:wp="http://schemas.openxmlformats.org/drawingml/2006/wordprocessingDrawing" xmlns:w10="urn:schemas-microsoft-com:office:word" xmlns:w="http://schemas.openxmlformats.org/wordprocessingml/2006/main" xmlns:w14="http://schemas.microsoft.com/office/word/2010/wordml" xmlns:w15="http://schemas.microsoft.com/office/word/2012/wordml" xmlns:w16cex="http://schemas.microsoft.com/office/word/2018/wordml/cex" xmlns:w16cid="http://schemas.microsoft.com/office/word/2016/wordml/cid" xmlns:w16="http://schemas.microsoft.com/office/word/2018/wordml" xmlns:w16se="http://schemas.microsoft.com/office/word/2015/wordml/symex" xmlns:wpg="http://schemas.microsoft.com/office/word/2010/wordprocessingGroup" xmlns:wpi="http://schemas.microsoft.com/office/word/2010/wordprocessingInk" xmlns:wne="http://schemas.microsoft.com/office/word/2006/wordml" xmlns:wps="http://schemas.microsoft.com/office/word/2010/wordprocessingShape" mc:Ignorable="w14 w15 w16se w16cid w16 w16cex wp14">
   <w:p>
     <w:pPr>
-      <w:pStyle w:val="Footer"/>
+      <w:pStyle w:val="Pieddepage"/>
       <w:ind w:left="720"/>
       <w:jc w:val="center"/>
       <w:rPr>
@@ -5707,7 +6193,7 @@
   </w:p>
   <w:p>
     <w:pPr>
-      <w:pStyle w:val="Footer"/>
+      <w:pStyle w:val="Pieddepage"/>
       <w:rPr>
         <w:lang w:val="en-GB"/>
       </w:rPr>
@@ -5717,7 +6203,7 @@
 </file>
 
 <file path=word/footnotes.xml><?xml version="1.0" encoding="utf-8"?>
-<w:footnotes xmlns:wpc="http://schemas.microsoft.com/office/word/2010/wordprocessingCanvas" xmlns:cx="http://schemas.microsoft.com/office/drawing/2014/chartex" xmlns:cx1="http://schemas.microsoft.com/office/drawing/2015/9/8/chartex" xmlns:cx2="http://schemas.microsoft.com/office/drawing/2015/10/21/chartex" xmlns:cx3="http://schemas.microsoft.com/office/drawing/2016/5/9/chartex" xmlns:cx4="http://schemas.microsoft.com/office/drawing/2016/5/10/chartex" xmlns:cx5="http://schemas.microsoft.com/office/drawing/2016/5/11/chartex" xmlns:cx6="http://schemas.microsoft.com/office/drawing/2016/5/12/chartex" xmlns:cx7="http://schemas.microsoft.com/office/drawing/2016/5/13/chartex" xmlns:cx8="http://schemas.microsoft.com/office/drawing/2016/5/14/chartex" xmlns:mc="http://schemas.openxmlformats.org/markup-compatibility/2006" xmlns:aink="http://schemas.microsoft.com/office/drawing/2016/ink" xmlns:am3d="http://schemas.microsoft.com/office/drawing/2017/model3d" xmlns:o="urn:schemas-microsoft-com:office:office" xmlns:oel="http://schemas.microsoft.com/office/2019/extlst" xmlns:r="http://schemas.openxmlformats.org/officeDocument/2006/relationships" xmlns:m="http://schemas.openxmlformats.org/officeDocument/2006/math" xmlns:v="urn:schemas-microsoft-com:vml" xmlns:wp14="http://schemas.microsoft.com/office/word/2010/wordprocessingDrawing" xmlns:wp="http://schemas.openxmlformats.org/drawingml/2006/wordprocessingDrawing" xmlns:w10="urn:schemas-microsoft-com:office:word" xmlns:w="http://schemas.openxmlformats.org/wordprocessingml/2006/main" xmlns:w14="http://schemas.microsoft.com/office/word/2010/wordml" xmlns:w15="http://schemas.microsoft.com/office/word/2012/wordml" xmlns:w16cex="http://schemas.microsoft.com/office/word/2018/wordml/cex" xmlns:w16cid="http://schemas.microsoft.com/office/word/2016/wordml/cid" xmlns:w16="http://schemas.microsoft.com/office/word/2018/wordml" xmlns:w16sdtdh="http://schemas.microsoft.com/office/word/2020/wordml/sdtdatahash" xmlns:w16se="http://schemas.microsoft.com/office/word/2015/wordml/symex" xmlns:wpg="http://schemas.microsoft.com/office/word/2010/wordprocessingGroup" xmlns:wpi="http://schemas.microsoft.com/office/word/2010/wordprocessingInk" xmlns:wne="http://schemas.microsoft.com/office/word/2006/wordml" xmlns:wps="http://schemas.microsoft.com/office/word/2010/wordprocessingShape" mc:Ignorable="w14 w15 w16se w16cid w16 w16cex w16sdtdh wp14">
+<w:footnotes xmlns:wpc="http://schemas.microsoft.com/office/word/2010/wordprocessingCanvas" xmlns:cx="http://schemas.microsoft.com/office/drawing/2014/chartex" xmlns:cx1="http://schemas.microsoft.com/office/drawing/2015/9/8/chartex" xmlns:cx2="http://schemas.microsoft.com/office/drawing/2015/10/21/chartex" xmlns:cx3="http://schemas.microsoft.com/office/drawing/2016/5/9/chartex" xmlns:cx4="http://schemas.microsoft.com/office/drawing/2016/5/10/chartex" xmlns:cx5="http://schemas.microsoft.com/office/drawing/2016/5/11/chartex" xmlns:cx6="http://schemas.microsoft.com/office/drawing/2016/5/12/chartex" xmlns:cx7="http://schemas.microsoft.com/office/drawing/2016/5/13/chartex" xmlns:cx8="http://schemas.microsoft.com/office/drawing/2016/5/14/chartex" xmlns:mc="http://schemas.openxmlformats.org/markup-compatibility/2006" xmlns:aink="http://schemas.microsoft.com/office/drawing/2016/ink" xmlns:am3d="http://schemas.microsoft.com/office/drawing/2017/model3d" xmlns:o="urn:schemas-microsoft-com:office:office" xmlns:r="http://schemas.openxmlformats.org/officeDocument/2006/relationships" xmlns:m="http://schemas.openxmlformats.org/officeDocument/2006/math" xmlns:v="urn:schemas-microsoft-com:vml" xmlns:wp14="http://schemas.microsoft.com/office/word/2010/wordprocessingDrawing" xmlns:wp="http://schemas.openxmlformats.org/drawingml/2006/wordprocessingDrawing" xmlns:w10="urn:schemas-microsoft-com:office:word" xmlns:w="http://schemas.openxmlformats.org/wordprocessingml/2006/main" xmlns:w14="http://schemas.microsoft.com/office/word/2010/wordml" xmlns:w15="http://schemas.microsoft.com/office/word/2012/wordml" xmlns:w16cex="http://schemas.microsoft.com/office/word/2018/wordml/cex" xmlns:w16cid="http://schemas.microsoft.com/office/word/2016/wordml/cid" xmlns:w16="http://schemas.microsoft.com/office/word/2018/wordml" xmlns:w16se="http://schemas.microsoft.com/office/word/2015/wordml/symex" xmlns:wpg="http://schemas.microsoft.com/office/word/2010/wordprocessingGroup" xmlns:wpi="http://schemas.microsoft.com/office/word/2010/wordprocessingInk" xmlns:wne="http://schemas.microsoft.com/office/word/2006/wordml" xmlns:wps="http://schemas.microsoft.com/office/word/2010/wordprocessingShape" mc:Ignorable="w14 w15 w16se w16cid w16 w16cex wp14">
   <w:footnote w:type="separator" w:id="-1">
     <w:p>
       <w:r>
@@ -5738,7 +6224,7 @@
 </file>
 
 <file path=word/header1.xml><?xml version="1.0" encoding="utf-8"?>
-<w:hdr xmlns:wpc="http://schemas.microsoft.com/office/word/2010/wordprocessingCanvas" xmlns:cx="http://schemas.microsoft.com/office/drawing/2014/chartex" xmlns:cx1="http://schemas.microsoft.com/office/drawing/2015/9/8/chartex" xmlns:cx2="http://schemas.microsoft.com/office/drawing/2015/10/21/chartex" xmlns:cx3="http://schemas.microsoft.com/office/drawing/2016/5/9/chartex" xmlns:cx4="http://schemas.microsoft.com/office/drawing/2016/5/10/chartex" xmlns:cx5="http://schemas.microsoft.com/office/drawing/2016/5/11/chartex" xmlns:cx6="http://schemas.microsoft.com/office/drawing/2016/5/12/chartex" xmlns:cx7="http://schemas.microsoft.com/office/drawing/2016/5/13/chartex" xmlns:cx8="http://schemas.microsoft.com/office/drawing/2016/5/14/chartex" xmlns:mc="http://schemas.openxmlformats.org/markup-compatibility/2006" xmlns:aink="http://schemas.microsoft.com/office/drawing/2016/ink" xmlns:am3d="http://schemas.microsoft.com/office/drawing/2017/model3d" xmlns:o="urn:schemas-microsoft-com:office:office" xmlns:oel="http://schemas.microsoft.com/office/2019/extlst" xmlns:r="http://schemas.openxmlformats.org/officeDocument/2006/relationships" xmlns:m="http://schemas.openxmlformats.org/officeDocument/2006/math" xmlns:v="urn:schemas-microsoft-com:vml" xmlns:wp14="http://schemas.microsoft.com/office/word/2010/wordprocessingDrawing" xmlns:wp="http://schemas.openxmlformats.org/drawingml/2006/wordprocessingDrawing" xmlns:w10="urn:schemas-microsoft-com:office:word" xmlns:w="http://schemas.openxmlformats.org/wordprocessingml/2006/main" xmlns:w14="http://schemas.microsoft.com/office/word/2010/wordml" xmlns:w15="http://schemas.microsoft.com/office/word/2012/wordml" xmlns:w16cex="http://schemas.microsoft.com/office/word/2018/wordml/cex" xmlns:w16cid="http://schemas.microsoft.com/office/word/2016/wordml/cid" xmlns:w16="http://schemas.microsoft.com/office/word/2018/wordml" xmlns:w16sdtdh="http://schemas.microsoft.com/office/word/2020/wordml/sdtdatahash" xmlns:w16se="http://schemas.microsoft.com/office/word/2015/wordml/symex" xmlns:wpg="http://schemas.microsoft.com/office/word/2010/wordprocessingGroup" xmlns:wpi="http://schemas.microsoft.com/office/word/2010/wordprocessingInk" xmlns:wne="http://schemas.microsoft.com/office/word/2006/wordml" xmlns:wps="http://schemas.microsoft.com/office/word/2010/wordprocessingShape" mc:Ignorable="w14 w15 w16se w16cid w16 w16cex w16sdtdh wp14">
+<w:hdr xmlns:wpc="http://schemas.microsoft.com/office/word/2010/wordprocessingCanvas" xmlns:cx="http://schemas.microsoft.com/office/drawing/2014/chartex" xmlns:cx1="http://schemas.microsoft.com/office/drawing/2015/9/8/chartex" xmlns:cx2="http://schemas.microsoft.com/office/drawing/2015/10/21/chartex" xmlns:cx3="http://schemas.microsoft.com/office/drawing/2016/5/9/chartex" xmlns:cx4="http://schemas.microsoft.com/office/drawing/2016/5/10/chartex" xmlns:cx5="http://schemas.microsoft.com/office/drawing/2016/5/11/chartex" xmlns:cx6="http://schemas.microsoft.com/office/drawing/2016/5/12/chartex" xmlns:cx7="http://schemas.microsoft.com/office/drawing/2016/5/13/chartex" xmlns:cx8="http://schemas.microsoft.com/office/drawing/2016/5/14/chartex" xmlns:mc="http://schemas.openxmlformats.org/markup-compatibility/2006" xmlns:aink="http://schemas.microsoft.com/office/drawing/2016/ink" xmlns:am3d="http://schemas.microsoft.com/office/drawing/2017/model3d" xmlns:o="urn:schemas-microsoft-com:office:office" xmlns:r="http://schemas.openxmlformats.org/officeDocument/2006/relationships" xmlns:m="http://schemas.openxmlformats.org/officeDocument/2006/math" xmlns:v="urn:schemas-microsoft-com:vml" xmlns:wp14="http://schemas.microsoft.com/office/word/2010/wordprocessingDrawing" xmlns:wp="http://schemas.openxmlformats.org/drawingml/2006/wordprocessingDrawing" xmlns:w10="urn:schemas-microsoft-com:office:word" xmlns:w="http://schemas.openxmlformats.org/wordprocessingml/2006/main" xmlns:w14="http://schemas.microsoft.com/office/word/2010/wordml" xmlns:w15="http://schemas.microsoft.com/office/word/2012/wordml" xmlns:w16cex="http://schemas.microsoft.com/office/word/2018/wordml/cex" xmlns:w16cid="http://schemas.microsoft.com/office/word/2016/wordml/cid" xmlns:w16="http://schemas.microsoft.com/office/word/2018/wordml" xmlns:w16se="http://schemas.microsoft.com/office/word/2015/wordml/symex" xmlns:wpg="http://schemas.microsoft.com/office/word/2010/wordprocessingGroup" xmlns:wpi="http://schemas.microsoft.com/office/word/2010/wordprocessingInk" xmlns:wne="http://schemas.microsoft.com/office/word/2006/wordml" xmlns:wps="http://schemas.microsoft.com/office/word/2010/wordprocessingShape" mc:Ignorable="w14 w15 w16se w16cid w16 w16cex wp14">
   <w:tbl>
     <w:tblPr>
       <w:tblW w:w="10035" w:type="dxa"/>
@@ -5771,7 +6257,7 @@
         </w:tcPr>
         <w:p>
           <w:pPr>
-            <w:pStyle w:val="Header"/>
+            <w:pStyle w:val="En-tte"/>
           </w:pPr>
         </w:p>
       </w:tc>
@@ -5779,7 +6265,7 @@
   </w:tbl>
   <w:p>
     <w:pPr>
-      <w:pStyle w:val="Header"/>
+      <w:pStyle w:val="En-tte"/>
       <w:rPr>
         <w:rFonts w:ascii="Segoe UI" w:hAnsi="Segoe UI" w:cs="Segoe UI"/>
       </w:rPr>
@@ -5903,7 +6389,7 @@
             </wp:anchor>
           </w:drawing>
         </mc:Choice>
-        <mc:Fallback>
+        <mc:Fallback xmlns:w16sdtdh="http://schemas.microsoft.com/office/word/2020/wordml/sdtdatahash" xmlns:oel="http://schemas.microsoft.com/office/2019/extlst">
           <w:pict>
             <v:shapetype w14:anchorId="1BB404F5" id="_x0000_t202" coordsize="21600,21600" o:spt="202" path="m,l,21600r21600,l21600,xe">
               <v:stroke joinstyle="miter"/>
@@ -6028,7 +6514,7 @@
 </file>
 
 <file path=word/numbering.xml><?xml version="1.0" encoding="utf-8"?>
-<w:numbering xmlns:wpc="http://schemas.microsoft.com/office/word/2010/wordprocessingCanvas" xmlns:cx="http://schemas.microsoft.com/office/drawing/2014/chartex" xmlns:cx1="http://schemas.microsoft.com/office/drawing/2015/9/8/chartex" xmlns:cx2="http://schemas.microsoft.com/office/drawing/2015/10/21/chartex" xmlns:cx3="http://schemas.microsoft.com/office/drawing/2016/5/9/chartex" xmlns:cx4="http://schemas.microsoft.com/office/drawing/2016/5/10/chartex" xmlns:cx5="http://schemas.microsoft.com/office/drawing/2016/5/11/chartex" xmlns:cx6="http://schemas.microsoft.com/office/drawing/2016/5/12/chartex" xmlns:cx7="http://schemas.microsoft.com/office/drawing/2016/5/13/chartex" xmlns:cx8="http://schemas.microsoft.com/office/drawing/2016/5/14/chartex" xmlns:mc="http://schemas.openxmlformats.org/markup-compatibility/2006" xmlns:aink="http://schemas.microsoft.com/office/drawing/2016/ink" xmlns:am3d="http://schemas.microsoft.com/office/drawing/2017/model3d" xmlns:o="urn:schemas-microsoft-com:office:office" xmlns:oel="http://schemas.microsoft.com/office/2019/extlst" xmlns:r="http://schemas.openxmlformats.org/officeDocument/2006/relationships" xmlns:m="http://schemas.openxmlformats.org/officeDocument/2006/math" xmlns:v="urn:schemas-microsoft-com:vml" xmlns:wp14="http://schemas.microsoft.com/office/word/2010/wordprocessingDrawing" xmlns:wp="http://schemas.openxmlformats.org/drawingml/2006/wordprocessingDrawing" xmlns:w10="urn:schemas-microsoft-com:office:word" xmlns:w="http://schemas.openxmlformats.org/wordprocessingml/2006/main" xmlns:w14="http://schemas.microsoft.com/office/word/2010/wordml" xmlns:w15="http://schemas.microsoft.com/office/word/2012/wordml" xmlns:w16cex="http://schemas.microsoft.com/office/word/2018/wordml/cex" xmlns:w16cid="http://schemas.microsoft.com/office/word/2016/wordml/cid" xmlns:w16="http://schemas.microsoft.com/office/word/2018/wordml" xmlns:w16sdtdh="http://schemas.microsoft.com/office/word/2020/wordml/sdtdatahash" xmlns:w16se="http://schemas.microsoft.com/office/word/2015/wordml/symex" xmlns:wpg="http://schemas.microsoft.com/office/word/2010/wordprocessingGroup" xmlns:wpi="http://schemas.microsoft.com/office/word/2010/wordprocessingInk" xmlns:wne="http://schemas.microsoft.com/office/word/2006/wordml" xmlns:wps="http://schemas.microsoft.com/office/word/2010/wordprocessingShape" mc:Ignorable="w14 w15 w16se w16cid w16 w16cex w16sdtdh wp14">
+<w:numbering xmlns:wpc="http://schemas.microsoft.com/office/word/2010/wordprocessingCanvas" xmlns:cx="http://schemas.microsoft.com/office/drawing/2014/chartex" xmlns:cx1="http://schemas.microsoft.com/office/drawing/2015/9/8/chartex" xmlns:cx2="http://schemas.microsoft.com/office/drawing/2015/10/21/chartex" xmlns:cx3="http://schemas.microsoft.com/office/drawing/2016/5/9/chartex" xmlns:cx4="http://schemas.microsoft.com/office/drawing/2016/5/10/chartex" xmlns:cx5="http://schemas.microsoft.com/office/drawing/2016/5/11/chartex" xmlns:cx6="http://schemas.microsoft.com/office/drawing/2016/5/12/chartex" xmlns:cx7="http://schemas.microsoft.com/office/drawing/2016/5/13/chartex" xmlns:cx8="http://schemas.microsoft.com/office/drawing/2016/5/14/chartex" xmlns:mc="http://schemas.openxmlformats.org/markup-compatibility/2006" xmlns:aink="http://schemas.microsoft.com/office/drawing/2016/ink" xmlns:am3d="http://schemas.microsoft.com/office/drawing/2017/model3d" xmlns:o="urn:schemas-microsoft-com:office:office" xmlns:r="http://schemas.openxmlformats.org/officeDocument/2006/relationships" xmlns:m="http://schemas.openxmlformats.org/officeDocument/2006/math" xmlns:v="urn:schemas-microsoft-com:vml" xmlns:wp14="http://schemas.microsoft.com/office/word/2010/wordprocessingDrawing" xmlns:wp="http://schemas.openxmlformats.org/drawingml/2006/wordprocessingDrawing" xmlns:w10="urn:schemas-microsoft-com:office:word" xmlns:w="http://schemas.openxmlformats.org/wordprocessingml/2006/main" xmlns:w14="http://schemas.microsoft.com/office/word/2010/wordml" xmlns:w15="http://schemas.microsoft.com/office/word/2012/wordml" xmlns:w16cex="http://schemas.microsoft.com/office/word/2018/wordml/cex" xmlns:w16cid="http://schemas.microsoft.com/office/word/2016/wordml/cid" xmlns:w16="http://schemas.microsoft.com/office/word/2018/wordml" xmlns:w16se="http://schemas.microsoft.com/office/word/2015/wordml/symex" xmlns:wpg="http://schemas.microsoft.com/office/word/2010/wordprocessingGroup" xmlns:wpi="http://schemas.microsoft.com/office/word/2010/wordprocessingInk" xmlns:wne="http://schemas.microsoft.com/office/word/2006/wordml" xmlns:wps="http://schemas.microsoft.com/office/word/2010/wordprocessingShape" mc:Ignorable="w14 w15 w16se w16cid w16 w16cex wp14">
   <w:abstractNum w:abstractNumId="0" w15:restartNumberingAfterBreak="0">
     <w:nsid w:val="0C7E787B"/>
     <w:multiLevelType w:val="hybridMultilevel"/>
@@ -8082,7 +8568,7 @@
     <w:lvl w:ilvl="0" w:tplc="614AE4D8">
       <w:start w:val="1"/>
       <w:numFmt w:val="lowerLetter"/>
-      <w:pStyle w:val="Heading2"/>
+      <w:pStyle w:val="Titre2"/>
       <w:lvlText w:val="%1)"/>
       <w:lvlJc w:val="left"/>
       <w:pPr>
@@ -8940,7 +9426,7 @@
     <w:lvl w:ilvl="0" w:tplc="220C7514">
       <w:start w:val="1"/>
       <w:numFmt w:val="upperRoman"/>
-      <w:pStyle w:val="Heading1"/>
+      <w:pStyle w:val="Titre1"/>
       <w:lvlText w:val="%1."/>
       <w:lvlJc w:val="right"/>
       <w:pPr>
@@ -9020,95 +9506,95 @@
       </w:pPr>
     </w:lvl>
   </w:abstractNum>
-  <w:num w:numId="1" w16cid:durableId="771390276">
+  <w:num w:numId="1">
     <w:abstractNumId w:val="27"/>
   </w:num>
-  <w:num w:numId="2" w16cid:durableId="186719841">
+  <w:num w:numId="2">
     <w:abstractNumId w:val="19"/>
   </w:num>
-  <w:num w:numId="3" w16cid:durableId="463541417">
+  <w:num w:numId="3">
     <w:abstractNumId w:val="7"/>
   </w:num>
-  <w:num w:numId="4" w16cid:durableId="1888642066">
+  <w:num w:numId="4">
     <w:abstractNumId w:val="15"/>
   </w:num>
-  <w:num w:numId="5" w16cid:durableId="1363675973">
+  <w:num w:numId="5">
     <w:abstractNumId w:val="2"/>
   </w:num>
-  <w:num w:numId="6" w16cid:durableId="251471707">
+  <w:num w:numId="6">
     <w:abstractNumId w:val="3"/>
   </w:num>
-  <w:num w:numId="7" w16cid:durableId="1483542112">
+  <w:num w:numId="7">
     <w:abstractNumId w:val="12"/>
   </w:num>
-  <w:num w:numId="8" w16cid:durableId="1946620290">
+  <w:num w:numId="8">
     <w:abstractNumId w:val="21"/>
   </w:num>
-  <w:num w:numId="9" w16cid:durableId="893807603">
+  <w:num w:numId="9">
     <w:abstractNumId w:val="9"/>
   </w:num>
-  <w:num w:numId="10" w16cid:durableId="1877082297">
+  <w:num w:numId="10">
     <w:abstractNumId w:val="22"/>
   </w:num>
-  <w:num w:numId="11" w16cid:durableId="95951204">
+  <w:num w:numId="11">
     <w:abstractNumId w:val="14"/>
   </w:num>
-  <w:num w:numId="12" w16cid:durableId="1277055165">
+  <w:num w:numId="12">
     <w:abstractNumId w:val="4"/>
   </w:num>
-  <w:num w:numId="13" w16cid:durableId="668171735">
+  <w:num w:numId="13">
     <w:abstractNumId w:val="25"/>
   </w:num>
-  <w:num w:numId="14" w16cid:durableId="1508904985">
+  <w:num w:numId="14">
     <w:abstractNumId w:val="17"/>
   </w:num>
-  <w:num w:numId="15" w16cid:durableId="962804009">
+  <w:num w:numId="15">
     <w:abstractNumId w:val="0"/>
   </w:num>
-  <w:num w:numId="16" w16cid:durableId="135417464">
+  <w:num w:numId="16">
     <w:abstractNumId w:val="8"/>
   </w:num>
-  <w:num w:numId="17" w16cid:durableId="208687945">
+  <w:num w:numId="17">
     <w:abstractNumId w:val="20"/>
   </w:num>
-  <w:num w:numId="18" w16cid:durableId="1245994436">
+  <w:num w:numId="18">
     <w:abstractNumId w:val="24"/>
   </w:num>
-  <w:num w:numId="19" w16cid:durableId="1198734187">
+  <w:num w:numId="19">
     <w:abstractNumId w:val="11"/>
   </w:num>
-  <w:num w:numId="20" w16cid:durableId="1567766817">
+  <w:num w:numId="20">
     <w:abstractNumId w:val="26"/>
   </w:num>
-  <w:num w:numId="21" w16cid:durableId="1272474630">
+  <w:num w:numId="21">
     <w:abstractNumId w:val="23"/>
   </w:num>
-  <w:num w:numId="22" w16cid:durableId="947860091">
+  <w:num w:numId="22">
     <w:abstractNumId w:val="16"/>
   </w:num>
-  <w:num w:numId="23" w16cid:durableId="1072392659">
+  <w:num w:numId="23">
     <w:abstractNumId w:val="5"/>
   </w:num>
-  <w:num w:numId="24" w16cid:durableId="237860251">
+  <w:num w:numId="24">
     <w:abstractNumId w:val="1"/>
   </w:num>
-  <w:num w:numId="25" w16cid:durableId="482622635">
+  <w:num w:numId="25">
     <w:abstractNumId w:val="10"/>
   </w:num>
-  <w:num w:numId="26" w16cid:durableId="929005444">
+  <w:num w:numId="26">
     <w:abstractNumId w:val="13"/>
   </w:num>
-  <w:num w:numId="27" w16cid:durableId="1147743552">
+  <w:num w:numId="27">
     <w:abstractNumId w:val="6"/>
   </w:num>
-  <w:num w:numId="28" w16cid:durableId="1983540943">
+  <w:num w:numId="28">
     <w:abstractNumId w:val="18"/>
   </w:num>
 </w:numbering>
 </file>
 
 <file path=word/styles.xml><?xml version="1.0" encoding="utf-8"?>
-<w:styles xmlns:mc="http://schemas.openxmlformats.org/markup-compatibility/2006" xmlns:r="http://schemas.openxmlformats.org/officeDocument/2006/relationships" xmlns:w="http://schemas.openxmlformats.org/wordprocessingml/2006/main" xmlns:w14="http://schemas.microsoft.com/office/word/2010/wordml" xmlns:w15="http://schemas.microsoft.com/office/word/2012/wordml" xmlns:w16cex="http://schemas.microsoft.com/office/word/2018/wordml/cex" xmlns:w16cid="http://schemas.microsoft.com/office/word/2016/wordml/cid" xmlns:w16="http://schemas.microsoft.com/office/word/2018/wordml" xmlns:w16sdtdh="http://schemas.microsoft.com/office/word/2020/wordml/sdtdatahash" xmlns:w16se="http://schemas.microsoft.com/office/word/2015/wordml/symex" mc:Ignorable="w14 w15 w16se w16cid w16 w16cex w16sdtdh">
+<w:styles xmlns:mc="http://schemas.openxmlformats.org/markup-compatibility/2006" xmlns:r="http://schemas.openxmlformats.org/officeDocument/2006/relationships" xmlns:w="http://schemas.openxmlformats.org/wordprocessingml/2006/main" xmlns:w14="http://schemas.microsoft.com/office/word/2010/wordml" xmlns:w15="http://schemas.microsoft.com/office/word/2012/wordml" xmlns:w16cex="http://schemas.microsoft.com/office/word/2018/wordml/cex" xmlns:w16cid="http://schemas.microsoft.com/office/word/2016/wordml/cid" xmlns:w16="http://schemas.microsoft.com/office/word/2018/wordml" xmlns:w16se="http://schemas.microsoft.com/office/word/2015/wordml/symex" mc:Ignorable="w14 w15 w16se w16cid w16 w16cex">
   <w:docDefaults>
     <w:rPrDefault>
       <w:rPr>
@@ -9516,10 +10002,10 @@
       <w:szCs w:val="22"/>
     </w:rPr>
   </w:style>
-  <w:style w:type="paragraph" w:styleId="Heading1">
+  <w:style w:type="paragraph" w:styleId="Titre1">
     <w:name w:val="heading 1"/>
     <w:basedOn w:val="Normal"/>
-    <w:link w:val="Heading1Char"/>
+    <w:link w:val="Titre1Car"/>
     <w:uiPriority w:val="4"/>
     <w:qFormat/>
     <w:rsid w:val="001F48D9"/>
@@ -9541,11 +10027,11 @@
       <w:u w:val="single"/>
     </w:rPr>
   </w:style>
-  <w:style w:type="paragraph" w:styleId="Heading2">
+  <w:style w:type="paragraph" w:styleId="Titre2">
     <w:name w:val="heading 2"/>
     <w:basedOn w:val="Normal"/>
     <w:next w:val="Normal"/>
-    <w:link w:val="Heading2Char"/>
+    <w:link w:val="Titre2Car"/>
     <w:uiPriority w:val="4"/>
     <w:qFormat/>
     <w:rsid w:val="00647930"/>
@@ -9566,13 +10052,13 @@
       <w:u w:val="single"/>
     </w:rPr>
   </w:style>
-  <w:style w:type="character" w:default="1" w:styleId="DefaultParagraphFont">
+  <w:style w:type="character" w:default="1" w:styleId="Policepardfaut">
     <w:name w:val="Default Paragraph Font"/>
     <w:uiPriority w:val="1"/>
     <w:semiHidden/>
     <w:unhideWhenUsed/>
   </w:style>
-  <w:style w:type="table" w:default="1" w:styleId="TableNormal">
+  <w:style w:type="table" w:default="1" w:styleId="TableauNormal">
     <w:name w:val="Normal Table"/>
     <w:uiPriority w:val="99"/>
     <w:semiHidden/>
@@ -9587,16 +10073,16 @@
       </w:tblCellMar>
     </w:tblPr>
   </w:style>
-  <w:style w:type="numbering" w:default="1" w:styleId="NoList">
+  <w:style w:type="numbering" w:default="1" w:styleId="Aucuneliste">
     <w:name w:val="No List"/>
     <w:uiPriority w:val="99"/>
     <w:semiHidden/>
     <w:unhideWhenUsed/>
   </w:style>
-  <w:style w:type="paragraph" w:styleId="BalloonText">
+  <w:style w:type="paragraph" w:styleId="Textedebulles">
     <w:name w:val="Balloon Text"/>
     <w:basedOn w:val="Normal"/>
-    <w:link w:val="BalloonTextChar"/>
+    <w:link w:val="TextedebullesCar"/>
     <w:uiPriority w:val="99"/>
     <w:semiHidden/>
     <w:unhideWhenUsed/>
@@ -9606,10 +10092,10 @@
       <w:szCs w:val="16"/>
     </w:rPr>
   </w:style>
-  <w:style w:type="character" w:customStyle="1" w:styleId="BalloonTextChar">
-    <w:name w:val="Balloon Text Char"/>
-    <w:basedOn w:val="DefaultParagraphFont"/>
-    <w:link w:val="BalloonText"/>
+  <w:style w:type="character" w:customStyle="1" w:styleId="TextedebullesCar">
+    <w:name w:val="Texte de bulles Car"/>
+    <w:basedOn w:val="Policepardfaut"/>
+    <w:link w:val="Textedebulles"/>
     <w:uiPriority w:val="99"/>
     <w:semiHidden/>
     <w:rPr>
@@ -9618,10 +10104,10 @@
       <w:szCs w:val="16"/>
     </w:rPr>
   </w:style>
-  <w:style w:type="paragraph" w:styleId="Title">
+  <w:style w:type="paragraph" w:styleId="Titre">
     <w:name w:val="Title"/>
     <w:basedOn w:val="Normal"/>
-    <w:link w:val="TitleChar"/>
+    <w:link w:val="TitreCar"/>
     <w:uiPriority w:val="1"/>
     <w:qFormat/>
     <w:rsid w:val="00D21C22"/>
@@ -9637,10 +10123,10 @@
       <w:szCs w:val="52"/>
     </w:rPr>
   </w:style>
-  <w:style w:type="character" w:customStyle="1" w:styleId="TitleChar">
-    <w:name w:val="Title Char"/>
-    <w:basedOn w:val="DefaultParagraphFont"/>
-    <w:link w:val="Title"/>
+  <w:style w:type="character" w:customStyle="1" w:styleId="TitreCar">
+    <w:name w:val="Titre Car"/>
+    <w:basedOn w:val="Policepardfaut"/>
+    <w:link w:val="Titre"/>
     <w:uiPriority w:val="1"/>
     <w:rsid w:val="00D21C22"/>
     <w:rPr>
@@ -9652,10 +10138,10 @@
       <w:szCs w:val="52"/>
     </w:rPr>
   </w:style>
-  <w:style w:type="paragraph" w:styleId="Subtitle">
+  <w:style w:type="paragraph" w:styleId="Sous-titre">
     <w:name w:val="Subtitle"/>
     <w:basedOn w:val="Normal"/>
-    <w:link w:val="SubtitleChar"/>
+    <w:link w:val="Sous-titreCar"/>
     <w:uiPriority w:val="2"/>
     <w:qFormat/>
     <w:rsid w:val="00484BB0"/>
@@ -9668,10 +10154,10 @@
       <w:sz w:val="32"/>
     </w:rPr>
   </w:style>
-  <w:style w:type="character" w:customStyle="1" w:styleId="SubtitleChar">
-    <w:name w:val="Subtitle Char"/>
-    <w:basedOn w:val="DefaultParagraphFont"/>
-    <w:link w:val="Subtitle"/>
+  <w:style w:type="character" w:customStyle="1" w:styleId="Sous-titreCar">
+    <w:name w:val="Sous-titre Car"/>
+    <w:basedOn w:val="Policepardfaut"/>
+    <w:link w:val="Sous-titre"/>
     <w:uiPriority w:val="2"/>
     <w:rsid w:val="00484BB0"/>
     <w:rPr>
@@ -9683,10 +10169,10 @@
       <w:szCs w:val="22"/>
     </w:rPr>
   </w:style>
-  <w:style w:type="character" w:customStyle="1" w:styleId="Heading1Char">
-    <w:name w:val="Heading 1 Char"/>
-    <w:basedOn w:val="DefaultParagraphFont"/>
-    <w:link w:val="Heading1"/>
+  <w:style w:type="character" w:customStyle="1" w:styleId="Titre1Car">
+    <w:name w:val="Titre 1 Car"/>
+    <w:basedOn w:val="Policepardfaut"/>
+    <w:link w:val="Titre1"/>
     <w:uiPriority w:val="4"/>
     <w:rsid w:val="001F48D9"/>
     <w:rPr>
@@ -9699,33 +10185,33 @@
       <w:u w:val="single"/>
     </w:rPr>
   </w:style>
-  <w:style w:type="paragraph" w:styleId="Header">
+  <w:style w:type="paragraph" w:styleId="En-tte">
     <w:name w:val="header"/>
     <w:basedOn w:val="Normal"/>
-    <w:link w:val="HeaderChar"/>
+    <w:link w:val="En-tteCar"/>
     <w:uiPriority w:val="8"/>
     <w:unhideWhenUsed/>
     <w:rsid w:val="005037F0"/>
   </w:style>
-  <w:style w:type="character" w:customStyle="1" w:styleId="HeaderChar">
-    <w:name w:val="Header Char"/>
-    <w:basedOn w:val="DefaultParagraphFont"/>
-    <w:link w:val="Header"/>
+  <w:style w:type="character" w:customStyle="1" w:styleId="En-tteCar">
+    <w:name w:val="En-tête Car"/>
+    <w:basedOn w:val="Policepardfaut"/>
+    <w:link w:val="En-tte"/>
     <w:uiPriority w:val="8"/>
     <w:rsid w:val="0093335D"/>
   </w:style>
-  <w:style w:type="paragraph" w:styleId="Footer">
+  <w:style w:type="paragraph" w:styleId="Pieddepage">
     <w:name w:val="footer"/>
     <w:basedOn w:val="Normal"/>
-    <w:link w:val="FooterChar"/>
+    <w:link w:val="PieddepageCar"/>
     <w:uiPriority w:val="99"/>
     <w:unhideWhenUsed/>
     <w:rsid w:val="005037F0"/>
   </w:style>
-  <w:style w:type="character" w:customStyle="1" w:styleId="FooterChar">
-    <w:name w:val="Footer Char"/>
-    <w:basedOn w:val="DefaultParagraphFont"/>
-    <w:link w:val="Footer"/>
+  <w:style w:type="character" w:customStyle="1" w:styleId="PieddepageCar">
+    <w:name w:val="Pied de page Car"/>
+    <w:basedOn w:val="Policepardfaut"/>
+    <w:link w:val="Pieddepage"/>
     <w:uiPriority w:val="99"/>
     <w:rsid w:val="005037F0"/>
     <w:rPr>
@@ -9746,10 +10232,10 @@
       <w:color w:val="082A75" w:themeColor="text2"/>
     </w:rPr>
   </w:style>
-  <w:style w:type="character" w:customStyle="1" w:styleId="Heading2Char">
-    <w:name w:val="Heading 2 Char"/>
-    <w:basedOn w:val="DefaultParagraphFont"/>
-    <w:link w:val="Heading2"/>
+  <w:style w:type="character" w:customStyle="1" w:styleId="Titre2Car">
+    <w:name w:val="Titre 2 Car"/>
+    <w:basedOn w:val="Policepardfaut"/>
+    <w:link w:val="Titre2"/>
     <w:uiPriority w:val="4"/>
     <w:rsid w:val="00647930"/>
     <w:rPr>
@@ -9761,9 +10247,9 @@
       <w:u w:val="single"/>
     </w:rPr>
   </w:style>
-  <w:style w:type="table" w:styleId="TableGrid">
+  <w:style w:type="table" w:styleId="Grilledutableau">
     <w:name w:val="Table Grid"/>
-    <w:basedOn w:val="TableNormal"/>
+    <w:basedOn w:val="TableauNormal"/>
     <w:uiPriority w:val="1"/>
     <w:rsid w:val="00FF16B4"/>
     <w:pPr>
@@ -9780,9 +10266,9 @@
       </w:tblBorders>
     </w:tblPr>
   </w:style>
-  <w:style w:type="character" w:styleId="PlaceholderText">
+  <w:style w:type="character" w:styleId="Textedelespacerserv">
     <w:name w:val="Placeholder Text"/>
-    <w:basedOn w:val="DefaultParagraphFont"/>
+    <w:basedOn w:val="Policepardfaut"/>
     <w:uiPriority w:val="99"/>
     <w:unhideWhenUsed/>
     <w:rsid w:val="00D86945"/>
@@ -9809,7 +10295,7 @@
   </w:style>
   <w:style w:type="character" w:customStyle="1" w:styleId="Caractredecontenu">
     <w:name w:val="Caractère de contenu"/>
-    <w:basedOn w:val="DefaultParagraphFont"/>
+    <w:basedOn w:val="Policepardfaut"/>
     <w:link w:val="Contenu"/>
     <w:rsid w:val="00DF027C"/>
     <w:rPr>
@@ -9821,7 +10307,7 @@
   </w:style>
   <w:style w:type="character" w:customStyle="1" w:styleId="Caractredetextedemiseenvidence">
     <w:name w:val="Caractère de texte de mise en évidence"/>
-    <w:basedOn w:val="DefaultParagraphFont"/>
+    <w:basedOn w:val="Policepardfaut"/>
     <w:link w:val="Textedemiseenvidence"/>
     <w:rsid w:val="00DF027C"/>
     <w:rPr>
@@ -9832,9 +10318,9 @@
       <w:szCs w:val="22"/>
     </w:rPr>
   </w:style>
-  <w:style w:type="character" w:styleId="Hyperlink">
+  <w:style w:type="character" w:styleId="Lienhypertexte">
     <w:name w:val="Hyperlink"/>
-    <w:basedOn w:val="DefaultParagraphFont"/>
+    <w:basedOn w:val="Policepardfaut"/>
     <w:uiPriority w:val="99"/>
     <w:unhideWhenUsed/>
     <w:rsid w:val="000C7DFD"/>
@@ -9845,7 +10331,7 @@
   </w:style>
   <w:style w:type="character" w:customStyle="1" w:styleId="UnresolvedMention1">
     <w:name w:val="Unresolved Mention1"/>
-    <w:basedOn w:val="DefaultParagraphFont"/>
+    <w:basedOn w:val="Policepardfaut"/>
     <w:uiPriority w:val="99"/>
     <w:semiHidden/>
     <w:unhideWhenUsed/>
@@ -9885,7 +10371,7 @@
   </w:style>
   <w:style w:type="character" w:customStyle="1" w:styleId="emphase1Car">
     <w:name w:val="emphase 1 Car"/>
-    <w:basedOn w:val="DefaultParagraphFont"/>
+    <w:basedOn w:val="Policepardfaut"/>
     <w:link w:val="emphase1"/>
     <w:rsid w:val="00641C89"/>
     <w:rPr>
@@ -9914,7 +10400,7 @@
   </w:style>
   <w:style w:type="character" w:customStyle="1" w:styleId="listepuces1Car">
     <w:name w:val="liste à puces 1 Car"/>
-    <w:basedOn w:val="DefaultParagraphFont"/>
+    <w:basedOn w:val="Policepardfaut"/>
     <w:link w:val="listepuces1"/>
     <w:rsid w:val="00CB7AC8"/>
     <w:rPr>
@@ -9926,7 +10412,7 @@
   </w:style>
   <w:style w:type="character" w:customStyle="1" w:styleId="emphase2Car">
     <w:name w:val="emphase 2 Car"/>
-    <w:basedOn w:val="DefaultParagraphFont"/>
+    <w:basedOn w:val="Policepardfaut"/>
     <w:link w:val="emphase2"/>
     <w:rsid w:val="007B7153"/>
     <w:rPr>
@@ -9938,7 +10424,7 @@
       <w:szCs w:val="22"/>
     </w:rPr>
   </w:style>
-  <w:style w:type="paragraph" w:styleId="ListParagraph">
+  <w:style w:type="paragraph" w:styleId="Paragraphedeliste">
     <w:name w:val="List Paragraph"/>
     <w:basedOn w:val="Normal"/>
     <w:uiPriority w:val="34"/>
@@ -9950,9 +10436,9 @@
       <w:contextualSpacing/>
     </w:pPr>
   </w:style>
-  <w:style w:type="paragraph" w:styleId="TOCHeading">
+  <w:style w:type="paragraph" w:styleId="En-ttedetabledesmatires">
     <w:name w:val="TOC Heading"/>
-    <w:basedOn w:val="Heading1"/>
+    <w:basedOn w:val="Titre1"/>
     <w:next w:val="Normal"/>
     <w:uiPriority w:val="39"/>
     <w:unhideWhenUsed/>
@@ -9975,7 +10461,7 @@
       <w:lang w:val="en-US"/>
     </w:rPr>
   </w:style>
-  <w:style w:type="paragraph" w:styleId="TOC2">
+  <w:style w:type="paragraph" w:styleId="TM2">
     <w:name w:val="toc 2"/>
     <w:basedOn w:val="Normal"/>
     <w:next w:val="Normal"/>
@@ -10002,7 +10488,7 @@
       <w:lang w:val="en-GB"/>
     </w:rPr>
   </w:style>
-  <w:style w:type="paragraph" w:styleId="TOC1">
+  <w:style w:type="paragraph" w:styleId="TM1">
     <w:name w:val="toc 1"/>
     <w:basedOn w:val="Normal"/>
     <w:next w:val="Normal"/>
@@ -10020,7 +10506,7 @@
       <w:lang w:val="en-US"/>
     </w:rPr>
   </w:style>
-  <w:style w:type="paragraph" w:styleId="TOC3">
+  <w:style w:type="paragraph" w:styleId="TM3">
     <w:name w:val="toc 3"/>
     <w:basedOn w:val="Normal"/>
     <w:next w:val="Normal"/>
@@ -10040,6 +10526,1841 @@
     </w:rPr>
   </w:style>
 </w:styles>
+</file>
+
+<file path=word/charts/chart1.xml><?xml version="1.0" encoding="utf-8"?>
+<c:chartSpace xmlns:c="http://schemas.openxmlformats.org/drawingml/2006/chart" xmlns:a="http://schemas.openxmlformats.org/drawingml/2006/main" xmlns:r="http://schemas.openxmlformats.org/officeDocument/2006/relationships" xmlns:c16r2="http://schemas.microsoft.com/office/drawing/2015/06/chart">
+  <c:date1904 val="0"/>
+  <c:lang val="fr-FR"/>
+  <c:roundedCorners val="0"/>
+  <mc:AlternateContent xmlns:mc="http://schemas.openxmlformats.org/markup-compatibility/2006">
+    <mc:Choice xmlns:c14="http://schemas.microsoft.com/office/drawing/2007/8/2/chart" Requires="c14">
+      <c14:style val="102"/>
+    </mc:Choice>
+    <mc:Fallback>
+      <c:style val="2"/>
+    </mc:Fallback>
+  </mc:AlternateContent>
+  <c:chart>
+    <c:autoTitleDeleted val="1"/>
+    <c:plotArea>
+      <c:layout>
+        <c:manualLayout>
+          <c:layoutTarget val="inner"/>
+          <c:xMode val="edge"/>
+          <c:yMode val="edge"/>
+          <c:x val="0.17667733873812472"/>
+          <c:y val="0.10326311441553077"/>
+          <c:w val="0.78852134513937466"/>
+          <c:h val="0.65885281997742851"/>
+        </c:manualLayout>
+      </c:layout>
+      <c:barChart>
+        <c:barDir val="col"/>
+        <c:grouping val="stacked"/>
+        <c:varyColors val="0"/>
+        <c:ser>
+          <c:idx val="0"/>
+          <c:order val="0"/>
+          <c:tx>
+            <c:v>Coût réel</c:v>
+          </c:tx>
+          <c:spPr>
+            <a:solidFill>
+              <a:schemeClr val="accent1"/>
+            </a:solidFill>
+            <a:ln>
+              <a:noFill/>
+            </a:ln>
+            <a:effectLst/>
+          </c:spPr>
+          <c:invertIfNegative val="0"/>
+          <c:cat>
+            <c:strLit>
+              <c:ptCount val="4"/>
+              <c:pt idx="0">
+                <c:v>NGANKAM Paul-Henry</c:v>
+              </c:pt>
+              <c:pt idx="1">
+                <c:v>TOUKAM Sonia Rykiel</c:v>
+              </c:pt>
+              <c:pt idx="2">
+                <c:v>NOUMEN Darryl</c:v>
+              </c:pt>
+              <c:pt idx="3">
+                <c:v>ABDULRAHAMAN Faris</c:v>
+              </c:pt>
+            </c:strLit>
+          </c:cat>
+          <c:val>
+            <c:numLit>
+              <c:formatCode>General</c:formatCode>
+              <c:ptCount val="4"/>
+              <c:pt idx="0">
+                <c:v>52000</c:v>
+              </c:pt>
+              <c:pt idx="1">
+                <c:v>75750</c:v>
+              </c:pt>
+              <c:pt idx="2">
+                <c:v>52000</c:v>
+              </c:pt>
+              <c:pt idx="3">
+                <c:v>61750</c:v>
+              </c:pt>
+            </c:numLit>
+          </c:val>
+          <c:extLst>
+            <c:ext xmlns:c16="http://schemas.microsoft.com/office/drawing/2014/chart" uri="{C3380CC4-5D6E-409C-BE32-E72D297353CC}">
+              <c16:uniqueId val="{00000000-DAB1-4791-ADE2-FAE2FEAA7BC5}"/>
+            </c:ext>
+          </c:extLst>
+        </c:ser>
+        <c:ser>
+          <c:idx val="1"/>
+          <c:order val="1"/>
+          <c:tx>
+            <c:v>Coût restant</c:v>
+          </c:tx>
+          <c:spPr>
+            <a:solidFill>
+              <a:schemeClr val="accent2"/>
+            </a:solidFill>
+            <a:ln>
+              <a:noFill/>
+            </a:ln>
+            <a:effectLst/>
+          </c:spPr>
+          <c:invertIfNegative val="0"/>
+          <c:cat>
+            <c:strLit>
+              <c:ptCount val="4"/>
+              <c:pt idx="0">
+                <c:v>NGANKAM Paul-Henry</c:v>
+              </c:pt>
+              <c:pt idx="1">
+                <c:v>TOUKAM Sonia Rykiel</c:v>
+              </c:pt>
+              <c:pt idx="2">
+                <c:v>NOUMEN Darryl</c:v>
+              </c:pt>
+              <c:pt idx="3">
+                <c:v>ABDULRAHAMAN Faris</c:v>
+              </c:pt>
+            </c:strLit>
+          </c:cat>
+          <c:val>
+            <c:numLit>
+              <c:formatCode>General</c:formatCode>
+              <c:ptCount val="4"/>
+              <c:pt idx="0">
+                <c:v>46000</c:v>
+              </c:pt>
+              <c:pt idx="1">
+                <c:v>64250</c:v>
+              </c:pt>
+              <c:pt idx="2">
+                <c:v>46000</c:v>
+              </c:pt>
+              <c:pt idx="3">
+                <c:v>64250</c:v>
+              </c:pt>
+            </c:numLit>
+          </c:val>
+          <c:extLst>
+            <c:ext xmlns:c16="http://schemas.microsoft.com/office/drawing/2014/chart" uri="{C3380CC4-5D6E-409C-BE32-E72D297353CC}">
+              <c16:uniqueId val="{00000001-DAB1-4791-ADE2-FAE2FEAA7BC5}"/>
+            </c:ext>
+          </c:extLst>
+        </c:ser>
+        <c:dLbls>
+          <c:showLegendKey val="0"/>
+          <c:showVal val="0"/>
+          <c:showCatName val="0"/>
+          <c:showSerName val="0"/>
+          <c:showPercent val="0"/>
+          <c:showBubbleSize val="0"/>
+        </c:dLbls>
+        <c:gapWidth val="269"/>
+        <c:overlap val="100"/>
+        <c:axId val="324971680"/>
+        <c:axId val="320308992"/>
+      </c:barChart>
+      <c:lineChart>
+        <c:grouping val="standard"/>
+        <c:varyColors val="0"/>
+        <c:ser>
+          <c:idx val="2"/>
+          <c:order val="2"/>
+          <c:tx>
+            <c:v>Coût de référence</c:v>
+          </c:tx>
+          <c:spPr>
+            <a:ln w="28575" cap="rnd">
+              <a:solidFill>
+                <a:schemeClr val="accent3"/>
+              </a:solidFill>
+              <a:round/>
+            </a:ln>
+            <a:effectLst/>
+          </c:spPr>
+          <c:marker>
+            <c:symbol val="circle"/>
+            <c:size val="5"/>
+            <c:spPr>
+              <a:solidFill>
+                <a:schemeClr val="accent3"/>
+              </a:solidFill>
+              <a:ln w="9525">
+                <a:solidFill>
+                  <a:schemeClr val="accent3"/>
+                </a:solidFill>
+              </a:ln>
+              <a:effectLst/>
+            </c:spPr>
+          </c:marker>
+          <c:cat>
+            <c:strLit>
+              <c:ptCount val="4"/>
+              <c:pt idx="0">
+                <c:v>NGANKAM Paul-Henry</c:v>
+              </c:pt>
+              <c:pt idx="1">
+                <c:v>TOUKAM Sonia Rykiel</c:v>
+              </c:pt>
+              <c:pt idx="2">
+                <c:v>NOUMEN Darryl</c:v>
+              </c:pt>
+              <c:pt idx="3">
+                <c:v>ABDULRAHAMAN Faris</c:v>
+              </c:pt>
+            </c:strLit>
+          </c:cat>
+          <c:val>
+            <c:numLit>
+              <c:formatCode>General</c:formatCode>
+              <c:ptCount val="4"/>
+              <c:pt idx="0">
+                <c:v>0</c:v>
+              </c:pt>
+              <c:pt idx="1">
+                <c:v>0</c:v>
+              </c:pt>
+              <c:pt idx="2">
+                <c:v>0</c:v>
+              </c:pt>
+              <c:pt idx="3">
+                <c:v>0</c:v>
+              </c:pt>
+            </c:numLit>
+          </c:val>
+          <c:smooth val="0"/>
+          <c:extLst>
+            <c:ext xmlns:c16="http://schemas.microsoft.com/office/drawing/2014/chart" uri="{C3380CC4-5D6E-409C-BE32-E72D297353CC}">
+              <c16:uniqueId val="{00000002-DAB1-4791-ADE2-FAE2FEAA7BC5}"/>
+            </c:ext>
+          </c:extLst>
+        </c:ser>
+        <c:dLbls>
+          <c:showLegendKey val="0"/>
+          <c:showVal val="0"/>
+          <c:showCatName val="0"/>
+          <c:showSerName val="0"/>
+          <c:showPercent val="0"/>
+          <c:showBubbleSize val="0"/>
+        </c:dLbls>
+        <c:marker val="1"/>
+        <c:smooth val="0"/>
+        <c:axId val="324971680"/>
+        <c:axId val="320308992"/>
+      </c:lineChart>
+      <c:catAx>
+        <c:axId val="324971680"/>
+        <c:scaling>
+          <c:orientation val="minMax"/>
+        </c:scaling>
+        <c:delete val="0"/>
+        <c:axPos val="b"/>
+        <c:numFmt formatCode="General" sourceLinked="1"/>
+        <c:majorTickMark val="none"/>
+        <c:minorTickMark val="none"/>
+        <c:tickLblPos val="nextTo"/>
+        <c:spPr>
+          <a:noFill/>
+          <a:ln w="9525" cap="flat" cmpd="sng" algn="ctr">
+            <a:solidFill>
+              <a:schemeClr val="tx1">
+                <a:lumMod val="15000"/>
+                <a:lumOff val="85000"/>
+              </a:schemeClr>
+            </a:solidFill>
+            <a:round/>
+          </a:ln>
+          <a:effectLst/>
+        </c:spPr>
+        <c:txPr>
+          <a:bodyPr rot="-60000000" spcFirstLastPara="1" vertOverflow="ellipsis" vert="horz" wrap="square" anchor="ctr" anchorCtr="1"/>
+          <a:lstStyle/>
+          <a:p>
+            <a:pPr>
+              <a:defRPr sz="900" b="0" i="0" u="none" strike="noStrike" kern="1200" baseline="0">
+                <a:solidFill>
+                  <a:schemeClr val="tx1">
+                    <a:lumMod val="65000"/>
+                    <a:lumOff val="35000"/>
+                  </a:schemeClr>
+                </a:solidFill>
+                <a:latin typeface="+mn-lt"/>
+                <a:ea typeface="+mn-ea"/>
+                <a:cs typeface="+mn-cs"/>
+              </a:defRPr>
+            </a:pPr>
+            <a:endParaRPr lang="fr-FR"/>
+          </a:p>
+        </c:txPr>
+        <c:crossAx val="320308992"/>
+        <c:crosses val="autoZero"/>
+        <c:auto val="1"/>
+        <c:lblAlgn val="ctr"/>
+        <c:lblOffset val="100"/>
+        <c:noMultiLvlLbl val="0"/>
+      </c:catAx>
+      <c:valAx>
+        <c:axId val="320308992"/>
+        <c:scaling>
+          <c:orientation val="minMax"/>
+        </c:scaling>
+        <c:delete val="0"/>
+        <c:axPos val="l"/>
+        <c:majorGridlines>
+          <c:spPr>
+            <a:ln w="9525" cap="flat" cmpd="sng" algn="ctr">
+              <a:solidFill>
+                <a:schemeClr val="tx1">
+                  <a:lumMod val="15000"/>
+                  <a:lumOff val="85000"/>
+                </a:schemeClr>
+              </a:solidFill>
+              <a:round/>
+            </a:ln>
+            <a:effectLst/>
+          </c:spPr>
+        </c:majorGridlines>
+        <c:numFmt formatCode="General" sourceLinked="1"/>
+        <c:majorTickMark val="none"/>
+        <c:minorTickMark val="none"/>
+        <c:tickLblPos val="nextTo"/>
+        <c:spPr>
+          <a:noFill/>
+          <a:ln>
+            <a:noFill/>
+          </a:ln>
+          <a:effectLst/>
+        </c:spPr>
+        <c:txPr>
+          <a:bodyPr rot="-60000000" spcFirstLastPara="1" vertOverflow="ellipsis" vert="horz" wrap="square" anchor="ctr" anchorCtr="1"/>
+          <a:lstStyle/>
+          <a:p>
+            <a:pPr>
+              <a:defRPr sz="900" b="0" i="0" u="none" strike="noStrike" kern="1200" baseline="0">
+                <a:solidFill>
+                  <a:schemeClr val="tx1">
+                    <a:lumMod val="65000"/>
+                    <a:lumOff val="35000"/>
+                  </a:schemeClr>
+                </a:solidFill>
+                <a:latin typeface="+mn-lt"/>
+                <a:ea typeface="+mn-ea"/>
+                <a:cs typeface="+mn-cs"/>
+              </a:defRPr>
+            </a:pPr>
+            <a:endParaRPr lang="fr-FR"/>
+          </a:p>
+        </c:txPr>
+        <c:crossAx val="324971680"/>
+        <c:crosses val="autoZero"/>
+        <c:crossBetween val="between"/>
+      </c:valAx>
+      <c:spPr>
+        <a:noFill/>
+        <a:ln>
+          <a:noFill/>
+        </a:ln>
+        <a:effectLst/>
+      </c:spPr>
+      <c:extLst/>
+    </c:plotArea>
+    <c:legend>
+      <c:legendPos val="b"/>
+      <c:overlay val="0"/>
+      <c:spPr>
+        <a:noFill/>
+        <a:ln>
+          <a:noFill/>
+        </a:ln>
+        <a:effectLst/>
+      </c:spPr>
+      <c:txPr>
+        <a:bodyPr rot="0" spcFirstLastPara="1" vertOverflow="ellipsis" vert="horz" wrap="square" anchor="ctr" anchorCtr="1"/>
+        <a:lstStyle/>
+        <a:p>
+          <a:pPr>
+            <a:defRPr sz="900" b="0" i="0" u="none" strike="noStrike" kern="1200" baseline="0">
+              <a:solidFill>
+                <a:schemeClr val="tx1">
+                  <a:lumMod val="65000"/>
+                  <a:lumOff val="35000"/>
+                </a:schemeClr>
+              </a:solidFill>
+              <a:latin typeface="+mn-lt"/>
+              <a:ea typeface="+mn-ea"/>
+              <a:cs typeface="+mn-cs"/>
+            </a:defRPr>
+          </a:pPr>
+          <a:endParaRPr lang="fr-FR"/>
+        </a:p>
+      </c:txPr>
+    </c:legend>
+    <c:plotVisOnly val="1"/>
+    <c:dispBlanksAs val="gap"/>
+    <c:showDLblsOverMax val="0"/>
+  </c:chart>
+  <c:spPr>
+    <a:solidFill>
+      <a:schemeClr val="bg1"/>
+    </a:solidFill>
+    <a:ln w="9525" cap="flat" cmpd="sng" algn="ctr">
+      <a:solidFill>
+        <a:schemeClr val="tx1">
+          <a:lumMod val="15000"/>
+          <a:lumOff val="85000"/>
+        </a:schemeClr>
+      </a:solidFill>
+      <a:round/>
+    </a:ln>
+    <a:effectLst/>
+  </c:spPr>
+  <c:txPr>
+    <a:bodyPr/>
+    <a:lstStyle/>
+    <a:p>
+      <a:pPr>
+        <a:defRPr/>
+      </a:pPr>
+      <a:endParaRPr lang="fr-FR"/>
+    </a:p>
+  </c:txPr>
+  <c:externalData r:id="rId3">
+    <c:autoUpdate val="0"/>
+  </c:externalData>
+</c:chartSpace>
+</file>
+
+<file path=word/charts/chart2.xml><?xml version="1.0" encoding="utf-8"?>
+<c:chartSpace xmlns:c="http://schemas.openxmlformats.org/drawingml/2006/chart" xmlns:a="http://schemas.openxmlformats.org/drawingml/2006/main" xmlns:r="http://schemas.openxmlformats.org/officeDocument/2006/relationships" xmlns:c16r2="http://schemas.microsoft.com/office/drawing/2015/06/chart">
+  <c:date1904 val="0"/>
+  <c:lang val="fr-FR"/>
+  <c:roundedCorners val="0"/>
+  <mc:AlternateContent xmlns:mc="http://schemas.openxmlformats.org/markup-compatibility/2006">
+    <mc:Choice xmlns:c14="http://schemas.microsoft.com/office/drawing/2007/8/2/chart" Requires="c14">
+      <c14:style val="102"/>
+    </mc:Choice>
+    <mc:Fallback>
+      <c:style val="2"/>
+    </mc:Fallback>
+  </mc:AlternateContent>
+  <c:chart>
+    <c:autoTitleDeleted val="1"/>
+    <c:plotArea>
+      <c:layout/>
+      <c:pieChart>
+        <c:varyColors val="1"/>
+        <c:ser>
+          <c:idx val="0"/>
+          <c:order val="0"/>
+          <c:tx>
+            <c:v>Coût</c:v>
+          </c:tx>
+          <c:dPt>
+            <c:idx val="0"/>
+            <c:bubble3D val="0"/>
+            <c:spPr>
+              <a:gradFill rotWithShape="1">
+                <a:gsLst>
+                  <a:gs pos="0">
+                    <a:schemeClr val="accent1">
+                      <a:tint val="65000"/>
+                      <a:shade val="100000"/>
+                      <a:satMod val="133000"/>
+                    </a:schemeClr>
+                  </a:gs>
+                  <a:gs pos="15000">
+                    <a:schemeClr val="accent1">
+                      <a:tint val="50000"/>
+                      <a:shade val="100000"/>
+                      <a:satMod val="140000"/>
+                    </a:schemeClr>
+                  </a:gs>
+                  <a:gs pos="100000">
+                    <a:schemeClr val="accent1">
+                      <a:tint val="10000"/>
+                      <a:shade val="100000"/>
+                      <a:satMod val="135000"/>
+                    </a:schemeClr>
+                  </a:gs>
+                </a:gsLst>
+                <a:lin ang="16200000" scaled="1"/>
+              </a:gradFill>
+              <a:ln w="9525" cap="flat" cmpd="sng" algn="ctr">
+                <a:solidFill>
+                  <a:schemeClr val="accent1">
+                    <a:shade val="95000"/>
+                  </a:schemeClr>
+                </a:solidFill>
+                <a:round/>
+              </a:ln>
+              <a:effectLst>
+                <a:outerShdw blurRad="50800" dist="25400" dir="5400000">
+                  <a:srgbClr val="000000">
+                    <a:alpha val="43137"/>
+                  </a:srgbClr>
+                </a:outerShdw>
+              </a:effectLst>
+            </c:spPr>
+            <c:extLst>
+              <c:ext xmlns:c16="http://schemas.microsoft.com/office/drawing/2014/chart" uri="{C3380CC4-5D6E-409C-BE32-E72D297353CC}">
+                <c16:uniqueId val="{00000001-C2AB-430F-9777-D156E9DD9A4F}"/>
+              </c:ext>
+            </c:extLst>
+          </c:dPt>
+          <c:dPt>
+            <c:idx val="1"/>
+            <c:bubble3D val="0"/>
+            <c:spPr>
+              <a:gradFill rotWithShape="1">
+                <a:gsLst>
+                  <a:gs pos="0">
+                    <a:schemeClr val="accent2">
+                      <a:tint val="65000"/>
+                      <a:shade val="100000"/>
+                      <a:satMod val="133000"/>
+                    </a:schemeClr>
+                  </a:gs>
+                  <a:gs pos="15000">
+                    <a:schemeClr val="accent2">
+                      <a:tint val="50000"/>
+                      <a:shade val="100000"/>
+                      <a:satMod val="140000"/>
+                    </a:schemeClr>
+                  </a:gs>
+                  <a:gs pos="100000">
+                    <a:schemeClr val="accent2">
+                      <a:tint val="10000"/>
+                      <a:shade val="100000"/>
+                      <a:satMod val="135000"/>
+                    </a:schemeClr>
+                  </a:gs>
+                </a:gsLst>
+                <a:lin ang="16200000" scaled="1"/>
+              </a:gradFill>
+              <a:ln w="9525" cap="flat" cmpd="sng" algn="ctr">
+                <a:solidFill>
+                  <a:schemeClr val="accent2">
+                    <a:shade val="95000"/>
+                  </a:schemeClr>
+                </a:solidFill>
+                <a:round/>
+              </a:ln>
+              <a:effectLst>
+                <a:outerShdw blurRad="50800" dist="25400" dir="5400000">
+                  <a:srgbClr val="000000">
+                    <a:alpha val="43137"/>
+                  </a:srgbClr>
+                </a:outerShdw>
+              </a:effectLst>
+            </c:spPr>
+            <c:extLst>
+              <c:ext xmlns:c16="http://schemas.microsoft.com/office/drawing/2014/chart" uri="{C3380CC4-5D6E-409C-BE32-E72D297353CC}">
+                <c16:uniqueId val="{00000003-C2AB-430F-9777-D156E9DD9A4F}"/>
+              </c:ext>
+            </c:extLst>
+          </c:dPt>
+          <c:dLbls>
+            <c:spPr>
+              <a:noFill/>
+              <a:ln>
+                <a:noFill/>
+              </a:ln>
+              <a:effectLst/>
+            </c:spPr>
+            <c:txPr>
+              <a:bodyPr rot="0" spcFirstLastPara="1" vertOverflow="ellipsis" vert="horz" wrap="square" lIns="38100" tIns="19050" rIns="38100" bIns="19050" anchor="ctr" anchorCtr="1">
+                <a:spAutoFit/>
+              </a:bodyPr>
+              <a:lstStyle/>
+              <a:p>
+                <a:pPr>
+                  <a:defRPr sz="900" b="0" i="0" u="none" strike="noStrike" kern="1200" baseline="0">
+                    <a:solidFill>
+                      <a:schemeClr val="tx1">
+                        <a:lumMod val="65000"/>
+                        <a:lumOff val="35000"/>
+                      </a:schemeClr>
+                    </a:solidFill>
+                    <a:latin typeface="+mn-lt"/>
+                    <a:ea typeface="+mn-ea"/>
+                    <a:cs typeface="+mn-cs"/>
+                  </a:defRPr>
+                </a:pPr>
+                <a:endParaRPr lang="fr-FR"/>
+              </a:p>
+            </c:txPr>
+            <c:dLblPos val="inEnd"/>
+            <c:showLegendKey val="0"/>
+            <c:showVal val="1"/>
+            <c:showCatName val="0"/>
+            <c:showSerName val="0"/>
+            <c:showPercent val="0"/>
+            <c:showBubbleSize val="0"/>
+            <c:showLeaderLines val="1"/>
+            <c:leaderLines>
+              <c:spPr>
+                <a:ln w="9525">
+                  <a:solidFill>
+                    <a:schemeClr val="tx1">
+                      <a:lumMod val="35000"/>
+                      <a:lumOff val="65000"/>
+                    </a:schemeClr>
+                  </a:solidFill>
+                </a:ln>
+                <a:effectLst/>
+              </c:spPr>
+            </c:leaderLines>
+            <c:extLst>
+              <c:ext xmlns:c15="http://schemas.microsoft.com/office/drawing/2012/chart" uri="{CE6537A1-D6FC-4f65-9D91-7224C49458BB}"/>
+            </c:extLst>
+          </c:dLbls>
+          <c:cat>
+            <c:strLit>
+              <c:ptCount val="2"/>
+              <c:pt idx="0">
+                <c:v>Type: Travail</c:v>
+              </c:pt>
+              <c:pt idx="1">
+                <c:v>Type: Coût</c:v>
+              </c:pt>
+            </c:strLit>
+          </c:cat>
+          <c:val>
+            <c:numLit>
+              <c:formatCode>General</c:formatCode>
+              <c:ptCount val="2"/>
+              <c:pt idx="0">
+                <c:v>462000</c:v>
+              </c:pt>
+              <c:pt idx="1">
+                <c:v>0</c:v>
+              </c:pt>
+            </c:numLit>
+          </c:val>
+          <c:extLst>
+            <c:ext xmlns:c16="http://schemas.microsoft.com/office/drawing/2014/chart" uri="{C3380CC4-5D6E-409C-BE32-E72D297353CC}">
+              <c16:uniqueId val="{00000004-C2AB-430F-9777-D156E9DD9A4F}"/>
+            </c:ext>
+          </c:extLst>
+        </c:ser>
+        <c:dLbls>
+          <c:dLblPos val="inEnd"/>
+          <c:showLegendKey val="0"/>
+          <c:showVal val="1"/>
+          <c:showCatName val="0"/>
+          <c:showSerName val="0"/>
+          <c:showPercent val="0"/>
+          <c:showBubbleSize val="0"/>
+          <c:showLeaderLines val="1"/>
+        </c:dLbls>
+        <c:firstSliceAng val="0"/>
+      </c:pieChart>
+      <c:spPr>
+        <a:noFill/>
+        <a:ln>
+          <a:noFill/>
+        </a:ln>
+        <a:effectLst/>
+      </c:spPr>
+      <c:extLst/>
+    </c:plotArea>
+    <c:legend>
+      <c:legendPos val="b"/>
+      <c:overlay val="0"/>
+      <c:spPr>
+        <a:noFill/>
+        <a:ln>
+          <a:noFill/>
+        </a:ln>
+        <a:effectLst/>
+      </c:spPr>
+      <c:txPr>
+        <a:bodyPr rot="0" spcFirstLastPara="1" vertOverflow="ellipsis" vert="horz" wrap="square" anchor="ctr" anchorCtr="1"/>
+        <a:lstStyle/>
+        <a:p>
+          <a:pPr>
+            <a:defRPr sz="900" b="0" i="0" u="none" strike="noStrike" kern="1200" baseline="0">
+              <a:solidFill>
+                <a:schemeClr val="tx1">
+                  <a:lumMod val="50000"/>
+                  <a:lumOff val="50000"/>
+                </a:schemeClr>
+              </a:solidFill>
+              <a:latin typeface="+mn-lt"/>
+              <a:ea typeface="+mn-ea"/>
+              <a:cs typeface="+mn-cs"/>
+            </a:defRPr>
+          </a:pPr>
+          <a:endParaRPr lang="fr-FR"/>
+        </a:p>
+      </c:txPr>
+    </c:legend>
+    <c:plotVisOnly val="1"/>
+    <c:dispBlanksAs val="gap"/>
+    <c:showDLblsOverMax val="0"/>
+  </c:chart>
+  <c:spPr>
+    <a:solidFill>
+      <a:schemeClr val="bg1"/>
+    </a:solidFill>
+    <a:ln w="9525" cap="flat" cmpd="sng" algn="ctr">
+      <a:solidFill>
+        <a:schemeClr val="tx1">
+          <a:lumMod val="15000"/>
+          <a:lumOff val="85000"/>
+        </a:schemeClr>
+      </a:solidFill>
+      <a:round/>
+    </a:ln>
+    <a:effectLst/>
+  </c:spPr>
+  <c:txPr>
+    <a:bodyPr/>
+    <a:lstStyle/>
+    <a:p>
+      <a:pPr>
+        <a:defRPr/>
+      </a:pPr>
+      <a:endParaRPr lang="fr-FR"/>
+    </a:p>
+  </c:txPr>
+  <c:externalData r:id="rId3">
+    <c:autoUpdate val="0"/>
+  </c:externalData>
+</c:chartSpace>
+</file>
+
+<file path=word/charts/colors1.xml><?xml version="1.0" encoding="utf-8"?>
+<cs:colorStyle xmlns:cs="http://schemas.microsoft.com/office/drawing/2012/chartStyle" xmlns:a="http://schemas.openxmlformats.org/drawingml/2006/main" meth="cycle" id="10">
+  <a:schemeClr val="accent1"/>
+  <a:schemeClr val="accent2"/>
+  <a:schemeClr val="accent3"/>
+  <a:schemeClr val="accent4"/>
+  <a:schemeClr val="accent5"/>
+  <a:schemeClr val="accent6"/>
+  <cs:variation/>
+  <cs:variation>
+    <a:lumMod val="60000"/>
+  </cs:variation>
+  <cs:variation>
+    <a:lumMod val="80000"/>
+    <a:lumOff val="20000"/>
+  </cs:variation>
+  <cs:variation>
+    <a:lumMod val="80000"/>
+  </cs:variation>
+  <cs:variation>
+    <a:lumMod val="60000"/>
+    <a:lumOff val="40000"/>
+  </cs:variation>
+  <cs:variation>
+    <a:lumMod val="50000"/>
+  </cs:variation>
+  <cs:variation>
+    <a:lumMod val="70000"/>
+    <a:lumOff val="30000"/>
+  </cs:variation>
+  <cs:variation>
+    <a:lumMod val="70000"/>
+  </cs:variation>
+  <cs:variation>
+    <a:lumMod val="50000"/>
+    <a:lumOff val="50000"/>
+  </cs:variation>
+</cs:colorStyle>
+</file>
+
+<file path=word/charts/colors2.xml><?xml version="1.0" encoding="utf-8"?>
+<cs:colorStyle xmlns:cs="http://schemas.microsoft.com/office/drawing/2012/chartStyle" xmlns:a="http://schemas.openxmlformats.org/drawingml/2006/main" meth="cycle" id="10">
+  <a:schemeClr val="accent1"/>
+  <a:schemeClr val="accent2"/>
+  <a:schemeClr val="accent3"/>
+  <a:schemeClr val="accent4"/>
+  <a:schemeClr val="accent5"/>
+  <a:schemeClr val="accent6"/>
+  <cs:variation/>
+  <cs:variation>
+    <a:lumMod val="60000"/>
+  </cs:variation>
+  <cs:variation>
+    <a:lumMod val="80000"/>
+    <a:lumOff val="20000"/>
+  </cs:variation>
+  <cs:variation>
+    <a:lumMod val="80000"/>
+  </cs:variation>
+  <cs:variation>
+    <a:lumMod val="60000"/>
+    <a:lumOff val="40000"/>
+  </cs:variation>
+  <cs:variation>
+    <a:lumMod val="50000"/>
+  </cs:variation>
+  <cs:variation>
+    <a:lumMod val="70000"/>
+    <a:lumOff val="30000"/>
+  </cs:variation>
+  <cs:variation>
+    <a:lumMod val="70000"/>
+  </cs:variation>
+  <cs:variation>
+    <a:lumMod val="50000"/>
+    <a:lumOff val="50000"/>
+  </cs:variation>
+</cs:colorStyle>
+</file>
+
+<file path=word/charts/style1.xml><?xml version="1.0" encoding="utf-8"?>
+<cs:chartStyle xmlns:cs="http://schemas.microsoft.com/office/drawing/2012/chartStyle" xmlns:a="http://schemas.openxmlformats.org/drawingml/2006/main" id="322">
+  <cs:axisTitle>
+    <cs:lnRef idx="0"/>
+    <cs:fillRef idx="0"/>
+    <cs:effectRef idx="0"/>
+    <cs:fontRef idx="minor">
+      <a:schemeClr val="tx1">
+        <a:lumMod val="65000"/>
+        <a:lumOff val="35000"/>
+      </a:schemeClr>
+    </cs:fontRef>
+    <cs:defRPr sz="1000" kern="1200"/>
+  </cs:axisTitle>
+  <cs:categoryAxis>
+    <cs:lnRef idx="0"/>
+    <cs:fillRef idx="0"/>
+    <cs:effectRef idx="0"/>
+    <cs:fontRef idx="minor">
+      <a:schemeClr val="tx1">
+        <a:lumMod val="65000"/>
+        <a:lumOff val="35000"/>
+      </a:schemeClr>
+    </cs:fontRef>
+    <cs:spPr>
+      <a:ln w="9525" cap="flat" cmpd="sng" algn="ctr">
+        <a:solidFill>
+          <a:schemeClr val="tx1">
+            <a:lumMod val="15000"/>
+            <a:lumOff val="85000"/>
+          </a:schemeClr>
+        </a:solidFill>
+        <a:round/>
+      </a:ln>
+    </cs:spPr>
+    <cs:defRPr sz="900" kern="1200"/>
+  </cs:categoryAxis>
+  <cs:chartArea mods="allowNoFillOverride allowNoLineOverride">
+    <cs:lnRef idx="0"/>
+    <cs:fillRef idx="0"/>
+    <cs:effectRef idx="0"/>
+    <cs:fontRef idx="minor">
+      <a:schemeClr val="tx1"/>
+    </cs:fontRef>
+    <cs:spPr>
+      <a:solidFill>
+        <a:schemeClr val="bg1"/>
+      </a:solidFill>
+      <a:ln w="9525" cap="flat" cmpd="sng" algn="ctr">
+        <a:solidFill>
+          <a:schemeClr val="tx1">
+            <a:lumMod val="15000"/>
+            <a:lumOff val="85000"/>
+          </a:schemeClr>
+        </a:solidFill>
+        <a:round/>
+      </a:ln>
+    </cs:spPr>
+    <cs:defRPr sz="1000" kern="1200"/>
+  </cs:chartArea>
+  <cs:dataLabel>
+    <cs:lnRef idx="0"/>
+    <cs:fillRef idx="0"/>
+    <cs:effectRef idx="0"/>
+    <cs:fontRef idx="minor">
+      <a:schemeClr val="tx1">
+        <a:lumMod val="75000"/>
+        <a:lumOff val="25000"/>
+      </a:schemeClr>
+    </cs:fontRef>
+    <cs:defRPr sz="900" kern="1200"/>
+  </cs:dataLabel>
+  <cs:dataLabelCallout>
+    <cs:lnRef idx="0"/>
+    <cs:fillRef idx="0"/>
+    <cs:effectRef idx="0"/>
+    <cs:fontRef idx="minor">
+      <a:schemeClr val="dk1">
+        <a:lumMod val="65000"/>
+        <a:lumOff val="35000"/>
+      </a:schemeClr>
+    </cs:fontRef>
+    <cs:spPr>
+      <a:solidFill>
+        <a:schemeClr val="lt1"/>
+      </a:solidFill>
+      <a:ln>
+        <a:solidFill>
+          <a:schemeClr val="dk1">
+            <a:lumMod val="25000"/>
+            <a:lumOff val="75000"/>
+          </a:schemeClr>
+        </a:solidFill>
+      </a:ln>
+    </cs:spPr>
+    <cs:defRPr sz="900" kern="1200"/>
+  </cs:dataLabelCallout>
+  <cs:dataPoint>
+    <cs:lnRef idx="0"/>
+    <cs:fillRef idx="1">
+      <cs:styleClr val="auto"/>
+    </cs:fillRef>
+    <cs:effectRef idx="0"/>
+    <cs:fontRef idx="minor">
+      <a:schemeClr val="tx1"/>
+    </cs:fontRef>
+  </cs:dataPoint>
+  <cs:dataPoint3D>
+    <cs:lnRef idx="0"/>
+    <cs:fillRef idx="1">
+      <cs:styleClr val="auto"/>
+    </cs:fillRef>
+    <cs:effectRef idx="0"/>
+    <cs:fontRef idx="minor">
+      <a:schemeClr val="tx1"/>
+    </cs:fontRef>
+  </cs:dataPoint3D>
+  <cs:dataPointLine>
+    <cs:lnRef idx="0">
+      <cs:styleClr val="auto"/>
+    </cs:lnRef>
+    <cs:fillRef idx="1"/>
+    <cs:effectRef idx="0"/>
+    <cs:fontRef idx="minor">
+      <a:schemeClr val="tx1"/>
+    </cs:fontRef>
+    <cs:spPr>
+      <a:ln w="28575" cap="rnd">
+        <a:solidFill>
+          <a:schemeClr val="phClr"/>
+        </a:solidFill>
+        <a:round/>
+      </a:ln>
+    </cs:spPr>
+  </cs:dataPointLine>
+  <cs:dataPointMarker>
+    <cs:lnRef idx="0">
+      <cs:styleClr val="auto"/>
+    </cs:lnRef>
+    <cs:fillRef idx="1">
+      <cs:styleClr val="auto"/>
+    </cs:fillRef>
+    <cs:effectRef idx="0"/>
+    <cs:fontRef idx="minor">
+      <a:schemeClr val="tx1"/>
+    </cs:fontRef>
+    <cs:spPr>
+      <a:ln w="9525">
+        <a:solidFill>
+          <a:schemeClr val="phClr"/>
+        </a:solidFill>
+      </a:ln>
+    </cs:spPr>
+  </cs:dataPointMarker>
+  <cs:dataPointMarkerLayout symbol="circle" size="5"/>
+  <cs:dataPointWireframe>
+    <cs:lnRef idx="0">
+      <cs:styleClr val="auto"/>
+    </cs:lnRef>
+    <cs:fillRef idx="1"/>
+    <cs:effectRef idx="0"/>
+    <cs:fontRef idx="minor">
+      <a:schemeClr val="tx1"/>
+    </cs:fontRef>
+    <cs:spPr>
+      <a:ln w="9525" cap="rnd">
+        <a:solidFill>
+          <a:schemeClr val="phClr"/>
+        </a:solidFill>
+        <a:round/>
+      </a:ln>
+    </cs:spPr>
+  </cs:dataPointWireframe>
+  <cs:dataTable>
+    <cs:lnRef idx="0"/>
+    <cs:fillRef idx="0"/>
+    <cs:effectRef idx="0"/>
+    <cs:fontRef idx="minor">
+      <a:schemeClr val="tx1">
+        <a:lumMod val="65000"/>
+        <a:lumOff val="35000"/>
+      </a:schemeClr>
+    </cs:fontRef>
+    <cs:spPr>
+      <a:noFill/>
+      <a:ln w="9525" cap="flat" cmpd="sng" algn="ctr">
+        <a:solidFill>
+          <a:schemeClr val="tx1">
+            <a:lumMod val="15000"/>
+            <a:lumOff val="85000"/>
+          </a:schemeClr>
+        </a:solidFill>
+        <a:round/>
+      </a:ln>
+    </cs:spPr>
+    <cs:defRPr sz="900" kern="1200"/>
+  </cs:dataTable>
+  <cs:downBar>
+    <cs:lnRef idx="0"/>
+    <cs:fillRef idx="0"/>
+    <cs:effectRef idx="0"/>
+    <cs:fontRef idx="minor">
+      <a:schemeClr val="tx1"/>
+    </cs:fontRef>
+    <cs:spPr>
+      <a:solidFill>
+        <a:schemeClr val="dk1">
+          <a:lumMod val="75000"/>
+          <a:lumOff val="25000"/>
+        </a:schemeClr>
+      </a:solidFill>
+      <a:ln w="9525" cap="flat" cmpd="sng" algn="ctr">
+        <a:solidFill>
+          <a:schemeClr val="tx1">
+            <a:lumMod val="65000"/>
+            <a:lumOff val="35000"/>
+          </a:schemeClr>
+        </a:solidFill>
+        <a:round/>
+      </a:ln>
+    </cs:spPr>
+  </cs:downBar>
+  <cs:dropLine>
+    <cs:lnRef idx="0"/>
+    <cs:fillRef idx="0"/>
+    <cs:effectRef idx="0"/>
+    <cs:fontRef idx="minor">
+      <a:schemeClr val="tx1"/>
+    </cs:fontRef>
+    <cs:spPr>
+      <a:ln w="9525" cap="flat" cmpd="sng" algn="ctr">
+        <a:solidFill>
+          <a:schemeClr val="tx1">
+            <a:lumMod val="35000"/>
+            <a:lumOff val="65000"/>
+          </a:schemeClr>
+        </a:solidFill>
+        <a:round/>
+      </a:ln>
+    </cs:spPr>
+  </cs:dropLine>
+  <cs:errorBar>
+    <cs:lnRef idx="0"/>
+    <cs:fillRef idx="0"/>
+    <cs:effectRef idx="0"/>
+    <cs:fontRef idx="minor">
+      <a:schemeClr val="tx1"/>
+    </cs:fontRef>
+    <cs:spPr>
+      <a:ln w="9525" cap="flat" cmpd="sng" algn="ctr">
+        <a:solidFill>
+          <a:schemeClr val="tx1">
+            <a:lumMod val="65000"/>
+            <a:lumOff val="35000"/>
+          </a:schemeClr>
+        </a:solidFill>
+        <a:round/>
+      </a:ln>
+    </cs:spPr>
+  </cs:errorBar>
+  <cs:floor>
+    <cs:lnRef idx="0"/>
+    <cs:fillRef idx="0"/>
+    <cs:effectRef idx="0"/>
+    <cs:fontRef idx="minor">
+      <a:schemeClr val="tx1"/>
+    </cs:fontRef>
+    <cs:spPr>
+      <a:noFill/>
+      <a:ln>
+        <a:noFill/>
+      </a:ln>
+    </cs:spPr>
+  </cs:floor>
+  <cs:gridlineMajor>
+    <cs:lnRef idx="0"/>
+    <cs:fillRef idx="0"/>
+    <cs:effectRef idx="0"/>
+    <cs:fontRef idx="minor">
+      <a:schemeClr val="tx1"/>
+    </cs:fontRef>
+    <cs:spPr>
+      <a:ln w="9525" cap="flat" cmpd="sng" algn="ctr">
+        <a:solidFill>
+          <a:schemeClr val="tx1">
+            <a:lumMod val="15000"/>
+            <a:lumOff val="85000"/>
+          </a:schemeClr>
+        </a:solidFill>
+        <a:round/>
+      </a:ln>
+    </cs:spPr>
+  </cs:gridlineMajor>
+  <cs:gridlineMinor>
+    <cs:lnRef idx="0"/>
+    <cs:fillRef idx="0"/>
+    <cs:effectRef idx="0"/>
+    <cs:fontRef idx="minor">
+      <a:schemeClr val="tx1"/>
+    </cs:fontRef>
+    <cs:spPr>
+      <a:ln w="9525" cap="flat" cmpd="sng" algn="ctr">
+        <a:solidFill>
+          <a:schemeClr val="tx1">
+            <a:lumMod val="5000"/>
+            <a:lumOff val="95000"/>
+          </a:schemeClr>
+        </a:solidFill>
+        <a:round/>
+      </a:ln>
+    </cs:spPr>
+  </cs:gridlineMinor>
+  <cs:hiLoLine>
+    <cs:lnRef idx="0"/>
+    <cs:fillRef idx="0"/>
+    <cs:effectRef idx="0"/>
+    <cs:fontRef idx="minor">
+      <a:schemeClr val="tx1"/>
+    </cs:fontRef>
+    <cs:spPr>
+      <a:ln w="9525" cap="flat" cmpd="sng" algn="ctr">
+        <a:solidFill>
+          <a:schemeClr val="tx1">
+            <a:lumMod val="75000"/>
+            <a:lumOff val="25000"/>
+          </a:schemeClr>
+        </a:solidFill>
+        <a:round/>
+      </a:ln>
+    </cs:spPr>
+  </cs:hiLoLine>
+  <cs:leaderLine>
+    <cs:lnRef idx="0"/>
+    <cs:fillRef idx="0"/>
+    <cs:effectRef idx="0"/>
+    <cs:fontRef idx="minor">
+      <a:schemeClr val="tx1"/>
+    </cs:fontRef>
+    <cs:spPr>
+      <a:ln w="9525" cap="flat" cmpd="sng" algn="ctr">
+        <a:solidFill>
+          <a:schemeClr val="tx1">
+            <a:lumMod val="35000"/>
+            <a:lumOff val="65000"/>
+          </a:schemeClr>
+        </a:solidFill>
+        <a:round/>
+      </a:ln>
+    </cs:spPr>
+  </cs:leaderLine>
+  <cs:legend>
+    <cs:lnRef idx="0"/>
+    <cs:fillRef idx="0"/>
+    <cs:effectRef idx="0"/>
+    <cs:fontRef idx="minor">
+      <a:schemeClr val="tx1">
+        <a:lumMod val="65000"/>
+        <a:lumOff val="35000"/>
+      </a:schemeClr>
+    </cs:fontRef>
+    <cs:defRPr sz="900" kern="1200"/>
+  </cs:legend>
+  <cs:plotArea mods="allowNoFillOverride allowNoLineOverride">
+    <cs:lnRef idx="0"/>
+    <cs:fillRef idx="0"/>
+    <cs:effectRef idx="0"/>
+    <cs:fontRef idx="minor">
+      <a:schemeClr val="tx1"/>
+    </cs:fontRef>
+  </cs:plotArea>
+  <cs:plotArea3D mods="allowNoFillOverride allowNoLineOverride">
+    <cs:lnRef idx="0"/>
+    <cs:fillRef idx="0"/>
+    <cs:effectRef idx="0"/>
+    <cs:fontRef idx="minor">
+      <a:schemeClr val="tx1"/>
+    </cs:fontRef>
+  </cs:plotArea3D>
+  <cs:seriesAxis>
+    <cs:lnRef idx="0"/>
+    <cs:fillRef idx="0"/>
+    <cs:effectRef idx="0"/>
+    <cs:fontRef idx="minor">
+      <a:schemeClr val="tx1">
+        <a:lumMod val="65000"/>
+        <a:lumOff val="35000"/>
+      </a:schemeClr>
+    </cs:fontRef>
+    <cs:spPr>
+      <a:ln w="9525" cap="flat" cmpd="sng" algn="ctr">
+        <a:solidFill>
+          <a:schemeClr val="tx1">
+            <a:lumMod val="15000"/>
+            <a:lumOff val="85000"/>
+          </a:schemeClr>
+        </a:solidFill>
+        <a:round/>
+      </a:ln>
+    </cs:spPr>
+    <cs:defRPr sz="900" kern="1200"/>
+  </cs:seriesAxis>
+  <cs:seriesLine>
+    <cs:lnRef idx="0"/>
+    <cs:fillRef idx="0"/>
+    <cs:effectRef idx="0"/>
+    <cs:fontRef idx="minor">
+      <a:schemeClr val="tx1"/>
+    </cs:fontRef>
+    <cs:spPr>
+      <a:ln w="9525" cap="flat" cmpd="sng" algn="ctr">
+        <a:solidFill>
+          <a:schemeClr val="tx1">
+            <a:lumMod val="35000"/>
+            <a:lumOff val="65000"/>
+          </a:schemeClr>
+        </a:solidFill>
+        <a:round/>
+      </a:ln>
+    </cs:spPr>
+  </cs:seriesLine>
+  <cs:title>
+    <cs:lnRef idx="0"/>
+    <cs:fillRef idx="0"/>
+    <cs:effectRef idx="0"/>
+    <cs:fontRef idx="minor">
+      <a:schemeClr val="tx1">
+        <a:lumMod val="65000"/>
+        <a:lumOff val="35000"/>
+      </a:schemeClr>
+    </cs:fontRef>
+    <cs:defRPr sz="1400" b="0" kern="1200" spc="0" baseline="0"/>
+  </cs:title>
+  <cs:trendline>
+    <cs:lnRef idx="0">
+      <cs:styleClr val="auto"/>
+    </cs:lnRef>
+    <cs:fillRef idx="0"/>
+    <cs:effectRef idx="0"/>
+    <cs:fontRef idx="minor">
+      <a:schemeClr val="tx1"/>
+    </cs:fontRef>
+    <cs:spPr>
+      <a:ln w="19050" cap="rnd">
+        <a:solidFill>
+          <a:schemeClr val="phClr"/>
+        </a:solidFill>
+        <a:prstDash val="sysDot"/>
+      </a:ln>
+    </cs:spPr>
+  </cs:trendline>
+  <cs:trendlineLabel>
+    <cs:lnRef idx="0"/>
+    <cs:fillRef idx="0"/>
+    <cs:effectRef idx="0"/>
+    <cs:fontRef idx="minor">
+      <a:schemeClr val="tx1">
+        <a:lumMod val="65000"/>
+        <a:lumOff val="35000"/>
+      </a:schemeClr>
+    </cs:fontRef>
+    <cs:defRPr sz="900" kern="1200"/>
+  </cs:trendlineLabel>
+  <cs:upBar>
+    <cs:lnRef idx="0"/>
+    <cs:fillRef idx="0"/>
+    <cs:effectRef idx="0"/>
+    <cs:fontRef idx="minor">
+      <a:schemeClr val="tx1"/>
+    </cs:fontRef>
+    <cs:spPr>
+      <a:solidFill>
+        <a:schemeClr val="lt1"/>
+      </a:solidFill>
+      <a:ln w="9525" cap="flat" cmpd="sng" algn="ctr">
+        <a:solidFill>
+          <a:schemeClr val="tx1">
+            <a:lumMod val="65000"/>
+            <a:lumOff val="35000"/>
+          </a:schemeClr>
+        </a:solidFill>
+        <a:round/>
+      </a:ln>
+    </cs:spPr>
+  </cs:upBar>
+  <cs:valueAxis>
+    <cs:lnRef idx="0"/>
+    <cs:fillRef idx="0"/>
+    <cs:effectRef idx="0"/>
+    <cs:fontRef idx="minor">
+      <a:schemeClr val="tx1">
+        <a:lumMod val="65000"/>
+        <a:lumOff val="35000"/>
+      </a:schemeClr>
+    </cs:fontRef>
+    <cs:defRPr sz="900" kern="1200"/>
+  </cs:valueAxis>
+  <cs:wall>
+    <cs:lnRef idx="0"/>
+    <cs:fillRef idx="0"/>
+    <cs:effectRef idx="0"/>
+    <cs:fontRef idx="minor">
+      <a:schemeClr val="tx1"/>
+    </cs:fontRef>
+    <cs:spPr>
+      <a:noFill/>
+      <a:ln>
+        <a:noFill/>
+      </a:ln>
+    </cs:spPr>
+  </cs:wall>
+</cs:chartStyle>
+</file>
+
+<file path=word/charts/style2.xml><?xml version="1.0" encoding="utf-8"?>
+<cs:chartStyle xmlns:cs="http://schemas.microsoft.com/office/drawing/2012/chartStyle" xmlns:a="http://schemas.openxmlformats.org/drawingml/2006/main" id="254">
+  <cs:axisTitle>
+    <cs:lnRef idx="0"/>
+    <cs:fillRef idx="0"/>
+    <cs:effectRef idx="0"/>
+    <cs:fontRef idx="minor">
+      <a:schemeClr val="tx1">
+        <a:lumMod val="50000"/>
+        <a:lumOff val="50000"/>
+      </a:schemeClr>
+    </cs:fontRef>
+    <cs:defRPr sz="900" kern="1200" cap="all"/>
+  </cs:axisTitle>
+  <cs:categoryAxis>
+    <cs:lnRef idx="0"/>
+    <cs:fillRef idx="0"/>
+    <cs:effectRef idx="0"/>
+    <cs:fontRef idx="minor">
+      <a:schemeClr val="tx1">
+        <a:lumMod val="50000"/>
+        <a:lumOff val="50000"/>
+      </a:schemeClr>
+    </cs:fontRef>
+    <cs:spPr>
+      <a:ln w="9525" cap="flat" cmpd="sng" algn="ctr">
+        <a:solidFill>
+          <a:schemeClr val="tx1">
+            <a:lumMod val="15000"/>
+            <a:lumOff val="85000"/>
+          </a:schemeClr>
+        </a:solidFill>
+        <a:round/>
+      </a:ln>
+    </cs:spPr>
+    <cs:defRPr sz="900" kern="1200"/>
+  </cs:categoryAxis>
+  <cs:chartArea mods="allowNoFillOverride allowNoLineOverride">
+    <cs:lnRef idx="0"/>
+    <cs:fillRef idx="0"/>
+    <cs:effectRef idx="0"/>
+    <cs:fontRef idx="minor">
+      <a:schemeClr val="dk1"/>
+    </cs:fontRef>
+    <cs:spPr>
+      <a:solidFill>
+        <a:schemeClr val="bg1"/>
+      </a:solidFill>
+      <a:ln w="9525" cap="flat" cmpd="sng" algn="ctr">
+        <a:solidFill>
+          <a:schemeClr val="tx1">
+            <a:lumMod val="15000"/>
+            <a:lumOff val="85000"/>
+          </a:schemeClr>
+        </a:solidFill>
+        <a:round/>
+      </a:ln>
+    </cs:spPr>
+    <cs:defRPr sz="900" kern="1200"/>
+  </cs:chartArea>
+  <cs:dataLabel>
+    <cs:lnRef idx="0"/>
+    <cs:fillRef idx="0"/>
+    <cs:effectRef idx="0"/>
+    <cs:fontRef idx="minor">
+      <a:schemeClr val="tx1">
+        <a:lumMod val="65000"/>
+        <a:lumOff val="35000"/>
+      </a:schemeClr>
+    </cs:fontRef>
+    <cs:defRPr sz="900" kern="1200"/>
+  </cs:dataLabel>
+  <cs:dataLabelCallout>
+    <cs:lnRef idx="0"/>
+    <cs:fillRef idx="0"/>
+    <cs:effectRef idx="0"/>
+    <cs:fontRef idx="minor">
+      <a:schemeClr val="dk1">
+        <a:lumMod val="65000"/>
+        <a:lumOff val="35000"/>
+      </a:schemeClr>
+    </cs:fontRef>
+    <cs:spPr>
+      <a:solidFill>
+        <a:schemeClr val="lt1"/>
+      </a:solidFill>
+      <a:ln>
+        <a:solidFill>
+          <a:schemeClr val="dk1">
+            <a:lumMod val="25000"/>
+            <a:lumOff val="75000"/>
+          </a:schemeClr>
+        </a:solidFill>
+      </a:ln>
+    </cs:spPr>
+    <cs:defRPr sz="900" kern="1200"/>
+    <cs:bodyPr rot="0" spcFirstLastPara="1" vertOverflow="clip" horzOverflow="clip" vert="horz" wrap="square" lIns="36576" tIns="18288" rIns="36576" bIns="18288" anchor="ctr" anchorCtr="1">
+      <a:spAutoFit/>
+    </cs:bodyPr>
+  </cs:dataLabelCallout>
+  <cs:dataPoint>
+    <cs:lnRef idx="0">
+      <cs:styleClr val="auto"/>
+    </cs:lnRef>
+    <cs:fillRef idx="2">
+      <cs:styleClr val="auto"/>
+    </cs:fillRef>
+    <cs:effectRef idx="1"/>
+    <cs:fontRef idx="minor">
+      <a:schemeClr val="dk1"/>
+    </cs:fontRef>
+    <cs:spPr>
+      <a:ln w="9525" cap="flat" cmpd="sng" algn="ctr">
+        <a:solidFill>
+          <a:schemeClr val="phClr">
+            <a:shade val="95000"/>
+          </a:schemeClr>
+        </a:solidFill>
+        <a:round/>
+      </a:ln>
+    </cs:spPr>
+  </cs:dataPoint>
+  <cs:dataPoint3D>
+    <cs:lnRef idx="0"/>
+    <cs:fillRef idx="2">
+      <cs:styleClr val="auto"/>
+    </cs:fillRef>
+    <cs:effectRef idx="1"/>
+    <cs:fontRef idx="minor">
+      <a:schemeClr val="dk1"/>
+    </cs:fontRef>
+    <cs:spPr/>
+  </cs:dataPoint3D>
+  <cs:dataPointLine>
+    <cs:lnRef idx="0">
+      <cs:styleClr val="auto"/>
+    </cs:lnRef>
+    <cs:fillRef idx="2">
+      <cs:styleClr val="auto"/>
+    </cs:fillRef>
+    <cs:effectRef idx="1"/>
+    <cs:fontRef idx="minor">
+      <a:schemeClr val="dk1"/>
+    </cs:fontRef>
+    <cs:spPr>
+      <a:ln w="15875" cap="rnd">
+        <a:solidFill>
+          <a:schemeClr val="phClr"/>
+        </a:solidFill>
+        <a:round/>
+      </a:ln>
+    </cs:spPr>
+  </cs:dataPointLine>
+  <cs:dataPointMarker>
+    <cs:lnRef idx="0">
+      <cs:styleClr val="auto"/>
+    </cs:lnRef>
+    <cs:fillRef idx="2">
+      <cs:styleClr val="auto"/>
+    </cs:fillRef>
+    <cs:effectRef idx="1"/>
+    <cs:fontRef idx="minor">
+      <a:schemeClr val="dk1"/>
+    </cs:fontRef>
+    <cs:spPr>
+      <a:ln w="9525" cap="flat" cmpd="sng" algn="ctr">
+        <a:solidFill>
+          <a:schemeClr val="phClr">
+            <a:shade val="95000"/>
+          </a:schemeClr>
+        </a:solidFill>
+        <a:round/>
+      </a:ln>
+    </cs:spPr>
+  </cs:dataPointMarker>
+  <cs:dataPointMarkerLayout symbol="circle" size="4"/>
+  <cs:dataPointWireframe>
+    <cs:lnRef idx="0">
+      <cs:styleClr val="auto"/>
+    </cs:lnRef>
+    <cs:fillRef idx="2"/>
+    <cs:effectRef idx="0"/>
+    <cs:fontRef idx="minor">
+      <a:schemeClr val="dk1"/>
+    </cs:fontRef>
+    <cs:spPr>
+      <a:ln w="9525" cap="rnd">
+        <a:solidFill>
+          <a:schemeClr val="phClr"/>
+        </a:solidFill>
+        <a:round/>
+      </a:ln>
+    </cs:spPr>
+  </cs:dataPointWireframe>
+  <cs:dataTable>
+    <cs:lnRef idx="0"/>
+    <cs:fillRef idx="0"/>
+    <cs:effectRef idx="0"/>
+    <cs:fontRef idx="minor">
+      <a:schemeClr val="tx1">
+        <a:lumMod val="50000"/>
+        <a:lumOff val="50000"/>
+      </a:schemeClr>
+    </cs:fontRef>
+    <cs:spPr>
+      <a:ln w="9525">
+        <a:solidFill>
+          <a:schemeClr val="tx1">
+            <a:lumMod val="15000"/>
+            <a:lumOff val="85000"/>
+          </a:schemeClr>
+        </a:solidFill>
+      </a:ln>
+    </cs:spPr>
+    <cs:defRPr sz="900" kern="1200"/>
+  </cs:dataTable>
+  <cs:downBar>
+    <cs:lnRef idx="0"/>
+    <cs:fillRef idx="0"/>
+    <cs:effectRef idx="0"/>
+    <cs:fontRef idx="minor">
+      <a:schemeClr val="dk1"/>
+    </cs:fontRef>
+    <cs:spPr>
+      <a:solidFill>
+        <a:schemeClr val="dk1">
+          <a:lumMod val="75000"/>
+          <a:lumOff val="25000"/>
+        </a:schemeClr>
+      </a:solidFill>
+      <a:ln w="9525">
+        <a:solidFill>
+          <a:schemeClr val="tx1">
+            <a:lumMod val="50000"/>
+            <a:lumOff val="50000"/>
+          </a:schemeClr>
+        </a:solidFill>
+      </a:ln>
+    </cs:spPr>
+  </cs:downBar>
+  <cs:dropLine>
+    <cs:lnRef idx="0"/>
+    <cs:fillRef idx="0"/>
+    <cs:effectRef idx="0"/>
+    <cs:fontRef idx="minor">
+      <a:schemeClr val="dk1"/>
+    </cs:fontRef>
+    <cs:spPr>
+      <a:ln w="9525">
+        <a:solidFill>
+          <a:schemeClr val="tx1">
+            <a:lumMod val="35000"/>
+            <a:lumOff val="65000"/>
+          </a:schemeClr>
+        </a:solidFill>
+        <a:prstDash val="dash"/>
+      </a:ln>
+    </cs:spPr>
+  </cs:dropLine>
+  <cs:errorBar>
+    <cs:lnRef idx="0"/>
+    <cs:fillRef idx="0"/>
+    <cs:effectRef idx="0"/>
+    <cs:fontRef idx="minor">
+      <a:schemeClr val="dk1"/>
+    </cs:fontRef>
+    <cs:spPr>
+      <a:ln w="9525">
+        <a:solidFill>
+          <a:schemeClr val="tx1">
+            <a:lumMod val="50000"/>
+            <a:lumOff val="50000"/>
+          </a:schemeClr>
+        </a:solidFill>
+      </a:ln>
+    </cs:spPr>
+  </cs:errorBar>
+  <cs:floor>
+    <cs:lnRef idx="0"/>
+    <cs:fillRef idx="0"/>
+    <cs:effectRef idx="0"/>
+    <cs:fontRef idx="minor">
+      <a:schemeClr val="dk1"/>
+    </cs:fontRef>
+  </cs:floor>
+  <cs:gridlineMajor>
+    <cs:lnRef idx="0"/>
+    <cs:fillRef idx="0"/>
+    <cs:effectRef idx="0"/>
+    <cs:fontRef idx="minor">
+      <a:schemeClr val="dk1"/>
+    </cs:fontRef>
+    <cs:spPr>
+      <a:ln w="9525" cap="flat" cmpd="sng" algn="ctr">
+        <a:solidFill>
+          <a:schemeClr val="tx1">
+            <a:lumMod val="15000"/>
+            <a:lumOff val="85000"/>
+          </a:schemeClr>
+        </a:solidFill>
+        <a:round/>
+      </a:ln>
+    </cs:spPr>
+  </cs:gridlineMajor>
+  <cs:gridlineMinor>
+    <cs:lnRef idx="0"/>
+    <cs:fillRef idx="0"/>
+    <cs:effectRef idx="0"/>
+    <cs:fontRef idx="minor">
+      <a:schemeClr val="dk1"/>
+    </cs:fontRef>
+    <cs:spPr>
+      <a:ln>
+        <a:solidFill>
+          <a:schemeClr val="tx1">
+            <a:lumMod val="5000"/>
+            <a:lumOff val="95000"/>
+          </a:schemeClr>
+        </a:solidFill>
+      </a:ln>
+    </cs:spPr>
+  </cs:gridlineMinor>
+  <cs:hiLoLine>
+    <cs:lnRef idx="0"/>
+    <cs:fillRef idx="0"/>
+    <cs:effectRef idx="0"/>
+    <cs:fontRef idx="minor">
+      <a:schemeClr val="dk1"/>
+    </cs:fontRef>
+    <cs:spPr>
+      <a:ln w="9525">
+        <a:solidFill>
+          <a:schemeClr val="tx1">
+            <a:lumMod val="50000"/>
+            <a:lumOff val="50000"/>
+          </a:schemeClr>
+        </a:solidFill>
+        <a:prstDash val="dash"/>
+      </a:ln>
+    </cs:spPr>
+  </cs:hiLoLine>
+  <cs:leaderLine>
+    <cs:lnRef idx="0"/>
+    <cs:fillRef idx="0"/>
+    <cs:effectRef idx="0"/>
+    <cs:fontRef idx="minor">
+      <a:schemeClr val="dk1"/>
+    </cs:fontRef>
+    <cs:spPr>
+      <a:ln w="9525">
+        <a:solidFill>
+          <a:schemeClr val="tx1">
+            <a:lumMod val="35000"/>
+            <a:lumOff val="65000"/>
+          </a:schemeClr>
+        </a:solidFill>
+      </a:ln>
+    </cs:spPr>
+  </cs:leaderLine>
+  <cs:legend>
+    <cs:lnRef idx="0"/>
+    <cs:fillRef idx="0"/>
+    <cs:effectRef idx="0"/>
+    <cs:fontRef idx="minor">
+      <a:schemeClr val="tx1">
+        <a:lumMod val="50000"/>
+        <a:lumOff val="50000"/>
+      </a:schemeClr>
+    </cs:fontRef>
+    <cs:defRPr sz="900" kern="1200"/>
+  </cs:legend>
+  <cs:plotArea mods="allowNoFillOverride allowNoLineOverride">
+    <cs:lnRef idx="0"/>
+    <cs:fillRef idx="0"/>
+    <cs:effectRef idx="0"/>
+    <cs:fontRef idx="minor">
+      <a:schemeClr val="dk1"/>
+    </cs:fontRef>
+  </cs:plotArea>
+  <cs:plotArea3D mods="allowNoFillOverride allowNoLineOverride">
+    <cs:lnRef idx="0"/>
+    <cs:fillRef idx="0"/>
+    <cs:effectRef idx="0"/>
+    <cs:fontRef idx="minor">
+      <a:schemeClr val="dk1"/>
+    </cs:fontRef>
+  </cs:plotArea3D>
+  <cs:seriesAxis>
+    <cs:lnRef idx="0"/>
+    <cs:fillRef idx="0"/>
+    <cs:effectRef idx="0"/>
+    <cs:fontRef idx="minor">
+      <a:schemeClr val="tx1">
+        <a:lumMod val="50000"/>
+        <a:lumOff val="50000"/>
+      </a:schemeClr>
+    </cs:fontRef>
+    <cs:spPr>
+      <a:ln w="9525" cap="flat" cmpd="sng" algn="ctr">
+        <a:solidFill>
+          <a:schemeClr val="tx1">
+            <a:lumMod val="15000"/>
+            <a:lumOff val="85000"/>
+          </a:schemeClr>
+        </a:solidFill>
+        <a:round/>
+      </a:ln>
+    </cs:spPr>
+    <cs:defRPr sz="900" kern="1200"/>
+  </cs:seriesAxis>
+  <cs:seriesLine>
+    <cs:lnRef idx="0"/>
+    <cs:fillRef idx="0"/>
+    <cs:effectRef idx="0"/>
+    <cs:fontRef idx="minor">
+      <a:schemeClr val="dk1"/>
+    </cs:fontRef>
+    <cs:spPr>
+      <a:ln w="9525">
+        <a:solidFill>
+          <a:schemeClr val="tx1">
+            <a:lumMod val="35000"/>
+            <a:lumOff val="65000"/>
+          </a:schemeClr>
+        </a:solidFill>
+        <a:prstDash val="dash"/>
+      </a:ln>
+    </cs:spPr>
+  </cs:seriesLine>
+  <cs:title>
+    <cs:lnRef idx="0"/>
+    <cs:fillRef idx="0"/>
+    <cs:effectRef idx="0"/>
+    <cs:fontRef idx="minor">
+      <a:schemeClr val="tx1">
+        <a:lumMod val="50000"/>
+        <a:lumOff val="50000"/>
+      </a:schemeClr>
+    </cs:fontRef>
+    <cs:defRPr sz="1400" kern="1200" cap="none" spc="20" baseline="0"/>
+  </cs:title>
+  <cs:trendline>
+    <cs:lnRef idx="0">
+      <cs:styleClr val="auto"/>
+    </cs:lnRef>
+    <cs:fillRef idx="2"/>
+    <cs:effectRef idx="0"/>
+    <cs:fontRef idx="minor">
+      <a:schemeClr val="dk1"/>
+    </cs:fontRef>
+    <cs:spPr>
+      <a:ln w="9525" cap="rnd">
+        <a:solidFill>
+          <a:schemeClr val="phClr"/>
+        </a:solidFill>
+      </a:ln>
+    </cs:spPr>
+  </cs:trendline>
+  <cs:trendlineLabel>
+    <cs:lnRef idx="0"/>
+    <cs:fillRef idx="0"/>
+    <cs:effectRef idx="0"/>
+    <cs:fontRef idx="minor">
+      <a:schemeClr val="tx1">
+        <a:lumMod val="50000"/>
+        <a:lumOff val="50000"/>
+      </a:schemeClr>
+    </cs:fontRef>
+    <cs:defRPr sz="900" kern="1200"/>
+  </cs:trendlineLabel>
+  <cs:upBar>
+    <cs:lnRef idx="0"/>
+    <cs:fillRef idx="0"/>
+    <cs:effectRef idx="0"/>
+    <cs:fontRef idx="minor">
+      <a:schemeClr val="dk1"/>
+    </cs:fontRef>
+    <cs:spPr>
+      <a:solidFill>
+        <a:schemeClr val="lt1"/>
+      </a:solidFill>
+      <a:ln w="9525">
+        <a:solidFill>
+          <a:schemeClr val="tx1">
+            <a:lumMod val="50000"/>
+            <a:lumOff val="50000"/>
+          </a:schemeClr>
+        </a:solidFill>
+      </a:ln>
+    </cs:spPr>
+  </cs:upBar>
+  <cs:valueAxis>
+    <cs:lnRef idx="0"/>
+    <cs:fillRef idx="0"/>
+    <cs:effectRef idx="0"/>
+    <cs:fontRef idx="minor">
+      <a:schemeClr val="tx1">
+        <a:lumMod val="50000"/>
+        <a:lumOff val="50000"/>
+      </a:schemeClr>
+    </cs:fontRef>
+    <cs:defRPr sz="900" kern="1200"/>
+  </cs:valueAxis>
+  <cs:wall>
+    <cs:lnRef idx="0"/>
+    <cs:fillRef idx="0"/>
+    <cs:effectRef idx="0"/>
+    <cs:fontRef idx="minor">
+      <a:schemeClr val="dk1"/>
+    </cs:fontRef>
+  </cs:wall>
+</cs:chartStyle>
 </file>
 
 <file path=word/diagrams/colors1.xml><?xml version="1.0" encoding="utf-8"?>
@@ -13750,7 +16071,7 @@
 </file>
 
 <file path=word/glossary/document.xml><?xml version="1.0" encoding="utf-8"?>
-<w:glossaryDocument xmlns:wpc="http://schemas.microsoft.com/office/word/2010/wordprocessingCanvas" xmlns:cx="http://schemas.microsoft.com/office/drawing/2014/chartex" xmlns:cx1="http://schemas.microsoft.com/office/drawing/2015/9/8/chartex" xmlns:cx2="http://schemas.microsoft.com/office/drawing/2015/10/21/chartex" xmlns:cx3="http://schemas.microsoft.com/office/drawing/2016/5/9/chartex" xmlns:cx4="http://schemas.microsoft.com/office/drawing/2016/5/10/chartex" xmlns:cx5="http://schemas.microsoft.com/office/drawing/2016/5/11/chartex" xmlns:cx6="http://schemas.microsoft.com/office/drawing/2016/5/12/chartex" xmlns:cx7="http://schemas.microsoft.com/office/drawing/2016/5/13/chartex" xmlns:cx8="http://schemas.microsoft.com/office/drawing/2016/5/14/chartex" xmlns:mc="http://schemas.openxmlformats.org/markup-compatibility/2006" xmlns:aink="http://schemas.microsoft.com/office/drawing/2016/ink" xmlns:am3d="http://schemas.microsoft.com/office/drawing/2017/model3d" xmlns:o="urn:schemas-microsoft-com:office:office" xmlns:oel="http://schemas.microsoft.com/office/2019/extlst" xmlns:r="http://schemas.openxmlformats.org/officeDocument/2006/relationships" xmlns:m="http://schemas.openxmlformats.org/officeDocument/2006/math" xmlns:v="urn:schemas-microsoft-com:vml" xmlns:wp14="http://schemas.microsoft.com/office/word/2010/wordprocessingDrawing" xmlns:wp="http://schemas.openxmlformats.org/drawingml/2006/wordprocessingDrawing" xmlns:w10="urn:schemas-microsoft-com:office:word" xmlns:w="http://schemas.openxmlformats.org/wordprocessingml/2006/main" xmlns:w14="http://schemas.microsoft.com/office/word/2010/wordml" xmlns:w15="http://schemas.microsoft.com/office/word/2012/wordml" xmlns:w16cex="http://schemas.microsoft.com/office/word/2018/wordml/cex" xmlns:w16cid="http://schemas.microsoft.com/office/word/2016/wordml/cid" xmlns:w16="http://schemas.microsoft.com/office/word/2018/wordml" xmlns:w16sdtdh="http://schemas.microsoft.com/office/word/2020/wordml/sdtdatahash" xmlns:w16se="http://schemas.microsoft.com/office/word/2015/wordml/symex" xmlns:wpg="http://schemas.microsoft.com/office/word/2010/wordprocessingGroup" xmlns:wpi="http://schemas.microsoft.com/office/word/2010/wordprocessingInk" xmlns:wne="http://schemas.microsoft.com/office/word/2006/wordml" xmlns:wps="http://schemas.microsoft.com/office/word/2010/wordprocessingShape" mc:Ignorable="w14 w15 w16se w16cid w16 w16cex w16sdtdh wp14">
+<w:glossaryDocument xmlns:wpc="http://schemas.microsoft.com/office/word/2010/wordprocessingCanvas" xmlns:cx="http://schemas.microsoft.com/office/drawing/2014/chartex" xmlns:cx1="http://schemas.microsoft.com/office/drawing/2015/9/8/chartex" xmlns:cx2="http://schemas.microsoft.com/office/drawing/2015/10/21/chartex" xmlns:cx3="http://schemas.microsoft.com/office/drawing/2016/5/9/chartex" xmlns:cx4="http://schemas.microsoft.com/office/drawing/2016/5/10/chartex" xmlns:cx5="http://schemas.microsoft.com/office/drawing/2016/5/11/chartex" xmlns:cx6="http://schemas.microsoft.com/office/drawing/2016/5/12/chartex" xmlns:cx7="http://schemas.microsoft.com/office/drawing/2016/5/13/chartex" xmlns:cx8="http://schemas.microsoft.com/office/drawing/2016/5/14/chartex" xmlns:mc="http://schemas.openxmlformats.org/markup-compatibility/2006" xmlns:aink="http://schemas.microsoft.com/office/drawing/2016/ink" xmlns:am3d="http://schemas.microsoft.com/office/drawing/2017/model3d" xmlns:o="urn:schemas-microsoft-com:office:office" xmlns:r="http://schemas.openxmlformats.org/officeDocument/2006/relationships" xmlns:m="http://schemas.openxmlformats.org/officeDocument/2006/math" xmlns:v="urn:schemas-microsoft-com:vml" xmlns:wp14="http://schemas.microsoft.com/office/word/2010/wordprocessingDrawing" xmlns:wp="http://schemas.openxmlformats.org/drawingml/2006/wordprocessingDrawing" xmlns:w10="urn:schemas-microsoft-com:office:word" xmlns:w="http://schemas.openxmlformats.org/wordprocessingml/2006/main" xmlns:w14="http://schemas.microsoft.com/office/word/2010/wordml" xmlns:w15="http://schemas.microsoft.com/office/word/2012/wordml" xmlns:w16cex="http://schemas.microsoft.com/office/word/2018/wordml/cex" xmlns:w16cid="http://schemas.microsoft.com/office/word/2016/wordml/cid" xmlns:w16="http://schemas.microsoft.com/office/word/2018/wordml" xmlns:w16se="http://schemas.microsoft.com/office/word/2015/wordml/symex" xmlns:wpg="http://schemas.microsoft.com/office/word/2010/wordprocessingGroup" xmlns:wpi="http://schemas.microsoft.com/office/word/2010/wordprocessingInk" xmlns:wne="http://schemas.microsoft.com/office/word/2006/wordml" xmlns:wps="http://schemas.microsoft.com/office/word/2010/wordprocessingShape" mc:Ignorable="w14 w15 w16se w16cid w16 w16cex wp14">
   <w:docParts>
     <w:docPart>
       <w:docPartPr>
@@ -13774,7 +16095,7 @@
           </w:pPr>
           <w:r>
             <w:rPr>
-              <w:rStyle w:val="SubtitleChar"/>
+              <w:rStyle w:val="Sous-titreCar"/>
               <w:b/>
               <w:lang w:bidi="fr-FR"/>
             </w:rPr>
@@ -13782,14 +16103,14 @@
           </w:r>
           <w:r>
             <w:rPr>
-              <w:rStyle w:val="SubtitleChar"/>
+              <w:rStyle w:val="Sous-titreCar"/>
               <w:lang w:bidi="fr-FR"/>
             </w:rPr>
             <w:instrText xml:space="preserve"> DATE  \@ "MMMM d"  \* MERGEFORMAT </w:instrText>
           </w:r>
           <w:r>
             <w:rPr>
-              <w:rStyle w:val="SubtitleChar"/>
+              <w:rStyle w:val="Sous-titreCar"/>
               <w:b/>
               <w:lang w:bidi="fr-FR"/>
             </w:rPr>
@@ -13797,14 +16118,14 @@
           </w:r>
           <w:r>
             <w:rPr>
-              <w:rStyle w:val="SubtitleChar"/>
+              <w:rStyle w:val="Sous-titreCar"/>
               <w:lang w:bidi="fr-FR"/>
             </w:rPr>
             <w:t>février 28</w:t>
           </w:r>
           <w:r>
             <w:rPr>
-              <w:rStyle w:val="SubtitleChar"/>
+              <w:rStyle w:val="Sous-titreCar"/>
               <w:b/>
               <w:lang w:bidi="fr-FR"/>
             </w:rPr>
@@ -13847,7 +16168,7 @@
 </file>
 
 <file path=word/glossary/fontTable.xml><?xml version="1.0" encoding="utf-8"?>
-<w:fonts xmlns:mc="http://schemas.openxmlformats.org/markup-compatibility/2006" xmlns:r="http://schemas.openxmlformats.org/officeDocument/2006/relationships" xmlns:w="http://schemas.openxmlformats.org/wordprocessingml/2006/main" xmlns:w14="http://schemas.microsoft.com/office/word/2010/wordml" xmlns:w15="http://schemas.microsoft.com/office/word/2012/wordml" xmlns:w16cex="http://schemas.microsoft.com/office/word/2018/wordml/cex" xmlns:w16cid="http://schemas.microsoft.com/office/word/2016/wordml/cid" xmlns:w16="http://schemas.microsoft.com/office/word/2018/wordml" xmlns:w16sdtdh="http://schemas.microsoft.com/office/word/2020/wordml/sdtdatahash" xmlns:w16se="http://schemas.microsoft.com/office/word/2015/wordml/symex" mc:Ignorable="w14 w15 w16se w16cid w16 w16cex w16sdtdh">
+<w:fonts xmlns:mc="http://schemas.openxmlformats.org/markup-compatibility/2006" xmlns:r="http://schemas.openxmlformats.org/officeDocument/2006/relationships" xmlns:w="http://schemas.openxmlformats.org/wordprocessingml/2006/main" xmlns:w14="http://schemas.microsoft.com/office/word/2010/wordml" xmlns:w15="http://schemas.microsoft.com/office/word/2012/wordml" xmlns:w16cex="http://schemas.microsoft.com/office/word/2018/wordml/cex" xmlns:w16cid="http://schemas.microsoft.com/office/word/2016/wordml/cid" xmlns:w16="http://schemas.microsoft.com/office/word/2018/wordml" xmlns:w16se="http://schemas.microsoft.com/office/word/2015/wordml/symex" mc:Ignorable="w14 w15 w16se w16cid w16 w16cex">
   <w:font w:name="Symbol">
     <w:panose1 w:val="05050102010706020507"/>
     <w:charset w:val="02"/>
@@ -13938,7 +16259,7 @@
 </file>
 
 <file path=word/glossary/settings.xml><?xml version="1.0" encoding="utf-8"?>
-<w:settings xmlns:mc="http://schemas.openxmlformats.org/markup-compatibility/2006" xmlns:o="urn:schemas-microsoft-com:office:office" xmlns:r="http://schemas.openxmlformats.org/officeDocument/2006/relationships" xmlns:m="http://schemas.openxmlformats.org/officeDocument/2006/math" xmlns:v="urn:schemas-microsoft-com:vml" xmlns:w10="urn:schemas-microsoft-com:office:word" xmlns:w="http://schemas.openxmlformats.org/wordprocessingml/2006/main" xmlns:w14="http://schemas.microsoft.com/office/word/2010/wordml" xmlns:w15="http://schemas.microsoft.com/office/word/2012/wordml" xmlns:w16cex="http://schemas.microsoft.com/office/word/2018/wordml/cex" xmlns:w16cid="http://schemas.microsoft.com/office/word/2016/wordml/cid" xmlns:w16="http://schemas.microsoft.com/office/word/2018/wordml" xmlns:w16sdtdh="http://schemas.microsoft.com/office/word/2020/wordml/sdtdatahash" xmlns:w16se="http://schemas.microsoft.com/office/word/2015/wordml/symex" xmlns:sl="http://schemas.openxmlformats.org/schemaLibrary/2006/main" mc:Ignorable="w14 w15 w16se w16cid w16 w16cex w16sdtdh">
+<w:settings xmlns:mc="http://schemas.openxmlformats.org/markup-compatibility/2006" xmlns:o="urn:schemas-microsoft-com:office:office" xmlns:r="http://schemas.openxmlformats.org/officeDocument/2006/relationships" xmlns:m="http://schemas.openxmlformats.org/officeDocument/2006/math" xmlns:v="urn:schemas-microsoft-com:vml" xmlns:w10="urn:schemas-microsoft-com:office:word" xmlns:w="http://schemas.openxmlformats.org/wordprocessingml/2006/main" xmlns:w14="http://schemas.microsoft.com/office/word/2010/wordml" xmlns:w15="http://schemas.microsoft.com/office/word/2012/wordml" xmlns:w16cex="http://schemas.microsoft.com/office/word/2018/wordml/cex" xmlns:w16cid="http://schemas.microsoft.com/office/word/2016/wordml/cid" xmlns:w16="http://schemas.microsoft.com/office/word/2018/wordml" xmlns:w16se="http://schemas.microsoft.com/office/word/2015/wordml/symex" xmlns:sl="http://schemas.openxmlformats.org/schemaLibrary/2006/main" mc:Ignorable="w14 w15 w16se w16cid w16 w16cex">
   <w:view w:val="normal"/>
   <w:defaultTabStop w:val="708"/>
   <w:hyphenationZone w:val="425"/>
@@ -13965,6 +16286,7 @@
     <w:rsid w:val="00D20A91"/>
     <w:rsid w:val="00D62A9D"/>
     <w:rsid w:val="00DF5A06"/>
+    <w:rsid w:val="00E228E9"/>
     <w:rsid w:val="00ED02FB"/>
     <w:rsid w:val="00F07D93"/>
   </w:rsids>
@@ -13983,14 +16305,14 @@
   </m:mathPr>
   <w:themeFontLang w:val="fr-FR" w:bidi="ar-SA"/>
   <w:clrSchemeMapping w:bg1="light1" w:t1="dark1" w:bg2="light2" w:t2="dark2" w:accent1="accent1" w:accent2="accent2" w:accent3="accent3" w:accent4="accent4" w:accent5="accent5" w:accent6="accent6" w:hyperlink="hyperlink" w:followedHyperlink="followedHyperlink"/>
-  <w:decimalSymbol w:val="."/>
-  <w:listSeparator w:val=","/>
+  <w:decimalSymbol w:val=","/>
+  <w:listSeparator w:val=";"/>
   <w15:chartTrackingRefBased/>
 </w:settings>
 </file>
 
 <file path=word/glossary/styles.xml><?xml version="1.0" encoding="utf-8"?>
-<w:styles xmlns:mc="http://schemas.openxmlformats.org/markup-compatibility/2006" xmlns:r="http://schemas.openxmlformats.org/officeDocument/2006/relationships" xmlns:w="http://schemas.openxmlformats.org/wordprocessingml/2006/main" xmlns:w14="http://schemas.microsoft.com/office/word/2010/wordml" xmlns:w15="http://schemas.microsoft.com/office/word/2012/wordml" xmlns:w16cex="http://schemas.microsoft.com/office/word/2018/wordml/cex" xmlns:w16cid="http://schemas.microsoft.com/office/word/2016/wordml/cid" xmlns:w16="http://schemas.microsoft.com/office/word/2018/wordml" xmlns:w16sdtdh="http://schemas.microsoft.com/office/word/2020/wordml/sdtdatahash" xmlns:w16se="http://schemas.microsoft.com/office/word/2015/wordml/symex" mc:Ignorable="w14 w15 w16se w16cid w16 w16cex w16sdtdh">
+<w:styles xmlns:mc="http://schemas.openxmlformats.org/markup-compatibility/2006" xmlns:r="http://schemas.openxmlformats.org/officeDocument/2006/relationships" xmlns:w="http://schemas.openxmlformats.org/wordprocessingml/2006/main" xmlns:w14="http://schemas.microsoft.com/office/word/2010/wordml" xmlns:w15="http://schemas.microsoft.com/office/word/2012/wordml" xmlns:w16cex="http://schemas.microsoft.com/office/word/2018/wordml/cex" xmlns:w16cid="http://schemas.microsoft.com/office/word/2016/wordml/cid" xmlns:w16="http://schemas.microsoft.com/office/word/2018/wordml" xmlns:w16se="http://schemas.microsoft.com/office/word/2015/wordml/symex" mc:Ignorable="w14 w15 w16se w16cid w16 w16cex">
   <w:docDefaults>
     <w:rPrDefault>
       <w:rPr>
@@ -14388,13 +16710,13 @@
     <w:name w:val="Normal"/>
     <w:qFormat/>
   </w:style>
-  <w:style w:type="character" w:default="1" w:styleId="DefaultParagraphFont">
+  <w:style w:type="character" w:default="1" w:styleId="Policepardfaut">
     <w:name w:val="Default Paragraph Font"/>
     <w:uiPriority w:val="1"/>
     <w:semiHidden/>
     <w:unhideWhenUsed/>
   </w:style>
-  <w:style w:type="table" w:default="1" w:styleId="TableNormal">
+  <w:style w:type="table" w:default="1" w:styleId="TableauNormal">
     <w:name w:val="Normal Table"/>
     <w:uiPriority w:val="99"/>
     <w:semiHidden/>
@@ -14409,16 +16731,16 @@
       </w:tblCellMar>
     </w:tblPr>
   </w:style>
-  <w:style w:type="numbering" w:default="1" w:styleId="NoList">
+  <w:style w:type="numbering" w:default="1" w:styleId="Aucuneliste">
     <w:name w:val="No List"/>
     <w:uiPriority w:val="99"/>
     <w:semiHidden/>
     <w:unhideWhenUsed/>
   </w:style>
-  <w:style w:type="paragraph" w:styleId="Subtitle">
+  <w:style w:type="paragraph" w:styleId="Sous-titre">
     <w:name w:val="Subtitle"/>
     <w:basedOn w:val="Normal"/>
-    <w:link w:val="SubtitleChar"/>
+    <w:link w:val="Sous-titreCar"/>
     <w:uiPriority w:val="2"/>
     <w:qFormat/>
     <w:pPr>
@@ -14433,10 +16755,10 @@
       <w:lang w:eastAsia="en-US"/>
     </w:rPr>
   </w:style>
-  <w:style w:type="character" w:customStyle="1" w:styleId="SubtitleChar">
-    <w:name w:val="Subtitle Char"/>
-    <w:basedOn w:val="DefaultParagraphFont"/>
-    <w:link w:val="Subtitle"/>
+  <w:style w:type="character" w:customStyle="1" w:styleId="Sous-titreCar">
+    <w:name w:val="Sous-titre Car"/>
+    <w:basedOn w:val="Policepardfaut"/>
+    <w:link w:val="Sous-titre"/>
     <w:uiPriority w:val="2"/>
     <w:rPr>
       <w:caps/>
@@ -14452,9 +16774,9 @@
   <w:style w:type="paragraph" w:customStyle="1" w:styleId="CCF6888C30C04F839BACFFEB63A6D416">
     <w:name w:val="CCF6888C30C04F839BACFFEB63A6D416"/>
   </w:style>
-  <w:style w:type="character" w:styleId="PlaceholderText">
+  <w:style w:type="character" w:styleId="Textedelespacerserv">
     <w:name w:val="Placeholder Text"/>
-    <w:basedOn w:val="DefaultParagraphFont"/>
+    <w:basedOn w:val="Policepardfaut"/>
     <w:uiPriority w:val="99"/>
     <w:unhideWhenUsed/>
     <w:rsid w:val="00ED02FB"/>
@@ -14466,7 +16788,7 @@
 </file>
 
 <file path=word/glossary/webSettings.xml><?xml version="1.0" encoding="utf-8"?>
-<w:webSettings xmlns:mc="http://schemas.openxmlformats.org/markup-compatibility/2006" xmlns:r="http://schemas.openxmlformats.org/officeDocument/2006/relationships" xmlns:w="http://schemas.openxmlformats.org/wordprocessingml/2006/main" xmlns:w14="http://schemas.microsoft.com/office/word/2010/wordml" xmlns:w15="http://schemas.microsoft.com/office/word/2012/wordml" xmlns:w16cex="http://schemas.microsoft.com/office/word/2018/wordml/cex" xmlns:w16cid="http://schemas.microsoft.com/office/word/2016/wordml/cid" xmlns:w16="http://schemas.microsoft.com/office/word/2018/wordml" xmlns:w16sdtdh="http://schemas.microsoft.com/office/word/2020/wordml/sdtdatahash" xmlns:w16se="http://schemas.microsoft.com/office/word/2015/wordml/symex" mc:Ignorable="w14 w15 w16se w16cid w16 w16cex w16sdtdh">
+<w:webSettings xmlns:mc="http://schemas.openxmlformats.org/markup-compatibility/2006" xmlns:r="http://schemas.openxmlformats.org/officeDocument/2006/relationships" xmlns:w="http://schemas.openxmlformats.org/wordprocessingml/2006/main" xmlns:w14="http://schemas.microsoft.com/office/word/2010/wordml" xmlns:w15="http://schemas.microsoft.com/office/word/2012/wordml" xmlns:w16cex="http://schemas.microsoft.com/office/word/2018/wordml/cex" xmlns:w16cid="http://schemas.microsoft.com/office/word/2016/wordml/cid" xmlns:w16="http://schemas.microsoft.com/office/word/2018/wordml" xmlns:w16se="http://schemas.microsoft.com/office/word/2015/wordml/symex" mc:Ignorable="w14 w15 w16se w16cid w16 w16cex">
   <w:optimizeForBrowser/>
   <w:allowPNG/>
 </w:webSettings>
@@ -14741,7 +17063,7 @@
 </file>
 
 <file path=customXml/itemProps1.xml><?xml version="1.0" encoding="utf-8"?>
-<ds:datastoreItem xmlns:ds="http://schemas.openxmlformats.org/officeDocument/2006/customXml" ds:itemID="{A2311E34-E6E9-4A32-8428-A7D998C51142}">
+<ds:datastoreItem xmlns:ds="http://schemas.openxmlformats.org/officeDocument/2006/customXml" ds:itemID="{F0159A91-9F51-4840-8C3D-F1EA4DD7E424}">
   <ds:schemaRefs>
     <ds:schemaRef ds:uri="http://schemas.openxmlformats.org/officeDocument/2006/bibliography"/>
   </ds:schemaRefs>

</xml_diff>

<commit_message>
specifications and laravel app updated
</commit_message>
<xml_diff>
--- a/analysis/specifications.docx
+++ b/analysis/specifications.docx
@@ -1,6 +1,6 @@
 
 <file path=word/document.xml><?xml version="1.0" encoding="utf-8"?>
-<w:document xmlns:wpc="http://schemas.microsoft.com/office/word/2010/wordprocessingCanvas" xmlns:cx="http://schemas.microsoft.com/office/drawing/2014/chartex" xmlns:cx1="http://schemas.microsoft.com/office/drawing/2015/9/8/chartex" xmlns:cx2="http://schemas.microsoft.com/office/drawing/2015/10/21/chartex" xmlns:cx3="http://schemas.microsoft.com/office/drawing/2016/5/9/chartex" xmlns:cx4="http://schemas.microsoft.com/office/drawing/2016/5/10/chartex" xmlns:cx5="http://schemas.microsoft.com/office/drawing/2016/5/11/chartex" xmlns:cx6="http://schemas.microsoft.com/office/drawing/2016/5/12/chartex" xmlns:cx7="http://schemas.microsoft.com/office/drawing/2016/5/13/chartex" xmlns:cx8="http://schemas.microsoft.com/office/drawing/2016/5/14/chartex" xmlns:mc="http://schemas.openxmlformats.org/markup-compatibility/2006" xmlns:aink="http://schemas.microsoft.com/office/drawing/2016/ink" xmlns:am3d="http://schemas.microsoft.com/office/drawing/2017/model3d" xmlns:o="urn:schemas-microsoft-com:office:office" xmlns:r="http://schemas.openxmlformats.org/officeDocument/2006/relationships" xmlns:m="http://schemas.openxmlformats.org/officeDocument/2006/math" xmlns:v="urn:schemas-microsoft-com:vml" xmlns:wp14="http://schemas.microsoft.com/office/word/2010/wordprocessingDrawing" xmlns:wp="http://schemas.openxmlformats.org/drawingml/2006/wordprocessingDrawing" xmlns:w10="urn:schemas-microsoft-com:office:word" xmlns:w="http://schemas.openxmlformats.org/wordprocessingml/2006/main" xmlns:w14="http://schemas.microsoft.com/office/word/2010/wordml" xmlns:w15="http://schemas.microsoft.com/office/word/2012/wordml" xmlns:w16cex="http://schemas.microsoft.com/office/word/2018/wordml/cex" xmlns:w16cid="http://schemas.microsoft.com/office/word/2016/wordml/cid" xmlns:w16="http://schemas.microsoft.com/office/word/2018/wordml" xmlns:w16se="http://schemas.microsoft.com/office/word/2015/wordml/symex" xmlns:wpg="http://schemas.microsoft.com/office/word/2010/wordprocessingGroup" xmlns:wpi="http://schemas.microsoft.com/office/word/2010/wordprocessingInk" xmlns:wne="http://schemas.microsoft.com/office/word/2006/wordml" xmlns:wps="http://schemas.microsoft.com/office/word/2010/wordprocessingShape" mc:Ignorable="w14 w15 w16se w16cid w16 w16cex wp14">
+<w:document xmlns:wpc="http://schemas.microsoft.com/office/word/2010/wordprocessingCanvas" xmlns:cx="http://schemas.microsoft.com/office/drawing/2014/chartex" xmlns:cx1="http://schemas.microsoft.com/office/drawing/2015/9/8/chartex" xmlns:cx2="http://schemas.microsoft.com/office/drawing/2015/10/21/chartex" xmlns:cx3="http://schemas.microsoft.com/office/drawing/2016/5/9/chartex" xmlns:cx4="http://schemas.microsoft.com/office/drawing/2016/5/10/chartex" xmlns:cx5="http://schemas.microsoft.com/office/drawing/2016/5/11/chartex" xmlns:cx6="http://schemas.microsoft.com/office/drawing/2016/5/12/chartex" xmlns:cx7="http://schemas.microsoft.com/office/drawing/2016/5/13/chartex" xmlns:cx8="http://schemas.microsoft.com/office/drawing/2016/5/14/chartex" xmlns:mc="http://schemas.openxmlformats.org/markup-compatibility/2006" xmlns:aink="http://schemas.microsoft.com/office/drawing/2016/ink" xmlns:am3d="http://schemas.microsoft.com/office/drawing/2017/model3d" xmlns:o="urn:schemas-microsoft-com:office:office" xmlns:oel="http://schemas.microsoft.com/office/2019/extlst" xmlns:r="http://schemas.openxmlformats.org/officeDocument/2006/relationships" xmlns:m="http://schemas.openxmlformats.org/officeDocument/2006/math" xmlns:v="urn:schemas-microsoft-com:vml" xmlns:wp14="http://schemas.microsoft.com/office/word/2010/wordprocessingDrawing" xmlns:wp="http://schemas.openxmlformats.org/drawingml/2006/wordprocessingDrawing" xmlns:w10="urn:schemas-microsoft-com:office:word" xmlns:w="http://schemas.openxmlformats.org/wordprocessingml/2006/main" xmlns:w14="http://schemas.microsoft.com/office/word/2010/wordml" xmlns:w15="http://schemas.microsoft.com/office/word/2012/wordml" xmlns:w16cex="http://schemas.microsoft.com/office/word/2018/wordml/cex" xmlns:w16cid="http://schemas.microsoft.com/office/word/2016/wordml/cid" xmlns:w16="http://schemas.microsoft.com/office/word/2018/wordml" xmlns:w16sdtdh="http://schemas.microsoft.com/office/word/2020/wordml/sdtdatahash" xmlns:w16se="http://schemas.microsoft.com/office/word/2015/wordml/symex" xmlns:wpg="http://schemas.microsoft.com/office/word/2010/wordprocessingGroup" xmlns:wpi="http://schemas.microsoft.com/office/word/2010/wordprocessingInk" xmlns:wne="http://schemas.microsoft.com/office/word/2006/wordml" xmlns:wps="http://schemas.microsoft.com/office/word/2010/wordprocessingShape" mc:Ignorable="w14 w15 w16se w16cid w16 w16cex w16sdtdh wp14">
   <w:body>
     <w:p>
       <w:r>
@@ -89,7 +89,7 @@
               </wp:anchor>
             </w:drawing>
           </mc:Choice>
-          <mc:Fallback xmlns:w16sdtdh="http://schemas.microsoft.com/office/word/2020/wordml/sdtdatahash" xmlns:oel="http://schemas.microsoft.com/office/2019/extlst">
+          <mc:Fallback>
             <w:pict>
               <v:rect w14:anchorId="0605C332" id="Rectangle 3" o:spid="_x0000_s1026" alt="rectangle blanc pour le texte sur la couverture" style="position:absolute;margin-left:-16.05pt;margin-top:70.5pt;width:310.15pt;height:671.05pt;z-index:-251656192;visibility:visible;mso-wrap-style:square;mso-width-percent:0;mso-height-percent:0;mso-wrap-distance-left:9pt;mso-wrap-distance-top:0;mso-wrap-distance-right:9pt;mso-wrap-distance-bottom:0;mso-position-horizontal:absolute;mso-position-horizontal-relative:text;mso-position-vertical:absolute;mso-position-vertical-relative:page;mso-width-percent:0;mso-height-percent:0;mso-width-relative:margin;mso-height-relative:margin;v-text-anchor:middle" o:gfxdata="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" fillcolor="white [3212]" stroked="f" strokeweight="2pt">
                 <v:textbox>
@@ -242,7 +242,7 @@
                               <w:txbxContent>
                                 <w:p>
                                   <w:pPr>
-                                    <w:pStyle w:val="Titre"/>
+                                    <w:pStyle w:val="Title"/>
                                     <w:rPr>
                                       <w:lang w:val="en-GB" w:bidi="fr-FR"/>
                                     </w:rPr>
@@ -256,7 +256,7 @@
                                 </w:p>
                                 <w:p>
                                   <w:pPr>
-                                    <w:pStyle w:val="Sous-titre"/>
+                                    <w:pStyle w:val="Subtitle"/>
                                     <w:rPr>
                                       <w:rFonts w:ascii="Segoe UI" w:hAnsi="Segoe UI" w:cs="Segoe UI"/>
                                       <w:sz w:val="36"/>
@@ -286,7 +286,7 @@
                     </wp:inline>
                   </w:drawing>
                 </mc:Choice>
-                <mc:Fallback xmlns:w16sdtdh="http://schemas.microsoft.com/office/word/2020/wordml/sdtdatahash" xmlns:oel="http://schemas.microsoft.com/office/2019/extlst">
+                <mc:Fallback>
                   <w:pict>
                     <v:shapetype w14:anchorId="6A665FED" id="_x0000_t202" coordsize="21600,21600" o:spt="202" path="m,l,21600r21600,l21600,xe">
                       <v:stroke joinstyle="miter"/>
@@ -389,7 +389,7 @@
                     </wp:inline>
                   </w:drawing>
                 </mc:Choice>
-                <mc:Fallback xmlns:w16sdtdh="http://schemas.microsoft.com/office/word/2020/wordml/sdtdatahash" xmlns:oel="http://schemas.microsoft.com/office/2019/extlst">
+                <mc:Fallback>
                   <w:pict>
                     <v:line w14:anchorId="1684F8E9" id="Connecteur droit 5" o:spid="_x0000_s1026" alt="séparateur de texte" style="visibility:visible;mso-wrap-style:square;mso-left-percent:-10001;mso-top-percent:-10001;mso-position-horizontal:absolute;mso-position-horizontal-relative:char;mso-position-vertical:absolute;mso-position-vertical-relative:line;mso-left-percent:-10001;mso-top-percent:-10001" from="0,0" to="109.5pt,0" o:gfxdata="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" strokecolor="#082a75 [3215]" strokeweight="3pt">
                       <w10:anchorlock/>
@@ -661,7 +661,7 @@
                 </w:pPr>
                 <w:r>
                   <w:rPr>
-                    <w:rStyle w:val="Sous-titreCar"/>
+                    <w:rStyle w:val="SubtitleChar"/>
                     <w:rFonts w:ascii="Segoe UI" w:hAnsi="Segoe UI" w:cs="Segoe UI"/>
                     <w:szCs w:val="20"/>
                     <w:lang w:val="en-GB" w:bidi="fr-FR"/>
@@ -670,7 +670,7 @@
                 </w:r>
                 <w:r>
                   <w:rPr>
-                    <w:rStyle w:val="Sous-titreCar"/>
+                    <w:rStyle w:val="SubtitleChar"/>
                     <w:rFonts w:ascii="Segoe UI" w:hAnsi="Segoe UI" w:cs="Segoe UI"/>
                     <w:szCs w:val="20"/>
                     <w:lang w:val="en-GB" w:bidi="fr-FR"/>
@@ -679,7 +679,7 @@
                 </w:r>
                 <w:r>
                   <w:rPr>
-                    <w:rStyle w:val="Sous-titreCar"/>
+                    <w:rStyle w:val="SubtitleChar"/>
                     <w:rFonts w:ascii="Segoe UI" w:hAnsi="Segoe UI" w:cs="Segoe UI"/>
                     <w:szCs w:val="20"/>
                     <w:lang w:val="en-GB" w:bidi="fr-FR"/>
@@ -688,7 +688,7 @@
                 </w:r>
                 <w:r>
                   <w:rPr>
-                    <w:rStyle w:val="Sous-titreCar"/>
+                    <w:rStyle w:val="SubtitleChar"/>
                     <w:rFonts w:ascii="Segoe UI" w:hAnsi="Segoe UI" w:cs="Segoe UI"/>
                     <w:noProof/>
                     <w:szCs w:val="20"/>
@@ -698,7 +698,7 @@
                 </w:r>
                 <w:r>
                   <w:rPr>
-                    <w:rStyle w:val="Sous-titreCar"/>
+                    <w:rStyle w:val="SubtitleChar"/>
                     <w:rFonts w:ascii="Segoe UI" w:hAnsi="Segoe UI" w:cs="Segoe UI"/>
                     <w:szCs w:val="20"/>
                     <w:lang w:val="en-GB" w:bidi="fr-FR"/>
@@ -707,7 +707,7 @@
                 </w:r>
                 <w:r>
                   <w:rPr>
-                    <w:rStyle w:val="Sous-titreCar"/>
+                    <w:rStyle w:val="SubtitleChar"/>
                     <w:rFonts w:ascii="Segoe UI" w:hAnsi="Segoe UI" w:cs="Segoe UI"/>
                     <w:szCs w:val="20"/>
                     <w:lang w:bidi="fr-FR"/>
@@ -779,7 +779,7 @@
                     </wp:inline>
                   </w:drawing>
                 </mc:Choice>
-                <mc:Fallback xmlns:w16sdtdh="http://schemas.microsoft.com/office/word/2020/wordml/sdtdatahash" xmlns:oel="http://schemas.microsoft.com/office/2019/extlst">
+                <mc:Fallback>
                   <w:pict>
                     <v:line w14:anchorId="13B6BFD9" id="Connecteur droit 6" o:spid="_x0000_s1026" alt="séparateur de texte" style="visibility:visible;mso-wrap-style:square;mso-left-percent:-10001;mso-top-percent:-10001;mso-position-horizontal:absolute;mso-position-horizontal-relative:char;mso-position-vertical:absolute;mso-position-vertical-relative:line;mso-left-percent:-10001;mso-top-percent:-10001" from="0,0" to="117.65pt,0" o:gfxdata="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" strokecolor="#082a75 [3215]" strokeweight="3pt">
                       <w10:anchorlock/>
@@ -935,7 +935,7 @@
               </wp:anchor>
             </w:drawing>
           </mc:Choice>
-          <mc:Fallback xmlns:w16sdtdh="http://schemas.microsoft.com/office/word/2020/wordml/sdtdatahash" xmlns:oel="http://schemas.microsoft.com/office/2019/extlst">
+          <mc:Fallback>
             <w:pict>
               <v:rect w14:anchorId="06AC2C31" id="Rectangle 2" o:spid="_x0000_s1026" alt="rectangle coloré" style="position:absolute;margin-left:-59.2pt;margin-top:381.65pt;width:611.1pt;height:459.95pt;z-index:-251657216;visibility:visible;mso-wrap-style:square;mso-height-percent:0;mso-wrap-distance-left:9pt;mso-wrap-distance-top:0;mso-wrap-distance-right:9pt;mso-wrap-distance-bottom:0;mso-position-horizontal:absolute;mso-position-horizontal-relative:text;mso-position-vertical:absolute;mso-position-vertical-relative:page;mso-height-percent:0;mso-height-relative:margin;v-text-anchor:middle" o:gfxdata="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" fillcolor="#34aba2 [3206]" stroked="f" strokeweight="2pt">
                 <w10:wrap anchory="page"/>
@@ -989,7 +989,7 @@
       <w:sdtContent>
         <w:p>
           <w:pPr>
-            <w:pStyle w:val="En-ttedetabledesmatires"/>
+            <w:pStyle w:val="TOCHeading"/>
             <w:spacing w:line="360" w:lineRule="auto"/>
             <w:jc w:val="center"/>
             <w:rPr>
@@ -1005,7 +1005,7 @@
         </w:p>
         <w:p>
           <w:pPr>
-            <w:pStyle w:val="TM1"/>
+            <w:pStyle w:val="TOC1"/>
             <w:tabs>
               <w:tab w:val="left" w:pos="440"/>
               <w:tab w:val="right" w:leader="dot" w:pos="10024"/>
@@ -1016,7 +1016,6 @@
               <w:noProof/>
               <w:sz w:val="32"/>
               <w:szCs w:val="32"/>
-              <w:lang/>
             </w:rPr>
           </w:pPr>
           <w:r>
@@ -1046,7 +1045,7 @@
           <w:hyperlink w:anchor="_Toc102467841" w:history="1">
             <w:r>
               <w:rPr>
-                <w:rStyle w:val="Lienhypertexte"/>
+                <w:rStyle w:val="Hyperlink"/>
                 <w:rFonts w:ascii="Segoe UI" w:hAnsi="Segoe UI" w:cs="Segoe UI"/>
                 <w:b/>
                 <w:bCs/>
@@ -1062,13 +1061,12 @@
                 <w:noProof/>
                 <w:sz w:val="32"/>
                 <w:szCs w:val="32"/>
-                <w:lang/>
               </w:rPr>
               <w:tab/>
             </w:r>
             <w:r>
               <w:rPr>
-                <w:rStyle w:val="Lienhypertexte"/>
+                <w:rStyle w:val="Hyperlink"/>
                 <w:rFonts w:ascii="Segoe UI" w:hAnsi="Segoe UI" w:cs="Segoe UI"/>
                 <w:b/>
                 <w:bCs/>
@@ -1151,16 +1149,15 @@
         </w:p>
         <w:p>
           <w:pPr>
-            <w:pStyle w:val="TM2"/>
+            <w:pStyle w:val="TOC2"/>
             <w:rPr>
               <w:rFonts w:ascii="Segoe UI" w:hAnsi="Segoe UI" w:cs="Segoe UI"/>
-              <w:lang/>
             </w:rPr>
           </w:pPr>
           <w:hyperlink w:anchor="_Toc102467842" w:history="1">
             <w:r>
               <w:rPr>
-                <w:rStyle w:val="Lienhypertexte"/>
+                <w:rStyle w:val="Hyperlink"/>
                 <w:rFonts w:ascii="Segoe UI" w:hAnsi="Segoe UI" w:cs="Segoe UI"/>
               </w:rPr>
               <w:t>A.</w:t>
@@ -1168,13 +1165,12 @@
             <w:r>
               <w:rPr>
                 <w:rFonts w:ascii="Segoe UI" w:hAnsi="Segoe UI" w:cs="Segoe UI"/>
-                <w:lang/>
               </w:rPr>
               <w:tab/>
             </w:r>
             <w:r>
               <w:rPr>
-                <w:rStyle w:val="Lienhypertexte"/>
+                <w:rStyle w:val="Hyperlink"/>
                 <w:rFonts w:ascii="Segoe UI" w:hAnsi="Segoe UI" w:cs="Segoe UI"/>
               </w:rPr>
               <w:t>GENERAL PRESENTATION OF THE PROJECT</w:t>
@@ -1231,16 +1227,15 @@
         </w:p>
         <w:p>
           <w:pPr>
-            <w:pStyle w:val="TM2"/>
+            <w:pStyle w:val="TOC2"/>
             <w:rPr>
               <w:rFonts w:ascii="Segoe UI" w:hAnsi="Segoe UI" w:cs="Segoe UI"/>
-              <w:lang/>
             </w:rPr>
           </w:pPr>
           <w:hyperlink w:anchor="_Toc102467843" w:history="1">
             <w:r>
               <w:rPr>
-                <w:rStyle w:val="Lienhypertexte"/>
+                <w:rStyle w:val="Hyperlink"/>
                 <w:rFonts w:ascii="Segoe UI" w:hAnsi="Segoe UI" w:cs="Segoe UI"/>
                 <w:color w:val="auto"/>
               </w:rPr>
@@ -1249,13 +1244,12 @@
             <w:r>
               <w:rPr>
                 <w:rFonts w:ascii="Segoe UI" w:hAnsi="Segoe UI" w:cs="Segoe UI"/>
-                <w:lang/>
               </w:rPr>
               <w:tab/>
             </w:r>
             <w:r>
               <w:rPr>
-                <w:rStyle w:val="Lienhypertexte"/>
+                <w:rStyle w:val="Hyperlink"/>
                 <w:rFonts w:ascii="Segoe UI" w:hAnsi="Segoe UI" w:cs="Segoe UI"/>
                 <w:color w:val="auto"/>
               </w:rPr>
@@ -1263,7 +1257,7 @@
             </w:r>
             <w:r>
               <w:rPr>
-                <w:rStyle w:val="Lienhypertexte"/>
+                <w:rStyle w:val="Hyperlink"/>
                 <w:rFonts w:ascii="Segoe UI" w:hAnsi="Segoe UI" w:cs="Segoe UI"/>
                 <w:color w:val="auto"/>
               </w:rPr>
@@ -1271,7 +1265,7 @@
             </w:r>
             <w:r>
               <w:rPr>
-                <w:rStyle w:val="Lienhypertexte"/>
+                <w:rStyle w:val="Hyperlink"/>
                 <w:rFonts w:ascii="Segoe UI" w:hAnsi="Segoe UI" w:cs="Segoe UI"/>
                 <w:color w:val="auto"/>
               </w:rPr>
@@ -1329,16 +1323,15 @@
         </w:p>
         <w:p>
           <w:pPr>
-            <w:pStyle w:val="TM2"/>
+            <w:pStyle w:val="TOC2"/>
             <w:rPr>
               <w:rFonts w:ascii="Segoe UI" w:hAnsi="Segoe UI" w:cs="Segoe UI"/>
-              <w:lang/>
             </w:rPr>
           </w:pPr>
           <w:hyperlink w:anchor="_Toc102467844" w:history="1">
             <w:r>
               <w:rPr>
-                <w:rStyle w:val="Lienhypertexte"/>
+                <w:rStyle w:val="Hyperlink"/>
                 <w:rFonts w:ascii="Segoe UI" w:hAnsi="Segoe UI" w:cs="Segoe UI"/>
               </w:rPr>
               <w:t>C.</w:t>
@@ -1346,13 +1339,12 @@
             <w:r>
               <w:rPr>
                 <w:rFonts w:ascii="Segoe UI" w:hAnsi="Segoe UI" w:cs="Segoe UI"/>
-                <w:lang/>
               </w:rPr>
               <w:tab/>
             </w:r>
             <w:r>
               <w:rPr>
-                <w:rStyle w:val="Lienhypertexte"/>
+                <w:rStyle w:val="Hyperlink"/>
                 <w:rFonts w:ascii="Segoe UI" w:hAnsi="Segoe UI" w:cs="Segoe UI"/>
               </w:rPr>
               <w:t>PROJECT STAKES</w:t>
@@ -1409,16 +1401,15 @@
         </w:p>
         <w:p>
           <w:pPr>
-            <w:pStyle w:val="TM2"/>
+            <w:pStyle w:val="TOC2"/>
             <w:rPr>
               <w:rFonts w:ascii="Segoe UI" w:hAnsi="Segoe UI" w:cs="Segoe UI"/>
-              <w:lang/>
             </w:rPr>
           </w:pPr>
           <w:hyperlink w:anchor="_Toc102467845" w:history="1">
             <w:r>
               <w:rPr>
-                <w:rStyle w:val="Lienhypertexte"/>
+                <w:rStyle w:val="Hyperlink"/>
                 <w:rFonts w:ascii="Segoe UI" w:hAnsi="Segoe UI" w:cs="Segoe UI"/>
               </w:rPr>
               <w:t>D.</w:t>
@@ -1426,13 +1417,12 @@
             <w:r>
               <w:rPr>
                 <w:rFonts w:ascii="Segoe UI" w:hAnsi="Segoe UI" w:cs="Segoe UI"/>
-                <w:lang/>
               </w:rPr>
               <w:tab/>
             </w:r>
             <w:r>
               <w:rPr>
-                <w:rStyle w:val="Lienhypertexte"/>
+                <w:rStyle w:val="Hyperlink"/>
                 <w:rFonts w:ascii="Segoe UI" w:hAnsi="Segoe UI" w:cs="Segoe UI"/>
               </w:rPr>
               <w:t>TEAM PRESENTATION</w:t>
@@ -1489,7 +1479,7 @@
         </w:p>
         <w:p>
           <w:pPr>
-            <w:pStyle w:val="TM1"/>
+            <w:pStyle w:val="TOC1"/>
             <w:tabs>
               <w:tab w:val="left" w:pos="440"/>
               <w:tab w:val="right" w:leader="dot" w:pos="10024"/>
@@ -1500,13 +1490,12 @@
               <w:noProof/>
               <w:sz w:val="32"/>
               <w:szCs w:val="32"/>
-              <w:lang/>
             </w:rPr>
           </w:pPr>
           <w:hyperlink w:anchor="_Toc102467846" w:history="1">
             <w:r>
               <w:rPr>
-                <w:rStyle w:val="Lienhypertexte"/>
+                <w:rStyle w:val="Hyperlink"/>
                 <w:rFonts w:ascii="Segoe UI" w:hAnsi="Segoe UI" w:cs="Segoe UI"/>
                 <w:b/>
                 <w:bCs/>
@@ -1523,13 +1512,12 @@
                 <w:noProof/>
                 <w:sz w:val="32"/>
                 <w:szCs w:val="32"/>
-                <w:lang/>
               </w:rPr>
               <w:tab/>
             </w:r>
             <w:r>
               <w:rPr>
-                <w:rStyle w:val="Lienhypertexte"/>
+                <w:rStyle w:val="Hyperlink"/>
                 <w:rFonts w:ascii="Segoe UI" w:hAnsi="Segoe UI" w:cs="Segoe UI"/>
                 <w:b/>
                 <w:bCs/>
@@ -1613,16 +1601,15 @@
         </w:p>
         <w:p>
           <w:pPr>
-            <w:pStyle w:val="TM2"/>
+            <w:pStyle w:val="TOC2"/>
             <w:rPr>
               <w:rFonts w:ascii="Segoe UI" w:hAnsi="Segoe UI" w:cs="Segoe UI"/>
-              <w:lang/>
             </w:rPr>
           </w:pPr>
           <w:hyperlink w:anchor="_Toc102467847" w:history="1">
             <w:r>
               <w:rPr>
-                <w:rStyle w:val="Lienhypertexte"/>
+                <w:rStyle w:val="Hyperlink"/>
                 <w:rFonts w:ascii="Segoe UI" w:hAnsi="Segoe UI" w:cs="Segoe UI"/>
               </w:rPr>
               <w:t>A.</w:t>
@@ -1630,13 +1617,12 @@
             <w:r>
               <w:rPr>
                 <w:rFonts w:ascii="Segoe UI" w:hAnsi="Segoe UI" w:cs="Segoe UI"/>
-                <w:lang/>
               </w:rPr>
               <w:tab/>
             </w:r>
             <w:r>
               <w:rPr>
-                <w:rStyle w:val="Lienhypertexte"/>
+                <w:rStyle w:val="Hyperlink"/>
                 <w:rFonts w:ascii="Segoe UI" w:hAnsi="Segoe UI" w:cs="Segoe UI"/>
               </w:rPr>
               <w:t>TARGETED FUNCTIONALITIES</w:t>
@@ -1693,7 +1679,7 @@
         </w:p>
         <w:p>
           <w:pPr>
-            <w:pStyle w:val="TM1"/>
+            <w:pStyle w:val="TOC1"/>
             <w:tabs>
               <w:tab w:val="left" w:pos="660"/>
               <w:tab w:val="right" w:leader="dot" w:pos="10024"/>
@@ -1704,13 +1690,12 @@
               <w:noProof/>
               <w:sz w:val="32"/>
               <w:szCs w:val="32"/>
-              <w:lang/>
             </w:rPr>
           </w:pPr>
           <w:hyperlink w:anchor="_Toc102467848" w:history="1">
             <w:r>
               <w:rPr>
-                <w:rStyle w:val="Lienhypertexte"/>
+                <w:rStyle w:val="Hyperlink"/>
                 <w:rFonts w:ascii="Segoe UI" w:hAnsi="Segoe UI" w:cs="Segoe UI"/>
                 <w:b/>
                 <w:bCs/>
@@ -1727,13 +1712,12 @@
                 <w:noProof/>
                 <w:sz w:val="32"/>
                 <w:szCs w:val="32"/>
-                <w:lang/>
               </w:rPr>
               <w:tab/>
             </w:r>
             <w:r>
               <w:rPr>
-                <w:rStyle w:val="Lienhypertexte"/>
+                <w:rStyle w:val="Hyperlink"/>
                 <w:rFonts w:ascii="Segoe UI" w:hAnsi="Segoe UI" w:cs="Segoe UI"/>
                 <w:b/>
                 <w:bCs/>
@@ -1817,16 +1801,15 @@
         </w:p>
         <w:p>
           <w:pPr>
-            <w:pStyle w:val="TM2"/>
+            <w:pStyle w:val="TOC2"/>
             <w:rPr>
               <w:rFonts w:ascii="Segoe UI" w:hAnsi="Segoe UI" w:cs="Segoe UI"/>
-              <w:lang/>
             </w:rPr>
           </w:pPr>
           <w:hyperlink w:anchor="_Toc102467849" w:history="1">
             <w:r>
               <w:rPr>
-                <w:rStyle w:val="Lienhypertexte"/>
+                <w:rStyle w:val="Hyperlink"/>
                 <w:rFonts w:ascii="Segoe UI" w:hAnsi="Segoe UI" w:cs="Segoe UI"/>
               </w:rPr>
               <w:t>A.</w:t>
@@ -1834,13 +1817,12 @@
             <w:r>
               <w:rPr>
                 <w:rFonts w:ascii="Segoe UI" w:hAnsi="Segoe UI" w:cs="Segoe UI"/>
-                <w:lang/>
               </w:rPr>
               <w:tab/>
             </w:r>
             <w:r>
               <w:rPr>
-                <w:rStyle w:val="Lienhypertexte"/>
+                <w:rStyle w:val="Hyperlink"/>
                 <w:rFonts w:ascii="Segoe UI" w:hAnsi="Segoe UI" w:cs="Segoe UI"/>
               </w:rPr>
               <w:t>TECHNOLOGIES CHOICES</w:t>
@@ -1897,7 +1879,7 @@
         </w:p>
         <w:p>
           <w:pPr>
-            <w:pStyle w:val="TM1"/>
+            <w:pStyle w:val="TOC1"/>
             <w:tabs>
               <w:tab w:val="left" w:pos="660"/>
               <w:tab w:val="right" w:leader="dot" w:pos="10024"/>
@@ -1908,13 +1890,12 @@
               <w:noProof/>
               <w:sz w:val="32"/>
               <w:szCs w:val="32"/>
-              <w:lang/>
             </w:rPr>
           </w:pPr>
           <w:hyperlink w:anchor="_Toc102467850" w:history="1">
             <w:r>
               <w:rPr>
-                <w:rStyle w:val="Lienhypertexte"/>
+                <w:rStyle w:val="Hyperlink"/>
                 <w:rFonts w:ascii="Segoe UI" w:hAnsi="Segoe UI" w:cs="Segoe UI"/>
                 <w:b/>
                 <w:bCs/>
@@ -1931,13 +1912,12 @@
                 <w:noProof/>
                 <w:sz w:val="32"/>
                 <w:szCs w:val="32"/>
-                <w:lang/>
               </w:rPr>
               <w:tab/>
             </w:r>
             <w:r>
               <w:rPr>
-                <w:rStyle w:val="Lienhypertexte"/>
+                <w:rStyle w:val="Hyperlink"/>
                 <w:rFonts w:ascii="Segoe UI" w:hAnsi="Segoe UI" w:cs="Segoe UI"/>
                 <w:b/>
                 <w:bCs/>
@@ -2021,16 +2001,15 @@
         </w:p>
         <w:p>
           <w:pPr>
-            <w:pStyle w:val="TM2"/>
+            <w:pStyle w:val="TOC2"/>
             <w:rPr>
               <w:rFonts w:ascii="Segoe UI" w:hAnsi="Segoe UI" w:cs="Segoe UI"/>
-              <w:lang/>
             </w:rPr>
           </w:pPr>
           <w:hyperlink w:anchor="_Toc102467851" w:history="1">
             <w:r>
               <w:rPr>
-                <w:rStyle w:val="Lienhypertexte"/>
+                <w:rStyle w:val="Hyperlink"/>
                 <w:rFonts w:ascii="Segoe UI" w:hAnsi="Segoe UI" w:cs="Segoe UI"/>
               </w:rPr>
               <w:t>A.</w:t>
@@ -2038,13 +2017,12 @@
             <w:r>
               <w:rPr>
                 <w:rFonts w:ascii="Segoe UI" w:hAnsi="Segoe UI" w:cs="Segoe UI"/>
-                <w:lang/>
               </w:rPr>
               <w:tab/>
             </w:r>
             <w:r>
               <w:rPr>
-                <w:rStyle w:val="Lienhypertexte"/>
+                <w:rStyle w:val="Hyperlink"/>
                 <w:rFonts w:ascii="Segoe UI" w:hAnsi="Segoe UI" w:cs="Segoe UI"/>
               </w:rPr>
               <w:t>BUDGET PRESENTATION</w:t>
@@ -2101,86 +2079,6 @@
         </w:p>
         <w:p>
           <w:pPr>
-            <w:pStyle w:val="TM2"/>
-            <w:rPr>
-              <w:rFonts w:ascii="Segoe UI" w:hAnsi="Segoe UI" w:cs="Segoe UI"/>
-              <w:lang/>
-            </w:rPr>
-          </w:pPr>
-          <w:hyperlink w:anchor="_Toc102467852" w:history="1">
-            <w:r>
-              <w:rPr>
-                <w:rStyle w:val="Lienhypertexte"/>
-                <w:rFonts w:ascii="Segoe UI" w:hAnsi="Segoe UI" w:cs="Segoe UI"/>
-              </w:rPr>
-              <w:t>B.</w:t>
-            </w:r>
-            <w:r>
-              <w:rPr>
-                <w:rFonts w:ascii="Segoe UI" w:hAnsi="Segoe UI" w:cs="Segoe UI"/>
-                <w:lang/>
-              </w:rPr>
-              <w:tab/>
-            </w:r>
-            <w:r>
-              <w:rPr>
-                <w:rStyle w:val="Lienhypertexte"/>
-                <w:rFonts w:ascii="Segoe UI" w:hAnsi="Segoe UI" w:cs="Segoe UI"/>
-              </w:rPr>
-              <w:t>LEGAL MENTIONS PRESENTATION</w:t>
-            </w:r>
-            <w:r>
-              <w:rPr>
-                <w:rFonts w:ascii="Segoe UI" w:hAnsi="Segoe UI" w:cs="Segoe UI"/>
-                <w:webHidden/>
-              </w:rPr>
-              <w:tab/>
-            </w:r>
-            <w:r>
-              <w:rPr>
-                <w:rFonts w:ascii="Segoe UI" w:hAnsi="Segoe UI" w:cs="Segoe UI"/>
-                <w:webHidden/>
-              </w:rPr>
-              <w:fldChar w:fldCharType="begin"/>
-            </w:r>
-            <w:r>
-              <w:rPr>
-                <w:rFonts w:ascii="Segoe UI" w:hAnsi="Segoe UI" w:cs="Segoe UI"/>
-                <w:webHidden/>
-              </w:rPr>
-              <w:instrText xml:space="preserve"> PAGEREF _Toc102467852 \h </w:instrText>
-            </w:r>
-            <w:r>
-              <w:rPr>
-                <w:rFonts w:ascii="Segoe UI" w:hAnsi="Segoe UI" w:cs="Segoe UI"/>
-                <w:webHidden/>
-              </w:rPr>
-            </w:r>
-            <w:r>
-              <w:rPr>
-                <w:rFonts w:ascii="Segoe UI" w:hAnsi="Segoe UI" w:cs="Segoe UI"/>
-                <w:webHidden/>
-              </w:rPr>
-              <w:fldChar w:fldCharType="separate"/>
-            </w:r>
-            <w:r>
-              <w:rPr>
-                <w:rFonts w:ascii="Segoe UI" w:hAnsi="Segoe UI" w:cs="Segoe UI"/>
-                <w:webHidden/>
-              </w:rPr>
-              <w:t>8</w:t>
-            </w:r>
-            <w:r>
-              <w:rPr>
-                <w:rFonts w:ascii="Segoe UI" w:hAnsi="Segoe UI" w:cs="Segoe UI"/>
-                <w:webHidden/>
-              </w:rPr>
-              <w:fldChar w:fldCharType="end"/>
-            </w:r>
-          </w:hyperlink>
-        </w:p>
-        <w:p>
-          <w:pPr>
             <w:spacing w:line="360" w:lineRule="auto"/>
           </w:pPr>
           <w:r>
@@ -2217,7 +2115,7 @@
     </w:p>
     <w:p>
       <w:pPr>
-        <w:pStyle w:val="Paragraphedeliste"/>
+        <w:pStyle w:val="ListParagraph"/>
         <w:numPr>
           <w:ilvl w:val="0"/>
           <w:numId w:val="4"/>
@@ -2260,7 +2158,7 @@
     </w:p>
     <w:p>
       <w:pPr>
-        <w:pStyle w:val="Paragraphedeliste"/>
+        <w:pStyle w:val="ListParagraph"/>
         <w:numPr>
           <w:ilvl w:val="0"/>
           <w:numId w:val="5"/>
@@ -2524,7 +2422,7 @@
     </w:p>
     <w:p>
       <w:pPr>
-        <w:pStyle w:val="Paragraphedeliste"/>
+        <w:pStyle w:val="ListParagraph"/>
         <w:numPr>
           <w:ilvl w:val="0"/>
           <w:numId w:val="5"/>
@@ -2728,7 +2626,7 @@
     </w:p>
     <w:p>
       <w:pPr>
-        <w:pStyle w:val="Paragraphedeliste"/>
+        <w:pStyle w:val="ListParagraph"/>
         <w:numPr>
           <w:ilvl w:val="0"/>
           <w:numId w:val="13"/>
@@ -2760,7 +2658,7 @@
     </w:p>
     <w:p>
       <w:pPr>
-        <w:pStyle w:val="Paragraphedeliste"/>
+        <w:pStyle w:val="ListParagraph"/>
         <w:numPr>
           <w:ilvl w:val="0"/>
           <w:numId w:val="17"/>
@@ -2786,7 +2684,7 @@
     </w:p>
     <w:p>
       <w:pPr>
-        <w:pStyle w:val="Paragraphedeliste"/>
+        <w:pStyle w:val="ListParagraph"/>
         <w:numPr>
           <w:ilvl w:val="0"/>
           <w:numId w:val="16"/>
@@ -2812,7 +2710,7 @@
     </w:p>
     <w:p>
       <w:pPr>
-        <w:pStyle w:val="Paragraphedeliste"/>
+        <w:pStyle w:val="ListParagraph"/>
         <w:numPr>
           <w:ilvl w:val="0"/>
           <w:numId w:val="15"/>
@@ -2838,7 +2736,7 @@
     </w:p>
     <w:p>
       <w:pPr>
-        <w:pStyle w:val="Paragraphedeliste"/>
+        <w:pStyle w:val="ListParagraph"/>
         <w:spacing w:line="360" w:lineRule="auto"/>
         <w:ind w:left="3240"/>
         <w:jc w:val="both"/>
@@ -2852,7 +2750,7 @@
     </w:p>
     <w:p>
       <w:pPr>
-        <w:pStyle w:val="Paragraphedeliste"/>
+        <w:pStyle w:val="ListParagraph"/>
         <w:numPr>
           <w:ilvl w:val="0"/>
           <w:numId w:val="13"/>
@@ -2942,7 +2840,7 @@
     </w:p>
     <w:p>
       <w:pPr>
-        <w:pStyle w:val="Paragraphedeliste"/>
+        <w:pStyle w:val="ListParagraph"/>
         <w:numPr>
           <w:ilvl w:val="0"/>
           <w:numId w:val="17"/>
@@ -2977,7 +2875,7 @@
     </w:p>
     <w:p>
       <w:pPr>
-        <w:pStyle w:val="Paragraphedeliste"/>
+        <w:pStyle w:val="ListParagraph"/>
         <w:numPr>
           <w:ilvl w:val="0"/>
           <w:numId w:val="16"/>
@@ -3021,7 +2919,7 @@
     </w:p>
     <w:p>
       <w:pPr>
-        <w:pStyle w:val="Paragraphedeliste"/>
+        <w:pStyle w:val="ListParagraph"/>
         <w:numPr>
           <w:ilvl w:val="0"/>
           <w:numId w:val="15"/>
@@ -3047,7 +2945,7 @@
     </w:p>
     <w:p>
       <w:pPr>
-        <w:pStyle w:val="Paragraphedeliste"/>
+        <w:pStyle w:val="ListParagraph"/>
         <w:numPr>
           <w:ilvl w:val="0"/>
           <w:numId w:val="15"/>
@@ -3073,7 +2971,7 @@
     </w:p>
     <w:p>
       <w:pPr>
-        <w:pStyle w:val="Paragraphedeliste"/>
+        <w:pStyle w:val="ListParagraph"/>
         <w:numPr>
           <w:ilvl w:val="0"/>
           <w:numId w:val="15"/>
@@ -3117,7 +3015,7 @@
     </w:p>
     <w:p>
       <w:pPr>
-        <w:pStyle w:val="Paragraphedeliste"/>
+        <w:pStyle w:val="ListParagraph"/>
         <w:spacing w:line="360" w:lineRule="auto"/>
         <w:ind w:left="3240"/>
         <w:jc w:val="both"/>
@@ -3131,7 +3029,7 @@
     </w:p>
     <w:p>
       <w:pPr>
-        <w:pStyle w:val="Paragraphedeliste"/>
+        <w:pStyle w:val="ListParagraph"/>
         <w:numPr>
           <w:ilvl w:val="0"/>
           <w:numId w:val="13"/>
@@ -3163,7 +3061,7 @@
     </w:p>
     <w:p>
       <w:pPr>
-        <w:pStyle w:val="Paragraphedeliste"/>
+        <w:pStyle w:val="ListParagraph"/>
         <w:numPr>
           <w:ilvl w:val="0"/>
           <w:numId w:val="17"/>
@@ -3189,7 +3087,7 @@
     </w:p>
     <w:p>
       <w:pPr>
-        <w:pStyle w:val="Paragraphedeliste"/>
+        <w:pStyle w:val="ListParagraph"/>
         <w:numPr>
           <w:ilvl w:val="0"/>
           <w:numId w:val="16"/>
@@ -3215,7 +3113,7 @@
     </w:p>
     <w:p>
       <w:pPr>
-        <w:pStyle w:val="Paragraphedeliste"/>
+        <w:pStyle w:val="ListParagraph"/>
         <w:numPr>
           <w:ilvl w:val="0"/>
           <w:numId w:val="15"/>
@@ -3241,7 +3139,7 @@
     </w:p>
     <w:p>
       <w:pPr>
-        <w:pStyle w:val="Paragraphedeliste"/>
+        <w:pStyle w:val="ListParagraph"/>
         <w:numPr>
           <w:ilvl w:val="0"/>
           <w:numId w:val="15"/>
@@ -3280,18 +3178,7 @@
           <w:szCs w:val="24"/>
           <w:lang w:val="en-GB"/>
         </w:rPr>
-        <w:t>each proposed m</w:t>
-      </w:r>
-      <w:bookmarkStart w:id="3" w:name="_GoBack"/>
-      <w:bookmarkEnd w:id="3"/>
-      <w:r>
-        <w:rPr>
-          <w:rFonts w:ascii="Segoe UI" w:hAnsi="Segoe UI" w:cs="Segoe UI"/>
-          <w:sz w:val="32"/>
-          <w:szCs w:val="24"/>
-          <w:lang w:val="en-GB"/>
-        </w:rPr>
-        <w:t xml:space="preserve">anifestation </w:t>
+        <w:t xml:space="preserve">each proposed manifestation </w:t>
       </w:r>
       <w:r>
         <w:rPr>
@@ -3341,7 +3228,7 @@
     </w:p>
     <w:p>
       <w:pPr>
-        <w:pStyle w:val="Paragraphedeliste"/>
+        <w:pStyle w:val="ListParagraph"/>
         <w:numPr>
           <w:ilvl w:val="0"/>
           <w:numId w:val="15"/>
@@ -3385,7 +3272,7 @@
     </w:p>
     <w:p>
       <w:pPr>
-        <w:pStyle w:val="Paragraphedeliste"/>
+        <w:pStyle w:val="ListParagraph"/>
         <w:spacing w:line="360" w:lineRule="auto"/>
         <w:ind w:left="2520"/>
         <w:jc w:val="both"/>
@@ -3399,7 +3286,7 @@
     </w:p>
     <w:p>
       <w:pPr>
-        <w:pStyle w:val="Paragraphedeliste"/>
+        <w:pStyle w:val="ListParagraph"/>
         <w:numPr>
           <w:ilvl w:val="0"/>
           <w:numId w:val="13"/>
@@ -3431,7 +3318,7 @@
     </w:p>
     <w:p>
       <w:pPr>
-        <w:pStyle w:val="Paragraphedeliste"/>
+        <w:pStyle w:val="ListParagraph"/>
         <w:spacing w:line="360" w:lineRule="auto"/>
         <w:ind w:left="2160"/>
         <w:jc w:val="both"/>
@@ -3448,7 +3335,7 @@
     </w:p>
     <w:p>
       <w:pPr>
-        <w:pStyle w:val="Paragraphedeliste"/>
+        <w:pStyle w:val="ListParagraph"/>
         <w:numPr>
           <w:ilvl w:val="0"/>
           <w:numId w:val="14"/>
@@ -3492,7 +3379,7 @@
     </w:p>
     <w:p>
       <w:pPr>
-        <w:pStyle w:val="Paragraphedeliste"/>
+        <w:pStyle w:val="ListParagraph"/>
         <w:numPr>
           <w:ilvl w:val="0"/>
           <w:numId w:val="14"/>
@@ -3518,7 +3405,7 @@
     </w:p>
     <w:p>
       <w:pPr>
-        <w:pStyle w:val="Paragraphedeliste"/>
+        <w:pStyle w:val="ListParagraph"/>
         <w:numPr>
           <w:ilvl w:val="0"/>
           <w:numId w:val="14"/>
@@ -3553,7 +3440,7 @@
     </w:p>
     <w:p>
       <w:pPr>
-        <w:pStyle w:val="Paragraphedeliste"/>
+        <w:pStyle w:val="ListParagraph"/>
         <w:spacing w:line="360" w:lineRule="auto"/>
         <w:ind w:left="3240"/>
         <w:jc w:val="both"/>
@@ -3567,7 +3454,7 @@
     </w:p>
     <w:p>
       <w:pPr>
-        <w:pStyle w:val="Paragraphedeliste"/>
+        <w:pStyle w:val="ListParagraph"/>
         <w:numPr>
           <w:ilvl w:val="0"/>
           <w:numId w:val="13"/>
@@ -3611,7 +3498,7 @@
     </w:p>
     <w:p>
       <w:pPr>
-        <w:pStyle w:val="Paragraphedeliste"/>
+        <w:pStyle w:val="ListParagraph"/>
         <w:numPr>
           <w:ilvl w:val="0"/>
           <w:numId w:val="14"/>
@@ -3637,7 +3524,7 @@
     </w:p>
     <w:p>
       <w:pPr>
-        <w:pStyle w:val="Paragraphedeliste"/>
+        <w:pStyle w:val="ListParagraph"/>
         <w:numPr>
           <w:ilvl w:val="0"/>
           <w:numId w:val="14"/>
@@ -3663,7 +3550,7 @@
     </w:p>
     <w:p>
       <w:pPr>
-        <w:pStyle w:val="Paragraphedeliste"/>
+        <w:pStyle w:val="ListParagraph"/>
         <w:numPr>
           <w:ilvl w:val="0"/>
           <w:numId w:val="14"/>
@@ -3689,7 +3576,7 @@
     </w:p>
     <w:p>
       <w:pPr>
-        <w:pStyle w:val="Paragraphedeliste"/>
+        <w:pStyle w:val="ListParagraph"/>
         <w:numPr>
           <w:ilvl w:val="0"/>
           <w:numId w:val="14"/>
@@ -3715,7 +3602,7 @@
     </w:p>
     <w:p>
       <w:pPr>
-        <w:pStyle w:val="Paragraphedeliste"/>
+        <w:pStyle w:val="ListParagraph"/>
         <w:numPr>
           <w:ilvl w:val="0"/>
           <w:numId w:val="14"/>
@@ -3770,7 +3657,7 @@
     </w:p>
     <w:p>
       <w:pPr>
-        <w:pStyle w:val="Paragraphedeliste"/>
+        <w:pStyle w:val="ListParagraph"/>
         <w:numPr>
           <w:ilvl w:val="0"/>
           <w:numId w:val="5"/>
@@ -3787,7 +3674,7 @@
         </w:rPr>
         <w:t xml:space="preserve"> </w:t>
       </w:r>
-      <w:bookmarkStart w:id="4" w:name="_Toc102467844"/>
+      <w:bookmarkStart w:id="3" w:name="_Toc102467844"/>
       <w:r>
         <w:rPr>
           <w:rFonts w:ascii="Segoe UI" w:hAnsi="Segoe UI" w:cs="Segoe UI"/>
@@ -3821,7 +3708,7 @@
         </w:rPr>
         <w:t>STAKES</w:t>
       </w:r>
-      <w:bookmarkEnd w:id="4"/>
+      <w:bookmarkEnd w:id="3"/>
     </w:p>
     <w:p>
       <w:pPr>
@@ -3898,7 +3785,7 @@
     </w:p>
     <w:p>
       <w:pPr>
-        <w:pStyle w:val="Paragraphedeliste"/>
+        <w:pStyle w:val="ListParagraph"/>
         <w:numPr>
           <w:ilvl w:val="0"/>
           <w:numId w:val="13"/>
@@ -3990,7 +3877,7 @@
     </w:p>
     <w:p>
       <w:pPr>
-        <w:pStyle w:val="Paragraphedeliste"/>
+        <w:pStyle w:val="ListParagraph"/>
         <w:numPr>
           <w:ilvl w:val="0"/>
           <w:numId w:val="26"/>
@@ -4084,7 +3971,7 @@
     </w:p>
     <w:p>
       <w:pPr>
-        <w:pStyle w:val="Paragraphedeliste"/>
+        <w:pStyle w:val="ListParagraph"/>
         <w:numPr>
           <w:ilvl w:val="0"/>
           <w:numId w:val="26"/>
@@ -4141,7 +4028,7 @@
     </w:p>
     <w:p>
       <w:pPr>
-        <w:pStyle w:val="Paragraphedeliste"/>
+        <w:pStyle w:val="ListParagraph"/>
         <w:spacing w:line="360" w:lineRule="auto"/>
         <w:ind w:left="3240"/>
         <w:jc w:val="both"/>
@@ -4156,7 +4043,7 @@
     </w:p>
     <w:p>
       <w:pPr>
-        <w:pStyle w:val="Paragraphedeliste"/>
+        <w:pStyle w:val="ListParagraph"/>
         <w:numPr>
           <w:ilvl w:val="0"/>
           <w:numId w:val="26"/>
@@ -4243,7 +4130,7 @@
     </w:p>
     <w:p>
       <w:pPr>
-        <w:pStyle w:val="Paragraphedeliste"/>
+        <w:pStyle w:val="ListParagraph"/>
         <w:numPr>
           <w:ilvl w:val="0"/>
           <w:numId w:val="26"/>
@@ -4387,7 +4274,7 @@
     </w:p>
     <w:p>
       <w:pPr>
-        <w:pStyle w:val="Paragraphedeliste"/>
+        <w:pStyle w:val="ListParagraph"/>
         <w:numPr>
           <w:ilvl w:val="0"/>
           <w:numId w:val="13"/>
@@ -4454,7 +4341,7 @@
     </w:p>
     <w:p>
       <w:pPr>
-        <w:pStyle w:val="Paragraphedeliste"/>
+        <w:pStyle w:val="ListParagraph"/>
         <w:numPr>
           <w:ilvl w:val="0"/>
           <w:numId w:val="28"/>
@@ -4538,7 +4425,7 @@
     </w:p>
     <w:p>
       <w:pPr>
-        <w:pStyle w:val="Paragraphedeliste"/>
+        <w:pStyle w:val="ListParagraph"/>
         <w:numPr>
           <w:ilvl w:val="0"/>
           <w:numId w:val="5"/>
@@ -4556,7 +4443,7 @@
           <w:lang w:val="en-GB"/>
         </w:rPr>
       </w:pPr>
-      <w:bookmarkStart w:id="5" w:name="_Toc102467845"/>
+      <w:bookmarkStart w:id="4" w:name="_Toc102467845"/>
       <w:r>
         <w:rPr>
           <w:rFonts w:ascii="Times New Roman" w:hAnsi="Times New Roman" w:cs="Times New Roman"/>
@@ -4604,7 +4491,7 @@
         </w:rPr>
         <w:t>TEAM PRESENTATION</w:t>
       </w:r>
-      <w:bookmarkEnd w:id="5"/>
+      <w:bookmarkEnd w:id="4"/>
       <w:r>
         <w:rPr>
           <w:rFonts w:ascii="Segoe UI" w:hAnsi="Segoe UI" w:cs="Segoe UI"/>
@@ -4620,7 +4507,7 @@
     </w:p>
     <w:p>
       <w:pPr>
-        <w:pStyle w:val="Paragraphedeliste"/>
+        <w:pStyle w:val="ListParagraph"/>
         <w:rPr>
           <w:rFonts w:ascii="Segoe UI" w:hAnsi="Segoe UI" w:cs="Segoe UI"/>
           <w:b/>
@@ -4634,7 +4521,7 @@
     </w:p>
     <w:p>
       <w:pPr>
-        <w:pStyle w:val="Paragraphedeliste"/>
+        <w:pStyle w:val="ListParagraph"/>
         <w:rPr>
           <w:rFonts w:ascii="Segoe UI" w:hAnsi="Segoe UI" w:cs="Segoe UI"/>
           <w:b/>
@@ -4648,7 +4535,7 @@
     </w:p>
     <w:p>
       <w:pPr>
-        <w:pStyle w:val="Paragraphedeliste"/>
+        <w:pStyle w:val="ListParagraph"/>
         <w:tabs>
           <w:tab w:val="left" w:pos="2505"/>
         </w:tabs>
@@ -4678,7 +4565,7 @@
     </w:p>
     <w:p>
       <w:pPr>
-        <w:pStyle w:val="Paragraphedeliste"/>
+        <w:pStyle w:val="ListParagraph"/>
         <w:numPr>
           <w:ilvl w:val="0"/>
           <w:numId w:val="4"/>
@@ -4695,7 +4582,7 @@
           <w:lang w:val="en-GB"/>
         </w:rPr>
       </w:pPr>
-      <w:bookmarkStart w:id="6" w:name="_Toc102467846"/>
+      <w:bookmarkStart w:id="5" w:name="_Toc102467846"/>
       <w:r>
         <w:rPr>
           <w:rFonts w:ascii="Segoe UI" w:hAnsi="Segoe UI" w:cs="Segoe UI"/>
@@ -4708,11 +4595,11 @@
         </w:rPr>
         <w:t>FUNCTIONAL SPECIFICATIONS</w:t>
       </w:r>
-      <w:bookmarkEnd w:id="6"/>
+      <w:bookmarkEnd w:id="5"/>
     </w:p>
     <w:p>
       <w:pPr>
-        <w:pStyle w:val="Paragraphedeliste"/>
+        <w:pStyle w:val="ListParagraph"/>
         <w:numPr>
           <w:ilvl w:val="0"/>
           <w:numId w:val="7"/>
@@ -4741,7 +4628,7 @@
         </w:rPr>
         <w:t xml:space="preserve"> </w:t>
       </w:r>
-      <w:bookmarkStart w:id="7" w:name="_Toc102467847"/>
+      <w:bookmarkStart w:id="6" w:name="_Toc102467847"/>
       <w:r>
         <w:rPr>
           <w:rFonts w:ascii="Segoe UI" w:hAnsi="Segoe UI" w:cs="Segoe UI"/>
@@ -4754,7 +4641,7 @@
         </w:rPr>
         <w:t>TARGETED FUNCTIONALITIES</w:t>
       </w:r>
-      <w:bookmarkEnd w:id="7"/>
+      <w:bookmarkEnd w:id="6"/>
     </w:p>
     <w:p>
       <w:pPr>
@@ -4852,7 +4739,7 @@
     </w:p>
     <w:p>
       <w:pPr>
-        <w:pStyle w:val="Paragraphedeliste"/>
+        <w:pStyle w:val="ListParagraph"/>
         <w:numPr>
           <w:ilvl w:val="0"/>
           <w:numId w:val="25"/>
@@ -4942,7 +4829,7 @@
     </w:p>
     <w:p>
       <w:pPr>
-        <w:pStyle w:val="Paragraphedeliste"/>
+        <w:pStyle w:val="ListParagraph"/>
         <w:numPr>
           <w:ilvl w:val="0"/>
           <w:numId w:val="25"/>
@@ -4990,7 +4877,7 @@
     </w:p>
     <w:p>
       <w:pPr>
-        <w:pStyle w:val="Paragraphedeliste"/>
+        <w:pStyle w:val="ListParagraph"/>
         <w:numPr>
           <w:ilvl w:val="0"/>
           <w:numId w:val="4"/>
@@ -5007,7 +4894,7 @@
           <w:lang w:val="en-GB"/>
         </w:rPr>
       </w:pPr>
-      <w:bookmarkStart w:id="8" w:name="_Toc102467848"/>
+      <w:bookmarkStart w:id="7" w:name="_Toc102467848"/>
       <w:r>
         <w:rPr>
           <w:rFonts w:ascii="Segoe UI" w:hAnsi="Segoe UI" w:cs="Segoe UI"/>
@@ -5020,11 +4907,11 @@
         </w:rPr>
         <w:t>TECHNICAL SPECIFICATIONS</w:t>
       </w:r>
-      <w:bookmarkEnd w:id="8"/>
+      <w:bookmarkEnd w:id="7"/>
     </w:p>
     <w:p>
       <w:pPr>
-        <w:pStyle w:val="Paragraphedeliste"/>
+        <w:pStyle w:val="ListParagraph"/>
         <w:numPr>
           <w:ilvl w:val="0"/>
           <w:numId w:val="8"/>
@@ -5053,7 +4940,7 @@
         </w:rPr>
         <w:t xml:space="preserve"> </w:t>
       </w:r>
-      <w:bookmarkStart w:id="9" w:name="_Toc102467849"/>
+      <w:bookmarkStart w:id="8" w:name="_Toc102467849"/>
       <w:r>
         <w:rPr>
           <w:rFonts w:ascii="Segoe UI" w:hAnsi="Segoe UI" w:cs="Segoe UI"/>
@@ -5066,11 +4953,11 @@
         </w:rPr>
         <w:t>TECHNOLOGIES CHOICES</w:t>
       </w:r>
-      <w:bookmarkEnd w:id="9"/>
+      <w:bookmarkEnd w:id="8"/>
     </w:p>
     <w:p>
       <w:pPr>
-        <w:pStyle w:val="Paragraphedeliste"/>
+        <w:pStyle w:val="ListParagraph"/>
         <w:spacing w:line="360" w:lineRule="auto"/>
         <w:ind w:left="1440"/>
         <w:jc w:val="both"/>
@@ -5115,7 +5002,7 @@
     </w:p>
     <w:p>
       <w:pPr>
-        <w:pStyle w:val="Paragraphedeliste"/>
+        <w:pStyle w:val="ListParagraph"/>
         <w:numPr>
           <w:ilvl w:val="0"/>
           <w:numId w:val="12"/>
@@ -5138,7 +5025,7 @@
     </w:p>
     <w:p>
       <w:pPr>
-        <w:pStyle w:val="Paragraphedeliste"/>
+        <w:pStyle w:val="ListParagraph"/>
         <w:numPr>
           <w:ilvl w:val="0"/>
           <w:numId w:val="12"/>
@@ -5161,7 +5048,7 @@
     </w:p>
     <w:p>
       <w:pPr>
-        <w:pStyle w:val="Paragraphedeliste"/>
+        <w:pStyle w:val="ListParagraph"/>
         <w:numPr>
           <w:ilvl w:val="0"/>
           <w:numId w:val="12"/>
@@ -5229,7 +5116,7 @@
     </w:p>
     <w:p>
       <w:pPr>
-        <w:pStyle w:val="Paragraphedeliste"/>
+        <w:pStyle w:val="ListParagraph"/>
         <w:numPr>
           <w:ilvl w:val="0"/>
           <w:numId w:val="4"/>
@@ -5245,7 +5132,7 @@
           <w:lang w:val="en-GB"/>
         </w:rPr>
       </w:pPr>
-      <w:bookmarkStart w:id="10" w:name="_Toc102467850"/>
+      <w:bookmarkStart w:id="9" w:name="_Toc102467850"/>
       <w:r>
         <w:rPr>
           <w:rFonts w:ascii="Segoe UI" w:hAnsi="Segoe UI" w:cs="Segoe UI"/>
@@ -5282,7 +5169,7 @@
         </w:rPr>
         <w:t xml:space="preserve"> ASPECTS</w:t>
       </w:r>
-      <w:bookmarkEnd w:id="10"/>
+      <w:bookmarkEnd w:id="9"/>
     </w:p>
     <w:p>
       <w:pPr>
@@ -5293,7 +5180,7 @@
     </w:p>
     <w:p>
       <w:pPr>
-        <w:pStyle w:val="Paragraphedeliste"/>
+        <w:pStyle w:val="ListParagraph"/>
         <w:numPr>
           <w:ilvl w:val="0"/>
           <w:numId w:val="9"/>
@@ -5322,7 +5209,7 @@
         </w:rPr>
         <w:t xml:space="preserve"> </w:t>
       </w:r>
-      <w:bookmarkStart w:id="11" w:name="_Toc102467851"/>
+      <w:bookmarkStart w:id="10" w:name="_Toc102467851"/>
       <w:r>
         <w:rPr>
           <w:rFonts w:ascii="Segoe UI" w:hAnsi="Segoe UI" w:cs="Segoe UI"/>
@@ -5335,7 +5222,7 @@
         </w:rPr>
         <w:t>BUDGET PRESENTATION</w:t>
       </w:r>
-      <w:bookmarkEnd w:id="11"/>
+      <w:bookmarkEnd w:id="10"/>
     </w:p>
     <w:p>
       <w:pPr>
@@ -5400,18 +5287,18 @@
         </w:rPr>
         <w:lastRenderedPageBreak/>
         <w:drawing>
-          <wp:anchor distT="0" distB="0" distL="114300" distR="114300" simplePos="0" relativeHeight="251673600" behindDoc="0" locked="0" layoutInCell="1" allowOverlap="1" wp14:anchorId="581C126D" wp14:editId="0B005FAA">
+          <wp:anchor distT="0" distB="0" distL="114300" distR="114300" simplePos="0" relativeHeight="251672576" behindDoc="0" locked="0" layoutInCell="1" allowOverlap="1" wp14:anchorId="20C07B72" wp14:editId="0C0B16AF">
             <wp:simplePos x="0" y="0"/>
-            <wp:positionH relativeFrom="column">
-              <wp:posOffset>915035</wp:posOffset>
+            <wp:positionH relativeFrom="margin">
+              <wp:align>center</wp:align>
             </wp:positionH>
             <wp:positionV relativeFrom="paragraph">
-              <wp:posOffset>443122</wp:posOffset>
+              <wp:posOffset>4229735</wp:posOffset>
             </wp:positionV>
             <wp:extent cx="4013835" cy="2459355"/>
             <wp:effectExtent l="0" t="0" r="5715" b="17145"/>
             <wp:wrapSquare wrapText="bothSides"/>
-            <wp:docPr id="22" name="Graphique 22"/>
+            <wp:docPr id="4" name="Graphique 4"/>
             <wp:cNvGraphicFramePr/>
             <a:graphic xmlns:a="http://schemas.openxmlformats.org/drawingml/2006/main">
               <a:graphicData uri="http://schemas.openxmlformats.org/drawingml/2006/chart">
@@ -5429,21 +5316,24 @@
       </w:r>
       <w:r>
         <w:rPr>
+          <w:rFonts w:ascii="Segoe UI" w:hAnsi="Segoe UI" w:cs="Segoe UI"/>
           <w:noProof/>
+          <w:sz w:val="32"/>
+          <w:szCs w:val="32"/>
         </w:rPr>
         <w:drawing>
-          <wp:anchor distT="0" distB="0" distL="114300" distR="114300" simplePos="0" relativeHeight="251672576" behindDoc="0" locked="0" layoutInCell="1" allowOverlap="1" wp14:anchorId="20C07B72" wp14:editId="504BEE36">
+          <wp:anchor distT="0" distB="0" distL="114300" distR="114300" simplePos="0" relativeHeight="251673600" behindDoc="0" locked="0" layoutInCell="1" allowOverlap="1" wp14:anchorId="581C126D" wp14:editId="7B28B5FA">
             <wp:simplePos x="0" y="0"/>
             <wp:positionH relativeFrom="column">
-              <wp:posOffset>915035</wp:posOffset>
+              <wp:posOffset>910590</wp:posOffset>
             </wp:positionH>
             <wp:positionV relativeFrom="paragraph">
-              <wp:posOffset>3591836</wp:posOffset>
+              <wp:posOffset>440055</wp:posOffset>
             </wp:positionV>
-            <wp:extent cx="4013835" cy="2459355"/>
-            <wp:effectExtent l="0" t="0" r="5715" b="17145"/>
+            <wp:extent cx="4867275" cy="2847975"/>
+            <wp:effectExtent l="0" t="0" r="9525" b="9525"/>
             <wp:wrapSquare wrapText="bothSides"/>
-            <wp:docPr id="4" name="Graphique 4"/>
+            <wp:docPr id="22" name="Graphique 22"/>
             <wp:cNvGraphicFramePr/>
             <a:graphic xmlns:a="http://schemas.openxmlformats.org/drawingml/2006/main">
               <a:graphicData uri="http://schemas.openxmlformats.org/drawingml/2006/chart">
@@ -6138,7 +6028,7 @@
 </file>
 
 <file path=word/endnotes.xml><?xml version="1.0" encoding="utf-8"?>
-<w:endnotes xmlns:wpc="http://schemas.microsoft.com/office/word/2010/wordprocessingCanvas" xmlns:cx="http://schemas.microsoft.com/office/drawing/2014/chartex" xmlns:cx1="http://schemas.microsoft.com/office/drawing/2015/9/8/chartex" xmlns:cx2="http://schemas.microsoft.com/office/drawing/2015/10/21/chartex" xmlns:cx3="http://schemas.microsoft.com/office/drawing/2016/5/9/chartex" xmlns:cx4="http://schemas.microsoft.com/office/drawing/2016/5/10/chartex" xmlns:cx5="http://schemas.microsoft.com/office/drawing/2016/5/11/chartex" xmlns:cx6="http://schemas.microsoft.com/office/drawing/2016/5/12/chartex" xmlns:cx7="http://schemas.microsoft.com/office/drawing/2016/5/13/chartex" xmlns:cx8="http://schemas.microsoft.com/office/drawing/2016/5/14/chartex" xmlns:mc="http://schemas.openxmlformats.org/markup-compatibility/2006" xmlns:aink="http://schemas.microsoft.com/office/drawing/2016/ink" xmlns:am3d="http://schemas.microsoft.com/office/drawing/2017/model3d" xmlns:o="urn:schemas-microsoft-com:office:office" xmlns:r="http://schemas.openxmlformats.org/officeDocument/2006/relationships" xmlns:m="http://schemas.openxmlformats.org/officeDocument/2006/math" xmlns:v="urn:schemas-microsoft-com:vml" xmlns:wp14="http://schemas.microsoft.com/office/word/2010/wordprocessingDrawing" xmlns:wp="http://schemas.openxmlformats.org/drawingml/2006/wordprocessingDrawing" xmlns:w10="urn:schemas-microsoft-com:office:word" xmlns:w="http://schemas.openxmlformats.org/wordprocessingml/2006/main" xmlns:w14="http://schemas.microsoft.com/office/word/2010/wordml" xmlns:w15="http://schemas.microsoft.com/office/word/2012/wordml" xmlns:w16cex="http://schemas.microsoft.com/office/word/2018/wordml/cex" xmlns:w16cid="http://schemas.microsoft.com/office/word/2016/wordml/cid" xmlns:w16="http://schemas.microsoft.com/office/word/2018/wordml" xmlns:w16se="http://schemas.microsoft.com/office/word/2015/wordml/symex" xmlns:wpg="http://schemas.microsoft.com/office/word/2010/wordprocessingGroup" xmlns:wpi="http://schemas.microsoft.com/office/word/2010/wordprocessingInk" xmlns:wne="http://schemas.microsoft.com/office/word/2006/wordml" xmlns:wps="http://schemas.microsoft.com/office/word/2010/wordprocessingShape" mc:Ignorable="w14 w15 w16se w16cid w16 w16cex wp14">
+<w:endnotes xmlns:wpc="http://schemas.microsoft.com/office/word/2010/wordprocessingCanvas" xmlns:cx="http://schemas.microsoft.com/office/drawing/2014/chartex" xmlns:cx1="http://schemas.microsoft.com/office/drawing/2015/9/8/chartex" xmlns:cx2="http://schemas.microsoft.com/office/drawing/2015/10/21/chartex" xmlns:cx3="http://schemas.microsoft.com/office/drawing/2016/5/9/chartex" xmlns:cx4="http://schemas.microsoft.com/office/drawing/2016/5/10/chartex" xmlns:cx5="http://schemas.microsoft.com/office/drawing/2016/5/11/chartex" xmlns:cx6="http://schemas.microsoft.com/office/drawing/2016/5/12/chartex" xmlns:cx7="http://schemas.microsoft.com/office/drawing/2016/5/13/chartex" xmlns:cx8="http://schemas.microsoft.com/office/drawing/2016/5/14/chartex" xmlns:mc="http://schemas.openxmlformats.org/markup-compatibility/2006" xmlns:aink="http://schemas.microsoft.com/office/drawing/2016/ink" xmlns:am3d="http://schemas.microsoft.com/office/drawing/2017/model3d" xmlns:o="urn:schemas-microsoft-com:office:office" xmlns:oel="http://schemas.microsoft.com/office/2019/extlst" xmlns:r="http://schemas.openxmlformats.org/officeDocument/2006/relationships" xmlns:m="http://schemas.openxmlformats.org/officeDocument/2006/math" xmlns:v="urn:schemas-microsoft-com:vml" xmlns:wp14="http://schemas.microsoft.com/office/word/2010/wordprocessingDrawing" xmlns:wp="http://schemas.openxmlformats.org/drawingml/2006/wordprocessingDrawing" xmlns:w10="urn:schemas-microsoft-com:office:word" xmlns:w="http://schemas.openxmlformats.org/wordprocessingml/2006/main" xmlns:w14="http://schemas.microsoft.com/office/word/2010/wordml" xmlns:w15="http://schemas.microsoft.com/office/word/2012/wordml" xmlns:w16cex="http://schemas.microsoft.com/office/word/2018/wordml/cex" xmlns:w16cid="http://schemas.microsoft.com/office/word/2016/wordml/cid" xmlns:w16="http://schemas.microsoft.com/office/word/2018/wordml" xmlns:w16sdtdh="http://schemas.microsoft.com/office/word/2020/wordml/sdtdatahash" xmlns:w16se="http://schemas.microsoft.com/office/word/2015/wordml/symex" xmlns:wpg="http://schemas.microsoft.com/office/word/2010/wordprocessingGroup" xmlns:wpi="http://schemas.microsoft.com/office/word/2010/wordprocessingInk" xmlns:wne="http://schemas.microsoft.com/office/word/2006/wordml" xmlns:wps="http://schemas.microsoft.com/office/word/2010/wordprocessingShape" mc:Ignorable="w14 w15 w16se w16cid w16 w16cex w16sdtdh wp14">
   <w:endnote w:type="separator" w:id="-1">
     <w:p>
       <w:r>
@@ -6159,10 +6049,10 @@
 </file>
 
 <file path=word/footer1.xml><?xml version="1.0" encoding="utf-8"?>
-<w:ftr xmlns:wpc="http://schemas.microsoft.com/office/word/2010/wordprocessingCanvas" xmlns:cx="http://schemas.microsoft.com/office/drawing/2014/chartex" xmlns:cx1="http://schemas.microsoft.com/office/drawing/2015/9/8/chartex" xmlns:cx2="http://schemas.microsoft.com/office/drawing/2015/10/21/chartex" xmlns:cx3="http://schemas.microsoft.com/office/drawing/2016/5/9/chartex" xmlns:cx4="http://schemas.microsoft.com/office/drawing/2016/5/10/chartex" xmlns:cx5="http://schemas.microsoft.com/office/drawing/2016/5/11/chartex" xmlns:cx6="http://schemas.microsoft.com/office/drawing/2016/5/12/chartex" xmlns:cx7="http://schemas.microsoft.com/office/drawing/2016/5/13/chartex" xmlns:cx8="http://schemas.microsoft.com/office/drawing/2016/5/14/chartex" xmlns:mc="http://schemas.openxmlformats.org/markup-compatibility/2006" xmlns:aink="http://schemas.microsoft.com/office/drawing/2016/ink" xmlns:am3d="http://schemas.microsoft.com/office/drawing/2017/model3d" xmlns:o="urn:schemas-microsoft-com:office:office" xmlns:r="http://schemas.openxmlformats.org/officeDocument/2006/relationships" xmlns:m="http://schemas.openxmlformats.org/officeDocument/2006/math" xmlns:v="urn:schemas-microsoft-com:vml" xmlns:wp14="http://schemas.microsoft.com/office/word/2010/wordprocessingDrawing" xmlns:wp="http://schemas.openxmlformats.org/drawingml/2006/wordprocessingDrawing" xmlns:w10="urn:schemas-microsoft-com:office:word" xmlns:w="http://schemas.openxmlformats.org/wordprocessingml/2006/main" xmlns:w14="http://schemas.microsoft.com/office/word/2010/wordml" xmlns:w15="http://schemas.microsoft.com/office/word/2012/wordml" xmlns:w16cex="http://schemas.microsoft.com/office/word/2018/wordml/cex" xmlns:w16cid="http://schemas.microsoft.com/office/word/2016/wordml/cid" xmlns:w16="http://schemas.microsoft.com/office/word/2018/wordml" xmlns:w16se="http://schemas.microsoft.com/office/word/2015/wordml/symex" xmlns:wpg="http://schemas.microsoft.com/office/word/2010/wordprocessingGroup" xmlns:wpi="http://schemas.microsoft.com/office/word/2010/wordprocessingInk" xmlns:wne="http://schemas.microsoft.com/office/word/2006/wordml" xmlns:wps="http://schemas.microsoft.com/office/word/2010/wordprocessingShape" mc:Ignorable="w14 w15 w16se w16cid w16 w16cex wp14">
+<w:ftr xmlns:wpc="http://schemas.microsoft.com/office/word/2010/wordprocessingCanvas" xmlns:cx="http://schemas.microsoft.com/office/drawing/2014/chartex" xmlns:cx1="http://schemas.microsoft.com/office/drawing/2015/9/8/chartex" xmlns:cx2="http://schemas.microsoft.com/office/drawing/2015/10/21/chartex" xmlns:cx3="http://schemas.microsoft.com/office/drawing/2016/5/9/chartex" xmlns:cx4="http://schemas.microsoft.com/office/drawing/2016/5/10/chartex" xmlns:cx5="http://schemas.microsoft.com/office/drawing/2016/5/11/chartex" xmlns:cx6="http://schemas.microsoft.com/office/drawing/2016/5/12/chartex" xmlns:cx7="http://schemas.microsoft.com/office/drawing/2016/5/13/chartex" xmlns:cx8="http://schemas.microsoft.com/office/drawing/2016/5/14/chartex" xmlns:mc="http://schemas.openxmlformats.org/markup-compatibility/2006" xmlns:aink="http://schemas.microsoft.com/office/drawing/2016/ink" xmlns:am3d="http://schemas.microsoft.com/office/drawing/2017/model3d" xmlns:o="urn:schemas-microsoft-com:office:office" xmlns:oel="http://schemas.microsoft.com/office/2019/extlst" xmlns:r="http://schemas.openxmlformats.org/officeDocument/2006/relationships" xmlns:m="http://schemas.openxmlformats.org/officeDocument/2006/math" xmlns:v="urn:schemas-microsoft-com:vml" xmlns:wp14="http://schemas.microsoft.com/office/word/2010/wordprocessingDrawing" xmlns:wp="http://schemas.openxmlformats.org/drawingml/2006/wordprocessingDrawing" xmlns:w10="urn:schemas-microsoft-com:office:word" xmlns:w="http://schemas.openxmlformats.org/wordprocessingml/2006/main" xmlns:w14="http://schemas.microsoft.com/office/word/2010/wordml" xmlns:w15="http://schemas.microsoft.com/office/word/2012/wordml" xmlns:w16cex="http://schemas.microsoft.com/office/word/2018/wordml/cex" xmlns:w16cid="http://schemas.microsoft.com/office/word/2016/wordml/cid" xmlns:w16="http://schemas.microsoft.com/office/word/2018/wordml" xmlns:w16sdtdh="http://schemas.microsoft.com/office/word/2020/wordml/sdtdatahash" xmlns:w16se="http://schemas.microsoft.com/office/word/2015/wordml/symex" xmlns:wpg="http://schemas.microsoft.com/office/word/2010/wordprocessingGroup" xmlns:wpi="http://schemas.microsoft.com/office/word/2010/wordprocessingInk" xmlns:wne="http://schemas.microsoft.com/office/word/2006/wordml" xmlns:wps="http://schemas.microsoft.com/office/word/2010/wordprocessingShape" mc:Ignorable="w14 w15 w16se w16cid w16 w16cex w16sdtdh wp14">
   <w:p>
     <w:pPr>
-      <w:pStyle w:val="Pieddepage"/>
+      <w:pStyle w:val="Footer"/>
       <w:ind w:left="720"/>
       <w:jc w:val="center"/>
       <w:rPr>
@@ -6193,7 +6083,7 @@
   </w:p>
   <w:p>
     <w:pPr>
-      <w:pStyle w:val="Pieddepage"/>
+      <w:pStyle w:val="Footer"/>
       <w:rPr>
         <w:lang w:val="en-GB"/>
       </w:rPr>
@@ -6203,7 +6093,7 @@
 </file>
 
 <file path=word/footnotes.xml><?xml version="1.0" encoding="utf-8"?>
-<w:footnotes xmlns:wpc="http://schemas.microsoft.com/office/word/2010/wordprocessingCanvas" xmlns:cx="http://schemas.microsoft.com/office/drawing/2014/chartex" xmlns:cx1="http://schemas.microsoft.com/office/drawing/2015/9/8/chartex" xmlns:cx2="http://schemas.microsoft.com/office/drawing/2015/10/21/chartex" xmlns:cx3="http://schemas.microsoft.com/office/drawing/2016/5/9/chartex" xmlns:cx4="http://schemas.microsoft.com/office/drawing/2016/5/10/chartex" xmlns:cx5="http://schemas.microsoft.com/office/drawing/2016/5/11/chartex" xmlns:cx6="http://schemas.microsoft.com/office/drawing/2016/5/12/chartex" xmlns:cx7="http://schemas.microsoft.com/office/drawing/2016/5/13/chartex" xmlns:cx8="http://schemas.microsoft.com/office/drawing/2016/5/14/chartex" xmlns:mc="http://schemas.openxmlformats.org/markup-compatibility/2006" xmlns:aink="http://schemas.microsoft.com/office/drawing/2016/ink" xmlns:am3d="http://schemas.microsoft.com/office/drawing/2017/model3d" xmlns:o="urn:schemas-microsoft-com:office:office" xmlns:r="http://schemas.openxmlformats.org/officeDocument/2006/relationships" xmlns:m="http://schemas.openxmlformats.org/officeDocument/2006/math" xmlns:v="urn:schemas-microsoft-com:vml" xmlns:wp14="http://schemas.microsoft.com/office/word/2010/wordprocessingDrawing" xmlns:wp="http://schemas.openxmlformats.org/drawingml/2006/wordprocessingDrawing" xmlns:w10="urn:schemas-microsoft-com:office:word" xmlns:w="http://schemas.openxmlformats.org/wordprocessingml/2006/main" xmlns:w14="http://schemas.microsoft.com/office/word/2010/wordml" xmlns:w15="http://schemas.microsoft.com/office/word/2012/wordml" xmlns:w16cex="http://schemas.microsoft.com/office/word/2018/wordml/cex" xmlns:w16cid="http://schemas.microsoft.com/office/word/2016/wordml/cid" xmlns:w16="http://schemas.microsoft.com/office/word/2018/wordml" xmlns:w16se="http://schemas.microsoft.com/office/word/2015/wordml/symex" xmlns:wpg="http://schemas.microsoft.com/office/word/2010/wordprocessingGroup" xmlns:wpi="http://schemas.microsoft.com/office/word/2010/wordprocessingInk" xmlns:wne="http://schemas.microsoft.com/office/word/2006/wordml" xmlns:wps="http://schemas.microsoft.com/office/word/2010/wordprocessingShape" mc:Ignorable="w14 w15 w16se w16cid w16 w16cex wp14">
+<w:footnotes xmlns:wpc="http://schemas.microsoft.com/office/word/2010/wordprocessingCanvas" xmlns:cx="http://schemas.microsoft.com/office/drawing/2014/chartex" xmlns:cx1="http://schemas.microsoft.com/office/drawing/2015/9/8/chartex" xmlns:cx2="http://schemas.microsoft.com/office/drawing/2015/10/21/chartex" xmlns:cx3="http://schemas.microsoft.com/office/drawing/2016/5/9/chartex" xmlns:cx4="http://schemas.microsoft.com/office/drawing/2016/5/10/chartex" xmlns:cx5="http://schemas.microsoft.com/office/drawing/2016/5/11/chartex" xmlns:cx6="http://schemas.microsoft.com/office/drawing/2016/5/12/chartex" xmlns:cx7="http://schemas.microsoft.com/office/drawing/2016/5/13/chartex" xmlns:cx8="http://schemas.microsoft.com/office/drawing/2016/5/14/chartex" xmlns:mc="http://schemas.openxmlformats.org/markup-compatibility/2006" xmlns:aink="http://schemas.microsoft.com/office/drawing/2016/ink" xmlns:am3d="http://schemas.microsoft.com/office/drawing/2017/model3d" xmlns:o="urn:schemas-microsoft-com:office:office" xmlns:oel="http://schemas.microsoft.com/office/2019/extlst" xmlns:r="http://schemas.openxmlformats.org/officeDocument/2006/relationships" xmlns:m="http://schemas.openxmlformats.org/officeDocument/2006/math" xmlns:v="urn:schemas-microsoft-com:vml" xmlns:wp14="http://schemas.microsoft.com/office/word/2010/wordprocessingDrawing" xmlns:wp="http://schemas.openxmlformats.org/drawingml/2006/wordprocessingDrawing" xmlns:w10="urn:schemas-microsoft-com:office:word" xmlns:w="http://schemas.openxmlformats.org/wordprocessingml/2006/main" xmlns:w14="http://schemas.microsoft.com/office/word/2010/wordml" xmlns:w15="http://schemas.microsoft.com/office/word/2012/wordml" xmlns:w16cex="http://schemas.microsoft.com/office/word/2018/wordml/cex" xmlns:w16cid="http://schemas.microsoft.com/office/word/2016/wordml/cid" xmlns:w16="http://schemas.microsoft.com/office/word/2018/wordml" xmlns:w16sdtdh="http://schemas.microsoft.com/office/word/2020/wordml/sdtdatahash" xmlns:w16se="http://schemas.microsoft.com/office/word/2015/wordml/symex" xmlns:wpg="http://schemas.microsoft.com/office/word/2010/wordprocessingGroup" xmlns:wpi="http://schemas.microsoft.com/office/word/2010/wordprocessingInk" xmlns:wne="http://schemas.microsoft.com/office/word/2006/wordml" xmlns:wps="http://schemas.microsoft.com/office/word/2010/wordprocessingShape" mc:Ignorable="w14 w15 w16se w16cid w16 w16cex w16sdtdh wp14">
   <w:footnote w:type="separator" w:id="-1">
     <w:p>
       <w:r>
@@ -6224,7 +6114,7 @@
 </file>
 
 <file path=word/header1.xml><?xml version="1.0" encoding="utf-8"?>
-<w:hdr xmlns:wpc="http://schemas.microsoft.com/office/word/2010/wordprocessingCanvas" xmlns:cx="http://schemas.microsoft.com/office/drawing/2014/chartex" xmlns:cx1="http://schemas.microsoft.com/office/drawing/2015/9/8/chartex" xmlns:cx2="http://schemas.microsoft.com/office/drawing/2015/10/21/chartex" xmlns:cx3="http://schemas.microsoft.com/office/drawing/2016/5/9/chartex" xmlns:cx4="http://schemas.microsoft.com/office/drawing/2016/5/10/chartex" xmlns:cx5="http://schemas.microsoft.com/office/drawing/2016/5/11/chartex" xmlns:cx6="http://schemas.microsoft.com/office/drawing/2016/5/12/chartex" xmlns:cx7="http://schemas.microsoft.com/office/drawing/2016/5/13/chartex" xmlns:cx8="http://schemas.microsoft.com/office/drawing/2016/5/14/chartex" xmlns:mc="http://schemas.openxmlformats.org/markup-compatibility/2006" xmlns:aink="http://schemas.microsoft.com/office/drawing/2016/ink" xmlns:am3d="http://schemas.microsoft.com/office/drawing/2017/model3d" xmlns:o="urn:schemas-microsoft-com:office:office" xmlns:r="http://schemas.openxmlformats.org/officeDocument/2006/relationships" xmlns:m="http://schemas.openxmlformats.org/officeDocument/2006/math" xmlns:v="urn:schemas-microsoft-com:vml" xmlns:wp14="http://schemas.microsoft.com/office/word/2010/wordprocessingDrawing" xmlns:wp="http://schemas.openxmlformats.org/drawingml/2006/wordprocessingDrawing" xmlns:w10="urn:schemas-microsoft-com:office:word" xmlns:w="http://schemas.openxmlformats.org/wordprocessingml/2006/main" xmlns:w14="http://schemas.microsoft.com/office/word/2010/wordml" xmlns:w15="http://schemas.microsoft.com/office/word/2012/wordml" xmlns:w16cex="http://schemas.microsoft.com/office/word/2018/wordml/cex" xmlns:w16cid="http://schemas.microsoft.com/office/word/2016/wordml/cid" xmlns:w16="http://schemas.microsoft.com/office/word/2018/wordml" xmlns:w16se="http://schemas.microsoft.com/office/word/2015/wordml/symex" xmlns:wpg="http://schemas.microsoft.com/office/word/2010/wordprocessingGroup" xmlns:wpi="http://schemas.microsoft.com/office/word/2010/wordprocessingInk" xmlns:wne="http://schemas.microsoft.com/office/word/2006/wordml" xmlns:wps="http://schemas.microsoft.com/office/word/2010/wordprocessingShape" mc:Ignorable="w14 w15 w16se w16cid w16 w16cex wp14">
+<w:hdr xmlns:wpc="http://schemas.microsoft.com/office/word/2010/wordprocessingCanvas" xmlns:cx="http://schemas.microsoft.com/office/drawing/2014/chartex" xmlns:cx1="http://schemas.microsoft.com/office/drawing/2015/9/8/chartex" xmlns:cx2="http://schemas.microsoft.com/office/drawing/2015/10/21/chartex" xmlns:cx3="http://schemas.microsoft.com/office/drawing/2016/5/9/chartex" xmlns:cx4="http://schemas.microsoft.com/office/drawing/2016/5/10/chartex" xmlns:cx5="http://schemas.microsoft.com/office/drawing/2016/5/11/chartex" xmlns:cx6="http://schemas.microsoft.com/office/drawing/2016/5/12/chartex" xmlns:cx7="http://schemas.microsoft.com/office/drawing/2016/5/13/chartex" xmlns:cx8="http://schemas.microsoft.com/office/drawing/2016/5/14/chartex" xmlns:mc="http://schemas.openxmlformats.org/markup-compatibility/2006" xmlns:aink="http://schemas.microsoft.com/office/drawing/2016/ink" xmlns:am3d="http://schemas.microsoft.com/office/drawing/2017/model3d" xmlns:o="urn:schemas-microsoft-com:office:office" xmlns:oel="http://schemas.microsoft.com/office/2019/extlst" xmlns:r="http://schemas.openxmlformats.org/officeDocument/2006/relationships" xmlns:m="http://schemas.openxmlformats.org/officeDocument/2006/math" xmlns:v="urn:schemas-microsoft-com:vml" xmlns:wp14="http://schemas.microsoft.com/office/word/2010/wordprocessingDrawing" xmlns:wp="http://schemas.openxmlformats.org/drawingml/2006/wordprocessingDrawing" xmlns:w10="urn:schemas-microsoft-com:office:word" xmlns:w="http://schemas.openxmlformats.org/wordprocessingml/2006/main" xmlns:w14="http://schemas.microsoft.com/office/word/2010/wordml" xmlns:w15="http://schemas.microsoft.com/office/word/2012/wordml" xmlns:w16cex="http://schemas.microsoft.com/office/word/2018/wordml/cex" xmlns:w16cid="http://schemas.microsoft.com/office/word/2016/wordml/cid" xmlns:w16="http://schemas.microsoft.com/office/word/2018/wordml" xmlns:w16sdtdh="http://schemas.microsoft.com/office/word/2020/wordml/sdtdatahash" xmlns:w16se="http://schemas.microsoft.com/office/word/2015/wordml/symex" xmlns:wpg="http://schemas.microsoft.com/office/word/2010/wordprocessingGroup" xmlns:wpi="http://schemas.microsoft.com/office/word/2010/wordprocessingInk" xmlns:wne="http://schemas.microsoft.com/office/word/2006/wordml" xmlns:wps="http://schemas.microsoft.com/office/word/2010/wordprocessingShape" mc:Ignorable="w14 w15 w16se w16cid w16 w16cex w16sdtdh wp14">
   <w:tbl>
     <w:tblPr>
       <w:tblW w:w="10035" w:type="dxa"/>
@@ -6257,7 +6147,7 @@
         </w:tcPr>
         <w:p>
           <w:pPr>
-            <w:pStyle w:val="En-tte"/>
+            <w:pStyle w:val="Header"/>
           </w:pPr>
         </w:p>
       </w:tc>
@@ -6265,7 +6155,7 @@
   </w:tbl>
   <w:p>
     <w:pPr>
-      <w:pStyle w:val="En-tte"/>
+      <w:pStyle w:val="Header"/>
       <w:rPr>
         <w:rFonts w:ascii="Segoe UI" w:hAnsi="Segoe UI" w:cs="Segoe UI"/>
       </w:rPr>
@@ -6389,7 +6279,7 @@
             </wp:anchor>
           </w:drawing>
         </mc:Choice>
-        <mc:Fallback xmlns:w16sdtdh="http://schemas.microsoft.com/office/word/2020/wordml/sdtdatahash" xmlns:oel="http://schemas.microsoft.com/office/2019/extlst">
+        <mc:Fallback>
           <w:pict>
             <v:shapetype w14:anchorId="1BB404F5" id="_x0000_t202" coordsize="21600,21600" o:spt="202" path="m,l,21600r21600,l21600,xe">
               <v:stroke joinstyle="miter"/>
@@ -6514,7 +6404,7 @@
 </file>
 
 <file path=word/numbering.xml><?xml version="1.0" encoding="utf-8"?>
-<w:numbering xmlns:wpc="http://schemas.microsoft.com/office/word/2010/wordprocessingCanvas" xmlns:cx="http://schemas.microsoft.com/office/drawing/2014/chartex" xmlns:cx1="http://schemas.microsoft.com/office/drawing/2015/9/8/chartex" xmlns:cx2="http://schemas.microsoft.com/office/drawing/2015/10/21/chartex" xmlns:cx3="http://schemas.microsoft.com/office/drawing/2016/5/9/chartex" xmlns:cx4="http://schemas.microsoft.com/office/drawing/2016/5/10/chartex" xmlns:cx5="http://schemas.microsoft.com/office/drawing/2016/5/11/chartex" xmlns:cx6="http://schemas.microsoft.com/office/drawing/2016/5/12/chartex" xmlns:cx7="http://schemas.microsoft.com/office/drawing/2016/5/13/chartex" xmlns:cx8="http://schemas.microsoft.com/office/drawing/2016/5/14/chartex" xmlns:mc="http://schemas.openxmlformats.org/markup-compatibility/2006" xmlns:aink="http://schemas.microsoft.com/office/drawing/2016/ink" xmlns:am3d="http://schemas.microsoft.com/office/drawing/2017/model3d" xmlns:o="urn:schemas-microsoft-com:office:office" xmlns:r="http://schemas.openxmlformats.org/officeDocument/2006/relationships" xmlns:m="http://schemas.openxmlformats.org/officeDocument/2006/math" xmlns:v="urn:schemas-microsoft-com:vml" xmlns:wp14="http://schemas.microsoft.com/office/word/2010/wordprocessingDrawing" xmlns:wp="http://schemas.openxmlformats.org/drawingml/2006/wordprocessingDrawing" xmlns:w10="urn:schemas-microsoft-com:office:word" xmlns:w="http://schemas.openxmlformats.org/wordprocessingml/2006/main" xmlns:w14="http://schemas.microsoft.com/office/word/2010/wordml" xmlns:w15="http://schemas.microsoft.com/office/word/2012/wordml" xmlns:w16cex="http://schemas.microsoft.com/office/word/2018/wordml/cex" xmlns:w16cid="http://schemas.microsoft.com/office/word/2016/wordml/cid" xmlns:w16="http://schemas.microsoft.com/office/word/2018/wordml" xmlns:w16se="http://schemas.microsoft.com/office/word/2015/wordml/symex" xmlns:wpg="http://schemas.microsoft.com/office/word/2010/wordprocessingGroup" xmlns:wpi="http://schemas.microsoft.com/office/word/2010/wordprocessingInk" xmlns:wne="http://schemas.microsoft.com/office/word/2006/wordml" xmlns:wps="http://schemas.microsoft.com/office/word/2010/wordprocessingShape" mc:Ignorable="w14 w15 w16se w16cid w16 w16cex wp14">
+<w:numbering xmlns:wpc="http://schemas.microsoft.com/office/word/2010/wordprocessingCanvas" xmlns:cx="http://schemas.microsoft.com/office/drawing/2014/chartex" xmlns:cx1="http://schemas.microsoft.com/office/drawing/2015/9/8/chartex" xmlns:cx2="http://schemas.microsoft.com/office/drawing/2015/10/21/chartex" xmlns:cx3="http://schemas.microsoft.com/office/drawing/2016/5/9/chartex" xmlns:cx4="http://schemas.microsoft.com/office/drawing/2016/5/10/chartex" xmlns:cx5="http://schemas.microsoft.com/office/drawing/2016/5/11/chartex" xmlns:cx6="http://schemas.microsoft.com/office/drawing/2016/5/12/chartex" xmlns:cx7="http://schemas.microsoft.com/office/drawing/2016/5/13/chartex" xmlns:cx8="http://schemas.microsoft.com/office/drawing/2016/5/14/chartex" xmlns:mc="http://schemas.openxmlformats.org/markup-compatibility/2006" xmlns:aink="http://schemas.microsoft.com/office/drawing/2016/ink" xmlns:am3d="http://schemas.microsoft.com/office/drawing/2017/model3d" xmlns:o="urn:schemas-microsoft-com:office:office" xmlns:oel="http://schemas.microsoft.com/office/2019/extlst" xmlns:r="http://schemas.openxmlformats.org/officeDocument/2006/relationships" xmlns:m="http://schemas.openxmlformats.org/officeDocument/2006/math" xmlns:v="urn:schemas-microsoft-com:vml" xmlns:wp14="http://schemas.microsoft.com/office/word/2010/wordprocessingDrawing" xmlns:wp="http://schemas.openxmlformats.org/drawingml/2006/wordprocessingDrawing" xmlns:w10="urn:schemas-microsoft-com:office:word" xmlns:w="http://schemas.openxmlformats.org/wordprocessingml/2006/main" xmlns:w14="http://schemas.microsoft.com/office/word/2010/wordml" xmlns:w15="http://schemas.microsoft.com/office/word/2012/wordml" xmlns:w16cex="http://schemas.microsoft.com/office/word/2018/wordml/cex" xmlns:w16cid="http://schemas.microsoft.com/office/word/2016/wordml/cid" xmlns:w16="http://schemas.microsoft.com/office/word/2018/wordml" xmlns:w16sdtdh="http://schemas.microsoft.com/office/word/2020/wordml/sdtdatahash" xmlns:w16se="http://schemas.microsoft.com/office/word/2015/wordml/symex" xmlns:wpg="http://schemas.microsoft.com/office/word/2010/wordprocessingGroup" xmlns:wpi="http://schemas.microsoft.com/office/word/2010/wordprocessingInk" xmlns:wne="http://schemas.microsoft.com/office/word/2006/wordml" xmlns:wps="http://schemas.microsoft.com/office/word/2010/wordprocessingShape" mc:Ignorable="w14 w15 w16se w16cid w16 w16cex w16sdtdh wp14">
   <w:abstractNum w:abstractNumId="0" w15:restartNumberingAfterBreak="0">
     <w:nsid w:val="0C7E787B"/>
     <w:multiLevelType w:val="hybridMultilevel"/>
@@ -8568,7 +8458,7 @@
     <w:lvl w:ilvl="0" w:tplc="614AE4D8">
       <w:start w:val="1"/>
       <w:numFmt w:val="lowerLetter"/>
-      <w:pStyle w:val="Titre2"/>
+      <w:pStyle w:val="Heading2"/>
       <w:lvlText w:val="%1)"/>
       <w:lvlJc w:val="left"/>
       <w:pPr>
@@ -9426,7 +9316,7 @@
     <w:lvl w:ilvl="0" w:tplc="220C7514">
       <w:start w:val="1"/>
       <w:numFmt w:val="upperRoman"/>
-      <w:pStyle w:val="Titre1"/>
+      <w:pStyle w:val="Heading1"/>
       <w:lvlText w:val="%1."/>
       <w:lvlJc w:val="right"/>
       <w:pPr>
@@ -9506,95 +9396,95 @@
       </w:pPr>
     </w:lvl>
   </w:abstractNum>
-  <w:num w:numId="1">
+  <w:num w:numId="1" w16cid:durableId="537351130">
     <w:abstractNumId w:val="27"/>
   </w:num>
-  <w:num w:numId="2">
+  <w:num w:numId="2" w16cid:durableId="2102725116">
     <w:abstractNumId w:val="19"/>
   </w:num>
-  <w:num w:numId="3">
+  <w:num w:numId="3" w16cid:durableId="657613422">
     <w:abstractNumId w:val="7"/>
   </w:num>
-  <w:num w:numId="4">
+  <w:num w:numId="4" w16cid:durableId="1542398977">
     <w:abstractNumId w:val="15"/>
   </w:num>
-  <w:num w:numId="5">
+  <w:num w:numId="5" w16cid:durableId="2054307661">
     <w:abstractNumId w:val="2"/>
   </w:num>
-  <w:num w:numId="6">
+  <w:num w:numId="6" w16cid:durableId="2021420406">
     <w:abstractNumId w:val="3"/>
   </w:num>
-  <w:num w:numId="7">
+  <w:num w:numId="7" w16cid:durableId="1690521132">
     <w:abstractNumId w:val="12"/>
   </w:num>
-  <w:num w:numId="8">
+  <w:num w:numId="8" w16cid:durableId="826022188">
     <w:abstractNumId w:val="21"/>
   </w:num>
-  <w:num w:numId="9">
+  <w:num w:numId="9" w16cid:durableId="1143691885">
     <w:abstractNumId w:val="9"/>
   </w:num>
-  <w:num w:numId="10">
+  <w:num w:numId="10" w16cid:durableId="668485727">
     <w:abstractNumId w:val="22"/>
   </w:num>
-  <w:num w:numId="11">
+  <w:num w:numId="11" w16cid:durableId="2112046284">
     <w:abstractNumId w:val="14"/>
   </w:num>
-  <w:num w:numId="12">
+  <w:num w:numId="12" w16cid:durableId="2129354703">
     <w:abstractNumId w:val="4"/>
   </w:num>
-  <w:num w:numId="13">
+  <w:num w:numId="13" w16cid:durableId="1438063135">
     <w:abstractNumId w:val="25"/>
   </w:num>
-  <w:num w:numId="14">
+  <w:num w:numId="14" w16cid:durableId="1838567314">
     <w:abstractNumId w:val="17"/>
   </w:num>
-  <w:num w:numId="15">
+  <w:num w:numId="15" w16cid:durableId="1569681775">
     <w:abstractNumId w:val="0"/>
   </w:num>
-  <w:num w:numId="16">
+  <w:num w:numId="16" w16cid:durableId="253781354">
     <w:abstractNumId w:val="8"/>
   </w:num>
-  <w:num w:numId="17">
+  <w:num w:numId="17" w16cid:durableId="285550834">
     <w:abstractNumId w:val="20"/>
   </w:num>
-  <w:num w:numId="18">
+  <w:num w:numId="18" w16cid:durableId="1701397894">
     <w:abstractNumId w:val="24"/>
   </w:num>
-  <w:num w:numId="19">
+  <w:num w:numId="19" w16cid:durableId="433937643">
     <w:abstractNumId w:val="11"/>
   </w:num>
-  <w:num w:numId="20">
+  <w:num w:numId="20" w16cid:durableId="1988701944">
     <w:abstractNumId w:val="26"/>
   </w:num>
-  <w:num w:numId="21">
+  <w:num w:numId="21" w16cid:durableId="60952421">
     <w:abstractNumId w:val="23"/>
   </w:num>
-  <w:num w:numId="22">
+  <w:num w:numId="22" w16cid:durableId="1547572030">
     <w:abstractNumId w:val="16"/>
   </w:num>
-  <w:num w:numId="23">
+  <w:num w:numId="23" w16cid:durableId="2094817577">
     <w:abstractNumId w:val="5"/>
   </w:num>
-  <w:num w:numId="24">
+  <w:num w:numId="24" w16cid:durableId="1099064932">
     <w:abstractNumId w:val="1"/>
   </w:num>
-  <w:num w:numId="25">
+  <w:num w:numId="25" w16cid:durableId="1868827981">
     <w:abstractNumId w:val="10"/>
   </w:num>
-  <w:num w:numId="26">
+  <w:num w:numId="26" w16cid:durableId="529799191">
     <w:abstractNumId w:val="13"/>
   </w:num>
-  <w:num w:numId="27">
+  <w:num w:numId="27" w16cid:durableId="1800371207">
     <w:abstractNumId w:val="6"/>
   </w:num>
-  <w:num w:numId="28">
+  <w:num w:numId="28" w16cid:durableId="212619443">
     <w:abstractNumId w:val="18"/>
   </w:num>
 </w:numbering>
 </file>
 
 <file path=word/styles.xml><?xml version="1.0" encoding="utf-8"?>
-<w:styles xmlns:mc="http://schemas.openxmlformats.org/markup-compatibility/2006" xmlns:r="http://schemas.openxmlformats.org/officeDocument/2006/relationships" xmlns:w="http://schemas.openxmlformats.org/wordprocessingml/2006/main" xmlns:w14="http://schemas.microsoft.com/office/word/2010/wordml" xmlns:w15="http://schemas.microsoft.com/office/word/2012/wordml" xmlns:w16cex="http://schemas.microsoft.com/office/word/2018/wordml/cex" xmlns:w16cid="http://schemas.microsoft.com/office/word/2016/wordml/cid" xmlns:w16="http://schemas.microsoft.com/office/word/2018/wordml" xmlns:w16se="http://schemas.microsoft.com/office/word/2015/wordml/symex" mc:Ignorable="w14 w15 w16se w16cid w16 w16cex">
+<w:styles xmlns:mc="http://schemas.openxmlformats.org/markup-compatibility/2006" xmlns:r="http://schemas.openxmlformats.org/officeDocument/2006/relationships" xmlns:w="http://schemas.openxmlformats.org/wordprocessingml/2006/main" xmlns:w14="http://schemas.microsoft.com/office/word/2010/wordml" xmlns:w15="http://schemas.microsoft.com/office/word/2012/wordml" xmlns:w16cex="http://schemas.microsoft.com/office/word/2018/wordml/cex" xmlns:w16cid="http://schemas.microsoft.com/office/word/2016/wordml/cid" xmlns:w16="http://schemas.microsoft.com/office/word/2018/wordml" xmlns:w16sdtdh="http://schemas.microsoft.com/office/word/2020/wordml/sdtdatahash" xmlns:w16se="http://schemas.microsoft.com/office/word/2015/wordml/symex" mc:Ignorable="w14 w15 w16se w16cid w16 w16cex w16sdtdh">
   <w:docDefaults>
     <w:rPrDefault>
       <w:rPr>
@@ -10002,10 +9892,10 @@
       <w:szCs w:val="22"/>
     </w:rPr>
   </w:style>
-  <w:style w:type="paragraph" w:styleId="Titre1">
+  <w:style w:type="paragraph" w:styleId="Heading1">
     <w:name w:val="heading 1"/>
     <w:basedOn w:val="Normal"/>
-    <w:link w:val="Titre1Car"/>
+    <w:link w:val="Heading1Char"/>
     <w:uiPriority w:val="4"/>
     <w:qFormat/>
     <w:rsid w:val="001F48D9"/>
@@ -10027,11 +9917,11 @@
       <w:u w:val="single"/>
     </w:rPr>
   </w:style>
-  <w:style w:type="paragraph" w:styleId="Titre2">
+  <w:style w:type="paragraph" w:styleId="Heading2">
     <w:name w:val="heading 2"/>
     <w:basedOn w:val="Normal"/>
     <w:next w:val="Normal"/>
-    <w:link w:val="Titre2Car"/>
+    <w:link w:val="Heading2Char"/>
     <w:uiPriority w:val="4"/>
     <w:qFormat/>
     <w:rsid w:val="00647930"/>
@@ -10052,13 +9942,13 @@
       <w:u w:val="single"/>
     </w:rPr>
   </w:style>
-  <w:style w:type="character" w:default="1" w:styleId="Policepardfaut">
+  <w:style w:type="character" w:default="1" w:styleId="DefaultParagraphFont">
     <w:name w:val="Default Paragraph Font"/>
     <w:uiPriority w:val="1"/>
     <w:semiHidden/>
     <w:unhideWhenUsed/>
   </w:style>
-  <w:style w:type="table" w:default="1" w:styleId="TableauNormal">
+  <w:style w:type="table" w:default="1" w:styleId="TableNormal">
     <w:name w:val="Normal Table"/>
     <w:uiPriority w:val="99"/>
     <w:semiHidden/>
@@ -10073,16 +9963,16 @@
       </w:tblCellMar>
     </w:tblPr>
   </w:style>
-  <w:style w:type="numbering" w:default="1" w:styleId="Aucuneliste">
+  <w:style w:type="numbering" w:default="1" w:styleId="NoList">
     <w:name w:val="No List"/>
     <w:uiPriority w:val="99"/>
     <w:semiHidden/>
     <w:unhideWhenUsed/>
   </w:style>
-  <w:style w:type="paragraph" w:styleId="Textedebulles">
+  <w:style w:type="paragraph" w:styleId="BalloonText">
     <w:name w:val="Balloon Text"/>
     <w:basedOn w:val="Normal"/>
-    <w:link w:val="TextedebullesCar"/>
+    <w:link w:val="BalloonTextChar"/>
     <w:uiPriority w:val="99"/>
     <w:semiHidden/>
     <w:unhideWhenUsed/>
@@ -10092,10 +9982,10 @@
       <w:szCs w:val="16"/>
     </w:rPr>
   </w:style>
-  <w:style w:type="character" w:customStyle="1" w:styleId="TextedebullesCar">
-    <w:name w:val="Texte de bulles Car"/>
-    <w:basedOn w:val="Policepardfaut"/>
-    <w:link w:val="Textedebulles"/>
+  <w:style w:type="character" w:customStyle="1" w:styleId="BalloonTextChar">
+    <w:name w:val="Balloon Text Char"/>
+    <w:basedOn w:val="DefaultParagraphFont"/>
+    <w:link w:val="BalloonText"/>
     <w:uiPriority w:val="99"/>
     <w:semiHidden/>
     <w:rPr>
@@ -10104,10 +9994,10 @@
       <w:szCs w:val="16"/>
     </w:rPr>
   </w:style>
-  <w:style w:type="paragraph" w:styleId="Titre">
+  <w:style w:type="paragraph" w:styleId="Title">
     <w:name w:val="Title"/>
     <w:basedOn w:val="Normal"/>
-    <w:link w:val="TitreCar"/>
+    <w:link w:val="TitleChar"/>
     <w:uiPriority w:val="1"/>
     <w:qFormat/>
     <w:rsid w:val="00D21C22"/>
@@ -10123,10 +10013,10 @@
       <w:szCs w:val="52"/>
     </w:rPr>
   </w:style>
-  <w:style w:type="character" w:customStyle="1" w:styleId="TitreCar">
-    <w:name w:val="Titre Car"/>
-    <w:basedOn w:val="Policepardfaut"/>
-    <w:link w:val="Titre"/>
+  <w:style w:type="character" w:customStyle="1" w:styleId="TitleChar">
+    <w:name w:val="Title Char"/>
+    <w:basedOn w:val="DefaultParagraphFont"/>
+    <w:link w:val="Title"/>
     <w:uiPriority w:val="1"/>
     <w:rsid w:val="00D21C22"/>
     <w:rPr>
@@ -10138,10 +10028,10 @@
       <w:szCs w:val="52"/>
     </w:rPr>
   </w:style>
-  <w:style w:type="paragraph" w:styleId="Sous-titre">
+  <w:style w:type="paragraph" w:styleId="Subtitle">
     <w:name w:val="Subtitle"/>
     <w:basedOn w:val="Normal"/>
-    <w:link w:val="Sous-titreCar"/>
+    <w:link w:val="SubtitleChar"/>
     <w:uiPriority w:val="2"/>
     <w:qFormat/>
     <w:rsid w:val="00484BB0"/>
@@ -10154,10 +10044,10 @@
       <w:sz w:val="32"/>
     </w:rPr>
   </w:style>
-  <w:style w:type="character" w:customStyle="1" w:styleId="Sous-titreCar">
-    <w:name w:val="Sous-titre Car"/>
-    <w:basedOn w:val="Policepardfaut"/>
-    <w:link w:val="Sous-titre"/>
+  <w:style w:type="character" w:customStyle="1" w:styleId="SubtitleChar">
+    <w:name w:val="Subtitle Char"/>
+    <w:basedOn w:val="DefaultParagraphFont"/>
+    <w:link w:val="Subtitle"/>
     <w:uiPriority w:val="2"/>
     <w:rsid w:val="00484BB0"/>
     <w:rPr>
@@ -10169,10 +10059,10 @@
       <w:szCs w:val="22"/>
     </w:rPr>
   </w:style>
-  <w:style w:type="character" w:customStyle="1" w:styleId="Titre1Car">
-    <w:name w:val="Titre 1 Car"/>
-    <w:basedOn w:val="Policepardfaut"/>
-    <w:link w:val="Titre1"/>
+  <w:style w:type="character" w:customStyle="1" w:styleId="Heading1Char">
+    <w:name w:val="Heading 1 Char"/>
+    <w:basedOn w:val="DefaultParagraphFont"/>
+    <w:link w:val="Heading1"/>
     <w:uiPriority w:val="4"/>
     <w:rsid w:val="001F48D9"/>
     <w:rPr>
@@ -10185,33 +10075,33 @@
       <w:u w:val="single"/>
     </w:rPr>
   </w:style>
-  <w:style w:type="paragraph" w:styleId="En-tte">
+  <w:style w:type="paragraph" w:styleId="Header">
     <w:name w:val="header"/>
     <w:basedOn w:val="Normal"/>
-    <w:link w:val="En-tteCar"/>
+    <w:link w:val="HeaderChar"/>
     <w:uiPriority w:val="8"/>
     <w:unhideWhenUsed/>
     <w:rsid w:val="005037F0"/>
   </w:style>
-  <w:style w:type="character" w:customStyle="1" w:styleId="En-tteCar">
-    <w:name w:val="En-tête Car"/>
-    <w:basedOn w:val="Policepardfaut"/>
-    <w:link w:val="En-tte"/>
+  <w:style w:type="character" w:customStyle="1" w:styleId="HeaderChar">
+    <w:name w:val="Header Char"/>
+    <w:basedOn w:val="DefaultParagraphFont"/>
+    <w:link w:val="Header"/>
     <w:uiPriority w:val="8"/>
     <w:rsid w:val="0093335D"/>
   </w:style>
-  <w:style w:type="paragraph" w:styleId="Pieddepage">
+  <w:style w:type="paragraph" w:styleId="Footer">
     <w:name w:val="footer"/>
     <w:basedOn w:val="Normal"/>
-    <w:link w:val="PieddepageCar"/>
+    <w:link w:val="FooterChar"/>
     <w:uiPriority w:val="99"/>
     <w:unhideWhenUsed/>
     <w:rsid w:val="005037F0"/>
   </w:style>
-  <w:style w:type="character" w:customStyle="1" w:styleId="PieddepageCar">
-    <w:name w:val="Pied de page Car"/>
-    <w:basedOn w:val="Policepardfaut"/>
-    <w:link w:val="Pieddepage"/>
+  <w:style w:type="character" w:customStyle="1" w:styleId="FooterChar">
+    <w:name w:val="Footer Char"/>
+    <w:basedOn w:val="DefaultParagraphFont"/>
+    <w:link w:val="Footer"/>
     <w:uiPriority w:val="99"/>
     <w:rsid w:val="005037F0"/>
     <w:rPr>
@@ -10232,10 +10122,10 @@
       <w:color w:val="082A75" w:themeColor="text2"/>
     </w:rPr>
   </w:style>
-  <w:style w:type="character" w:customStyle="1" w:styleId="Titre2Car">
-    <w:name w:val="Titre 2 Car"/>
-    <w:basedOn w:val="Policepardfaut"/>
-    <w:link w:val="Titre2"/>
+  <w:style w:type="character" w:customStyle="1" w:styleId="Heading2Char">
+    <w:name w:val="Heading 2 Char"/>
+    <w:basedOn w:val="DefaultParagraphFont"/>
+    <w:link w:val="Heading2"/>
     <w:uiPriority w:val="4"/>
     <w:rsid w:val="00647930"/>
     <w:rPr>
@@ -10247,9 +10137,9 @@
       <w:u w:val="single"/>
     </w:rPr>
   </w:style>
-  <w:style w:type="table" w:styleId="Grilledutableau">
+  <w:style w:type="table" w:styleId="TableGrid">
     <w:name w:val="Table Grid"/>
-    <w:basedOn w:val="TableauNormal"/>
+    <w:basedOn w:val="TableNormal"/>
     <w:uiPriority w:val="1"/>
     <w:rsid w:val="00FF16B4"/>
     <w:pPr>
@@ -10266,9 +10156,9 @@
       </w:tblBorders>
     </w:tblPr>
   </w:style>
-  <w:style w:type="character" w:styleId="Textedelespacerserv">
+  <w:style w:type="character" w:styleId="PlaceholderText">
     <w:name w:val="Placeholder Text"/>
-    <w:basedOn w:val="Policepardfaut"/>
+    <w:basedOn w:val="DefaultParagraphFont"/>
     <w:uiPriority w:val="99"/>
     <w:unhideWhenUsed/>
     <w:rsid w:val="00D86945"/>
@@ -10295,7 +10185,7 @@
   </w:style>
   <w:style w:type="character" w:customStyle="1" w:styleId="Caractredecontenu">
     <w:name w:val="Caractère de contenu"/>
-    <w:basedOn w:val="Policepardfaut"/>
+    <w:basedOn w:val="DefaultParagraphFont"/>
     <w:link w:val="Contenu"/>
     <w:rsid w:val="00DF027C"/>
     <w:rPr>
@@ -10307,7 +10197,7 @@
   </w:style>
   <w:style w:type="character" w:customStyle="1" w:styleId="Caractredetextedemiseenvidence">
     <w:name w:val="Caractère de texte de mise en évidence"/>
-    <w:basedOn w:val="Policepardfaut"/>
+    <w:basedOn w:val="DefaultParagraphFont"/>
     <w:link w:val="Textedemiseenvidence"/>
     <w:rsid w:val="00DF027C"/>
     <w:rPr>
@@ -10318,9 +10208,9 @@
       <w:szCs w:val="22"/>
     </w:rPr>
   </w:style>
-  <w:style w:type="character" w:styleId="Lienhypertexte">
+  <w:style w:type="character" w:styleId="Hyperlink">
     <w:name w:val="Hyperlink"/>
-    <w:basedOn w:val="Policepardfaut"/>
+    <w:basedOn w:val="DefaultParagraphFont"/>
     <w:uiPriority w:val="99"/>
     <w:unhideWhenUsed/>
     <w:rsid w:val="000C7DFD"/>
@@ -10331,7 +10221,7 @@
   </w:style>
   <w:style w:type="character" w:customStyle="1" w:styleId="UnresolvedMention1">
     <w:name w:val="Unresolved Mention1"/>
-    <w:basedOn w:val="Policepardfaut"/>
+    <w:basedOn w:val="DefaultParagraphFont"/>
     <w:uiPriority w:val="99"/>
     <w:semiHidden/>
     <w:unhideWhenUsed/>
@@ -10371,7 +10261,7 @@
   </w:style>
   <w:style w:type="character" w:customStyle="1" w:styleId="emphase1Car">
     <w:name w:val="emphase 1 Car"/>
-    <w:basedOn w:val="Policepardfaut"/>
+    <w:basedOn w:val="DefaultParagraphFont"/>
     <w:link w:val="emphase1"/>
     <w:rsid w:val="00641C89"/>
     <w:rPr>
@@ -10400,7 +10290,7 @@
   </w:style>
   <w:style w:type="character" w:customStyle="1" w:styleId="listepuces1Car">
     <w:name w:val="liste à puces 1 Car"/>
-    <w:basedOn w:val="Policepardfaut"/>
+    <w:basedOn w:val="DefaultParagraphFont"/>
     <w:link w:val="listepuces1"/>
     <w:rsid w:val="00CB7AC8"/>
     <w:rPr>
@@ -10412,7 +10302,7 @@
   </w:style>
   <w:style w:type="character" w:customStyle="1" w:styleId="emphase2Car">
     <w:name w:val="emphase 2 Car"/>
-    <w:basedOn w:val="Policepardfaut"/>
+    <w:basedOn w:val="DefaultParagraphFont"/>
     <w:link w:val="emphase2"/>
     <w:rsid w:val="007B7153"/>
     <w:rPr>
@@ -10424,7 +10314,7 @@
       <w:szCs w:val="22"/>
     </w:rPr>
   </w:style>
-  <w:style w:type="paragraph" w:styleId="Paragraphedeliste">
+  <w:style w:type="paragraph" w:styleId="ListParagraph">
     <w:name w:val="List Paragraph"/>
     <w:basedOn w:val="Normal"/>
     <w:uiPriority w:val="34"/>
@@ -10436,9 +10326,9 @@
       <w:contextualSpacing/>
     </w:pPr>
   </w:style>
-  <w:style w:type="paragraph" w:styleId="En-ttedetabledesmatires">
+  <w:style w:type="paragraph" w:styleId="TOCHeading">
     <w:name w:val="TOC Heading"/>
-    <w:basedOn w:val="Titre1"/>
+    <w:basedOn w:val="Heading1"/>
     <w:next w:val="Normal"/>
     <w:uiPriority w:val="39"/>
     <w:unhideWhenUsed/>
@@ -10461,7 +10351,7 @@
       <w:lang w:val="en-US"/>
     </w:rPr>
   </w:style>
-  <w:style w:type="paragraph" w:styleId="TM2">
+  <w:style w:type="paragraph" w:styleId="TOC2">
     <w:name w:val="toc 2"/>
     <w:basedOn w:val="Normal"/>
     <w:next w:val="Normal"/>
@@ -10488,7 +10378,7 @@
       <w:lang w:val="en-GB"/>
     </w:rPr>
   </w:style>
-  <w:style w:type="paragraph" w:styleId="TM1">
+  <w:style w:type="paragraph" w:styleId="TOC1">
     <w:name w:val="toc 1"/>
     <w:basedOn w:val="Normal"/>
     <w:next w:val="Normal"/>
@@ -10506,7 +10396,7 @@
       <w:lang w:val="en-US"/>
     </w:rPr>
   </w:style>
-  <w:style w:type="paragraph" w:styleId="TM3">
+  <w:style w:type="paragraph" w:styleId="TOC3">
     <w:name w:val="toc 3"/>
     <w:basedOn w:val="Normal"/>
     <w:next w:val="Normal"/>
@@ -10531,7 +10421,308 @@
 <file path=word/charts/chart1.xml><?xml version="1.0" encoding="utf-8"?>
 <c:chartSpace xmlns:c="http://schemas.openxmlformats.org/drawingml/2006/chart" xmlns:a="http://schemas.openxmlformats.org/drawingml/2006/main" xmlns:r="http://schemas.openxmlformats.org/officeDocument/2006/relationships" xmlns:c16r2="http://schemas.microsoft.com/office/drawing/2015/06/chart">
   <c:date1904 val="0"/>
-  <c:lang val="fr-FR"/>
+  <c:lang val="en-US"/>
+  <c:roundedCorners val="0"/>
+  <mc:AlternateContent xmlns:mc="http://schemas.openxmlformats.org/markup-compatibility/2006">
+    <mc:Choice xmlns:c14="http://schemas.microsoft.com/office/drawing/2007/8/2/chart" Requires="c14">
+      <c14:style val="102"/>
+    </mc:Choice>
+    <mc:Fallback>
+      <c:style val="2"/>
+    </mc:Fallback>
+  </mc:AlternateContent>
+  <c:chart>
+    <c:autoTitleDeleted val="1"/>
+    <c:plotArea>
+      <c:layout/>
+      <c:pieChart>
+        <c:varyColors val="1"/>
+        <c:ser>
+          <c:idx val="0"/>
+          <c:order val="0"/>
+          <c:tx>
+            <c:v>Coût</c:v>
+          </c:tx>
+          <c:dPt>
+            <c:idx val="0"/>
+            <c:bubble3D val="0"/>
+            <c:spPr>
+              <a:gradFill rotWithShape="1">
+                <a:gsLst>
+                  <a:gs pos="0">
+                    <a:schemeClr val="accent1">
+                      <a:tint val="65000"/>
+                      <a:shade val="100000"/>
+                      <a:satMod val="133000"/>
+                    </a:schemeClr>
+                  </a:gs>
+                  <a:gs pos="15000">
+                    <a:schemeClr val="accent1">
+                      <a:tint val="50000"/>
+                      <a:shade val="100000"/>
+                      <a:satMod val="140000"/>
+                    </a:schemeClr>
+                  </a:gs>
+                  <a:gs pos="100000">
+                    <a:schemeClr val="accent1">
+                      <a:tint val="10000"/>
+                      <a:shade val="100000"/>
+                      <a:satMod val="135000"/>
+                    </a:schemeClr>
+                  </a:gs>
+                </a:gsLst>
+                <a:lin ang="16200000" scaled="1"/>
+              </a:gradFill>
+              <a:ln w="9525" cap="flat" cmpd="sng" algn="ctr">
+                <a:solidFill>
+                  <a:schemeClr val="accent1">
+                    <a:shade val="95000"/>
+                  </a:schemeClr>
+                </a:solidFill>
+                <a:round/>
+              </a:ln>
+              <a:effectLst>
+                <a:outerShdw blurRad="50800" dist="25400" dir="5400000">
+                  <a:srgbClr val="000000">
+                    <a:alpha val="43137"/>
+                  </a:srgbClr>
+                </a:outerShdw>
+              </a:effectLst>
+            </c:spPr>
+            <c:extLst>
+              <c:ext xmlns:c16="http://schemas.microsoft.com/office/drawing/2014/chart" uri="{C3380CC4-5D6E-409C-BE32-E72D297353CC}">
+                <c16:uniqueId val="{00000001-C2AB-430F-9777-D156E9DD9A4F}"/>
+              </c:ext>
+            </c:extLst>
+          </c:dPt>
+          <c:dPt>
+            <c:idx val="1"/>
+            <c:bubble3D val="0"/>
+            <c:spPr>
+              <a:gradFill rotWithShape="1">
+                <a:gsLst>
+                  <a:gs pos="0">
+                    <a:schemeClr val="accent2">
+                      <a:tint val="65000"/>
+                      <a:shade val="100000"/>
+                      <a:satMod val="133000"/>
+                    </a:schemeClr>
+                  </a:gs>
+                  <a:gs pos="15000">
+                    <a:schemeClr val="accent2">
+                      <a:tint val="50000"/>
+                      <a:shade val="100000"/>
+                      <a:satMod val="140000"/>
+                    </a:schemeClr>
+                  </a:gs>
+                  <a:gs pos="100000">
+                    <a:schemeClr val="accent2">
+                      <a:tint val="10000"/>
+                      <a:shade val="100000"/>
+                      <a:satMod val="135000"/>
+                    </a:schemeClr>
+                  </a:gs>
+                </a:gsLst>
+                <a:lin ang="16200000" scaled="1"/>
+              </a:gradFill>
+              <a:ln w="9525" cap="flat" cmpd="sng" algn="ctr">
+                <a:solidFill>
+                  <a:schemeClr val="accent2">
+                    <a:shade val="95000"/>
+                  </a:schemeClr>
+                </a:solidFill>
+                <a:round/>
+              </a:ln>
+              <a:effectLst>
+                <a:outerShdw blurRad="50800" dist="25400" dir="5400000">
+                  <a:srgbClr val="000000">
+                    <a:alpha val="43137"/>
+                  </a:srgbClr>
+                </a:outerShdw>
+              </a:effectLst>
+            </c:spPr>
+            <c:extLst>
+              <c:ext xmlns:c16="http://schemas.microsoft.com/office/drawing/2014/chart" uri="{C3380CC4-5D6E-409C-BE32-E72D297353CC}">
+                <c16:uniqueId val="{00000003-C2AB-430F-9777-D156E9DD9A4F}"/>
+              </c:ext>
+            </c:extLst>
+          </c:dPt>
+          <c:dLbls>
+            <c:spPr>
+              <a:noFill/>
+              <a:ln>
+                <a:noFill/>
+              </a:ln>
+              <a:effectLst/>
+            </c:spPr>
+            <c:txPr>
+              <a:bodyPr rot="0" spcFirstLastPara="1" vertOverflow="ellipsis" vert="horz" wrap="square" anchor="ctr" anchorCtr="1"/>
+              <a:lstStyle/>
+              <a:p>
+                <a:pPr>
+                  <a:defRPr sz="1050" b="1" i="0" u="none" strike="noStrike" kern="1200" baseline="0">
+                    <a:solidFill>
+                      <a:schemeClr val="tx1">
+                        <a:lumMod val="65000"/>
+                        <a:lumOff val="35000"/>
+                      </a:schemeClr>
+                    </a:solidFill>
+                    <a:latin typeface="Segoe UI" panose="020B0502040204020203" pitchFamily="34" charset="0"/>
+                    <a:ea typeface="+mn-ea"/>
+                    <a:cs typeface="Segoe UI" panose="020B0502040204020203" pitchFamily="34" charset="0"/>
+                  </a:defRPr>
+                </a:pPr>
+                <a:endParaRPr lang="en-CM"/>
+              </a:p>
+            </c:txPr>
+            <c:dLblPos val="inEnd"/>
+            <c:showLegendKey val="0"/>
+            <c:showVal val="1"/>
+            <c:showCatName val="0"/>
+            <c:showSerName val="0"/>
+            <c:showPercent val="0"/>
+            <c:showBubbleSize val="0"/>
+            <c:showLeaderLines val="1"/>
+            <c:leaderLines>
+              <c:spPr>
+                <a:ln w="9525">
+                  <a:solidFill>
+                    <a:schemeClr val="tx1">
+                      <a:lumMod val="35000"/>
+                      <a:lumOff val="65000"/>
+                    </a:schemeClr>
+                  </a:solidFill>
+                </a:ln>
+                <a:effectLst/>
+              </c:spPr>
+            </c:leaderLines>
+            <c:extLst>
+              <c:ext xmlns:c15="http://schemas.microsoft.com/office/drawing/2012/chart" uri="{CE6537A1-D6FC-4f65-9D91-7224C49458BB}"/>
+            </c:extLst>
+          </c:dLbls>
+          <c:cat>
+            <c:strLit>
+              <c:ptCount val="2"/>
+              <c:pt idx="0">
+                <c:v>Type: Travail</c:v>
+              </c:pt>
+              <c:pt idx="1">
+                <c:v>Type: Coût</c:v>
+              </c:pt>
+            </c:strLit>
+          </c:cat>
+          <c:val>
+            <c:numLit>
+              <c:formatCode>General</c:formatCode>
+              <c:ptCount val="2"/>
+              <c:pt idx="0">
+                <c:v>462000</c:v>
+              </c:pt>
+              <c:pt idx="1">
+                <c:v>0</c:v>
+              </c:pt>
+            </c:numLit>
+          </c:val>
+          <c:extLst>
+            <c:ext xmlns:c16="http://schemas.microsoft.com/office/drawing/2014/chart" uri="{C3380CC4-5D6E-409C-BE32-E72D297353CC}">
+              <c16:uniqueId val="{00000004-C2AB-430F-9777-D156E9DD9A4F}"/>
+            </c:ext>
+          </c:extLst>
+        </c:ser>
+        <c:dLbls>
+          <c:dLblPos val="inEnd"/>
+          <c:showLegendKey val="0"/>
+          <c:showVal val="1"/>
+          <c:showCatName val="0"/>
+          <c:showSerName val="0"/>
+          <c:showPercent val="0"/>
+          <c:showBubbleSize val="0"/>
+          <c:showLeaderLines val="1"/>
+        </c:dLbls>
+        <c:firstSliceAng val="0"/>
+      </c:pieChart>
+      <c:spPr>
+        <a:noFill/>
+        <a:ln>
+          <a:noFill/>
+        </a:ln>
+        <a:effectLst/>
+      </c:spPr>
+      <c:extLst/>
+    </c:plotArea>
+    <c:legend>
+      <c:legendPos val="b"/>
+      <c:overlay val="0"/>
+      <c:spPr>
+        <a:noFill/>
+        <a:ln>
+          <a:noFill/>
+        </a:ln>
+        <a:effectLst/>
+      </c:spPr>
+      <c:txPr>
+        <a:bodyPr rot="0" spcFirstLastPara="1" vertOverflow="ellipsis" vert="horz" wrap="square" anchor="ctr" anchorCtr="1"/>
+        <a:lstStyle/>
+        <a:p>
+          <a:pPr>
+            <a:defRPr sz="1050" b="1" i="0" u="none" strike="noStrike" kern="1200" baseline="0">
+              <a:solidFill>
+                <a:schemeClr val="tx1">
+                  <a:lumMod val="50000"/>
+                  <a:lumOff val="50000"/>
+                </a:schemeClr>
+              </a:solidFill>
+              <a:latin typeface="Segoe UI" panose="020B0502040204020203" pitchFamily="34" charset="0"/>
+              <a:ea typeface="+mn-ea"/>
+              <a:cs typeface="Segoe UI" panose="020B0502040204020203" pitchFamily="34" charset="0"/>
+            </a:defRPr>
+          </a:pPr>
+          <a:endParaRPr lang="en-CM"/>
+        </a:p>
+      </c:txPr>
+    </c:legend>
+    <c:plotVisOnly val="1"/>
+    <c:dispBlanksAs val="gap"/>
+    <c:showDLblsOverMax val="0"/>
+  </c:chart>
+  <c:spPr>
+    <a:solidFill>
+      <a:schemeClr val="bg1"/>
+    </a:solidFill>
+    <a:ln w="9525" cap="flat" cmpd="sng" algn="ctr">
+      <a:solidFill>
+        <a:schemeClr val="tx1">
+          <a:lumMod val="15000"/>
+          <a:lumOff val="85000"/>
+        </a:schemeClr>
+      </a:solidFill>
+      <a:round/>
+    </a:ln>
+    <a:effectLst/>
+  </c:spPr>
+  <c:txPr>
+    <a:bodyPr/>
+    <a:lstStyle/>
+    <a:p>
+      <a:pPr>
+        <a:defRPr sz="1050" b="1">
+          <a:latin typeface="Segoe UI" panose="020B0502040204020203" pitchFamily="34" charset="0"/>
+          <a:cs typeface="Segoe UI" panose="020B0502040204020203" pitchFamily="34" charset="0"/>
+        </a:defRPr>
+      </a:pPr>
+      <a:endParaRPr lang="en-CM"/>
+    </a:p>
+  </c:txPr>
+  <c:externalData r:id="rId3">
+    <c:autoUpdate val="0"/>
+  </c:externalData>
+</c:chartSpace>
+</file>
+
+<file path=word/charts/chart2.xml><?xml version="1.0" encoding="utf-8"?>
+<c:chartSpace xmlns:c="http://schemas.openxmlformats.org/drawingml/2006/chart" xmlns:a="http://schemas.openxmlformats.org/drawingml/2006/main" xmlns:r="http://schemas.openxmlformats.org/officeDocument/2006/relationships" xmlns:c16r2="http://schemas.microsoft.com/office/drawing/2015/06/chart">
+  <c:date1904 val="0"/>
+  <c:lang val="en-US"/>
   <c:roundedCorners val="0"/>
   <mc:AlternateContent xmlns:mc="http://schemas.openxmlformats.org/markup-compatibility/2006">
     <mc:Choice xmlns:c14="http://schemas.microsoft.com/office/drawing/2007/8/2/chart" Requires="c14">
@@ -10803,19 +10994,19 @@
           <a:lstStyle/>
           <a:p>
             <a:pPr>
-              <a:defRPr sz="900" b="0" i="0" u="none" strike="noStrike" kern="1200" baseline="0">
+              <a:defRPr sz="1000" b="1" i="0" u="none" strike="noStrike" kern="1200" baseline="0">
                 <a:solidFill>
                   <a:schemeClr val="tx1">
                     <a:lumMod val="65000"/>
                     <a:lumOff val="35000"/>
                   </a:schemeClr>
                 </a:solidFill>
-                <a:latin typeface="+mn-lt"/>
+                <a:latin typeface="Segoe UI" panose="020B0502040204020203" pitchFamily="34" charset="0"/>
                 <a:ea typeface="+mn-ea"/>
-                <a:cs typeface="+mn-cs"/>
+                <a:cs typeface="Segoe UI" panose="020B0502040204020203" pitchFamily="34" charset="0"/>
               </a:defRPr>
             </a:pPr>
-            <a:endParaRPr lang="fr-FR"/>
+            <a:endParaRPr lang="en-CM"/>
           </a:p>
         </c:txPr>
         <c:crossAx val="320308992"/>
@@ -10862,19 +11053,19 @@
           <a:lstStyle/>
           <a:p>
             <a:pPr>
-              <a:defRPr sz="900" b="0" i="0" u="none" strike="noStrike" kern="1200" baseline="0">
+              <a:defRPr sz="1000" b="1" i="0" u="none" strike="noStrike" kern="1200" baseline="0">
                 <a:solidFill>
                   <a:schemeClr val="tx1">
                     <a:lumMod val="65000"/>
                     <a:lumOff val="35000"/>
                   </a:schemeClr>
                 </a:solidFill>
-                <a:latin typeface="+mn-lt"/>
+                <a:latin typeface="Segoe UI" panose="020B0502040204020203" pitchFamily="34" charset="0"/>
                 <a:ea typeface="+mn-ea"/>
-                <a:cs typeface="+mn-cs"/>
+                <a:cs typeface="Segoe UI" panose="020B0502040204020203" pitchFamily="34" charset="0"/>
               </a:defRPr>
             </a:pPr>
-            <a:endParaRPr lang="fr-FR"/>
+            <a:endParaRPr lang="en-CM"/>
           </a:p>
         </c:txPr>
         <c:crossAx val="324971680"/>
@@ -10905,19 +11096,19 @@
         <a:lstStyle/>
         <a:p>
           <a:pPr>
-            <a:defRPr sz="900" b="0" i="0" u="none" strike="noStrike" kern="1200" baseline="0">
+            <a:defRPr sz="1000" b="1" i="0" u="none" strike="noStrike" kern="1200" baseline="0">
               <a:solidFill>
                 <a:schemeClr val="tx1">
                   <a:lumMod val="65000"/>
                   <a:lumOff val="35000"/>
                 </a:schemeClr>
               </a:solidFill>
-              <a:latin typeface="+mn-lt"/>
+              <a:latin typeface="Segoe UI" panose="020B0502040204020203" pitchFamily="34" charset="0"/>
               <a:ea typeface="+mn-ea"/>
-              <a:cs typeface="+mn-cs"/>
+              <a:cs typeface="Segoe UI" panose="020B0502040204020203" pitchFamily="34" charset="0"/>
             </a:defRPr>
           </a:pPr>
-          <a:endParaRPr lang="fr-FR"/>
+          <a:endParaRPr lang="en-CM"/>
         </a:p>
       </c:txPr>
     </c:legend>
@@ -10947,307 +11138,7 @@
       <a:pPr>
         <a:defRPr/>
       </a:pPr>
-      <a:endParaRPr lang="fr-FR"/>
-    </a:p>
-  </c:txPr>
-  <c:externalData r:id="rId3">
-    <c:autoUpdate val="0"/>
-  </c:externalData>
-</c:chartSpace>
-</file>
-
-<file path=word/charts/chart2.xml><?xml version="1.0" encoding="utf-8"?>
-<c:chartSpace xmlns:c="http://schemas.openxmlformats.org/drawingml/2006/chart" xmlns:a="http://schemas.openxmlformats.org/drawingml/2006/main" xmlns:r="http://schemas.openxmlformats.org/officeDocument/2006/relationships" xmlns:c16r2="http://schemas.microsoft.com/office/drawing/2015/06/chart">
-  <c:date1904 val="0"/>
-  <c:lang val="fr-FR"/>
-  <c:roundedCorners val="0"/>
-  <mc:AlternateContent xmlns:mc="http://schemas.openxmlformats.org/markup-compatibility/2006">
-    <mc:Choice xmlns:c14="http://schemas.microsoft.com/office/drawing/2007/8/2/chart" Requires="c14">
-      <c14:style val="102"/>
-    </mc:Choice>
-    <mc:Fallback>
-      <c:style val="2"/>
-    </mc:Fallback>
-  </mc:AlternateContent>
-  <c:chart>
-    <c:autoTitleDeleted val="1"/>
-    <c:plotArea>
-      <c:layout/>
-      <c:pieChart>
-        <c:varyColors val="1"/>
-        <c:ser>
-          <c:idx val="0"/>
-          <c:order val="0"/>
-          <c:tx>
-            <c:v>Coût</c:v>
-          </c:tx>
-          <c:dPt>
-            <c:idx val="0"/>
-            <c:bubble3D val="0"/>
-            <c:spPr>
-              <a:gradFill rotWithShape="1">
-                <a:gsLst>
-                  <a:gs pos="0">
-                    <a:schemeClr val="accent1">
-                      <a:tint val="65000"/>
-                      <a:shade val="100000"/>
-                      <a:satMod val="133000"/>
-                    </a:schemeClr>
-                  </a:gs>
-                  <a:gs pos="15000">
-                    <a:schemeClr val="accent1">
-                      <a:tint val="50000"/>
-                      <a:shade val="100000"/>
-                      <a:satMod val="140000"/>
-                    </a:schemeClr>
-                  </a:gs>
-                  <a:gs pos="100000">
-                    <a:schemeClr val="accent1">
-                      <a:tint val="10000"/>
-                      <a:shade val="100000"/>
-                      <a:satMod val="135000"/>
-                    </a:schemeClr>
-                  </a:gs>
-                </a:gsLst>
-                <a:lin ang="16200000" scaled="1"/>
-              </a:gradFill>
-              <a:ln w="9525" cap="flat" cmpd="sng" algn="ctr">
-                <a:solidFill>
-                  <a:schemeClr val="accent1">
-                    <a:shade val="95000"/>
-                  </a:schemeClr>
-                </a:solidFill>
-                <a:round/>
-              </a:ln>
-              <a:effectLst>
-                <a:outerShdw blurRad="50800" dist="25400" dir="5400000">
-                  <a:srgbClr val="000000">
-                    <a:alpha val="43137"/>
-                  </a:srgbClr>
-                </a:outerShdw>
-              </a:effectLst>
-            </c:spPr>
-            <c:extLst>
-              <c:ext xmlns:c16="http://schemas.microsoft.com/office/drawing/2014/chart" uri="{C3380CC4-5D6E-409C-BE32-E72D297353CC}">
-                <c16:uniqueId val="{00000001-C2AB-430F-9777-D156E9DD9A4F}"/>
-              </c:ext>
-            </c:extLst>
-          </c:dPt>
-          <c:dPt>
-            <c:idx val="1"/>
-            <c:bubble3D val="0"/>
-            <c:spPr>
-              <a:gradFill rotWithShape="1">
-                <a:gsLst>
-                  <a:gs pos="0">
-                    <a:schemeClr val="accent2">
-                      <a:tint val="65000"/>
-                      <a:shade val="100000"/>
-                      <a:satMod val="133000"/>
-                    </a:schemeClr>
-                  </a:gs>
-                  <a:gs pos="15000">
-                    <a:schemeClr val="accent2">
-                      <a:tint val="50000"/>
-                      <a:shade val="100000"/>
-                      <a:satMod val="140000"/>
-                    </a:schemeClr>
-                  </a:gs>
-                  <a:gs pos="100000">
-                    <a:schemeClr val="accent2">
-                      <a:tint val="10000"/>
-                      <a:shade val="100000"/>
-                      <a:satMod val="135000"/>
-                    </a:schemeClr>
-                  </a:gs>
-                </a:gsLst>
-                <a:lin ang="16200000" scaled="1"/>
-              </a:gradFill>
-              <a:ln w="9525" cap="flat" cmpd="sng" algn="ctr">
-                <a:solidFill>
-                  <a:schemeClr val="accent2">
-                    <a:shade val="95000"/>
-                  </a:schemeClr>
-                </a:solidFill>
-                <a:round/>
-              </a:ln>
-              <a:effectLst>
-                <a:outerShdw blurRad="50800" dist="25400" dir="5400000">
-                  <a:srgbClr val="000000">
-                    <a:alpha val="43137"/>
-                  </a:srgbClr>
-                </a:outerShdw>
-              </a:effectLst>
-            </c:spPr>
-            <c:extLst>
-              <c:ext xmlns:c16="http://schemas.microsoft.com/office/drawing/2014/chart" uri="{C3380CC4-5D6E-409C-BE32-E72D297353CC}">
-                <c16:uniqueId val="{00000003-C2AB-430F-9777-D156E9DD9A4F}"/>
-              </c:ext>
-            </c:extLst>
-          </c:dPt>
-          <c:dLbls>
-            <c:spPr>
-              <a:noFill/>
-              <a:ln>
-                <a:noFill/>
-              </a:ln>
-              <a:effectLst/>
-            </c:spPr>
-            <c:txPr>
-              <a:bodyPr rot="0" spcFirstLastPara="1" vertOverflow="ellipsis" vert="horz" wrap="square" lIns="38100" tIns="19050" rIns="38100" bIns="19050" anchor="ctr" anchorCtr="1">
-                <a:spAutoFit/>
-              </a:bodyPr>
-              <a:lstStyle/>
-              <a:p>
-                <a:pPr>
-                  <a:defRPr sz="900" b="0" i="0" u="none" strike="noStrike" kern="1200" baseline="0">
-                    <a:solidFill>
-                      <a:schemeClr val="tx1">
-                        <a:lumMod val="65000"/>
-                        <a:lumOff val="35000"/>
-                      </a:schemeClr>
-                    </a:solidFill>
-                    <a:latin typeface="+mn-lt"/>
-                    <a:ea typeface="+mn-ea"/>
-                    <a:cs typeface="+mn-cs"/>
-                  </a:defRPr>
-                </a:pPr>
-                <a:endParaRPr lang="fr-FR"/>
-              </a:p>
-            </c:txPr>
-            <c:dLblPos val="inEnd"/>
-            <c:showLegendKey val="0"/>
-            <c:showVal val="1"/>
-            <c:showCatName val="0"/>
-            <c:showSerName val="0"/>
-            <c:showPercent val="0"/>
-            <c:showBubbleSize val="0"/>
-            <c:showLeaderLines val="1"/>
-            <c:leaderLines>
-              <c:spPr>
-                <a:ln w="9525">
-                  <a:solidFill>
-                    <a:schemeClr val="tx1">
-                      <a:lumMod val="35000"/>
-                      <a:lumOff val="65000"/>
-                    </a:schemeClr>
-                  </a:solidFill>
-                </a:ln>
-                <a:effectLst/>
-              </c:spPr>
-            </c:leaderLines>
-            <c:extLst>
-              <c:ext xmlns:c15="http://schemas.microsoft.com/office/drawing/2012/chart" uri="{CE6537A1-D6FC-4f65-9D91-7224C49458BB}"/>
-            </c:extLst>
-          </c:dLbls>
-          <c:cat>
-            <c:strLit>
-              <c:ptCount val="2"/>
-              <c:pt idx="0">
-                <c:v>Type: Travail</c:v>
-              </c:pt>
-              <c:pt idx="1">
-                <c:v>Type: Coût</c:v>
-              </c:pt>
-            </c:strLit>
-          </c:cat>
-          <c:val>
-            <c:numLit>
-              <c:formatCode>General</c:formatCode>
-              <c:ptCount val="2"/>
-              <c:pt idx="0">
-                <c:v>462000</c:v>
-              </c:pt>
-              <c:pt idx="1">
-                <c:v>0</c:v>
-              </c:pt>
-            </c:numLit>
-          </c:val>
-          <c:extLst>
-            <c:ext xmlns:c16="http://schemas.microsoft.com/office/drawing/2014/chart" uri="{C3380CC4-5D6E-409C-BE32-E72D297353CC}">
-              <c16:uniqueId val="{00000004-C2AB-430F-9777-D156E9DD9A4F}"/>
-            </c:ext>
-          </c:extLst>
-        </c:ser>
-        <c:dLbls>
-          <c:dLblPos val="inEnd"/>
-          <c:showLegendKey val="0"/>
-          <c:showVal val="1"/>
-          <c:showCatName val="0"/>
-          <c:showSerName val="0"/>
-          <c:showPercent val="0"/>
-          <c:showBubbleSize val="0"/>
-          <c:showLeaderLines val="1"/>
-        </c:dLbls>
-        <c:firstSliceAng val="0"/>
-      </c:pieChart>
-      <c:spPr>
-        <a:noFill/>
-        <a:ln>
-          <a:noFill/>
-        </a:ln>
-        <a:effectLst/>
-      </c:spPr>
-      <c:extLst/>
-    </c:plotArea>
-    <c:legend>
-      <c:legendPos val="b"/>
-      <c:overlay val="0"/>
-      <c:spPr>
-        <a:noFill/>
-        <a:ln>
-          <a:noFill/>
-        </a:ln>
-        <a:effectLst/>
-      </c:spPr>
-      <c:txPr>
-        <a:bodyPr rot="0" spcFirstLastPara="1" vertOverflow="ellipsis" vert="horz" wrap="square" anchor="ctr" anchorCtr="1"/>
-        <a:lstStyle/>
-        <a:p>
-          <a:pPr>
-            <a:defRPr sz="900" b="0" i="0" u="none" strike="noStrike" kern="1200" baseline="0">
-              <a:solidFill>
-                <a:schemeClr val="tx1">
-                  <a:lumMod val="50000"/>
-                  <a:lumOff val="50000"/>
-                </a:schemeClr>
-              </a:solidFill>
-              <a:latin typeface="+mn-lt"/>
-              <a:ea typeface="+mn-ea"/>
-              <a:cs typeface="+mn-cs"/>
-            </a:defRPr>
-          </a:pPr>
-          <a:endParaRPr lang="fr-FR"/>
-        </a:p>
-      </c:txPr>
-    </c:legend>
-    <c:plotVisOnly val="1"/>
-    <c:dispBlanksAs val="gap"/>
-    <c:showDLblsOverMax val="0"/>
-  </c:chart>
-  <c:spPr>
-    <a:solidFill>
-      <a:schemeClr val="bg1"/>
-    </a:solidFill>
-    <a:ln w="9525" cap="flat" cmpd="sng" algn="ctr">
-      <a:solidFill>
-        <a:schemeClr val="tx1">
-          <a:lumMod val="15000"/>
-          <a:lumOff val="85000"/>
-        </a:schemeClr>
-      </a:solidFill>
-      <a:round/>
-    </a:ln>
-    <a:effectLst/>
-  </c:spPr>
-  <c:txPr>
-    <a:bodyPr/>
-    <a:lstStyle/>
-    <a:p>
-      <a:pPr>
-        <a:defRPr/>
-      </a:pPr>
-      <a:endParaRPr lang="fr-FR"/>
+      <a:endParaRPr lang="en-CM"/>
     </a:p>
   </c:txPr>
   <c:externalData r:id="rId3">
@@ -11337,519 +11228,6 @@
 </file>
 
 <file path=word/charts/style1.xml><?xml version="1.0" encoding="utf-8"?>
-<cs:chartStyle xmlns:cs="http://schemas.microsoft.com/office/drawing/2012/chartStyle" xmlns:a="http://schemas.openxmlformats.org/drawingml/2006/main" id="322">
-  <cs:axisTitle>
-    <cs:lnRef idx="0"/>
-    <cs:fillRef idx="0"/>
-    <cs:effectRef idx="0"/>
-    <cs:fontRef idx="minor">
-      <a:schemeClr val="tx1">
-        <a:lumMod val="65000"/>
-        <a:lumOff val="35000"/>
-      </a:schemeClr>
-    </cs:fontRef>
-    <cs:defRPr sz="1000" kern="1200"/>
-  </cs:axisTitle>
-  <cs:categoryAxis>
-    <cs:lnRef idx="0"/>
-    <cs:fillRef idx="0"/>
-    <cs:effectRef idx="0"/>
-    <cs:fontRef idx="minor">
-      <a:schemeClr val="tx1">
-        <a:lumMod val="65000"/>
-        <a:lumOff val="35000"/>
-      </a:schemeClr>
-    </cs:fontRef>
-    <cs:spPr>
-      <a:ln w="9525" cap="flat" cmpd="sng" algn="ctr">
-        <a:solidFill>
-          <a:schemeClr val="tx1">
-            <a:lumMod val="15000"/>
-            <a:lumOff val="85000"/>
-          </a:schemeClr>
-        </a:solidFill>
-        <a:round/>
-      </a:ln>
-    </cs:spPr>
-    <cs:defRPr sz="900" kern="1200"/>
-  </cs:categoryAxis>
-  <cs:chartArea mods="allowNoFillOverride allowNoLineOverride">
-    <cs:lnRef idx="0"/>
-    <cs:fillRef idx="0"/>
-    <cs:effectRef idx="0"/>
-    <cs:fontRef idx="minor">
-      <a:schemeClr val="tx1"/>
-    </cs:fontRef>
-    <cs:spPr>
-      <a:solidFill>
-        <a:schemeClr val="bg1"/>
-      </a:solidFill>
-      <a:ln w="9525" cap="flat" cmpd="sng" algn="ctr">
-        <a:solidFill>
-          <a:schemeClr val="tx1">
-            <a:lumMod val="15000"/>
-            <a:lumOff val="85000"/>
-          </a:schemeClr>
-        </a:solidFill>
-        <a:round/>
-      </a:ln>
-    </cs:spPr>
-    <cs:defRPr sz="1000" kern="1200"/>
-  </cs:chartArea>
-  <cs:dataLabel>
-    <cs:lnRef idx="0"/>
-    <cs:fillRef idx="0"/>
-    <cs:effectRef idx="0"/>
-    <cs:fontRef idx="minor">
-      <a:schemeClr val="tx1">
-        <a:lumMod val="75000"/>
-        <a:lumOff val="25000"/>
-      </a:schemeClr>
-    </cs:fontRef>
-    <cs:defRPr sz="900" kern="1200"/>
-  </cs:dataLabel>
-  <cs:dataLabelCallout>
-    <cs:lnRef idx="0"/>
-    <cs:fillRef idx="0"/>
-    <cs:effectRef idx="0"/>
-    <cs:fontRef idx="minor">
-      <a:schemeClr val="dk1">
-        <a:lumMod val="65000"/>
-        <a:lumOff val="35000"/>
-      </a:schemeClr>
-    </cs:fontRef>
-    <cs:spPr>
-      <a:solidFill>
-        <a:schemeClr val="lt1"/>
-      </a:solidFill>
-      <a:ln>
-        <a:solidFill>
-          <a:schemeClr val="dk1">
-            <a:lumMod val="25000"/>
-            <a:lumOff val="75000"/>
-          </a:schemeClr>
-        </a:solidFill>
-      </a:ln>
-    </cs:spPr>
-    <cs:defRPr sz="900" kern="1200"/>
-  </cs:dataLabelCallout>
-  <cs:dataPoint>
-    <cs:lnRef idx="0"/>
-    <cs:fillRef idx="1">
-      <cs:styleClr val="auto"/>
-    </cs:fillRef>
-    <cs:effectRef idx="0"/>
-    <cs:fontRef idx="minor">
-      <a:schemeClr val="tx1"/>
-    </cs:fontRef>
-  </cs:dataPoint>
-  <cs:dataPoint3D>
-    <cs:lnRef idx="0"/>
-    <cs:fillRef idx="1">
-      <cs:styleClr val="auto"/>
-    </cs:fillRef>
-    <cs:effectRef idx="0"/>
-    <cs:fontRef idx="minor">
-      <a:schemeClr val="tx1"/>
-    </cs:fontRef>
-  </cs:dataPoint3D>
-  <cs:dataPointLine>
-    <cs:lnRef idx="0">
-      <cs:styleClr val="auto"/>
-    </cs:lnRef>
-    <cs:fillRef idx="1"/>
-    <cs:effectRef idx="0"/>
-    <cs:fontRef idx="minor">
-      <a:schemeClr val="tx1"/>
-    </cs:fontRef>
-    <cs:spPr>
-      <a:ln w="28575" cap="rnd">
-        <a:solidFill>
-          <a:schemeClr val="phClr"/>
-        </a:solidFill>
-        <a:round/>
-      </a:ln>
-    </cs:spPr>
-  </cs:dataPointLine>
-  <cs:dataPointMarker>
-    <cs:lnRef idx="0">
-      <cs:styleClr val="auto"/>
-    </cs:lnRef>
-    <cs:fillRef idx="1">
-      <cs:styleClr val="auto"/>
-    </cs:fillRef>
-    <cs:effectRef idx="0"/>
-    <cs:fontRef idx="minor">
-      <a:schemeClr val="tx1"/>
-    </cs:fontRef>
-    <cs:spPr>
-      <a:ln w="9525">
-        <a:solidFill>
-          <a:schemeClr val="phClr"/>
-        </a:solidFill>
-      </a:ln>
-    </cs:spPr>
-  </cs:dataPointMarker>
-  <cs:dataPointMarkerLayout symbol="circle" size="5"/>
-  <cs:dataPointWireframe>
-    <cs:lnRef idx="0">
-      <cs:styleClr val="auto"/>
-    </cs:lnRef>
-    <cs:fillRef idx="1"/>
-    <cs:effectRef idx="0"/>
-    <cs:fontRef idx="minor">
-      <a:schemeClr val="tx1"/>
-    </cs:fontRef>
-    <cs:spPr>
-      <a:ln w="9525" cap="rnd">
-        <a:solidFill>
-          <a:schemeClr val="phClr"/>
-        </a:solidFill>
-        <a:round/>
-      </a:ln>
-    </cs:spPr>
-  </cs:dataPointWireframe>
-  <cs:dataTable>
-    <cs:lnRef idx="0"/>
-    <cs:fillRef idx="0"/>
-    <cs:effectRef idx="0"/>
-    <cs:fontRef idx="minor">
-      <a:schemeClr val="tx1">
-        <a:lumMod val="65000"/>
-        <a:lumOff val="35000"/>
-      </a:schemeClr>
-    </cs:fontRef>
-    <cs:spPr>
-      <a:noFill/>
-      <a:ln w="9525" cap="flat" cmpd="sng" algn="ctr">
-        <a:solidFill>
-          <a:schemeClr val="tx1">
-            <a:lumMod val="15000"/>
-            <a:lumOff val="85000"/>
-          </a:schemeClr>
-        </a:solidFill>
-        <a:round/>
-      </a:ln>
-    </cs:spPr>
-    <cs:defRPr sz="900" kern="1200"/>
-  </cs:dataTable>
-  <cs:downBar>
-    <cs:lnRef idx="0"/>
-    <cs:fillRef idx="0"/>
-    <cs:effectRef idx="0"/>
-    <cs:fontRef idx="minor">
-      <a:schemeClr val="tx1"/>
-    </cs:fontRef>
-    <cs:spPr>
-      <a:solidFill>
-        <a:schemeClr val="dk1">
-          <a:lumMod val="75000"/>
-          <a:lumOff val="25000"/>
-        </a:schemeClr>
-      </a:solidFill>
-      <a:ln w="9525" cap="flat" cmpd="sng" algn="ctr">
-        <a:solidFill>
-          <a:schemeClr val="tx1">
-            <a:lumMod val="65000"/>
-            <a:lumOff val="35000"/>
-          </a:schemeClr>
-        </a:solidFill>
-        <a:round/>
-      </a:ln>
-    </cs:spPr>
-  </cs:downBar>
-  <cs:dropLine>
-    <cs:lnRef idx="0"/>
-    <cs:fillRef idx="0"/>
-    <cs:effectRef idx="0"/>
-    <cs:fontRef idx="minor">
-      <a:schemeClr val="tx1"/>
-    </cs:fontRef>
-    <cs:spPr>
-      <a:ln w="9525" cap="flat" cmpd="sng" algn="ctr">
-        <a:solidFill>
-          <a:schemeClr val="tx1">
-            <a:lumMod val="35000"/>
-            <a:lumOff val="65000"/>
-          </a:schemeClr>
-        </a:solidFill>
-        <a:round/>
-      </a:ln>
-    </cs:spPr>
-  </cs:dropLine>
-  <cs:errorBar>
-    <cs:lnRef idx="0"/>
-    <cs:fillRef idx="0"/>
-    <cs:effectRef idx="0"/>
-    <cs:fontRef idx="minor">
-      <a:schemeClr val="tx1"/>
-    </cs:fontRef>
-    <cs:spPr>
-      <a:ln w="9525" cap="flat" cmpd="sng" algn="ctr">
-        <a:solidFill>
-          <a:schemeClr val="tx1">
-            <a:lumMod val="65000"/>
-            <a:lumOff val="35000"/>
-          </a:schemeClr>
-        </a:solidFill>
-        <a:round/>
-      </a:ln>
-    </cs:spPr>
-  </cs:errorBar>
-  <cs:floor>
-    <cs:lnRef idx="0"/>
-    <cs:fillRef idx="0"/>
-    <cs:effectRef idx="0"/>
-    <cs:fontRef idx="minor">
-      <a:schemeClr val="tx1"/>
-    </cs:fontRef>
-    <cs:spPr>
-      <a:noFill/>
-      <a:ln>
-        <a:noFill/>
-      </a:ln>
-    </cs:spPr>
-  </cs:floor>
-  <cs:gridlineMajor>
-    <cs:lnRef idx="0"/>
-    <cs:fillRef idx="0"/>
-    <cs:effectRef idx="0"/>
-    <cs:fontRef idx="minor">
-      <a:schemeClr val="tx1"/>
-    </cs:fontRef>
-    <cs:spPr>
-      <a:ln w="9525" cap="flat" cmpd="sng" algn="ctr">
-        <a:solidFill>
-          <a:schemeClr val="tx1">
-            <a:lumMod val="15000"/>
-            <a:lumOff val="85000"/>
-          </a:schemeClr>
-        </a:solidFill>
-        <a:round/>
-      </a:ln>
-    </cs:spPr>
-  </cs:gridlineMajor>
-  <cs:gridlineMinor>
-    <cs:lnRef idx="0"/>
-    <cs:fillRef idx="0"/>
-    <cs:effectRef idx="0"/>
-    <cs:fontRef idx="minor">
-      <a:schemeClr val="tx1"/>
-    </cs:fontRef>
-    <cs:spPr>
-      <a:ln w="9525" cap="flat" cmpd="sng" algn="ctr">
-        <a:solidFill>
-          <a:schemeClr val="tx1">
-            <a:lumMod val="5000"/>
-            <a:lumOff val="95000"/>
-          </a:schemeClr>
-        </a:solidFill>
-        <a:round/>
-      </a:ln>
-    </cs:spPr>
-  </cs:gridlineMinor>
-  <cs:hiLoLine>
-    <cs:lnRef idx="0"/>
-    <cs:fillRef idx="0"/>
-    <cs:effectRef idx="0"/>
-    <cs:fontRef idx="minor">
-      <a:schemeClr val="tx1"/>
-    </cs:fontRef>
-    <cs:spPr>
-      <a:ln w="9525" cap="flat" cmpd="sng" algn="ctr">
-        <a:solidFill>
-          <a:schemeClr val="tx1">
-            <a:lumMod val="75000"/>
-            <a:lumOff val="25000"/>
-          </a:schemeClr>
-        </a:solidFill>
-        <a:round/>
-      </a:ln>
-    </cs:spPr>
-  </cs:hiLoLine>
-  <cs:leaderLine>
-    <cs:lnRef idx="0"/>
-    <cs:fillRef idx="0"/>
-    <cs:effectRef idx="0"/>
-    <cs:fontRef idx="minor">
-      <a:schemeClr val="tx1"/>
-    </cs:fontRef>
-    <cs:spPr>
-      <a:ln w="9525" cap="flat" cmpd="sng" algn="ctr">
-        <a:solidFill>
-          <a:schemeClr val="tx1">
-            <a:lumMod val="35000"/>
-            <a:lumOff val="65000"/>
-          </a:schemeClr>
-        </a:solidFill>
-        <a:round/>
-      </a:ln>
-    </cs:spPr>
-  </cs:leaderLine>
-  <cs:legend>
-    <cs:lnRef idx="0"/>
-    <cs:fillRef idx="0"/>
-    <cs:effectRef idx="0"/>
-    <cs:fontRef idx="minor">
-      <a:schemeClr val="tx1">
-        <a:lumMod val="65000"/>
-        <a:lumOff val="35000"/>
-      </a:schemeClr>
-    </cs:fontRef>
-    <cs:defRPr sz="900" kern="1200"/>
-  </cs:legend>
-  <cs:plotArea mods="allowNoFillOverride allowNoLineOverride">
-    <cs:lnRef idx="0"/>
-    <cs:fillRef idx="0"/>
-    <cs:effectRef idx="0"/>
-    <cs:fontRef idx="minor">
-      <a:schemeClr val="tx1"/>
-    </cs:fontRef>
-  </cs:plotArea>
-  <cs:plotArea3D mods="allowNoFillOverride allowNoLineOverride">
-    <cs:lnRef idx="0"/>
-    <cs:fillRef idx="0"/>
-    <cs:effectRef idx="0"/>
-    <cs:fontRef idx="minor">
-      <a:schemeClr val="tx1"/>
-    </cs:fontRef>
-  </cs:plotArea3D>
-  <cs:seriesAxis>
-    <cs:lnRef idx="0"/>
-    <cs:fillRef idx="0"/>
-    <cs:effectRef idx="0"/>
-    <cs:fontRef idx="minor">
-      <a:schemeClr val="tx1">
-        <a:lumMod val="65000"/>
-        <a:lumOff val="35000"/>
-      </a:schemeClr>
-    </cs:fontRef>
-    <cs:spPr>
-      <a:ln w="9525" cap="flat" cmpd="sng" algn="ctr">
-        <a:solidFill>
-          <a:schemeClr val="tx1">
-            <a:lumMod val="15000"/>
-            <a:lumOff val="85000"/>
-          </a:schemeClr>
-        </a:solidFill>
-        <a:round/>
-      </a:ln>
-    </cs:spPr>
-    <cs:defRPr sz="900" kern="1200"/>
-  </cs:seriesAxis>
-  <cs:seriesLine>
-    <cs:lnRef idx="0"/>
-    <cs:fillRef idx="0"/>
-    <cs:effectRef idx="0"/>
-    <cs:fontRef idx="minor">
-      <a:schemeClr val="tx1"/>
-    </cs:fontRef>
-    <cs:spPr>
-      <a:ln w="9525" cap="flat" cmpd="sng" algn="ctr">
-        <a:solidFill>
-          <a:schemeClr val="tx1">
-            <a:lumMod val="35000"/>
-            <a:lumOff val="65000"/>
-          </a:schemeClr>
-        </a:solidFill>
-        <a:round/>
-      </a:ln>
-    </cs:spPr>
-  </cs:seriesLine>
-  <cs:title>
-    <cs:lnRef idx="0"/>
-    <cs:fillRef idx="0"/>
-    <cs:effectRef idx="0"/>
-    <cs:fontRef idx="minor">
-      <a:schemeClr val="tx1">
-        <a:lumMod val="65000"/>
-        <a:lumOff val="35000"/>
-      </a:schemeClr>
-    </cs:fontRef>
-    <cs:defRPr sz="1400" b="0" kern="1200" spc="0" baseline="0"/>
-  </cs:title>
-  <cs:trendline>
-    <cs:lnRef idx="0">
-      <cs:styleClr val="auto"/>
-    </cs:lnRef>
-    <cs:fillRef idx="0"/>
-    <cs:effectRef idx="0"/>
-    <cs:fontRef idx="minor">
-      <a:schemeClr val="tx1"/>
-    </cs:fontRef>
-    <cs:spPr>
-      <a:ln w="19050" cap="rnd">
-        <a:solidFill>
-          <a:schemeClr val="phClr"/>
-        </a:solidFill>
-        <a:prstDash val="sysDot"/>
-      </a:ln>
-    </cs:spPr>
-  </cs:trendline>
-  <cs:trendlineLabel>
-    <cs:lnRef idx="0"/>
-    <cs:fillRef idx="0"/>
-    <cs:effectRef idx="0"/>
-    <cs:fontRef idx="minor">
-      <a:schemeClr val="tx1">
-        <a:lumMod val="65000"/>
-        <a:lumOff val="35000"/>
-      </a:schemeClr>
-    </cs:fontRef>
-    <cs:defRPr sz="900" kern="1200"/>
-  </cs:trendlineLabel>
-  <cs:upBar>
-    <cs:lnRef idx="0"/>
-    <cs:fillRef idx="0"/>
-    <cs:effectRef idx="0"/>
-    <cs:fontRef idx="minor">
-      <a:schemeClr val="tx1"/>
-    </cs:fontRef>
-    <cs:spPr>
-      <a:solidFill>
-        <a:schemeClr val="lt1"/>
-      </a:solidFill>
-      <a:ln w="9525" cap="flat" cmpd="sng" algn="ctr">
-        <a:solidFill>
-          <a:schemeClr val="tx1">
-            <a:lumMod val="65000"/>
-            <a:lumOff val="35000"/>
-          </a:schemeClr>
-        </a:solidFill>
-        <a:round/>
-      </a:ln>
-    </cs:spPr>
-  </cs:upBar>
-  <cs:valueAxis>
-    <cs:lnRef idx="0"/>
-    <cs:fillRef idx="0"/>
-    <cs:effectRef idx="0"/>
-    <cs:fontRef idx="minor">
-      <a:schemeClr val="tx1">
-        <a:lumMod val="65000"/>
-        <a:lumOff val="35000"/>
-      </a:schemeClr>
-    </cs:fontRef>
-    <cs:defRPr sz="900" kern="1200"/>
-  </cs:valueAxis>
-  <cs:wall>
-    <cs:lnRef idx="0"/>
-    <cs:fillRef idx="0"/>
-    <cs:effectRef idx="0"/>
-    <cs:fontRef idx="minor">
-      <a:schemeClr val="tx1"/>
-    </cs:fontRef>
-    <cs:spPr>
-      <a:noFill/>
-      <a:ln>
-        <a:noFill/>
-      </a:ln>
-    </cs:spPr>
-  </cs:wall>
-</cs:chartStyle>
-</file>
-
-<file path=word/charts/style2.xml><?xml version="1.0" encoding="utf-8"?>
 <cs:chartStyle xmlns:cs="http://schemas.microsoft.com/office/drawing/2012/chartStyle" xmlns:a="http://schemas.openxmlformats.org/drawingml/2006/main" id="254">
   <cs:axisTitle>
     <cs:lnRef idx="0"/>
@@ -12359,6 +11737,519 @@
     <cs:fontRef idx="minor">
       <a:schemeClr val="dk1"/>
     </cs:fontRef>
+  </cs:wall>
+</cs:chartStyle>
+</file>
+
+<file path=word/charts/style2.xml><?xml version="1.0" encoding="utf-8"?>
+<cs:chartStyle xmlns:cs="http://schemas.microsoft.com/office/drawing/2012/chartStyle" xmlns:a="http://schemas.openxmlformats.org/drawingml/2006/main" id="322">
+  <cs:axisTitle>
+    <cs:lnRef idx="0"/>
+    <cs:fillRef idx="0"/>
+    <cs:effectRef idx="0"/>
+    <cs:fontRef idx="minor">
+      <a:schemeClr val="tx1">
+        <a:lumMod val="65000"/>
+        <a:lumOff val="35000"/>
+      </a:schemeClr>
+    </cs:fontRef>
+    <cs:defRPr sz="1000" kern="1200"/>
+  </cs:axisTitle>
+  <cs:categoryAxis>
+    <cs:lnRef idx="0"/>
+    <cs:fillRef idx="0"/>
+    <cs:effectRef idx="0"/>
+    <cs:fontRef idx="minor">
+      <a:schemeClr val="tx1">
+        <a:lumMod val="65000"/>
+        <a:lumOff val="35000"/>
+      </a:schemeClr>
+    </cs:fontRef>
+    <cs:spPr>
+      <a:ln w="9525" cap="flat" cmpd="sng" algn="ctr">
+        <a:solidFill>
+          <a:schemeClr val="tx1">
+            <a:lumMod val="15000"/>
+            <a:lumOff val="85000"/>
+          </a:schemeClr>
+        </a:solidFill>
+        <a:round/>
+      </a:ln>
+    </cs:spPr>
+    <cs:defRPr sz="900" kern="1200"/>
+  </cs:categoryAxis>
+  <cs:chartArea mods="allowNoFillOverride allowNoLineOverride">
+    <cs:lnRef idx="0"/>
+    <cs:fillRef idx="0"/>
+    <cs:effectRef idx="0"/>
+    <cs:fontRef idx="minor">
+      <a:schemeClr val="tx1"/>
+    </cs:fontRef>
+    <cs:spPr>
+      <a:solidFill>
+        <a:schemeClr val="bg1"/>
+      </a:solidFill>
+      <a:ln w="9525" cap="flat" cmpd="sng" algn="ctr">
+        <a:solidFill>
+          <a:schemeClr val="tx1">
+            <a:lumMod val="15000"/>
+            <a:lumOff val="85000"/>
+          </a:schemeClr>
+        </a:solidFill>
+        <a:round/>
+      </a:ln>
+    </cs:spPr>
+    <cs:defRPr sz="1000" kern="1200"/>
+  </cs:chartArea>
+  <cs:dataLabel>
+    <cs:lnRef idx="0"/>
+    <cs:fillRef idx="0"/>
+    <cs:effectRef idx="0"/>
+    <cs:fontRef idx="minor">
+      <a:schemeClr val="tx1">
+        <a:lumMod val="75000"/>
+        <a:lumOff val="25000"/>
+      </a:schemeClr>
+    </cs:fontRef>
+    <cs:defRPr sz="900" kern="1200"/>
+  </cs:dataLabel>
+  <cs:dataLabelCallout>
+    <cs:lnRef idx="0"/>
+    <cs:fillRef idx="0"/>
+    <cs:effectRef idx="0"/>
+    <cs:fontRef idx="minor">
+      <a:schemeClr val="dk1">
+        <a:lumMod val="65000"/>
+        <a:lumOff val="35000"/>
+      </a:schemeClr>
+    </cs:fontRef>
+    <cs:spPr>
+      <a:solidFill>
+        <a:schemeClr val="lt1"/>
+      </a:solidFill>
+      <a:ln>
+        <a:solidFill>
+          <a:schemeClr val="dk1">
+            <a:lumMod val="25000"/>
+            <a:lumOff val="75000"/>
+          </a:schemeClr>
+        </a:solidFill>
+      </a:ln>
+    </cs:spPr>
+    <cs:defRPr sz="900" kern="1200"/>
+  </cs:dataLabelCallout>
+  <cs:dataPoint>
+    <cs:lnRef idx="0"/>
+    <cs:fillRef idx="1">
+      <cs:styleClr val="auto"/>
+    </cs:fillRef>
+    <cs:effectRef idx="0"/>
+    <cs:fontRef idx="minor">
+      <a:schemeClr val="tx1"/>
+    </cs:fontRef>
+  </cs:dataPoint>
+  <cs:dataPoint3D>
+    <cs:lnRef idx="0"/>
+    <cs:fillRef idx="1">
+      <cs:styleClr val="auto"/>
+    </cs:fillRef>
+    <cs:effectRef idx="0"/>
+    <cs:fontRef idx="minor">
+      <a:schemeClr val="tx1"/>
+    </cs:fontRef>
+  </cs:dataPoint3D>
+  <cs:dataPointLine>
+    <cs:lnRef idx="0">
+      <cs:styleClr val="auto"/>
+    </cs:lnRef>
+    <cs:fillRef idx="1"/>
+    <cs:effectRef idx="0"/>
+    <cs:fontRef idx="minor">
+      <a:schemeClr val="tx1"/>
+    </cs:fontRef>
+    <cs:spPr>
+      <a:ln w="28575" cap="rnd">
+        <a:solidFill>
+          <a:schemeClr val="phClr"/>
+        </a:solidFill>
+        <a:round/>
+      </a:ln>
+    </cs:spPr>
+  </cs:dataPointLine>
+  <cs:dataPointMarker>
+    <cs:lnRef idx="0">
+      <cs:styleClr val="auto"/>
+    </cs:lnRef>
+    <cs:fillRef idx="1">
+      <cs:styleClr val="auto"/>
+    </cs:fillRef>
+    <cs:effectRef idx="0"/>
+    <cs:fontRef idx="minor">
+      <a:schemeClr val="tx1"/>
+    </cs:fontRef>
+    <cs:spPr>
+      <a:ln w="9525">
+        <a:solidFill>
+          <a:schemeClr val="phClr"/>
+        </a:solidFill>
+      </a:ln>
+    </cs:spPr>
+  </cs:dataPointMarker>
+  <cs:dataPointMarkerLayout symbol="circle" size="5"/>
+  <cs:dataPointWireframe>
+    <cs:lnRef idx="0">
+      <cs:styleClr val="auto"/>
+    </cs:lnRef>
+    <cs:fillRef idx="1"/>
+    <cs:effectRef idx="0"/>
+    <cs:fontRef idx="minor">
+      <a:schemeClr val="tx1"/>
+    </cs:fontRef>
+    <cs:spPr>
+      <a:ln w="9525" cap="rnd">
+        <a:solidFill>
+          <a:schemeClr val="phClr"/>
+        </a:solidFill>
+        <a:round/>
+      </a:ln>
+    </cs:spPr>
+  </cs:dataPointWireframe>
+  <cs:dataTable>
+    <cs:lnRef idx="0"/>
+    <cs:fillRef idx="0"/>
+    <cs:effectRef idx="0"/>
+    <cs:fontRef idx="minor">
+      <a:schemeClr val="tx1">
+        <a:lumMod val="65000"/>
+        <a:lumOff val="35000"/>
+      </a:schemeClr>
+    </cs:fontRef>
+    <cs:spPr>
+      <a:noFill/>
+      <a:ln w="9525" cap="flat" cmpd="sng" algn="ctr">
+        <a:solidFill>
+          <a:schemeClr val="tx1">
+            <a:lumMod val="15000"/>
+            <a:lumOff val="85000"/>
+          </a:schemeClr>
+        </a:solidFill>
+        <a:round/>
+      </a:ln>
+    </cs:spPr>
+    <cs:defRPr sz="900" kern="1200"/>
+  </cs:dataTable>
+  <cs:downBar>
+    <cs:lnRef idx="0"/>
+    <cs:fillRef idx="0"/>
+    <cs:effectRef idx="0"/>
+    <cs:fontRef idx="minor">
+      <a:schemeClr val="tx1"/>
+    </cs:fontRef>
+    <cs:spPr>
+      <a:solidFill>
+        <a:schemeClr val="dk1">
+          <a:lumMod val="75000"/>
+          <a:lumOff val="25000"/>
+        </a:schemeClr>
+      </a:solidFill>
+      <a:ln w="9525" cap="flat" cmpd="sng" algn="ctr">
+        <a:solidFill>
+          <a:schemeClr val="tx1">
+            <a:lumMod val="65000"/>
+            <a:lumOff val="35000"/>
+          </a:schemeClr>
+        </a:solidFill>
+        <a:round/>
+      </a:ln>
+    </cs:spPr>
+  </cs:downBar>
+  <cs:dropLine>
+    <cs:lnRef idx="0"/>
+    <cs:fillRef idx="0"/>
+    <cs:effectRef idx="0"/>
+    <cs:fontRef idx="minor">
+      <a:schemeClr val="tx1"/>
+    </cs:fontRef>
+    <cs:spPr>
+      <a:ln w="9525" cap="flat" cmpd="sng" algn="ctr">
+        <a:solidFill>
+          <a:schemeClr val="tx1">
+            <a:lumMod val="35000"/>
+            <a:lumOff val="65000"/>
+          </a:schemeClr>
+        </a:solidFill>
+        <a:round/>
+      </a:ln>
+    </cs:spPr>
+  </cs:dropLine>
+  <cs:errorBar>
+    <cs:lnRef idx="0"/>
+    <cs:fillRef idx="0"/>
+    <cs:effectRef idx="0"/>
+    <cs:fontRef idx="minor">
+      <a:schemeClr val="tx1"/>
+    </cs:fontRef>
+    <cs:spPr>
+      <a:ln w="9525" cap="flat" cmpd="sng" algn="ctr">
+        <a:solidFill>
+          <a:schemeClr val="tx1">
+            <a:lumMod val="65000"/>
+            <a:lumOff val="35000"/>
+          </a:schemeClr>
+        </a:solidFill>
+        <a:round/>
+      </a:ln>
+    </cs:spPr>
+  </cs:errorBar>
+  <cs:floor>
+    <cs:lnRef idx="0"/>
+    <cs:fillRef idx="0"/>
+    <cs:effectRef idx="0"/>
+    <cs:fontRef idx="minor">
+      <a:schemeClr val="tx1"/>
+    </cs:fontRef>
+    <cs:spPr>
+      <a:noFill/>
+      <a:ln>
+        <a:noFill/>
+      </a:ln>
+    </cs:spPr>
+  </cs:floor>
+  <cs:gridlineMajor>
+    <cs:lnRef idx="0"/>
+    <cs:fillRef idx="0"/>
+    <cs:effectRef idx="0"/>
+    <cs:fontRef idx="minor">
+      <a:schemeClr val="tx1"/>
+    </cs:fontRef>
+    <cs:spPr>
+      <a:ln w="9525" cap="flat" cmpd="sng" algn="ctr">
+        <a:solidFill>
+          <a:schemeClr val="tx1">
+            <a:lumMod val="15000"/>
+            <a:lumOff val="85000"/>
+          </a:schemeClr>
+        </a:solidFill>
+        <a:round/>
+      </a:ln>
+    </cs:spPr>
+  </cs:gridlineMajor>
+  <cs:gridlineMinor>
+    <cs:lnRef idx="0"/>
+    <cs:fillRef idx="0"/>
+    <cs:effectRef idx="0"/>
+    <cs:fontRef idx="minor">
+      <a:schemeClr val="tx1"/>
+    </cs:fontRef>
+    <cs:spPr>
+      <a:ln w="9525" cap="flat" cmpd="sng" algn="ctr">
+        <a:solidFill>
+          <a:schemeClr val="tx1">
+            <a:lumMod val="5000"/>
+            <a:lumOff val="95000"/>
+          </a:schemeClr>
+        </a:solidFill>
+        <a:round/>
+      </a:ln>
+    </cs:spPr>
+  </cs:gridlineMinor>
+  <cs:hiLoLine>
+    <cs:lnRef idx="0"/>
+    <cs:fillRef idx="0"/>
+    <cs:effectRef idx="0"/>
+    <cs:fontRef idx="minor">
+      <a:schemeClr val="tx1"/>
+    </cs:fontRef>
+    <cs:spPr>
+      <a:ln w="9525" cap="flat" cmpd="sng" algn="ctr">
+        <a:solidFill>
+          <a:schemeClr val="tx1">
+            <a:lumMod val="75000"/>
+            <a:lumOff val="25000"/>
+          </a:schemeClr>
+        </a:solidFill>
+        <a:round/>
+      </a:ln>
+    </cs:spPr>
+  </cs:hiLoLine>
+  <cs:leaderLine>
+    <cs:lnRef idx="0"/>
+    <cs:fillRef idx="0"/>
+    <cs:effectRef idx="0"/>
+    <cs:fontRef idx="minor">
+      <a:schemeClr val="tx1"/>
+    </cs:fontRef>
+    <cs:spPr>
+      <a:ln w="9525" cap="flat" cmpd="sng" algn="ctr">
+        <a:solidFill>
+          <a:schemeClr val="tx1">
+            <a:lumMod val="35000"/>
+            <a:lumOff val="65000"/>
+          </a:schemeClr>
+        </a:solidFill>
+        <a:round/>
+      </a:ln>
+    </cs:spPr>
+  </cs:leaderLine>
+  <cs:legend>
+    <cs:lnRef idx="0"/>
+    <cs:fillRef idx="0"/>
+    <cs:effectRef idx="0"/>
+    <cs:fontRef idx="minor">
+      <a:schemeClr val="tx1">
+        <a:lumMod val="65000"/>
+        <a:lumOff val="35000"/>
+      </a:schemeClr>
+    </cs:fontRef>
+    <cs:defRPr sz="900" kern="1200"/>
+  </cs:legend>
+  <cs:plotArea mods="allowNoFillOverride allowNoLineOverride">
+    <cs:lnRef idx="0"/>
+    <cs:fillRef idx="0"/>
+    <cs:effectRef idx="0"/>
+    <cs:fontRef idx="minor">
+      <a:schemeClr val="tx1"/>
+    </cs:fontRef>
+  </cs:plotArea>
+  <cs:plotArea3D mods="allowNoFillOverride allowNoLineOverride">
+    <cs:lnRef idx="0"/>
+    <cs:fillRef idx="0"/>
+    <cs:effectRef idx="0"/>
+    <cs:fontRef idx="minor">
+      <a:schemeClr val="tx1"/>
+    </cs:fontRef>
+  </cs:plotArea3D>
+  <cs:seriesAxis>
+    <cs:lnRef idx="0"/>
+    <cs:fillRef idx="0"/>
+    <cs:effectRef idx="0"/>
+    <cs:fontRef idx="minor">
+      <a:schemeClr val="tx1">
+        <a:lumMod val="65000"/>
+        <a:lumOff val="35000"/>
+      </a:schemeClr>
+    </cs:fontRef>
+    <cs:spPr>
+      <a:ln w="9525" cap="flat" cmpd="sng" algn="ctr">
+        <a:solidFill>
+          <a:schemeClr val="tx1">
+            <a:lumMod val="15000"/>
+            <a:lumOff val="85000"/>
+          </a:schemeClr>
+        </a:solidFill>
+        <a:round/>
+      </a:ln>
+    </cs:spPr>
+    <cs:defRPr sz="900" kern="1200"/>
+  </cs:seriesAxis>
+  <cs:seriesLine>
+    <cs:lnRef idx="0"/>
+    <cs:fillRef idx="0"/>
+    <cs:effectRef idx="0"/>
+    <cs:fontRef idx="minor">
+      <a:schemeClr val="tx1"/>
+    </cs:fontRef>
+    <cs:spPr>
+      <a:ln w="9525" cap="flat" cmpd="sng" algn="ctr">
+        <a:solidFill>
+          <a:schemeClr val="tx1">
+            <a:lumMod val="35000"/>
+            <a:lumOff val="65000"/>
+          </a:schemeClr>
+        </a:solidFill>
+        <a:round/>
+      </a:ln>
+    </cs:spPr>
+  </cs:seriesLine>
+  <cs:title>
+    <cs:lnRef idx="0"/>
+    <cs:fillRef idx="0"/>
+    <cs:effectRef idx="0"/>
+    <cs:fontRef idx="minor">
+      <a:schemeClr val="tx1">
+        <a:lumMod val="65000"/>
+        <a:lumOff val="35000"/>
+      </a:schemeClr>
+    </cs:fontRef>
+    <cs:defRPr sz="1400" b="0" kern="1200" spc="0" baseline="0"/>
+  </cs:title>
+  <cs:trendline>
+    <cs:lnRef idx="0">
+      <cs:styleClr val="auto"/>
+    </cs:lnRef>
+    <cs:fillRef idx="0"/>
+    <cs:effectRef idx="0"/>
+    <cs:fontRef idx="minor">
+      <a:schemeClr val="tx1"/>
+    </cs:fontRef>
+    <cs:spPr>
+      <a:ln w="19050" cap="rnd">
+        <a:solidFill>
+          <a:schemeClr val="phClr"/>
+        </a:solidFill>
+        <a:prstDash val="sysDot"/>
+      </a:ln>
+    </cs:spPr>
+  </cs:trendline>
+  <cs:trendlineLabel>
+    <cs:lnRef idx="0"/>
+    <cs:fillRef idx="0"/>
+    <cs:effectRef idx="0"/>
+    <cs:fontRef idx="minor">
+      <a:schemeClr val="tx1">
+        <a:lumMod val="65000"/>
+        <a:lumOff val="35000"/>
+      </a:schemeClr>
+    </cs:fontRef>
+    <cs:defRPr sz="900" kern="1200"/>
+  </cs:trendlineLabel>
+  <cs:upBar>
+    <cs:lnRef idx="0"/>
+    <cs:fillRef idx="0"/>
+    <cs:effectRef idx="0"/>
+    <cs:fontRef idx="minor">
+      <a:schemeClr val="tx1"/>
+    </cs:fontRef>
+    <cs:spPr>
+      <a:solidFill>
+        <a:schemeClr val="lt1"/>
+      </a:solidFill>
+      <a:ln w="9525" cap="flat" cmpd="sng" algn="ctr">
+        <a:solidFill>
+          <a:schemeClr val="tx1">
+            <a:lumMod val="65000"/>
+            <a:lumOff val="35000"/>
+          </a:schemeClr>
+        </a:solidFill>
+        <a:round/>
+      </a:ln>
+    </cs:spPr>
+  </cs:upBar>
+  <cs:valueAxis>
+    <cs:lnRef idx="0"/>
+    <cs:fillRef idx="0"/>
+    <cs:effectRef idx="0"/>
+    <cs:fontRef idx="minor">
+      <a:schemeClr val="tx1">
+        <a:lumMod val="65000"/>
+        <a:lumOff val="35000"/>
+      </a:schemeClr>
+    </cs:fontRef>
+    <cs:defRPr sz="900" kern="1200"/>
+  </cs:valueAxis>
+  <cs:wall>
+    <cs:lnRef idx="0"/>
+    <cs:fillRef idx="0"/>
+    <cs:effectRef idx="0"/>
+    <cs:fontRef idx="minor">
+      <a:schemeClr val="tx1"/>
+    </cs:fontRef>
+    <cs:spPr>
+      <a:noFill/>
+      <a:ln>
+        <a:noFill/>
+      </a:ln>
+    </cs:spPr>
   </cs:wall>
 </cs:chartStyle>
 </file>
@@ -16071,7 +15962,7 @@
 </file>
 
 <file path=word/glossary/document.xml><?xml version="1.0" encoding="utf-8"?>
-<w:glossaryDocument xmlns:wpc="http://schemas.microsoft.com/office/word/2010/wordprocessingCanvas" xmlns:cx="http://schemas.microsoft.com/office/drawing/2014/chartex" xmlns:cx1="http://schemas.microsoft.com/office/drawing/2015/9/8/chartex" xmlns:cx2="http://schemas.microsoft.com/office/drawing/2015/10/21/chartex" xmlns:cx3="http://schemas.microsoft.com/office/drawing/2016/5/9/chartex" xmlns:cx4="http://schemas.microsoft.com/office/drawing/2016/5/10/chartex" xmlns:cx5="http://schemas.microsoft.com/office/drawing/2016/5/11/chartex" xmlns:cx6="http://schemas.microsoft.com/office/drawing/2016/5/12/chartex" xmlns:cx7="http://schemas.microsoft.com/office/drawing/2016/5/13/chartex" xmlns:cx8="http://schemas.microsoft.com/office/drawing/2016/5/14/chartex" xmlns:mc="http://schemas.openxmlformats.org/markup-compatibility/2006" xmlns:aink="http://schemas.microsoft.com/office/drawing/2016/ink" xmlns:am3d="http://schemas.microsoft.com/office/drawing/2017/model3d" xmlns:o="urn:schemas-microsoft-com:office:office" xmlns:r="http://schemas.openxmlformats.org/officeDocument/2006/relationships" xmlns:m="http://schemas.openxmlformats.org/officeDocument/2006/math" xmlns:v="urn:schemas-microsoft-com:vml" xmlns:wp14="http://schemas.microsoft.com/office/word/2010/wordprocessingDrawing" xmlns:wp="http://schemas.openxmlformats.org/drawingml/2006/wordprocessingDrawing" xmlns:w10="urn:schemas-microsoft-com:office:word" xmlns:w="http://schemas.openxmlformats.org/wordprocessingml/2006/main" xmlns:w14="http://schemas.microsoft.com/office/word/2010/wordml" xmlns:w15="http://schemas.microsoft.com/office/word/2012/wordml" xmlns:w16cex="http://schemas.microsoft.com/office/word/2018/wordml/cex" xmlns:w16cid="http://schemas.microsoft.com/office/word/2016/wordml/cid" xmlns:w16="http://schemas.microsoft.com/office/word/2018/wordml" xmlns:w16se="http://schemas.microsoft.com/office/word/2015/wordml/symex" xmlns:wpg="http://schemas.microsoft.com/office/word/2010/wordprocessingGroup" xmlns:wpi="http://schemas.microsoft.com/office/word/2010/wordprocessingInk" xmlns:wne="http://schemas.microsoft.com/office/word/2006/wordml" xmlns:wps="http://schemas.microsoft.com/office/word/2010/wordprocessingShape" mc:Ignorable="w14 w15 w16se w16cid w16 w16cex wp14">
+<w:glossaryDocument xmlns:wpc="http://schemas.microsoft.com/office/word/2010/wordprocessingCanvas" xmlns:cx="http://schemas.microsoft.com/office/drawing/2014/chartex" xmlns:cx1="http://schemas.microsoft.com/office/drawing/2015/9/8/chartex" xmlns:cx2="http://schemas.microsoft.com/office/drawing/2015/10/21/chartex" xmlns:cx3="http://schemas.microsoft.com/office/drawing/2016/5/9/chartex" xmlns:cx4="http://schemas.microsoft.com/office/drawing/2016/5/10/chartex" xmlns:cx5="http://schemas.microsoft.com/office/drawing/2016/5/11/chartex" xmlns:cx6="http://schemas.microsoft.com/office/drawing/2016/5/12/chartex" xmlns:cx7="http://schemas.microsoft.com/office/drawing/2016/5/13/chartex" xmlns:cx8="http://schemas.microsoft.com/office/drawing/2016/5/14/chartex" xmlns:mc="http://schemas.openxmlformats.org/markup-compatibility/2006" xmlns:aink="http://schemas.microsoft.com/office/drawing/2016/ink" xmlns:am3d="http://schemas.microsoft.com/office/drawing/2017/model3d" xmlns:o="urn:schemas-microsoft-com:office:office" xmlns:oel="http://schemas.microsoft.com/office/2019/extlst" xmlns:r="http://schemas.openxmlformats.org/officeDocument/2006/relationships" xmlns:m="http://schemas.openxmlformats.org/officeDocument/2006/math" xmlns:v="urn:schemas-microsoft-com:vml" xmlns:wp14="http://schemas.microsoft.com/office/word/2010/wordprocessingDrawing" xmlns:wp="http://schemas.openxmlformats.org/drawingml/2006/wordprocessingDrawing" xmlns:w10="urn:schemas-microsoft-com:office:word" xmlns:w="http://schemas.openxmlformats.org/wordprocessingml/2006/main" xmlns:w14="http://schemas.microsoft.com/office/word/2010/wordml" xmlns:w15="http://schemas.microsoft.com/office/word/2012/wordml" xmlns:w16cex="http://schemas.microsoft.com/office/word/2018/wordml/cex" xmlns:w16cid="http://schemas.microsoft.com/office/word/2016/wordml/cid" xmlns:w16="http://schemas.microsoft.com/office/word/2018/wordml" xmlns:w16sdtdh="http://schemas.microsoft.com/office/word/2020/wordml/sdtdatahash" xmlns:w16se="http://schemas.microsoft.com/office/word/2015/wordml/symex" xmlns:wpg="http://schemas.microsoft.com/office/word/2010/wordprocessingGroup" xmlns:wpi="http://schemas.microsoft.com/office/word/2010/wordprocessingInk" xmlns:wne="http://schemas.microsoft.com/office/word/2006/wordml" xmlns:wps="http://schemas.microsoft.com/office/word/2010/wordprocessingShape" mc:Ignorable="w14 w15 w16se w16cid w16 w16cex w16sdtdh wp14">
   <w:docParts>
     <w:docPart>
       <w:docPartPr>
@@ -16095,7 +15986,7 @@
           </w:pPr>
           <w:r>
             <w:rPr>
-              <w:rStyle w:val="Sous-titreCar"/>
+              <w:rStyle w:val="SubtitleChar"/>
               <w:b/>
               <w:lang w:bidi="fr-FR"/>
             </w:rPr>
@@ -16103,14 +15994,14 @@
           </w:r>
           <w:r>
             <w:rPr>
-              <w:rStyle w:val="Sous-titreCar"/>
+              <w:rStyle w:val="SubtitleChar"/>
               <w:lang w:bidi="fr-FR"/>
             </w:rPr>
             <w:instrText xml:space="preserve"> DATE  \@ "MMMM d"  \* MERGEFORMAT </w:instrText>
           </w:r>
           <w:r>
             <w:rPr>
-              <w:rStyle w:val="Sous-titreCar"/>
+              <w:rStyle w:val="SubtitleChar"/>
               <w:b/>
               <w:lang w:bidi="fr-FR"/>
             </w:rPr>
@@ -16118,14 +16009,14 @@
           </w:r>
           <w:r>
             <w:rPr>
-              <w:rStyle w:val="Sous-titreCar"/>
+              <w:rStyle w:val="SubtitleChar"/>
               <w:lang w:bidi="fr-FR"/>
             </w:rPr>
             <w:t>février 28</w:t>
           </w:r>
           <w:r>
             <w:rPr>
-              <w:rStyle w:val="Sous-titreCar"/>
+              <w:rStyle w:val="SubtitleChar"/>
               <w:b/>
               <w:lang w:bidi="fr-FR"/>
             </w:rPr>
@@ -16168,7 +16059,7 @@
 </file>
 
 <file path=word/glossary/fontTable.xml><?xml version="1.0" encoding="utf-8"?>
-<w:fonts xmlns:mc="http://schemas.openxmlformats.org/markup-compatibility/2006" xmlns:r="http://schemas.openxmlformats.org/officeDocument/2006/relationships" xmlns:w="http://schemas.openxmlformats.org/wordprocessingml/2006/main" xmlns:w14="http://schemas.microsoft.com/office/word/2010/wordml" xmlns:w15="http://schemas.microsoft.com/office/word/2012/wordml" xmlns:w16cex="http://schemas.microsoft.com/office/word/2018/wordml/cex" xmlns:w16cid="http://schemas.microsoft.com/office/word/2016/wordml/cid" xmlns:w16="http://schemas.microsoft.com/office/word/2018/wordml" xmlns:w16se="http://schemas.microsoft.com/office/word/2015/wordml/symex" mc:Ignorable="w14 w15 w16se w16cid w16 w16cex">
+<w:fonts xmlns:mc="http://schemas.openxmlformats.org/markup-compatibility/2006" xmlns:r="http://schemas.openxmlformats.org/officeDocument/2006/relationships" xmlns:w="http://schemas.openxmlformats.org/wordprocessingml/2006/main" xmlns:w14="http://schemas.microsoft.com/office/word/2010/wordml" xmlns:w15="http://schemas.microsoft.com/office/word/2012/wordml" xmlns:w16cex="http://schemas.microsoft.com/office/word/2018/wordml/cex" xmlns:w16cid="http://schemas.microsoft.com/office/word/2016/wordml/cid" xmlns:w16="http://schemas.microsoft.com/office/word/2018/wordml" xmlns:w16sdtdh="http://schemas.microsoft.com/office/word/2020/wordml/sdtdatahash" xmlns:w16se="http://schemas.microsoft.com/office/word/2015/wordml/symex" mc:Ignorable="w14 w15 w16se w16cid w16 w16cex w16sdtdh">
   <w:font w:name="Symbol">
     <w:panose1 w:val="05050102010706020507"/>
     <w:charset w:val="02"/>
@@ -16259,7 +16150,7 @@
 </file>
 
 <file path=word/glossary/settings.xml><?xml version="1.0" encoding="utf-8"?>
-<w:settings xmlns:mc="http://schemas.openxmlformats.org/markup-compatibility/2006" xmlns:o="urn:schemas-microsoft-com:office:office" xmlns:r="http://schemas.openxmlformats.org/officeDocument/2006/relationships" xmlns:m="http://schemas.openxmlformats.org/officeDocument/2006/math" xmlns:v="urn:schemas-microsoft-com:vml" xmlns:w10="urn:schemas-microsoft-com:office:word" xmlns:w="http://schemas.openxmlformats.org/wordprocessingml/2006/main" xmlns:w14="http://schemas.microsoft.com/office/word/2010/wordml" xmlns:w15="http://schemas.microsoft.com/office/word/2012/wordml" xmlns:w16cex="http://schemas.microsoft.com/office/word/2018/wordml/cex" xmlns:w16cid="http://schemas.microsoft.com/office/word/2016/wordml/cid" xmlns:w16="http://schemas.microsoft.com/office/word/2018/wordml" xmlns:w16se="http://schemas.microsoft.com/office/word/2015/wordml/symex" xmlns:sl="http://schemas.openxmlformats.org/schemaLibrary/2006/main" mc:Ignorable="w14 w15 w16se w16cid w16 w16cex">
+<w:settings xmlns:mc="http://schemas.openxmlformats.org/markup-compatibility/2006" xmlns:o="urn:schemas-microsoft-com:office:office" xmlns:r="http://schemas.openxmlformats.org/officeDocument/2006/relationships" xmlns:m="http://schemas.openxmlformats.org/officeDocument/2006/math" xmlns:v="urn:schemas-microsoft-com:vml" xmlns:w10="urn:schemas-microsoft-com:office:word" xmlns:w="http://schemas.openxmlformats.org/wordprocessingml/2006/main" xmlns:w14="http://schemas.microsoft.com/office/word/2010/wordml" xmlns:w15="http://schemas.microsoft.com/office/word/2012/wordml" xmlns:w16cex="http://schemas.microsoft.com/office/word/2018/wordml/cex" xmlns:w16cid="http://schemas.microsoft.com/office/word/2016/wordml/cid" xmlns:w16="http://schemas.microsoft.com/office/word/2018/wordml" xmlns:w16sdtdh="http://schemas.microsoft.com/office/word/2020/wordml/sdtdatahash" xmlns:w16se="http://schemas.microsoft.com/office/word/2015/wordml/symex" xmlns:sl="http://schemas.openxmlformats.org/schemaLibrary/2006/main" mc:Ignorable="w14 w15 w16se w16cid w16 w16cex w16sdtdh">
   <w:view w:val="normal"/>
   <w:defaultTabStop w:val="708"/>
   <w:hyphenationZone w:val="425"/>
@@ -16278,6 +16169,7 @@
     <w:rsid w:val="002C5470"/>
     <w:rsid w:val="00366A46"/>
     <w:rsid w:val="003C6FEE"/>
+    <w:rsid w:val="007939FC"/>
     <w:rsid w:val="008B6BAF"/>
     <w:rsid w:val="009B3409"/>
     <w:rsid w:val="00A87309"/>
@@ -16305,14 +16197,14 @@
   </m:mathPr>
   <w:themeFontLang w:val="fr-FR" w:bidi="ar-SA"/>
   <w:clrSchemeMapping w:bg1="light1" w:t1="dark1" w:bg2="light2" w:t2="dark2" w:accent1="accent1" w:accent2="accent2" w:accent3="accent3" w:accent4="accent4" w:accent5="accent5" w:accent6="accent6" w:hyperlink="hyperlink" w:followedHyperlink="followedHyperlink"/>
-  <w:decimalSymbol w:val=","/>
-  <w:listSeparator w:val=";"/>
+  <w:decimalSymbol w:val="."/>
+  <w:listSeparator w:val=","/>
   <w15:chartTrackingRefBased/>
 </w:settings>
 </file>
 
 <file path=word/glossary/styles.xml><?xml version="1.0" encoding="utf-8"?>
-<w:styles xmlns:mc="http://schemas.openxmlformats.org/markup-compatibility/2006" xmlns:r="http://schemas.openxmlformats.org/officeDocument/2006/relationships" xmlns:w="http://schemas.openxmlformats.org/wordprocessingml/2006/main" xmlns:w14="http://schemas.microsoft.com/office/word/2010/wordml" xmlns:w15="http://schemas.microsoft.com/office/word/2012/wordml" xmlns:w16cex="http://schemas.microsoft.com/office/word/2018/wordml/cex" xmlns:w16cid="http://schemas.microsoft.com/office/word/2016/wordml/cid" xmlns:w16="http://schemas.microsoft.com/office/word/2018/wordml" xmlns:w16se="http://schemas.microsoft.com/office/word/2015/wordml/symex" mc:Ignorable="w14 w15 w16se w16cid w16 w16cex">
+<w:styles xmlns:mc="http://schemas.openxmlformats.org/markup-compatibility/2006" xmlns:r="http://schemas.openxmlformats.org/officeDocument/2006/relationships" xmlns:w="http://schemas.openxmlformats.org/wordprocessingml/2006/main" xmlns:w14="http://schemas.microsoft.com/office/word/2010/wordml" xmlns:w15="http://schemas.microsoft.com/office/word/2012/wordml" xmlns:w16cex="http://schemas.microsoft.com/office/word/2018/wordml/cex" xmlns:w16cid="http://schemas.microsoft.com/office/word/2016/wordml/cid" xmlns:w16="http://schemas.microsoft.com/office/word/2018/wordml" xmlns:w16sdtdh="http://schemas.microsoft.com/office/word/2020/wordml/sdtdatahash" xmlns:w16se="http://schemas.microsoft.com/office/word/2015/wordml/symex" mc:Ignorable="w14 w15 w16se w16cid w16 w16cex w16sdtdh">
   <w:docDefaults>
     <w:rPrDefault>
       <w:rPr>
@@ -16710,13 +16602,13 @@
     <w:name w:val="Normal"/>
     <w:qFormat/>
   </w:style>
-  <w:style w:type="character" w:default="1" w:styleId="Policepardfaut">
+  <w:style w:type="character" w:default="1" w:styleId="DefaultParagraphFont">
     <w:name w:val="Default Paragraph Font"/>
     <w:uiPriority w:val="1"/>
     <w:semiHidden/>
     <w:unhideWhenUsed/>
   </w:style>
-  <w:style w:type="table" w:default="1" w:styleId="TableauNormal">
+  <w:style w:type="table" w:default="1" w:styleId="TableNormal">
     <w:name w:val="Normal Table"/>
     <w:uiPriority w:val="99"/>
     <w:semiHidden/>
@@ -16731,16 +16623,16 @@
       </w:tblCellMar>
     </w:tblPr>
   </w:style>
-  <w:style w:type="numbering" w:default="1" w:styleId="Aucuneliste">
+  <w:style w:type="numbering" w:default="1" w:styleId="NoList">
     <w:name w:val="No List"/>
     <w:uiPriority w:val="99"/>
     <w:semiHidden/>
     <w:unhideWhenUsed/>
   </w:style>
-  <w:style w:type="paragraph" w:styleId="Sous-titre">
+  <w:style w:type="paragraph" w:styleId="Subtitle">
     <w:name w:val="Subtitle"/>
     <w:basedOn w:val="Normal"/>
-    <w:link w:val="Sous-titreCar"/>
+    <w:link w:val="SubtitleChar"/>
     <w:uiPriority w:val="2"/>
     <w:qFormat/>
     <w:pPr>
@@ -16755,10 +16647,10 @@
       <w:lang w:eastAsia="en-US"/>
     </w:rPr>
   </w:style>
-  <w:style w:type="character" w:customStyle="1" w:styleId="Sous-titreCar">
-    <w:name w:val="Sous-titre Car"/>
-    <w:basedOn w:val="Policepardfaut"/>
-    <w:link w:val="Sous-titre"/>
+  <w:style w:type="character" w:customStyle="1" w:styleId="SubtitleChar">
+    <w:name w:val="Subtitle Char"/>
+    <w:basedOn w:val="DefaultParagraphFont"/>
+    <w:link w:val="Subtitle"/>
     <w:uiPriority w:val="2"/>
     <w:rPr>
       <w:caps/>
@@ -16774,9 +16666,9 @@
   <w:style w:type="paragraph" w:customStyle="1" w:styleId="CCF6888C30C04F839BACFFEB63A6D416">
     <w:name w:val="CCF6888C30C04F839BACFFEB63A6D416"/>
   </w:style>
-  <w:style w:type="character" w:styleId="Textedelespacerserv">
+  <w:style w:type="character" w:styleId="PlaceholderText">
     <w:name w:val="Placeholder Text"/>
-    <w:basedOn w:val="Policepardfaut"/>
+    <w:basedOn w:val="DefaultParagraphFont"/>
     <w:uiPriority w:val="99"/>
     <w:unhideWhenUsed/>
     <w:rsid w:val="00ED02FB"/>
@@ -16788,7 +16680,7 @@
 </file>
 
 <file path=word/glossary/webSettings.xml><?xml version="1.0" encoding="utf-8"?>
-<w:webSettings xmlns:mc="http://schemas.openxmlformats.org/markup-compatibility/2006" xmlns:r="http://schemas.openxmlformats.org/officeDocument/2006/relationships" xmlns:w="http://schemas.openxmlformats.org/wordprocessingml/2006/main" xmlns:w14="http://schemas.microsoft.com/office/word/2010/wordml" xmlns:w15="http://schemas.microsoft.com/office/word/2012/wordml" xmlns:w16cex="http://schemas.microsoft.com/office/word/2018/wordml/cex" xmlns:w16cid="http://schemas.microsoft.com/office/word/2016/wordml/cid" xmlns:w16="http://schemas.microsoft.com/office/word/2018/wordml" xmlns:w16se="http://schemas.microsoft.com/office/word/2015/wordml/symex" mc:Ignorable="w14 w15 w16se w16cid w16 w16cex">
+<w:webSettings xmlns:mc="http://schemas.openxmlformats.org/markup-compatibility/2006" xmlns:r="http://schemas.openxmlformats.org/officeDocument/2006/relationships" xmlns:w="http://schemas.openxmlformats.org/wordprocessingml/2006/main" xmlns:w14="http://schemas.microsoft.com/office/word/2010/wordml" xmlns:w15="http://schemas.microsoft.com/office/word/2012/wordml" xmlns:w16cex="http://schemas.microsoft.com/office/word/2018/wordml/cex" xmlns:w16cid="http://schemas.microsoft.com/office/word/2016/wordml/cid" xmlns:w16="http://schemas.microsoft.com/office/word/2018/wordml" xmlns:w16sdtdh="http://schemas.microsoft.com/office/word/2020/wordml/sdtdatahash" xmlns:w16se="http://schemas.microsoft.com/office/word/2015/wordml/symex" mc:Ignorable="w14 w15 w16se w16cid w16 w16cex w16sdtdh">
   <w:optimizeForBrowser/>
   <w:allowPNG/>
 </w:webSettings>

</xml_diff>